<commit_message>
Selectable predictors for simulation of outcome
</commit_message>
<xml_diff>
--- a/Fragen.docx
+++ b/Fragen.docx
@@ -1466,7 +1466,7 @@
           <w:sz w:val="21"/>
           <w:szCs w:val="21"/>
         </w:rPr>
-        <w:t>Wie mach ich räumliche Kreruzvalidierung, wenn ich keine Polygone habe?</w:t>
+        <w:t>Wie mach ich räumliche Kreuzvalidierung, wenn ich keine Polygone habe?</w:t>
       </w:r>
     </w:p>
     <w:p>
@@ -1631,6 +1631,15 @@
       <w:r>
         <w:t>Viele Parameter können bei der Erzeugung der einzelnen NLMs übergeben werden aber aktuell sind sie nicht einstellbar (siehe Funktion generate_predictors())</w:t>
       </w:r>
+      <w:r>
+        <w:t xml:space="preserve"> </w:t>
+      </w:r>
+      <w:r>
+        <w:rPr>
+          <w:highlight w:val="yellow"/>
+        </w:rPr>
+        <w:t>(Experten-Modus)</w:t>
+      </w:r>
     </w:p>
     <w:p>
       <w:pPr>
@@ -1655,6 +1664,15 @@
       <w:r>
         <w:t>Sollen vom gleichen NLM-Typen mehrere NLMs generiert werden können? Hätte das einen Nutzen?</w:t>
       </w:r>
+      <w:r>
+        <w:t xml:space="preserve"> </w:t>
+      </w:r>
+      <w:r>
+        <w:rPr>
+          <w:highlight w:val="yellow"/>
+        </w:rPr>
+        <w:t>(Experten-Modus)</w:t>
+      </w:r>
     </w:p>
     <w:p>
       <w:pPr>
@@ -1669,6 +1687,102 @@
       </w:r>
     </w:p>
     <w:p>
+      <w:pPr>
+        <w:pStyle w:val="Listenabsatz"/>
+        <w:numPr>
+          <w:ilvl w:val="0"/>
+          <w:numId w:val="1"/>
+        </w:numPr>
+        <w:rPr>
+          <w:highlight w:val="yellow"/>
+        </w:rPr>
+      </w:pPr>
+      <w:r>
+        <w:rPr>
+          <w:highlight w:val="yellow"/>
+        </w:rPr>
+        <w:t>Maß für Korrelation der simulierten Ausgabe?</w:t>
+      </w:r>
+    </w:p>
+    <w:p>
+      <w:pPr>
+        <w:pStyle w:val="Listenabsatz"/>
+        <w:numPr>
+          <w:ilvl w:val="0"/>
+          <w:numId w:val="1"/>
+        </w:numPr>
+        <w:rPr>
+          <w:highlight w:val="yellow"/>
+        </w:rPr>
+      </w:pPr>
+      <w:r>
+        <w:rPr>
+          <w:highlight w:val="yellow"/>
+        </w:rPr>
+        <w:t>Virtual species  R-Package</w:t>
+      </w:r>
+    </w:p>
+    <w:p>
+      <w:pPr>
+        <w:pStyle w:val="Listenabsatz"/>
+        <w:numPr>
+          <w:ilvl w:val="0"/>
+          <w:numId w:val="1"/>
+        </w:numPr>
+        <w:rPr>
+          <w:highlight w:val="yellow"/>
+        </w:rPr>
+      </w:pPr>
+      <w:r>
+        <w:rPr>
+          <w:highlight w:val="yellow"/>
+        </w:rPr>
+        <w:t>Nicht alle Prädiktoren mit in die Berechnung der Ausgabe einbringen</w:t>
+      </w:r>
+    </w:p>
+    <w:p>
+      <w:pPr>
+        <w:pStyle w:val="Listenabsatz"/>
+        <w:numPr>
+          <w:ilvl w:val="0"/>
+          <w:numId w:val="1"/>
+        </w:numPr>
+        <w:rPr>
+          <w:highlight w:val="yellow"/>
+        </w:rPr>
+      </w:pPr>
+      <w:r>
+        <w:rPr>
+          <w:highlight w:val="yellow"/>
+        </w:rPr>
+        <w:sym w:font="Wingdings" w:char="F0E0"/>
+      </w:r>
+      <w:r>
+        <w:rPr>
+          <w:highlight w:val="yellow"/>
+        </w:rPr>
+        <w:t xml:space="preserve"> Auswahl ermöglichen</w:t>
+      </w:r>
+    </w:p>
+    <w:p>
+      <w:pPr>
+        <w:pStyle w:val="Listenabsatz"/>
+        <w:numPr>
+          <w:ilvl w:val="0"/>
+          <w:numId w:val="1"/>
+        </w:numPr>
+        <w:rPr>
+          <w:highlight w:val="yellow"/>
+        </w:rPr>
+      </w:pPr>
+      <w:r>
+        <w:rPr>
+          <w:highlight w:val="yellow"/>
+        </w:rPr>
+        <w:t>Anzahl Variablen und dann random generieren oder specify</w:t>
+      </w:r>
+    </w:p>
+    <w:p>
       <w:r>
         <w:t>Sample Points:</w:t>
       </w:r>
@@ -1692,6 +1806,30 @@
           <w:ilvl w:val="0"/>
           <w:numId w:val="1"/>
         </w:numPr>
+        <w:rPr>
+          <w:highlight w:val="yellow"/>
+        </w:rPr>
+      </w:pPr>
+      <w:r>
+        <w:rPr>
+          <w:highlight w:val="yellow"/>
+        </w:rPr>
+        <w:t>Sinn für N-Cluster?</w:t>
+      </w:r>
+      <w:r>
+        <w:rPr>
+          <w:highlight w:val="yellow"/>
+        </w:rPr>
+        <w:t xml:space="preserve"> Cluster Dichte? </w:t>
+      </w:r>
+    </w:p>
+    <w:p>
+      <w:pPr>
+        <w:pStyle w:val="Listenabsatz"/>
+        <w:numPr>
+          <w:ilvl w:val="0"/>
+          <w:numId w:val="1"/>
+        </w:numPr>
       </w:pPr>
       <w:r>
         <w:t>Vielleicht den Output Plot etwas verändern und nur sichtbar machen</w:t>
@@ -1760,6 +1898,60 @@
       </w:r>
     </w:p>
     <w:p>
+      <w:pPr>
+        <w:pStyle w:val="Listenabsatz"/>
+        <w:numPr>
+          <w:ilvl w:val="0"/>
+          <w:numId w:val="1"/>
+        </w:numPr>
+        <w:rPr>
+          <w:highlight w:val="yellow"/>
+        </w:rPr>
+      </w:pPr>
+      <w:r>
+        <w:rPr>
+          <w:highlight w:val="yellow"/>
+        </w:rPr>
+        <w:t>Skalieren des Outcomes</w:t>
+      </w:r>
+    </w:p>
+    <w:p>
+      <w:pPr>
+        <w:pStyle w:val="Listenabsatz"/>
+        <w:numPr>
+          <w:ilvl w:val="0"/>
+          <w:numId w:val="1"/>
+        </w:numPr>
+        <w:rPr>
+          <w:highlight w:val="yellow"/>
+        </w:rPr>
+      </w:pPr>
+      <w:r>
+        <w:rPr>
+          <w:highlight w:val="yellow"/>
+        </w:rPr>
+        <w:t>Auswählen wie viel Noise</w:t>
+      </w:r>
+    </w:p>
+    <w:p>
+      <w:pPr>
+        <w:pStyle w:val="Listenabsatz"/>
+        <w:numPr>
+          <w:ilvl w:val="0"/>
+          <w:numId w:val="1"/>
+        </w:numPr>
+        <w:rPr>
+          <w:highlight w:val="yellow"/>
+        </w:rPr>
+      </w:pPr>
+      <w:r>
+        <w:rPr>
+          <w:highlight w:val="yellow"/>
+        </w:rPr>
+        <w:t>Knopf für immer gleiche Einstellungen (Auswahl speichern oder Set.Seed</w:t>
+      </w:r>
+    </w:p>
+    <w:p>
       <w:r>
         <w:t>Prediction:</w:t>
       </w:r>
@@ -1821,6 +2013,91 @@
         </w:numPr>
       </w:pPr>
       <w:r>
+        <w:t>Nearest Distance Matching</w:t>
+      </w:r>
+    </w:p>
+    <w:p>
+      <w:pPr>
+        <w:pStyle w:val="Listenabsatz"/>
+        <w:numPr>
+          <w:ilvl w:val="1"/>
+          <w:numId w:val="1"/>
+        </w:numPr>
+        <w:rPr>
+          <w:lang w:val="en-GB"/>
+        </w:rPr>
+      </w:pPr>
+      <w:r>
+        <w:rPr>
+          <w:lang w:val="en-GB"/>
+        </w:rPr>
+        <w:t>Global</w:t>
+      </w:r>
+      <w:r>
+        <w:rPr>
+          <w:lang w:val="en-GB"/>
+        </w:rPr>
+        <w:t>_v</w:t>
+      </w:r>
+      <w:r>
+        <w:rPr>
+          <w:lang w:val="en-GB"/>
+        </w:rPr>
+        <w:t>alidation</w:t>
+      </w:r>
+      <w:r>
+        <w:rPr>
+          <w:lang w:val="en-GB"/>
+        </w:rPr>
+        <w:t>/ Sb Blockwise</w:t>
+      </w:r>
+      <w:r>
+        <w:rPr>
+          <w:lang w:val="en-GB"/>
+        </w:rPr>
+        <w:t xml:space="preserve"> </w:t>
+      </w:r>
+      <w:r>
+        <w:rPr>
+          <w:lang w:val="en-GB"/>
+        </w:rPr>
+        <w:t>Caret</w:t>
+      </w:r>
+      <w:r>
+        <w:rPr>
+          <w:lang w:val="en-GB"/>
+        </w:rPr>
+        <w:t>?</w:t>
+      </w:r>
+    </w:p>
+    <w:p>
+      <w:pPr>
+        <w:pStyle w:val="Listenabsatz"/>
+        <w:numPr>
+          <w:ilvl w:val="1"/>
+          <w:numId w:val="1"/>
+        </w:numPr>
+        <w:rPr>
+          <w:lang w:val="en-GB"/>
+        </w:rPr>
+      </w:pPr>
+      <w:r>
+        <w:rPr>
+          <w:lang w:val="en-GB"/>
+        </w:rPr>
+        <w:t>BlockCV</w:t>
+      </w:r>
+    </w:p>
+    <w:p>
+      <w:pPr>
+        <w:pStyle w:val="Listenabsatz"/>
+        <w:numPr>
+          <w:ilvl w:val="1"/>
+          <w:numId w:val="1"/>
+        </w:numPr>
+      </w:pPr>
+      <w:r>
+        <w:lastRenderedPageBreak/>
         <w:t>Blockwise? Oder jeden Punkt einmal auslassen?</w:t>
       </w:r>
     </w:p>
@@ -1888,8 +2165,14 @@
           <w:ilvl w:val="0"/>
           <w:numId w:val="1"/>
         </w:numPr>
-      </w:pPr>
-      <w:r>
+        <w:rPr>
+          <w:highlight w:val="yellow"/>
+        </w:rPr>
+      </w:pPr>
+      <w:r>
+        <w:rPr>
+          <w:highlight w:val="yellow"/>
+        </w:rPr>
         <w:t>Mit oder ohne Variablenselektion?</w:t>
       </w:r>
     </w:p>
@@ -1936,7 +2219,6 @@
         </w:numPr>
       </w:pPr>
       <w:r>
-        <w:lastRenderedPageBreak/>
         <w:t>AOA, DI und Tabelle der verwendeten Trainingsdaten</w:t>
       </w:r>
     </w:p>
@@ -2063,6 +2345,18 @@
         <w:t>Konkrete Aufgabenstellung?</w:t>
       </w:r>
     </w:p>
+    <w:p/>
+    <w:p>
+      <w:r>
+        <w:t>TO-DO:</w:t>
+      </w:r>
+    </w:p>
+    <w:p>
+      <w:r>
+        <w:t>CAST::plot_geodist</w:t>
+      </w:r>
+    </w:p>
+    <w:p/>
     <w:sectPr>
       <w:pgSz w:w="11906" w:h="16838"/>
       <w:pgMar w:top="1417" w:right="1417" w:bottom="1134" w:left="1417" w:header="708" w:footer="708" w:gutter="0"/>

</xml_diff>

<commit_message>
Reactive ui and added parameters for clustered sampling points
</commit_message>
<xml_diff>
--- a/Fragen.docx
+++ b/Fragen.docx
@@ -52,7 +52,29 @@
           <w:szCs w:val="21"/>
           <w:shd w:val="clear" w:color="auto" w:fill="FFFFFF"/>
         </w:rPr>
-        <w:t>*Daten: *Das Ganze läuft auf simulierten virtuellen Daten: Prädiktoren werden simuliert, anhand von nutzerdefinierten Kriterien (z.B Anzahl Prädiktoren, räumliche Autokorrelation etc.).</w:t>
+        <w:t>*Daten: *Das Ganze läuft auf simulierten virtuellen Daten: Prädiktoren werden simuliert, anhand von nutzerdefinierten Kriterien (</w:t>
+      </w:r>
+      <w:proofErr w:type="spellStart"/>
+      <w:r>
+        <w:rPr>
+          <w:rFonts w:ascii="Calibri" w:hAnsi="Calibri" w:cs="Calibri"/>
+          <w:color w:val="000000"/>
+          <w:sz w:val="21"/>
+          <w:szCs w:val="21"/>
+          <w:shd w:val="clear" w:color="auto" w:fill="FFFFFF"/>
+        </w:rPr>
+        <w:t>z.B</w:t>
+      </w:r>
+      <w:proofErr w:type="spellEnd"/>
+      <w:r>
+        <w:rPr>
+          <w:rFonts w:ascii="Calibri" w:hAnsi="Calibri" w:cs="Calibri"/>
+          <w:color w:val="000000"/>
+          <w:sz w:val="21"/>
+          <w:szCs w:val="21"/>
+          <w:shd w:val="clear" w:color="auto" w:fill="FFFFFF"/>
+        </w:rPr>
+        <w:t xml:space="preserve"> Anzahl Prädiktoren, räumliche Autokorrelation etc.).</w:t>
       </w:r>
       <w:r>
         <w:rPr>
@@ -71,7 +93,29 @@
           <w:szCs w:val="21"/>
           <w:shd w:val="clear" w:color="auto" w:fill="FFFFFF"/>
         </w:rPr>
-        <w:t xml:space="preserve">Auch die Response muss simuliert werden damit wir sie flächendeckend (zum Vergleich) zur Verfügung haben. Simulieren könnte man die Response aus einem Subset der Prädiktoren mit Hilfe einer Funktion </w:t>
+        <w:t xml:space="preserve">Auch die Response muss simuliert werden damit wir sie flächendeckend (zum Vergleich) zur Verfügung haben. Simulieren könnte man die Response aus einem </w:t>
+      </w:r>
+      <w:proofErr w:type="spellStart"/>
+      <w:r>
+        <w:rPr>
+          <w:rFonts w:ascii="Calibri" w:hAnsi="Calibri" w:cs="Calibri"/>
+          <w:color w:val="000000"/>
+          <w:sz w:val="21"/>
+          <w:szCs w:val="21"/>
+          <w:shd w:val="clear" w:color="auto" w:fill="FFFFFF"/>
+        </w:rPr>
+        <w:t>Subset</w:t>
+      </w:r>
+      <w:proofErr w:type="spellEnd"/>
+      <w:r>
+        <w:rPr>
+          <w:rFonts w:ascii="Calibri" w:hAnsi="Calibri" w:cs="Calibri"/>
+          <w:color w:val="000000"/>
+          <w:sz w:val="21"/>
+          <w:szCs w:val="21"/>
+          <w:shd w:val="clear" w:color="auto" w:fill="FFFFFF"/>
+        </w:rPr>
+        <w:t xml:space="preserve"> der Prädiktoren mit Hilfe einer Funktion </w:t>
       </w:r>
       <w:r>
         <w:rPr>
@@ -159,7 +203,31 @@
           <w:highlight w:val="yellow"/>
           <w:shd w:val="clear" w:color="auto" w:fill="FFFFFF"/>
         </w:rPr>
-        <w:t>zufällig und räumlich wobei es für die räumliche optional mehrere Varianten geben könnte</w:t>
+        <w:t xml:space="preserve">zufällig und </w:t>
+      </w:r>
+      <w:proofErr w:type="gramStart"/>
+      <w:r>
+        <w:rPr>
+          <w:rFonts w:ascii="Calibri" w:hAnsi="Calibri" w:cs="Calibri"/>
+          <w:color w:val="000000"/>
+          <w:sz w:val="21"/>
+          <w:szCs w:val="21"/>
+          <w:highlight w:val="yellow"/>
+          <w:shd w:val="clear" w:color="auto" w:fill="FFFFFF"/>
+        </w:rPr>
+        <w:t>räumlich</w:t>
+      </w:r>
+      <w:proofErr w:type="gramEnd"/>
+      <w:r>
+        <w:rPr>
+          <w:rFonts w:ascii="Calibri" w:hAnsi="Calibri" w:cs="Calibri"/>
+          <w:color w:val="000000"/>
+          <w:sz w:val="21"/>
+          <w:szCs w:val="21"/>
+          <w:highlight w:val="yellow"/>
+          <w:shd w:val="clear" w:color="auto" w:fill="FFFFFF"/>
+        </w:rPr>
+        <w:t xml:space="preserve"> wobei es für die räumliche optional mehrere Varianten geben könnte</w:t>
       </w:r>
       <w:r>
         <w:rPr>
@@ -246,8 +314,20 @@
           <w:szCs w:val="21"/>
           <w:shd w:val="clear" w:color="auto" w:fill="FFFFFF"/>
         </w:rPr>
-        <w:t>*Wichtig: *Das Tool soll weiterentwickelt werden können. Deshalb unbedingt von Anfang an darauf achten, dass alles ordentlich dokumentiert wird!*</w:t>
-      </w:r>
+        <w:t xml:space="preserve">*Wichtig: *Das Tool soll weiterentwickelt werden können. Deshalb unbedingt von Anfang an darauf achten, dass alles ordentlich dokumentiert </w:t>
+      </w:r>
+      <w:proofErr w:type="gramStart"/>
+      <w:r>
+        <w:rPr>
+          <w:rFonts w:ascii="Calibri" w:hAnsi="Calibri" w:cs="Calibri"/>
+          <w:color w:val="000000"/>
+          <w:sz w:val="21"/>
+          <w:szCs w:val="21"/>
+          <w:shd w:val="clear" w:color="auto" w:fill="FFFFFF"/>
+        </w:rPr>
+        <w:t>wird!*</w:t>
+      </w:r>
+      <w:proofErr w:type="gramEnd"/>
       <w:r>
         <w:rPr>
           <w:rFonts w:ascii="Calibri" w:hAnsi="Calibri" w:cs="Calibri"/>
@@ -293,7 +373,51 @@
           <w:szCs w:val="21"/>
           <w:shd w:val="clear" w:color="auto" w:fill="FFFFFF"/>
         </w:rPr>
-        <w:t>*Einstiegsliteratur: *Eine Schwierigkeit ist sicherlich die sinnvolle Simulation der virtuellen Prädiktoren und der Response. Carles hat in seiner Masterarbeit (Anhang) eine virtuelle Landschaft mit Prädiktoren und Response simuliert. Der Code ist auch auf Github. Vielleicht könnte man das sogar genauso übernehmen. Auch im Virtualspecies Paket (</w:t>
+        <w:t xml:space="preserve">*Einstiegsliteratur: *Eine Schwierigkeit ist sicherlich die sinnvolle Simulation der virtuellen Prädiktoren und der Response. Carles hat in seiner Masterarbeit (Anhang) eine virtuelle Landschaft mit Prädiktoren und Response simuliert. Der Code ist auch auf </w:t>
+      </w:r>
+      <w:proofErr w:type="spellStart"/>
+      <w:r>
+        <w:rPr>
+          <w:rFonts w:ascii="Calibri" w:hAnsi="Calibri" w:cs="Calibri"/>
+          <w:color w:val="000000"/>
+          <w:sz w:val="21"/>
+          <w:szCs w:val="21"/>
+          <w:shd w:val="clear" w:color="auto" w:fill="FFFFFF"/>
+        </w:rPr>
+        <w:t>Github</w:t>
+      </w:r>
+      <w:proofErr w:type="spellEnd"/>
+      <w:r>
+        <w:rPr>
+          <w:rFonts w:ascii="Calibri" w:hAnsi="Calibri" w:cs="Calibri"/>
+          <w:color w:val="000000"/>
+          <w:sz w:val="21"/>
+          <w:szCs w:val="21"/>
+          <w:shd w:val="clear" w:color="auto" w:fill="FFFFFF"/>
+        </w:rPr>
+        <w:t xml:space="preserve">. Vielleicht könnte man das sogar genauso übernehmen. Auch im </w:t>
+      </w:r>
+      <w:proofErr w:type="spellStart"/>
+      <w:r>
+        <w:rPr>
+          <w:rFonts w:ascii="Calibri" w:hAnsi="Calibri" w:cs="Calibri"/>
+          <w:color w:val="000000"/>
+          <w:sz w:val="21"/>
+          <w:szCs w:val="21"/>
+          <w:shd w:val="clear" w:color="auto" w:fill="FFFFFF"/>
+        </w:rPr>
+        <w:t>Virtualspecies</w:t>
+      </w:r>
+      <w:proofErr w:type="spellEnd"/>
+      <w:r>
+        <w:rPr>
+          <w:rFonts w:ascii="Calibri" w:hAnsi="Calibri" w:cs="Calibri"/>
+          <w:color w:val="000000"/>
+          <w:sz w:val="21"/>
+          <w:szCs w:val="21"/>
+          <w:shd w:val="clear" w:color="auto" w:fill="FFFFFF"/>
+        </w:rPr>
+        <w:t xml:space="preserve"> Paket (</w:t>
       </w:r>
       <w:hyperlink r:id="rId5" w:tgtFrame="_blank" w:history="1">
         <w:r>
@@ -316,7 +440,51 @@
           <w:szCs w:val="21"/>
           <w:shd w:val="clear" w:color="auto" w:fill="FFFFFF"/>
         </w:rPr>
-        <w:t>) wird sowas gemacht (wobei hier die Prädiktroren real sind). Im Anhang außerdem ein Artikel von mir in dem mal verschiedene Szenarien an Kreuzvalidierung und Variablenselektion getestet wurden.</w:t>
+        <w:t xml:space="preserve">) wird sowas gemacht (wobei hier die </w:t>
+      </w:r>
+      <w:proofErr w:type="spellStart"/>
+      <w:r>
+        <w:rPr>
+          <w:rFonts w:ascii="Calibri" w:hAnsi="Calibri" w:cs="Calibri"/>
+          <w:color w:val="000000"/>
+          <w:sz w:val="21"/>
+          <w:szCs w:val="21"/>
+          <w:shd w:val="clear" w:color="auto" w:fill="FFFFFF"/>
+        </w:rPr>
+        <w:t>Prädiktroren</w:t>
+      </w:r>
+      <w:proofErr w:type="spellEnd"/>
+      <w:r>
+        <w:rPr>
+          <w:rFonts w:ascii="Calibri" w:hAnsi="Calibri" w:cs="Calibri"/>
+          <w:color w:val="000000"/>
+          <w:sz w:val="21"/>
+          <w:szCs w:val="21"/>
+          <w:shd w:val="clear" w:color="auto" w:fill="FFFFFF"/>
+        </w:rPr>
+        <w:t xml:space="preserve"> real sind). Im Anhang außerdem ein Artikel von mir in dem </w:t>
+      </w:r>
+      <w:proofErr w:type="gramStart"/>
+      <w:r>
+        <w:rPr>
+          <w:rFonts w:ascii="Calibri" w:hAnsi="Calibri" w:cs="Calibri"/>
+          <w:color w:val="000000"/>
+          <w:sz w:val="21"/>
+          <w:szCs w:val="21"/>
+          <w:shd w:val="clear" w:color="auto" w:fill="FFFFFF"/>
+        </w:rPr>
+        <w:t>mal</w:t>
+      </w:r>
+      <w:proofErr w:type="gramEnd"/>
+      <w:r>
+        <w:rPr>
+          <w:rFonts w:ascii="Calibri" w:hAnsi="Calibri" w:cs="Calibri"/>
+          <w:color w:val="000000"/>
+          <w:sz w:val="21"/>
+          <w:szCs w:val="21"/>
+          <w:shd w:val="clear" w:color="auto" w:fill="FFFFFF"/>
+        </w:rPr>
+        <w:t xml:space="preserve"> verschiedene Szenarien an Kreuzvalidierung und Variablenselektion getestet wurden.</w:t>
       </w:r>
     </w:p>
     <w:p/>
@@ -506,7 +674,15 @@
         <w:t xml:space="preserve">Womit? </w:t>
       </w:r>
       <w:r>
-        <w:t>Mit Gauss?</w:t>
+        <w:t xml:space="preserve">Mit </w:t>
+      </w:r>
+      <w:proofErr w:type="spellStart"/>
+      <w:r>
+        <w:t>Gauss</w:t>
+      </w:r>
+      <w:proofErr w:type="spellEnd"/>
+      <w:r>
+        <w:t>?</w:t>
       </w:r>
     </w:p>
     <w:p>
@@ -554,12 +730,20 @@
         <w:rPr>
           <w:lang w:val="en-GB"/>
         </w:rPr>
-        <w:t>spatial autocorrelation, expressed with spherical semivariograms</w:t>
-      </w:r>
+        <w:t xml:space="preserve">spatial autocorrelation, expressed with spherical </w:t>
+      </w:r>
+      <w:proofErr w:type="spellStart"/>
       <w:r>
         <w:rPr>
           <w:lang w:val="en-GB"/>
         </w:rPr>
+        <w:t>semivariograms</w:t>
+      </w:r>
+      <w:proofErr w:type="spellEnd"/>
+      <w:r>
+        <w:rPr>
+          <w:lang w:val="en-GB"/>
+        </w:rPr>
         <w:t>”</w:t>
       </w:r>
     </w:p>
@@ -602,7 +786,15 @@
         <w:t xml:space="preserve">Wie modelliere ich Komplexität und Rauschen? </w:t>
       </w:r>
       <w:r>
-        <w:t xml:space="preserve"> Random und Spatial Noise?</w:t>
+        <w:t xml:space="preserve"> Random und </w:t>
+      </w:r>
+      <w:proofErr w:type="spellStart"/>
+      <w:r>
+        <w:t>Spatial</w:t>
+      </w:r>
+      <w:proofErr w:type="spellEnd"/>
+      <w:r>
+        <w:t xml:space="preserve"> Noise?</w:t>
       </w:r>
     </w:p>
     <w:p>
@@ -715,6 +907,7 @@
         </w:rPr>
         <w:t xml:space="preserve"> (</w:t>
       </w:r>
+      <w:proofErr w:type="gramStart"/>
       <w:r>
         <w:rPr>
           <w:rFonts w:ascii="Calibri" w:hAnsi="Calibri" w:cs="Calibri"/>
@@ -724,27 +917,33 @@
           <w:shd w:val="clear" w:color="auto" w:fill="FFFFFF"/>
           <w:lang w:val="en-GB"/>
         </w:rPr>
-        <w:t>random, regular, clust1, clust2 und nonunif)?</w:t>
-      </w:r>
-    </w:p>
-    <w:p>
-      <w:pPr>
-        <w:rPr>
+        <w:t>random</w:t>
+      </w:r>
+      <w:proofErr w:type="gramEnd"/>
+      <w:r>
+        <w:rPr>
+          <w:rFonts w:ascii="Calibri" w:hAnsi="Calibri" w:cs="Calibri"/>
+          <w:color w:val="000000"/>
+          <w:sz w:val="21"/>
+          <w:szCs w:val="21"/>
+          <w:shd w:val="clear" w:color="auto" w:fill="FFFFFF"/>
           <w:lang w:val="en-GB"/>
         </w:rPr>
-      </w:pPr>
-    </w:p>
-    <w:p>
-      <w:pPr>
-        <w:pStyle w:val="Listenabsatz"/>
-        <w:numPr>
-          <w:ilvl w:val="0"/>
-          <w:numId w:val="1"/>
-        </w:numPr>
-        <w:rPr>
+        <w:t xml:space="preserve">, regular, clust1, clust2 und </w:t>
+      </w:r>
+      <w:proofErr w:type="spellStart"/>
+      <w:r>
+        <w:rPr>
+          <w:rFonts w:ascii="Calibri" w:hAnsi="Calibri" w:cs="Calibri"/>
+          <w:color w:val="000000"/>
+          <w:sz w:val="21"/>
+          <w:szCs w:val="21"/>
+          <w:shd w:val="clear" w:color="auto" w:fill="FFFFFF"/>
           <w:lang w:val="en-GB"/>
         </w:rPr>
-      </w:pPr>
+        <w:t>nonunif</w:t>
+      </w:r>
+      <w:proofErr w:type="spellEnd"/>
       <w:r>
         <w:rPr>
           <w:rFonts w:ascii="Calibri" w:hAnsi="Calibri" w:cs="Calibri"/>
@@ -754,6 +953,36 @@
           <w:shd w:val="clear" w:color="auto" w:fill="FFFFFF"/>
           <w:lang w:val="en-GB"/>
         </w:rPr>
+        <w:t>)?</w:t>
+      </w:r>
+    </w:p>
+    <w:p>
+      <w:pPr>
+        <w:rPr>
+          <w:lang w:val="en-GB"/>
+        </w:rPr>
+      </w:pPr>
+    </w:p>
+    <w:p>
+      <w:pPr>
+        <w:pStyle w:val="Listenabsatz"/>
+        <w:numPr>
+          <w:ilvl w:val="0"/>
+          <w:numId w:val="1"/>
+        </w:numPr>
+        <w:rPr>
+          <w:lang w:val="en-GB"/>
+        </w:rPr>
+      </w:pPr>
+      <w:r>
+        <w:rPr>
+          <w:rFonts w:ascii="Calibri" w:hAnsi="Calibri" w:cs="Calibri"/>
+          <w:color w:val="000000"/>
+          <w:sz w:val="21"/>
+          <w:szCs w:val="21"/>
+          <w:shd w:val="clear" w:color="auto" w:fill="FFFFFF"/>
+          <w:lang w:val="en-GB"/>
+        </w:rPr>
         <w:t>Model:</w:t>
       </w:r>
     </w:p>
@@ -832,7 +1061,23 @@
         <w:t>i</w:t>
       </w:r>
       <w:r>
-        <w:t>schen sbLOOrange und sbLOOndm CV?</w:t>
+        <w:t xml:space="preserve">schen </w:t>
+      </w:r>
+      <w:proofErr w:type="spellStart"/>
+      <w:r>
+        <w:t>sbLOOrange</w:t>
+      </w:r>
+      <w:proofErr w:type="spellEnd"/>
+      <w:r>
+        <w:t xml:space="preserve"> und </w:t>
+      </w:r>
+      <w:proofErr w:type="spellStart"/>
+      <w:r>
+        <w:t>sbLOOndm</w:t>
+      </w:r>
+      <w:proofErr w:type="spellEnd"/>
+      <w:r>
+        <w:t xml:space="preserve"> CV?</w:t>
       </w:r>
     </w:p>
     <w:p>
@@ -971,7 +1216,29 @@
           <w:szCs w:val="21"/>
           <w:shd w:val="clear" w:color="auto" w:fill="FFFFFF"/>
         </w:rPr>
-        <w:t xml:space="preserve">Simulieren könnte man die Response aus einem Subset der Prädiktoren mit Hilfe einer Funktion </w:t>
+        <w:t xml:space="preserve">Simulieren könnte man die Response aus einem </w:t>
+      </w:r>
+      <w:proofErr w:type="spellStart"/>
+      <w:r>
+        <w:rPr>
+          <w:rFonts w:ascii="Calibri" w:hAnsi="Calibri" w:cs="Calibri"/>
+          <w:color w:val="000000"/>
+          <w:sz w:val="21"/>
+          <w:szCs w:val="21"/>
+          <w:shd w:val="clear" w:color="auto" w:fill="FFFFFF"/>
+        </w:rPr>
+        <w:t>Subset</w:t>
+      </w:r>
+      <w:proofErr w:type="spellEnd"/>
+      <w:r>
+        <w:rPr>
+          <w:rFonts w:ascii="Calibri" w:hAnsi="Calibri" w:cs="Calibri"/>
+          <w:color w:val="000000"/>
+          <w:sz w:val="21"/>
+          <w:szCs w:val="21"/>
+          <w:shd w:val="clear" w:color="auto" w:fill="FFFFFF"/>
+        </w:rPr>
+        <w:t xml:space="preserve"> der Prädiktoren mit Hilfe einer Funktion </w:t>
       </w:r>
       <w:r>
         <w:rPr>
@@ -1073,7 +1340,33 @@
           <w:shd w:val="clear" w:color="auto" w:fill="FFFFFF"/>
           <w:lang w:val="en-GB"/>
         </w:rPr>
-        <w:t>N, Verteilung (random, regular, weak clustering, strong clustering, uniform</w:t>
+        <w:t xml:space="preserve">N, </w:t>
+      </w:r>
+      <w:proofErr w:type="spellStart"/>
+      <w:r>
+        <w:rPr>
+          <w:rFonts w:ascii="Calibri" w:hAnsi="Calibri" w:cs="Calibri"/>
+          <w:color w:val="000000"/>
+          <w:sz w:val="21"/>
+          <w:szCs w:val="21"/>
+          <w:highlight w:val="green"/>
+          <w:shd w:val="clear" w:color="auto" w:fill="FFFFFF"/>
+          <w:lang w:val="en-GB"/>
+        </w:rPr>
+        <w:t>Verteilung</w:t>
+      </w:r>
+      <w:proofErr w:type="spellEnd"/>
+      <w:r>
+        <w:rPr>
+          <w:rFonts w:ascii="Calibri" w:hAnsi="Calibri" w:cs="Calibri"/>
+          <w:color w:val="000000"/>
+          <w:sz w:val="21"/>
+          <w:szCs w:val="21"/>
+          <w:highlight w:val="green"/>
+          <w:shd w:val="clear" w:color="auto" w:fill="FFFFFF"/>
+          <w:lang w:val="en-GB"/>
+        </w:rPr>
+        <w:t xml:space="preserve"> (random, regular, weak clustering, strong clustering, uniform</w:t>
       </w:r>
       <w:r>
         <w:rPr>
@@ -1552,7 +1845,15 @@
         </w:numPr>
       </w:pPr>
       <w:r>
-        <w:t>Erste Erfahrungen mit RShiny gesammelt</w:t>
+        <w:t xml:space="preserve">Erste Erfahrungen mit </w:t>
+      </w:r>
+      <w:proofErr w:type="spellStart"/>
+      <w:r>
+        <w:t>RShiny</w:t>
+      </w:r>
+      <w:proofErr w:type="spellEnd"/>
+      <w:r>
+        <w:t xml:space="preserve"> gesammelt</w:t>
       </w:r>
     </w:p>
     <w:p>
@@ -1629,7 +1930,23 @@
         </w:numPr>
       </w:pPr>
       <w:r>
-        <w:t>Viele Parameter können bei der Erzeugung der einzelnen NLMs übergeben werden aber aktuell sind sie nicht einstellbar (siehe Funktion generate_predictors())</w:t>
+        <w:t xml:space="preserve">Viele Parameter können bei der Erzeugung der einzelnen NLMs übergeben werden aber aktuell sind sie nicht einstellbar (siehe Funktion </w:t>
+      </w:r>
+      <w:proofErr w:type="spellStart"/>
+      <w:r>
+        <w:t>generate_</w:t>
+      </w:r>
+      <w:proofErr w:type="gramStart"/>
+      <w:r>
+        <w:t>predictors</w:t>
+      </w:r>
+      <w:proofErr w:type="spellEnd"/>
+      <w:r>
+        <w:t>(</w:t>
+      </w:r>
+      <w:proofErr w:type="gramEnd"/>
+      <w:r>
+        <w:t>))</w:t>
       </w:r>
       <w:r>
         <w:t xml:space="preserve"> </w:t>
@@ -1719,24 +2036,46 @@
         <w:rPr>
           <w:highlight w:val="yellow"/>
         </w:rPr>
-        <w:t>Virtual species  R-Package</w:t>
-      </w:r>
-    </w:p>
-    <w:p>
-      <w:pPr>
-        <w:pStyle w:val="Listenabsatz"/>
-        <w:numPr>
-          <w:ilvl w:val="0"/>
-          <w:numId w:val="1"/>
-        </w:numPr>
+        <w:t xml:space="preserve">Virtual </w:t>
+      </w:r>
+      <w:proofErr w:type="spellStart"/>
+      <w:proofErr w:type="gramStart"/>
+      <w:r>
         <w:rPr>
           <w:highlight w:val="yellow"/>
         </w:rPr>
-      </w:pPr>
+        <w:t>species</w:t>
+      </w:r>
+      <w:proofErr w:type="spellEnd"/>
       <w:r>
         <w:rPr>
           <w:highlight w:val="yellow"/>
         </w:rPr>
+        <w:t xml:space="preserve">  R</w:t>
+      </w:r>
+      <w:proofErr w:type="gramEnd"/>
+      <w:r>
+        <w:rPr>
+          <w:highlight w:val="yellow"/>
+        </w:rPr>
+        <w:t>-Package</w:t>
+      </w:r>
+    </w:p>
+    <w:p>
+      <w:pPr>
+        <w:pStyle w:val="Listenabsatz"/>
+        <w:numPr>
+          <w:ilvl w:val="0"/>
+          <w:numId w:val="1"/>
+        </w:numPr>
+        <w:rPr>
+          <w:highlight w:val="green"/>
+        </w:rPr>
+      </w:pPr>
+      <w:r>
+        <w:rPr>
+          <w:highlight w:val="green"/>
+        </w:rPr>
         <w:t>Nicht alle Prädiktoren mit in die Berechnung der Ausgabe einbringen</w:t>
       </w:r>
     </w:p>
@@ -1748,6 +2087,30 @@
           <w:numId w:val="1"/>
         </w:numPr>
         <w:rPr>
+          <w:highlight w:val="green"/>
+        </w:rPr>
+      </w:pPr>
+      <w:r>
+        <w:rPr>
+          <w:highlight w:val="green"/>
+        </w:rPr>
+        <w:sym w:font="Wingdings" w:char="F0E0"/>
+      </w:r>
+      <w:r>
+        <w:rPr>
+          <w:highlight w:val="green"/>
+        </w:rPr>
+        <w:t xml:space="preserve"> Auswahl ermöglichen</w:t>
+      </w:r>
+    </w:p>
+    <w:p>
+      <w:pPr>
+        <w:pStyle w:val="Listenabsatz"/>
+        <w:numPr>
+          <w:ilvl w:val="0"/>
+          <w:numId w:val="1"/>
+        </w:numPr>
+        <w:rPr>
           <w:highlight w:val="yellow"/>
         </w:rPr>
       </w:pPr>
@@ -1755,32 +2118,30 @@
         <w:rPr>
           <w:highlight w:val="yellow"/>
         </w:rPr>
-        <w:sym w:font="Wingdings" w:char="F0E0"/>
-      </w:r>
+        <w:t xml:space="preserve">Anzahl Variablen und dann </w:t>
+      </w:r>
+      <w:proofErr w:type="spellStart"/>
       <w:r>
         <w:rPr>
           <w:highlight w:val="yellow"/>
         </w:rPr>
-        <w:t xml:space="preserve"> Auswahl ermöglichen</w:t>
-      </w:r>
-    </w:p>
-    <w:p>
-      <w:pPr>
-        <w:pStyle w:val="Listenabsatz"/>
-        <w:numPr>
-          <w:ilvl w:val="0"/>
-          <w:numId w:val="1"/>
-        </w:numPr>
+        <w:t>random</w:t>
+      </w:r>
+      <w:proofErr w:type="spellEnd"/>
+      <w:r>
         <w:rPr>
           <w:highlight w:val="yellow"/>
         </w:rPr>
-      </w:pPr>
+        <w:t xml:space="preserve"> generieren oder </w:t>
+      </w:r>
+      <w:proofErr w:type="spellStart"/>
       <w:r>
         <w:rPr>
           <w:highlight w:val="yellow"/>
         </w:rPr>
-        <w:t>Anzahl Variablen und dann random generieren oder specify</w:t>
-      </w:r>
+        <w:t>specify</w:t>
+      </w:r>
+      <w:proofErr w:type="spellEnd"/>
     </w:p>
     <w:p>
       <w:r>
@@ -1807,6 +2168,444 @@
           <w:numId w:val="1"/>
         </w:numPr>
         <w:rPr>
+          <w:highlight w:val="green"/>
+        </w:rPr>
+      </w:pPr>
+      <w:r>
+        <w:rPr>
+          <w:highlight w:val="green"/>
+        </w:rPr>
+        <w:t xml:space="preserve">Sinn für N-Cluster? Cluster Dichte? </w:t>
+      </w:r>
+    </w:p>
+    <w:p>
+      <w:pPr>
+        <w:pStyle w:val="Listenabsatz"/>
+        <w:numPr>
+          <w:ilvl w:val="0"/>
+          <w:numId w:val="1"/>
+        </w:numPr>
+      </w:pPr>
+      <w:r>
+        <w:t>Vielleicht den Output Plot etwas verändern und nur sichtbar machen</w:t>
+      </w:r>
+      <w:r>
+        <w:t>, s</w:t>
+      </w:r>
+      <w:r>
+        <w:t xml:space="preserve">obald man an den Parametern </w:t>
+      </w:r>
+      <w:r>
+        <w:t>herumspielt</w:t>
+      </w:r>
+    </w:p>
+    <w:p>
+      <w:proofErr w:type="spellStart"/>
+      <w:r>
+        <w:t>Simulated</w:t>
+      </w:r>
+      <w:proofErr w:type="spellEnd"/>
+      <w:r>
+        <w:t xml:space="preserve"> </w:t>
+      </w:r>
+      <w:proofErr w:type="spellStart"/>
+      <w:r>
+        <w:t>outcome</w:t>
+      </w:r>
+      <w:proofErr w:type="spellEnd"/>
+      <w:r>
+        <w:t>:</w:t>
+      </w:r>
+    </w:p>
+    <w:p>
+      <w:pPr>
+        <w:pStyle w:val="Listenabsatz"/>
+        <w:numPr>
+          <w:ilvl w:val="0"/>
+          <w:numId w:val="1"/>
+        </w:numPr>
+      </w:pPr>
+      <w:r>
+        <w:t>Funktion, die aus allen Prädiktoren einen Ausdruck generiert, sodass die verschiedenen Prädiktoren-Layer anschließend miteinander verrechnet werden können</w:t>
+      </w:r>
+    </w:p>
+    <w:p>
+      <w:pPr>
+        <w:pStyle w:val="Listenabsatz"/>
+        <w:numPr>
+          <w:ilvl w:val="0"/>
+          <w:numId w:val="1"/>
+        </w:numPr>
+      </w:pPr>
+      <w:r>
+        <w:t>Wird jetzt zufällig generiert, aber soll es immer die gleiche sein? Welche Operanden soll ich mit einbringen?</w:t>
+      </w:r>
+    </w:p>
+    <w:p>
+      <w:pPr>
+        <w:pStyle w:val="Listenabsatz"/>
+        <w:numPr>
+          <w:ilvl w:val="0"/>
+          <w:numId w:val="1"/>
+        </w:numPr>
+      </w:pPr>
+      <w:r>
+        <w:t>Noch kein Rauschen/Noise eingefügt</w:t>
+      </w:r>
+    </w:p>
+    <w:p>
+      <w:pPr>
+        <w:pStyle w:val="Listenabsatz"/>
+        <w:numPr>
+          <w:ilvl w:val="0"/>
+          <w:numId w:val="1"/>
+        </w:numPr>
+      </w:pPr>
+      <w:r>
+        <w:t>Kann erst berechnet werden, wenn vorher Prädiktoren generiert wurden</w:t>
+      </w:r>
+    </w:p>
+    <w:p>
+      <w:pPr>
+        <w:pStyle w:val="Listenabsatz"/>
+        <w:numPr>
+          <w:ilvl w:val="0"/>
+          <w:numId w:val="1"/>
+        </w:numPr>
+        <w:rPr>
+          <w:highlight w:val="green"/>
+        </w:rPr>
+      </w:pPr>
+      <w:r>
+        <w:rPr>
+          <w:highlight w:val="green"/>
+        </w:rPr>
+        <w:t>Skalieren des Outcomes</w:t>
+      </w:r>
+    </w:p>
+    <w:p>
+      <w:pPr>
+        <w:pStyle w:val="Listenabsatz"/>
+        <w:numPr>
+          <w:ilvl w:val="0"/>
+          <w:numId w:val="1"/>
+        </w:numPr>
+        <w:rPr>
+          <w:highlight w:val="cyan"/>
+        </w:rPr>
+      </w:pPr>
+      <w:r>
+        <w:rPr>
+          <w:highlight w:val="cyan"/>
+        </w:rPr>
+        <w:t>Auswählen wie viel Noise</w:t>
+      </w:r>
+    </w:p>
+    <w:p>
+      <w:pPr>
+        <w:pStyle w:val="Listenabsatz"/>
+        <w:numPr>
+          <w:ilvl w:val="0"/>
+          <w:numId w:val="1"/>
+        </w:numPr>
+        <w:rPr>
+          <w:highlight w:val="cyan"/>
+        </w:rPr>
+      </w:pPr>
+      <w:r>
+        <w:rPr>
+          <w:highlight w:val="cyan"/>
+        </w:rPr>
+        <w:t xml:space="preserve">Knopf für immer gleiche Einstellungen (Auswahl speichern oder </w:t>
+      </w:r>
+      <w:proofErr w:type="spellStart"/>
+      <w:r>
+        <w:rPr>
+          <w:highlight w:val="cyan"/>
+        </w:rPr>
+        <w:t>Set.Seed</w:t>
+      </w:r>
+      <w:proofErr w:type="spellEnd"/>
+    </w:p>
+    <w:p>
+      <w:proofErr w:type="spellStart"/>
+      <w:r>
+        <w:t>Prediction</w:t>
+      </w:r>
+      <w:proofErr w:type="spellEnd"/>
+      <w:r>
+        <w:t>:</w:t>
+      </w:r>
+    </w:p>
+    <w:p>
+      <w:pPr>
+        <w:pStyle w:val="Listenabsatz"/>
+        <w:numPr>
+          <w:ilvl w:val="0"/>
+          <w:numId w:val="1"/>
+        </w:numPr>
+      </w:pPr>
+      <w:r>
+        <w:t xml:space="preserve">Trainingsdaten werden auf Basis der </w:t>
+      </w:r>
+      <w:proofErr w:type="spellStart"/>
+      <w:r>
+        <w:t>sampling</w:t>
+      </w:r>
+      <w:proofErr w:type="spellEnd"/>
+      <w:r>
+        <w:t xml:space="preserve"> </w:t>
+      </w:r>
+      <w:proofErr w:type="spellStart"/>
+      <w:r>
+        <w:t>points</w:t>
+      </w:r>
+      <w:proofErr w:type="spellEnd"/>
+      <w:r>
+        <w:t xml:space="preserve"> extrahiert</w:t>
+      </w:r>
+    </w:p>
+    <w:p>
+      <w:pPr>
+        <w:pStyle w:val="Listenabsatz"/>
+        <w:numPr>
+          <w:ilvl w:val="0"/>
+          <w:numId w:val="1"/>
+        </w:numPr>
+      </w:pPr>
+      <w:r>
+        <w:t>Random Forest Modell</w:t>
+      </w:r>
+    </w:p>
+    <w:p>
+      <w:pPr>
+        <w:pStyle w:val="Listenabsatz"/>
+        <w:numPr>
+          <w:ilvl w:val="0"/>
+          <w:numId w:val="1"/>
+        </w:numPr>
+      </w:pPr>
+      <w:r>
+        <w:t>Noch ohne Kreuzvalidierung</w:t>
+      </w:r>
+    </w:p>
+    <w:p>
+      <w:pPr>
+        <w:pStyle w:val="Listenabsatz"/>
+        <w:numPr>
+          <w:ilvl w:val="1"/>
+          <w:numId w:val="1"/>
+        </w:numPr>
+      </w:pPr>
+      <w:r>
+        <w:t>Was für eine räumliche Kreuzvalidierungsmethode soll ich implementieren?</w:t>
+      </w:r>
+    </w:p>
+    <w:p>
+      <w:pPr>
+        <w:pStyle w:val="Listenabsatz"/>
+        <w:numPr>
+          <w:ilvl w:val="1"/>
+          <w:numId w:val="1"/>
+        </w:numPr>
+      </w:pPr>
+      <w:proofErr w:type="spellStart"/>
+      <w:r>
+        <w:t>Nearest</w:t>
+      </w:r>
+      <w:proofErr w:type="spellEnd"/>
+      <w:r>
+        <w:t xml:space="preserve"> </w:t>
+      </w:r>
+      <w:proofErr w:type="spellStart"/>
+      <w:r>
+        <w:t>Distance</w:t>
+      </w:r>
+      <w:proofErr w:type="spellEnd"/>
+      <w:r>
+        <w:t xml:space="preserve"> </w:t>
+      </w:r>
+      <w:proofErr w:type="spellStart"/>
+      <w:r>
+        <w:t>Matching</w:t>
+      </w:r>
+      <w:proofErr w:type="spellEnd"/>
+    </w:p>
+    <w:p>
+      <w:pPr>
+        <w:pStyle w:val="Listenabsatz"/>
+        <w:numPr>
+          <w:ilvl w:val="1"/>
+          <w:numId w:val="1"/>
+        </w:numPr>
+        <w:rPr>
+          <w:lang w:val="en-GB"/>
+        </w:rPr>
+      </w:pPr>
+      <w:proofErr w:type="spellStart"/>
+      <w:r>
+        <w:rPr>
+          <w:lang w:val="en-GB"/>
+        </w:rPr>
+        <w:t>Global</w:t>
+      </w:r>
+      <w:r>
+        <w:rPr>
+          <w:lang w:val="en-GB"/>
+        </w:rPr>
+        <w:t>_v</w:t>
+      </w:r>
+      <w:r>
+        <w:rPr>
+          <w:lang w:val="en-GB"/>
+        </w:rPr>
+        <w:t>alidation</w:t>
+      </w:r>
+      <w:proofErr w:type="spellEnd"/>
+      <w:r>
+        <w:rPr>
+          <w:lang w:val="en-GB"/>
+        </w:rPr>
+        <w:t xml:space="preserve">/ Sb </w:t>
+      </w:r>
+      <w:proofErr w:type="spellStart"/>
+      <w:r>
+        <w:rPr>
+          <w:lang w:val="en-GB"/>
+        </w:rPr>
+        <w:t>Blockwise</w:t>
+      </w:r>
+      <w:proofErr w:type="spellEnd"/>
+      <w:r>
+        <w:rPr>
+          <w:lang w:val="en-GB"/>
+        </w:rPr>
+        <w:t xml:space="preserve"> </w:t>
+      </w:r>
+      <w:r>
+        <w:rPr>
+          <w:lang w:val="en-GB"/>
+        </w:rPr>
+        <w:t>Caret</w:t>
+      </w:r>
+      <w:r>
+        <w:rPr>
+          <w:lang w:val="en-GB"/>
+        </w:rPr>
+        <w:t>?</w:t>
+      </w:r>
+    </w:p>
+    <w:p>
+      <w:pPr>
+        <w:pStyle w:val="Listenabsatz"/>
+        <w:numPr>
+          <w:ilvl w:val="1"/>
+          <w:numId w:val="1"/>
+        </w:numPr>
+        <w:rPr>
+          <w:lang w:val="en-GB"/>
+        </w:rPr>
+      </w:pPr>
+      <w:proofErr w:type="spellStart"/>
+      <w:r>
+        <w:rPr>
+          <w:lang w:val="en-GB"/>
+        </w:rPr>
+        <w:t>BlockCV</w:t>
+      </w:r>
+      <w:proofErr w:type="spellEnd"/>
+    </w:p>
+    <w:p>
+      <w:pPr>
+        <w:pStyle w:val="Listenabsatz"/>
+        <w:numPr>
+          <w:ilvl w:val="1"/>
+          <w:numId w:val="1"/>
+        </w:numPr>
+      </w:pPr>
+      <w:proofErr w:type="spellStart"/>
+      <w:r>
+        <w:lastRenderedPageBreak/>
+        <w:t>Blockwise</w:t>
+      </w:r>
+      <w:proofErr w:type="spellEnd"/>
+      <w:r>
+        <w:t>? Oder jeden Punkt einmal auslassen?</w:t>
+      </w:r>
+    </w:p>
+    <w:p>
+      <w:pPr>
+        <w:pStyle w:val="Listenabsatz"/>
+        <w:numPr>
+          <w:ilvl w:val="1"/>
+          <w:numId w:val="1"/>
+        </w:numPr>
+      </w:pPr>
+      <w:r>
+        <w:t xml:space="preserve">Nochmal erläutern wie </w:t>
+      </w:r>
+      <w:proofErr w:type="spellStart"/>
+      <w:r>
+        <w:t>blockwise</w:t>
+      </w:r>
+      <w:proofErr w:type="spellEnd"/>
+      <w:r>
+        <w:t xml:space="preserve"> funktioniert</w:t>
+      </w:r>
+    </w:p>
+    <w:p>
+      <w:pPr>
+        <w:pStyle w:val="Listenabsatz"/>
+        <w:numPr>
+          <w:ilvl w:val="0"/>
+          <w:numId w:val="1"/>
+        </w:numPr>
+      </w:pPr>
+      <w:r>
+        <w:t>Literatur für Kreuzvalidierungsmethoden</w:t>
+      </w:r>
+    </w:p>
+    <w:p>
+      <w:pPr>
+        <w:pStyle w:val="Listenabsatz"/>
+        <w:numPr>
+          <w:ilvl w:val="0"/>
+          <w:numId w:val="1"/>
+        </w:numPr>
+      </w:pPr>
+      <w:r>
+        <w:t>Was geben die Fehlerwerte nochmal an? RMSE, R</w:t>
+      </w:r>
+      <w:r>
+        <w:rPr>
+          <w:vertAlign w:val="superscript"/>
+        </w:rPr>
+        <w:t>2</w:t>
+      </w:r>
+      <w:r>
+        <w:t xml:space="preserve"> und MAE?</w:t>
+      </w:r>
+    </w:p>
+    <w:p>
+      <w:pPr>
+        <w:pStyle w:val="Listenabsatz"/>
+        <w:numPr>
+          <w:ilvl w:val="0"/>
+          <w:numId w:val="1"/>
+        </w:numPr>
+      </w:pPr>
+      <w:r>
+        <w:t>MAE selbst berechnet, stimmt das so?</w:t>
+      </w:r>
+    </w:p>
+    <w:p>
+      <w:pPr>
+        <w:pStyle w:val="Listenabsatz"/>
+        <w:numPr>
+          <w:ilvl w:val="0"/>
+          <w:numId w:val="1"/>
+        </w:numPr>
+        <w:rPr>
           <w:highlight w:val="yellow"/>
         </w:rPr>
       </w:pPr>
@@ -1814,371 +2613,17 @@
         <w:rPr>
           <w:highlight w:val="yellow"/>
         </w:rPr>
-        <w:t>Sinn für N-Cluster?</w:t>
-      </w:r>
-      <w:r>
-        <w:rPr>
-          <w:highlight w:val="yellow"/>
-        </w:rPr>
-        <w:t xml:space="preserve"> Cluster Dichte? </w:t>
-      </w:r>
-    </w:p>
-    <w:p>
-      <w:pPr>
-        <w:pStyle w:val="Listenabsatz"/>
-        <w:numPr>
-          <w:ilvl w:val="0"/>
-          <w:numId w:val="1"/>
-        </w:numPr>
-      </w:pPr>
-      <w:r>
-        <w:t>Vielleicht den Output Plot etwas verändern und nur sichtbar machen</w:t>
-      </w:r>
-      <w:r>
-        <w:t>, s</w:t>
-      </w:r>
-      <w:r>
-        <w:t xml:space="preserve">obald man an den Parametern </w:t>
-      </w:r>
-      <w:r>
-        <w:t>herumspielt</w:t>
-      </w:r>
-    </w:p>
-    <w:p>
-      <w:r>
-        <w:t>Simulated outcome:</w:t>
-      </w:r>
-    </w:p>
-    <w:p>
-      <w:pPr>
-        <w:pStyle w:val="Listenabsatz"/>
-        <w:numPr>
-          <w:ilvl w:val="0"/>
-          <w:numId w:val="1"/>
-        </w:numPr>
-      </w:pPr>
-      <w:r>
-        <w:t>Funktion, die aus allen Prädiktoren einen Ausdruck generiert, sodass die verschiedenen Prädiktoren-Layer anschließend miteinander verrechnet werden können</w:t>
-      </w:r>
-    </w:p>
-    <w:p>
-      <w:pPr>
-        <w:pStyle w:val="Listenabsatz"/>
-        <w:numPr>
-          <w:ilvl w:val="0"/>
-          <w:numId w:val="1"/>
-        </w:numPr>
-      </w:pPr>
-      <w:r>
-        <w:t>Wird jetzt zufällig generiert, aber soll es immer die gleiche sein? Welche Operanden soll ich mit einbringen?</w:t>
-      </w:r>
-    </w:p>
-    <w:p>
-      <w:pPr>
-        <w:pStyle w:val="Listenabsatz"/>
-        <w:numPr>
-          <w:ilvl w:val="0"/>
-          <w:numId w:val="1"/>
-        </w:numPr>
-      </w:pPr>
-      <w:r>
-        <w:t>Noch kein Rauschen/Noise eingefügt</w:t>
-      </w:r>
-    </w:p>
-    <w:p>
-      <w:pPr>
-        <w:pStyle w:val="Listenabsatz"/>
-        <w:numPr>
-          <w:ilvl w:val="0"/>
-          <w:numId w:val="1"/>
-        </w:numPr>
-      </w:pPr>
-      <w:r>
-        <w:t>Kann erst berechnet werden, wenn vorher Prädiktoren generiert wurden</w:t>
-      </w:r>
-    </w:p>
-    <w:p>
-      <w:pPr>
-        <w:pStyle w:val="Listenabsatz"/>
-        <w:numPr>
-          <w:ilvl w:val="0"/>
-          <w:numId w:val="1"/>
-        </w:numPr>
-        <w:rPr>
-          <w:highlight w:val="yellow"/>
-        </w:rPr>
-      </w:pPr>
-      <w:r>
-        <w:rPr>
-          <w:highlight w:val="yellow"/>
-        </w:rPr>
-        <w:t>Skalieren des Outcomes</w:t>
-      </w:r>
-    </w:p>
-    <w:p>
-      <w:pPr>
-        <w:pStyle w:val="Listenabsatz"/>
-        <w:numPr>
-          <w:ilvl w:val="0"/>
-          <w:numId w:val="1"/>
-        </w:numPr>
-        <w:rPr>
-          <w:highlight w:val="yellow"/>
-        </w:rPr>
-      </w:pPr>
-      <w:r>
-        <w:rPr>
-          <w:highlight w:val="yellow"/>
-        </w:rPr>
-        <w:t>Auswählen wie viel Noise</w:t>
-      </w:r>
-    </w:p>
-    <w:p>
-      <w:pPr>
-        <w:pStyle w:val="Listenabsatz"/>
-        <w:numPr>
-          <w:ilvl w:val="0"/>
-          <w:numId w:val="1"/>
-        </w:numPr>
-        <w:rPr>
-          <w:highlight w:val="yellow"/>
-        </w:rPr>
-      </w:pPr>
-      <w:r>
-        <w:rPr>
-          <w:highlight w:val="yellow"/>
-        </w:rPr>
-        <w:t>Knopf für immer gleiche Einstellungen (Auswahl speichern oder Set.Seed</w:t>
-      </w:r>
-    </w:p>
-    <w:p>
-      <w:r>
-        <w:t>Prediction:</w:t>
-      </w:r>
-    </w:p>
-    <w:p>
-      <w:pPr>
-        <w:pStyle w:val="Listenabsatz"/>
-        <w:numPr>
-          <w:ilvl w:val="0"/>
-          <w:numId w:val="1"/>
-        </w:numPr>
-      </w:pPr>
-      <w:r>
-        <w:t>Trainingsdaten werden auf Basis der sampling points extrahiert</w:t>
-      </w:r>
-    </w:p>
-    <w:p>
-      <w:pPr>
-        <w:pStyle w:val="Listenabsatz"/>
-        <w:numPr>
-          <w:ilvl w:val="0"/>
-          <w:numId w:val="1"/>
-        </w:numPr>
-      </w:pPr>
-      <w:r>
-        <w:t>Random Forest Modell</w:t>
-      </w:r>
-    </w:p>
-    <w:p>
-      <w:pPr>
-        <w:pStyle w:val="Listenabsatz"/>
-        <w:numPr>
-          <w:ilvl w:val="0"/>
-          <w:numId w:val="1"/>
-        </w:numPr>
-      </w:pPr>
-      <w:r>
-        <w:t>Noch ohne Kreuzvalidierung</w:t>
-      </w:r>
-    </w:p>
-    <w:p>
-      <w:pPr>
-        <w:pStyle w:val="Listenabsatz"/>
-        <w:numPr>
-          <w:ilvl w:val="1"/>
-          <w:numId w:val="1"/>
-        </w:numPr>
-      </w:pPr>
-      <w:r>
-        <w:t>Was für eine räumliche Kreuzvalidierungsmethode soll ich implementieren?</w:t>
-      </w:r>
-    </w:p>
-    <w:p>
-      <w:pPr>
-        <w:pStyle w:val="Listenabsatz"/>
-        <w:numPr>
-          <w:ilvl w:val="1"/>
-          <w:numId w:val="1"/>
-        </w:numPr>
-      </w:pPr>
-      <w:r>
-        <w:t>Nearest Distance Matching</w:t>
-      </w:r>
-    </w:p>
-    <w:p>
-      <w:pPr>
-        <w:pStyle w:val="Listenabsatz"/>
-        <w:numPr>
-          <w:ilvl w:val="1"/>
-          <w:numId w:val="1"/>
-        </w:numPr>
-        <w:rPr>
-          <w:lang w:val="en-GB"/>
-        </w:rPr>
-      </w:pPr>
-      <w:r>
-        <w:rPr>
-          <w:lang w:val="en-GB"/>
-        </w:rPr>
-        <w:t>Global</w:t>
-      </w:r>
-      <w:r>
-        <w:rPr>
-          <w:lang w:val="en-GB"/>
-        </w:rPr>
-        <w:t>_v</w:t>
-      </w:r>
-      <w:r>
-        <w:rPr>
-          <w:lang w:val="en-GB"/>
-        </w:rPr>
-        <w:t>alidation</w:t>
-      </w:r>
-      <w:r>
-        <w:rPr>
-          <w:lang w:val="en-GB"/>
-        </w:rPr>
-        <w:t>/ Sb Blockwise</w:t>
-      </w:r>
-      <w:r>
-        <w:rPr>
-          <w:lang w:val="en-GB"/>
-        </w:rPr>
-        <w:t xml:space="preserve"> </w:t>
-      </w:r>
-      <w:r>
-        <w:rPr>
-          <w:lang w:val="en-GB"/>
-        </w:rPr>
-        <w:t>Caret</w:t>
-      </w:r>
-      <w:r>
-        <w:rPr>
-          <w:lang w:val="en-GB"/>
-        </w:rPr>
-        <w:t>?</w:t>
-      </w:r>
-    </w:p>
-    <w:p>
-      <w:pPr>
-        <w:pStyle w:val="Listenabsatz"/>
-        <w:numPr>
-          <w:ilvl w:val="1"/>
-          <w:numId w:val="1"/>
-        </w:numPr>
-        <w:rPr>
-          <w:lang w:val="en-GB"/>
-        </w:rPr>
-      </w:pPr>
-      <w:r>
-        <w:rPr>
-          <w:lang w:val="en-GB"/>
-        </w:rPr>
-        <w:t>BlockCV</w:t>
-      </w:r>
-    </w:p>
-    <w:p>
-      <w:pPr>
-        <w:pStyle w:val="Listenabsatz"/>
-        <w:numPr>
-          <w:ilvl w:val="1"/>
-          <w:numId w:val="1"/>
-        </w:numPr>
-      </w:pPr>
-      <w:r>
-        <w:lastRenderedPageBreak/>
-        <w:t>Blockwise? Oder jeden Punkt einmal auslassen?</w:t>
-      </w:r>
-    </w:p>
-    <w:p>
-      <w:pPr>
-        <w:pStyle w:val="Listenabsatz"/>
-        <w:numPr>
-          <w:ilvl w:val="1"/>
-          <w:numId w:val="1"/>
-        </w:numPr>
-      </w:pPr>
-      <w:r>
-        <w:t>Nochmal erläutern wie blockwise funktioniert</w:t>
-      </w:r>
-    </w:p>
-    <w:p>
-      <w:pPr>
-        <w:pStyle w:val="Listenabsatz"/>
-        <w:numPr>
-          <w:ilvl w:val="0"/>
-          <w:numId w:val="1"/>
-        </w:numPr>
-      </w:pPr>
-      <w:r>
-        <w:t>Literatur für Kreuzvalidierungsmethoden</w:t>
-      </w:r>
-    </w:p>
-    <w:p>
-      <w:pPr>
-        <w:pStyle w:val="Listenabsatz"/>
-        <w:numPr>
-          <w:ilvl w:val="0"/>
-          <w:numId w:val="1"/>
-        </w:numPr>
-      </w:pPr>
-      <w:r>
-        <w:t>Was geben die Fehlerwerte nochmal an? RMSE, R</w:t>
-      </w:r>
-      <w:r>
-        <w:rPr>
-          <w:vertAlign w:val="superscript"/>
-        </w:rPr>
-        <w:t>2</w:t>
-      </w:r>
-      <w:r>
-        <w:t xml:space="preserve"> und MAE?</w:t>
-      </w:r>
-    </w:p>
-    <w:p>
-      <w:pPr>
-        <w:pStyle w:val="Listenabsatz"/>
-        <w:numPr>
-          <w:ilvl w:val="0"/>
-          <w:numId w:val="1"/>
-        </w:numPr>
-      </w:pPr>
-      <w:r>
-        <w:t>MAE selbst berechnet, stimmt das so?</w:t>
-      </w:r>
-    </w:p>
-    <w:p>
-      <w:pPr>
-        <w:pStyle w:val="Listenabsatz"/>
-        <w:numPr>
-          <w:ilvl w:val="0"/>
-          <w:numId w:val="1"/>
-        </w:numPr>
-        <w:rPr>
-          <w:highlight w:val="yellow"/>
-        </w:rPr>
-      </w:pPr>
-      <w:r>
-        <w:rPr>
-          <w:highlight w:val="yellow"/>
-        </w:rPr>
         <w:t>Mit oder ohne Variablenselektion?</w:t>
       </w:r>
     </w:p>
     <w:p>
-      <w:r>
-        <w:t>Difference:</w:t>
+      <w:proofErr w:type="spellStart"/>
+      <w:r>
+        <w:t>Difference</w:t>
+      </w:r>
+      <w:proofErr w:type="spellEnd"/>
+      <w:r>
+        <w:t>:</w:t>
       </w:r>
     </w:p>
     <w:p>
@@ -2202,8 +2647,21 @@
         </w:numPr>
       </w:pPr>
       <w:r>
-        <w:t>Leider nicht dieselbe Legende wie outcome und prediction</w:t>
-      </w:r>
+        <w:t xml:space="preserve">Leider nicht dieselbe Legende wie </w:t>
+      </w:r>
+      <w:proofErr w:type="spellStart"/>
+      <w:r>
+        <w:t>outcome</w:t>
+      </w:r>
+      <w:proofErr w:type="spellEnd"/>
+      <w:r>
+        <w:t xml:space="preserve"> und </w:t>
+      </w:r>
+      <w:proofErr w:type="spellStart"/>
+      <w:r>
+        <w:t>prediction</w:t>
+      </w:r>
+      <w:proofErr w:type="spellEnd"/>
     </w:p>
     <w:p>
       <w:r>
@@ -2352,9 +2810,16 @@
       </w:r>
     </w:p>
     <w:p>
-      <w:r>
-        <w:t>CAST::plot_geodist</w:t>
-      </w:r>
+      <w:proofErr w:type="gramStart"/>
+      <w:r>
+        <w:t>CAST::</w:t>
+      </w:r>
+      <w:proofErr w:type="spellStart"/>
+      <w:proofErr w:type="gramEnd"/>
+      <w:r>
+        <w:t>plot_geodist</w:t>
+      </w:r>
+      <w:proofErr w:type="spellEnd"/>
     </w:p>
     <w:p/>
     <w:sectPr>

</xml_diff>

<commit_message>
Change if request (for noise calculations)
</commit_message>
<xml_diff>
--- a/Fragen.docx
+++ b/Fragen.docx
@@ -2291,14 +2291,39 @@
           <w:numId w:val="1"/>
         </w:numPr>
         <w:rPr>
-          <w:highlight w:val="cyan"/>
-        </w:rPr>
-      </w:pPr>
-      <w:r>
-        <w:rPr>
-          <w:highlight w:val="cyan"/>
-        </w:rPr>
-        <w:t>Auswählen wie viel Noise</w:t>
+          <w:highlight w:val="green"/>
+          <w:lang w:val="en-GB"/>
+        </w:rPr>
+      </w:pPr>
+      <w:r>
+        <w:rPr>
+          <w:highlight w:val="green"/>
+          <w:lang w:val="en-GB"/>
+        </w:rPr>
+        <w:t xml:space="preserve">Noise </w:t>
+      </w:r>
+      <w:proofErr w:type="spellStart"/>
+      <w:r>
+        <w:rPr>
+          <w:highlight w:val="green"/>
+          <w:lang w:val="en-GB"/>
+        </w:rPr>
+        <w:t>auswählbar</w:t>
+      </w:r>
+      <w:proofErr w:type="spellEnd"/>
+      <w:r>
+        <w:rPr>
+          <w:highlight w:val="green"/>
+          <w:lang w:val="en-GB"/>
+        </w:rPr>
+        <w:t xml:space="preserve"> (random und spatially correlated n</w:t>
+      </w:r>
+      <w:r>
+        <w:rPr>
+          <w:highlight w:val="green"/>
+          <w:lang w:val="en-GB"/>
+        </w:rPr>
+        <w:t>oise)</w:t>
       </w:r>
     </w:p>
     <w:p>

</xml_diff>

<commit_message>
Noise * 0.2 and visibility of output changed
</commit_message>
<xml_diff>
--- a/Fragen.docx
+++ b/Fragen.docx
@@ -52,29 +52,7 @@
           <w:szCs w:val="21"/>
           <w:shd w:val="clear" w:color="auto" w:fill="FFFFFF"/>
         </w:rPr>
-        <w:t>*Daten: *Das Ganze läuft auf simulierten virtuellen Daten: Prädiktoren werden simuliert, anhand von nutzerdefinierten Kriterien (</w:t>
-      </w:r>
-      <w:proofErr w:type="spellStart"/>
-      <w:r>
-        <w:rPr>
-          <w:rFonts w:ascii="Calibri" w:hAnsi="Calibri" w:cs="Calibri"/>
-          <w:color w:val="000000"/>
-          <w:sz w:val="21"/>
-          <w:szCs w:val="21"/>
-          <w:shd w:val="clear" w:color="auto" w:fill="FFFFFF"/>
-        </w:rPr>
-        <w:t>z.B</w:t>
-      </w:r>
-      <w:proofErr w:type="spellEnd"/>
-      <w:r>
-        <w:rPr>
-          <w:rFonts w:ascii="Calibri" w:hAnsi="Calibri" w:cs="Calibri"/>
-          <w:color w:val="000000"/>
-          <w:sz w:val="21"/>
-          <w:szCs w:val="21"/>
-          <w:shd w:val="clear" w:color="auto" w:fill="FFFFFF"/>
-        </w:rPr>
-        <w:t xml:space="preserve"> Anzahl Prädiktoren, räumliche Autokorrelation etc.).</w:t>
+        <w:t>*Daten: *Das Ganze läuft auf simulierten virtuellen Daten: Prädiktoren werden simuliert, anhand von nutzerdefinierten Kriterien (z.B Anzahl Prädiktoren, räumliche Autokorrelation etc.).</w:t>
       </w:r>
       <w:r>
         <w:rPr>
@@ -93,29 +71,7 @@
           <w:szCs w:val="21"/>
           <w:shd w:val="clear" w:color="auto" w:fill="FFFFFF"/>
         </w:rPr>
-        <w:t xml:space="preserve">Auch die Response muss simuliert werden damit wir sie flächendeckend (zum Vergleich) zur Verfügung haben. Simulieren könnte man die Response aus einem </w:t>
-      </w:r>
-      <w:proofErr w:type="spellStart"/>
-      <w:r>
-        <w:rPr>
-          <w:rFonts w:ascii="Calibri" w:hAnsi="Calibri" w:cs="Calibri"/>
-          <w:color w:val="000000"/>
-          <w:sz w:val="21"/>
-          <w:szCs w:val="21"/>
-          <w:shd w:val="clear" w:color="auto" w:fill="FFFFFF"/>
-        </w:rPr>
-        <w:t>Subset</w:t>
-      </w:r>
-      <w:proofErr w:type="spellEnd"/>
-      <w:r>
-        <w:rPr>
-          <w:rFonts w:ascii="Calibri" w:hAnsi="Calibri" w:cs="Calibri"/>
-          <w:color w:val="000000"/>
-          <w:sz w:val="21"/>
-          <w:szCs w:val="21"/>
-          <w:shd w:val="clear" w:color="auto" w:fill="FFFFFF"/>
-        </w:rPr>
-        <w:t xml:space="preserve"> der Prädiktoren mit Hilfe einer Funktion </w:t>
+        <w:t xml:space="preserve">Auch die Response muss simuliert werden damit wir sie flächendeckend (zum Vergleich) zur Verfügung haben. Simulieren könnte man die Response aus einem Subset der Prädiktoren mit Hilfe einer Funktion </w:t>
       </w:r>
       <w:r>
         <w:rPr>
@@ -203,9 +159,46 @@
           <w:highlight w:val="yellow"/>
           <w:shd w:val="clear" w:color="auto" w:fill="FFFFFF"/>
         </w:rPr>
-        <w:t xml:space="preserve">zufällig und </w:t>
-      </w:r>
-      <w:proofErr w:type="gramStart"/>
+        <w:t>zufällig und räumlich wobei es für die räumliche optional mehrere Varianten geben könnte</w:t>
+      </w:r>
+      <w:r>
+        <w:rPr>
+          <w:rFonts w:ascii="Calibri" w:hAnsi="Calibri" w:cs="Calibri"/>
+          <w:color w:val="000000"/>
+          <w:sz w:val="21"/>
+          <w:szCs w:val="21"/>
+          <w:shd w:val="clear" w:color="auto" w:fill="FFFFFF"/>
+        </w:rPr>
+        <w:t>) werden nicht nur zum Tuning sondern auch zur Validierung verwendet. Im Anschluss wird die AOA berechnet.</w:t>
+      </w:r>
+      <w:r>
+        <w:rPr>
+          <w:rFonts w:ascii="Calibri" w:hAnsi="Calibri" w:cs="Calibri"/>
+          <w:color w:val="000000"/>
+          <w:sz w:val="21"/>
+          <w:szCs w:val="21"/>
+        </w:rPr>
+        <w:br/>
+      </w:r>
+      <w:r>
+        <w:rPr>
+          <w:rFonts w:ascii="Calibri" w:hAnsi="Calibri" w:cs="Calibri"/>
+          <w:color w:val="000000"/>
+          <w:sz w:val="21"/>
+          <w:szCs w:val="21"/>
+        </w:rPr>
+        <w:br/>
+      </w:r>
+      <w:r>
+        <w:rPr>
+          <w:rFonts w:ascii="Calibri" w:hAnsi="Calibri" w:cs="Calibri"/>
+          <w:color w:val="000000"/>
+          <w:sz w:val="21"/>
+          <w:szCs w:val="21"/>
+          <w:shd w:val="clear" w:color="auto" w:fill="FFFFFF"/>
+        </w:rPr>
+        <w:t xml:space="preserve">*Visueller/Quantitativer Output: *Zufälliger CV Fehler, Räumlicher CV Fehler, </w:t>
+      </w:r>
       <w:r>
         <w:rPr>
           <w:rFonts w:ascii="Calibri" w:hAnsi="Calibri" w:cs="Calibri"/>
@@ -215,29 +208,17 @@
           <w:highlight w:val="yellow"/>
           <w:shd w:val="clear" w:color="auto" w:fill="FFFFFF"/>
         </w:rPr>
-        <w:t>räumlich</w:t>
-      </w:r>
-      <w:proofErr w:type="gramEnd"/>
-      <w:r>
-        <w:rPr>
-          <w:rFonts w:ascii="Calibri" w:hAnsi="Calibri" w:cs="Calibri"/>
-          <w:color w:val="000000"/>
-          <w:sz w:val="21"/>
-          <w:szCs w:val="21"/>
-          <w:highlight w:val="yellow"/>
-          <w:shd w:val="clear" w:color="auto" w:fill="FFFFFF"/>
-        </w:rPr>
-        <w:t xml:space="preserve"> wobei es für die räumliche optional mehrere Varianten geben könnte</w:t>
-      </w:r>
-      <w:r>
-        <w:rPr>
-          <w:rFonts w:ascii="Calibri" w:hAnsi="Calibri" w:cs="Calibri"/>
-          <w:color w:val="000000"/>
-          <w:sz w:val="21"/>
-          <w:szCs w:val="21"/>
-          <w:shd w:val="clear" w:color="auto" w:fill="FFFFFF"/>
-        </w:rPr>
-        <w:t>) werden nicht nur zum Tuning sondern auch zur Validierung verwendet. Im Anschluss wird die AOA berechnet.</w:t>
+        <w:t>realer Fehler</w:t>
+      </w:r>
+      <w:r>
+        <w:rPr>
+          <w:rFonts w:ascii="Calibri" w:hAnsi="Calibri" w:cs="Calibri"/>
+          <w:color w:val="000000"/>
+          <w:sz w:val="21"/>
+          <w:szCs w:val="21"/>
+          <w:shd w:val="clear" w:color="auto" w:fill="FFFFFF"/>
+        </w:rPr>
+        <w:t>, das Ganze mit &amp; ohne Variablenselektion, Karte mit Differenz Real-Vorhersage, Karte mit DI/AOA</w:t>
       </w:r>
       <w:r>
         <w:rPr>
@@ -265,28 +246,7 @@
           <w:szCs w:val="21"/>
           <w:shd w:val="clear" w:color="auto" w:fill="FFFFFF"/>
         </w:rPr>
-        <w:t xml:space="preserve">*Visueller/Quantitativer Output: *Zufälliger CV Fehler, Räumlicher CV Fehler, </w:t>
-      </w:r>
-      <w:r>
-        <w:rPr>
-          <w:rFonts w:ascii="Calibri" w:hAnsi="Calibri" w:cs="Calibri"/>
-          <w:color w:val="000000"/>
-          <w:sz w:val="21"/>
-          <w:szCs w:val="21"/>
-          <w:highlight w:val="yellow"/>
-          <w:shd w:val="clear" w:color="auto" w:fill="FFFFFF"/>
-        </w:rPr>
-        <w:t>realer Fehler</w:t>
-      </w:r>
-      <w:r>
-        <w:rPr>
-          <w:rFonts w:ascii="Calibri" w:hAnsi="Calibri" w:cs="Calibri"/>
-          <w:color w:val="000000"/>
-          <w:sz w:val="21"/>
-          <w:szCs w:val="21"/>
-          <w:shd w:val="clear" w:color="auto" w:fill="FFFFFF"/>
-        </w:rPr>
-        <w:t>, das Ganze mit &amp; ohne Variablenselektion, Karte mit Differenz Real-Vorhersage, Karte mit DI/AOA</w:t>
+        <w:t>*Wichtig: *Das Tool soll weiterentwickelt werden können. Deshalb unbedingt von Anfang an darauf achten, dass alles ordentlich dokumentiert wird!*</w:t>
       </w:r>
       <w:r>
         <w:rPr>
@@ -303,6 +263,16 @@
           <w:color w:val="000000"/>
           <w:sz w:val="21"/>
           <w:szCs w:val="21"/>
+          <w:shd w:val="clear" w:color="auto" w:fill="FFFFFF"/>
+        </w:rPr>
+        <w:t>*</w:t>
+      </w:r>
+      <w:r>
+        <w:rPr>
+          <w:rFonts w:ascii="Calibri" w:hAnsi="Calibri" w:cs="Calibri"/>
+          <w:color w:val="000000"/>
+          <w:sz w:val="21"/>
+          <w:szCs w:val="21"/>
         </w:rPr>
         <w:br/>
       </w:r>
@@ -312,28 +282,6 @@
           <w:color w:val="000000"/>
           <w:sz w:val="21"/>
           <w:szCs w:val="21"/>
-          <w:shd w:val="clear" w:color="auto" w:fill="FFFFFF"/>
-        </w:rPr>
-        <w:t xml:space="preserve">*Wichtig: *Das Tool soll weiterentwickelt werden können. Deshalb unbedingt von Anfang an darauf achten, dass alles ordentlich dokumentiert </w:t>
-      </w:r>
-      <w:proofErr w:type="gramStart"/>
-      <w:r>
-        <w:rPr>
-          <w:rFonts w:ascii="Calibri" w:hAnsi="Calibri" w:cs="Calibri"/>
-          <w:color w:val="000000"/>
-          <w:sz w:val="21"/>
-          <w:szCs w:val="21"/>
-          <w:shd w:val="clear" w:color="auto" w:fill="FFFFFF"/>
-        </w:rPr>
-        <w:t>wird!*</w:t>
-      </w:r>
-      <w:proofErr w:type="gramEnd"/>
-      <w:r>
-        <w:rPr>
-          <w:rFonts w:ascii="Calibri" w:hAnsi="Calibri" w:cs="Calibri"/>
-          <w:color w:val="000000"/>
-          <w:sz w:val="21"/>
-          <w:szCs w:val="21"/>
         </w:rPr>
         <w:br/>
       </w:r>
@@ -345,79 +293,7 @@
           <w:szCs w:val="21"/>
           <w:shd w:val="clear" w:color="auto" w:fill="FFFFFF"/>
         </w:rPr>
-        <w:t>*</w:t>
-      </w:r>
-      <w:r>
-        <w:rPr>
-          <w:rFonts w:ascii="Calibri" w:hAnsi="Calibri" w:cs="Calibri"/>
-          <w:color w:val="000000"/>
-          <w:sz w:val="21"/>
-          <w:szCs w:val="21"/>
-        </w:rPr>
-        <w:br/>
-      </w:r>
-      <w:r>
-        <w:rPr>
-          <w:rFonts w:ascii="Calibri" w:hAnsi="Calibri" w:cs="Calibri"/>
-          <w:color w:val="000000"/>
-          <w:sz w:val="21"/>
-          <w:szCs w:val="21"/>
-        </w:rPr>
-        <w:br/>
-      </w:r>
-      <w:r>
-        <w:rPr>
-          <w:rFonts w:ascii="Calibri" w:hAnsi="Calibri" w:cs="Calibri"/>
-          <w:color w:val="000000"/>
-          <w:sz w:val="21"/>
-          <w:szCs w:val="21"/>
-          <w:shd w:val="clear" w:color="auto" w:fill="FFFFFF"/>
-        </w:rPr>
-        <w:t xml:space="preserve">*Einstiegsliteratur: *Eine Schwierigkeit ist sicherlich die sinnvolle Simulation der virtuellen Prädiktoren und der Response. Carles hat in seiner Masterarbeit (Anhang) eine virtuelle Landschaft mit Prädiktoren und Response simuliert. Der Code ist auch auf </w:t>
-      </w:r>
-      <w:proofErr w:type="spellStart"/>
-      <w:r>
-        <w:rPr>
-          <w:rFonts w:ascii="Calibri" w:hAnsi="Calibri" w:cs="Calibri"/>
-          <w:color w:val="000000"/>
-          <w:sz w:val="21"/>
-          <w:szCs w:val="21"/>
-          <w:shd w:val="clear" w:color="auto" w:fill="FFFFFF"/>
-        </w:rPr>
-        <w:t>Github</w:t>
-      </w:r>
-      <w:proofErr w:type="spellEnd"/>
-      <w:r>
-        <w:rPr>
-          <w:rFonts w:ascii="Calibri" w:hAnsi="Calibri" w:cs="Calibri"/>
-          <w:color w:val="000000"/>
-          <w:sz w:val="21"/>
-          <w:szCs w:val="21"/>
-          <w:shd w:val="clear" w:color="auto" w:fill="FFFFFF"/>
-        </w:rPr>
-        <w:t xml:space="preserve">. Vielleicht könnte man das sogar genauso übernehmen. Auch im </w:t>
-      </w:r>
-      <w:proofErr w:type="spellStart"/>
-      <w:r>
-        <w:rPr>
-          <w:rFonts w:ascii="Calibri" w:hAnsi="Calibri" w:cs="Calibri"/>
-          <w:color w:val="000000"/>
-          <w:sz w:val="21"/>
-          <w:szCs w:val="21"/>
-          <w:shd w:val="clear" w:color="auto" w:fill="FFFFFF"/>
-        </w:rPr>
-        <w:t>Virtualspecies</w:t>
-      </w:r>
-      <w:proofErr w:type="spellEnd"/>
-      <w:r>
-        <w:rPr>
-          <w:rFonts w:ascii="Calibri" w:hAnsi="Calibri" w:cs="Calibri"/>
-          <w:color w:val="000000"/>
-          <w:sz w:val="21"/>
-          <w:szCs w:val="21"/>
-          <w:shd w:val="clear" w:color="auto" w:fill="FFFFFF"/>
-        </w:rPr>
-        <w:t xml:space="preserve"> Paket (</w:t>
+        <w:t>*Einstiegsliteratur: *Eine Schwierigkeit ist sicherlich die sinnvolle Simulation der virtuellen Prädiktoren und der Response. Carles hat in seiner Masterarbeit (Anhang) eine virtuelle Landschaft mit Prädiktoren und Response simuliert. Der Code ist auch auf Github. Vielleicht könnte man das sogar genauso übernehmen. Auch im Virtualspecies Paket (</w:t>
       </w:r>
       <w:hyperlink r:id="rId5" w:tgtFrame="_blank" w:history="1">
         <w:r>
@@ -440,51 +316,7 @@
           <w:szCs w:val="21"/>
           <w:shd w:val="clear" w:color="auto" w:fill="FFFFFF"/>
         </w:rPr>
-        <w:t xml:space="preserve">) wird sowas gemacht (wobei hier die </w:t>
-      </w:r>
-      <w:proofErr w:type="spellStart"/>
-      <w:r>
-        <w:rPr>
-          <w:rFonts w:ascii="Calibri" w:hAnsi="Calibri" w:cs="Calibri"/>
-          <w:color w:val="000000"/>
-          <w:sz w:val="21"/>
-          <w:szCs w:val="21"/>
-          <w:shd w:val="clear" w:color="auto" w:fill="FFFFFF"/>
-        </w:rPr>
-        <w:t>Prädiktroren</w:t>
-      </w:r>
-      <w:proofErr w:type="spellEnd"/>
-      <w:r>
-        <w:rPr>
-          <w:rFonts w:ascii="Calibri" w:hAnsi="Calibri" w:cs="Calibri"/>
-          <w:color w:val="000000"/>
-          <w:sz w:val="21"/>
-          <w:szCs w:val="21"/>
-          <w:shd w:val="clear" w:color="auto" w:fill="FFFFFF"/>
-        </w:rPr>
-        <w:t xml:space="preserve"> real sind). Im Anhang außerdem ein Artikel von mir in dem </w:t>
-      </w:r>
-      <w:proofErr w:type="gramStart"/>
-      <w:r>
-        <w:rPr>
-          <w:rFonts w:ascii="Calibri" w:hAnsi="Calibri" w:cs="Calibri"/>
-          <w:color w:val="000000"/>
-          <w:sz w:val="21"/>
-          <w:szCs w:val="21"/>
-          <w:shd w:val="clear" w:color="auto" w:fill="FFFFFF"/>
-        </w:rPr>
-        <w:t>mal</w:t>
-      </w:r>
-      <w:proofErr w:type="gramEnd"/>
-      <w:r>
-        <w:rPr>
-          <w:rFonts w:ascii="Calibri" w:hAnsi="Calibri" w:cs="Calibri"/>
-          <w:color w:val="000000"/>
-          <w:sz w:val="21"/>
-          <w:szCs w:val="21"/>
-          <w:shd w:val="clear" w:color="auto" w:fill="FFFFFF"/>
-        </w:rPr>
-        <w:t xml:space="preserve"> verschiedene Szenarien an Kreuzvalidierung und Variablenselektion getestet wurden.</w:t>
+        <w:t>) wird sowas gemacht (wobei hier die Prädiktroren real sind). Im Anhang außerdem ein Artikel von mir in dem mal verschiedene Szenarien an Kreuzvalidierung und Variablenselektion getestet wurden.</w:t>
       </w:r>
     </w:p>
     <w:p/>
@@ -674,15 +506,7 @@
         <w:t xml:space="preserve">Womit? </w:t>
       </w:r>
       <w:r>
-        <w:t xml:space="preserve">Mit </w:t>
-      </w:r>
-      <w:proofErr w:type="spellStart"/>
-      <w:r>
-        <w:t>Gauss</w:t>
-      </w:r>
-      <w:proofErr w:type="spellEnd"/>
-      <w:r>
-        <w:t>?</w:t>
+        <w:t>Mit Gauss?</w:t>
       </w:r>
     </w:p>
     <w:p>
@@ -730,71 +554,207 @@
         <w:rPr>
           <w:lang w:val="en-GB"/>
         </w:rPr>
-        <w:t xml:space="preserve">spatial autocorrelation, expressed with spherical </w:t>
-      </w:r>
-      <w:proofErr w:type="spellStart"/>
+        <w:t>spatial autocorrelation, expressed with spherical semivariograms</w:t>
+      </w:r>
       <w:r>
         <w:rPr>
           <w:lang w:val="en-GB"/>
         </w:rPr>
-        <w:t>semivariograms</w:t>
-      </w:r>
-      <w:proofErr w:type="spellEnd"/>
-      <w:r>
+        <w:t>”</w:t>
+      </w:r>
+    </w:p>
+    <w:p>
+      <w:pPr>
+        <w:pStyle w:val="Listenabsatz"/>
+        <w:numPr>
+          <w:ilvl w:val="2"/>
+          <w:numId w:val="1"/>
+        </w:numPr>
+      </w:pPr>
+      <w:r>
+        <w:t>Was genau heißt das? W</w:t>
+      </w:r>
+      <w:r>
+        <w:t>as hat Carles angenommen? Wieso eignet sich das besonders gut? Wieso nicht eins der anderen?</w:t>
+      </w:r>
+    </w:p>
+    <w:p>
+      <w:pPr>
+        <w:pStyle w:val="Listenabsatz"/>
+        <w:numPr>
+          <w:ilvl w:val="2"/>
+          <w:numId w:val="1"/>
+        </w:numPr>
+      </w:pPr>
+      <w:r>
+        <w:t>In welcher Range? 5, 10, 20, und 40% Autokorrelation?</w:t>
+      </w:r>
+    </w:p>
+    <w:p>
+      <w:pPr>
+        <w:pStyle w:val="Listenabsatz"/>
+        <w:numPr>
+          <w:ilvl w:val="2"/>
+          <w:numId w:val="1"/>
+        </w:numPr>
+      </w:pPr>
+      <w:r>
+        <w:t xml:space="preserve">Wie modelliere ich Komplexität und Rauschen? </w:t>
+      </w:r>
+      <w:r>
+        <w:t xml:space="preserve"> Random und Spatial Noise?</w:t>
+      </w:r>
+    </w:p>
+    <w:p>
+      <w:pPr>
+        <w:pStyle w:val="Listenabsatz"/>
+        <w:numPr>
+          <w:ilvl w:val="1"/>
+          <w:numId w:val="1"/>
+        </w:numPr>
+      </w:pPr>
+      <w:r>
+        <w:t>Wie groß soll die Landschaft sein?</w:t>
+      </w:r>
+    </w:p>
+    <w:p>
+      <w:pPr>
+        <w:pStyle w:val="Listenabsatz"/>
+        <w:numPr>
+          <w:ilvl w:val="1"/>
+          <w:numId w:val="1"/>
+        </w:numPr>
+      </w:pPr>
+      <w:r>
+        <w:t>Was noch?</w:t>
+      </w:r>
+    </w:p>
+    <w:p/>
+    <w:p>
+      <w:pPr>
+        <w:pStyle w:val="Listenabsatz"/>
+        <w:numPr>
+          <w:ilvl w:val="0"/>
+          <w:numId w:val="1"/>
+        </w:numPr>
+      </w:pPr>
+      <w:r>
+        <w:t>Trainingsdaten</w:t>
+      </w:r>
+      <w:r>
+        <w:t>:</w:t>
+      </w:r>
+    </w:p>
+    <w:p>
+      <w:pPr>
+        <w:pStyle w:val="Listenabsatz"/>
+        <w:numPr>
+          <w:ilvl w:val="1"/>
+          <w:numId w:val="1"/>
+        </w:numPr>
+      </w:pPr>
+      <w:r>
+        <w:t>N:</w:t>
+      </w:r>
+    </w:p>
+    <w:p>
+      <w:pPr>
+        <w:pStyle w:val="Listenabsatz"/>
+        <w:numPr>
+          <w:ilvl w:val="2"/>
+          <w:numId w:val="1"/>
+        </w:numPr>
+      </w:pPr>
+      <w:r>
+        <w:t>50, 100, 150 oder noch mehr?</w:t>
+      </w:r>
+    </w:p>
+    <w:p>
+      <w:pPr>
+        <w:pStyle w:val="Listenabsatz"/>
+        <w:numPr>
+          <w:ilvl w:val="2"/>
+          <w:numId w:val="1"/>
+        </w:numPr>
+      </w:pPr>
+      <w:r>
+        <w:t>Er hat nur „Punkte“ keine Polygone benutzt ABER geclusterte Punkte repräsentativ für Polygone, oder?</w:t>
+      </w:r>
+    </w:p>
+    <w:p>
+      <w:pPr>
+        <w:pStyle w:val="Listenabsatz"/>
+        <w:numPr>
+          <w:ilvl w:val="1"/>
+          <w:numId w:val="1"/>
+        </w:numPr>
+      </w:pPr>
+      <w:r>
+        <w:t>Verteilung:</w:t>
+      </w:r>
+    </w:p>
+    <w:p>
+      <w:pPr>
+        <w:pStyle w:val="Listenabsatz"/>
+        <w:numPr>
+          <w:ilvl w:val="2"/>
+          <w:numId w:val="1"/>
+        </w:numPr>
         <w:rPr>
           <w:lang w:val="en-GB"/>
         </w:rPr>
-        <w:t>”</w:t>
-      </w:r>
-    </w:p>
-    <w:p>
-      <w:pPr>
-        <w:pStyle w:val="Listenabsatz"/>
-        <w:numPr>
-          <w:ilvl w:val="2"/>
-          <w:numId w:val="1"/>
-        </w:numPr>
-      </w:pPr>
-      <w:r>
-        <w:t>Was genau heißt das? W</w:t>
-      </w:r>
-      <w:r>
-        <w:t>as hat Carles angenommen? Wieso eignet sich das besonders gut? Wieso nicht eins der anderen?</w:t>
-      </w:r>
-    </w:p>
-    <w:p>
-      <w:pPr>
-        <w:pStyle w:val="Listenabsatz"/>
-        <w:numPr>
-          <w:ilvl w:val="2"/>
-          <w:numId w:val="1"/>
-        </w:numPr>
-      </w:pPr>
-      <w:r>
-        <w:t>In welcher Range? 5, 10, 20, und 40% Autokorrelation?</w:t>
-      </w:r>
-    </w:p>
-    <w:p>
-      <w:pPr>
-        <w:pStyle w:val="Listenabsatz"/>
-        <w:numPr>
-          <w:ilvl w:val="2"/>
-          <w:numId w:val="1"/>
-        </w:numPr>
-      </w:pPr>
-      <w:r>
-        <w:t xml:space="preserve">Wie modelliere ich Komplexität und Rauschen? </w:t>
-      </w:r>
-      <w:r>
-        <w:t xml:space="preserve"> Random und </w:t>
-      </w:r>
-      <w:proofErr w:type="spellStart"/>
-      <w:r>
-        <w:t>Spatial</w:t>
-      </w:r>
-      <w:proofErr w:type="spellEnd"/>
-      <w:r>
-        <w:t xml:space="preserve"> Noise?</w:t>
+      </w:pPr>
+      <w:r>
+        <w:rPr>
+          <w:rFonts w:ascii="Calibri" w:hAnsi="Calibri" w:cs="Calibri"/>
+          <w:color w:val="000000"/>
+          <w:sz w:val="21"/>
+          <w:szCs w:val="21"/>
+          <w:shd w:val="clear" w:color="auto" w:fill="FFFFFF"/>
+          <w:lang w:val="en-GB"/>
+        </w:rPr>
+        <w:t xml:space="preserve"> (</w:t>
+      </w:r>
+      <w:r>
+        <w:rPr>
+          <w:rFonts w:ascii="Calibri" w:hAnsi="Calibri" w:cs="Calibri"/>
+          <w:color w:val="000000"/>
+          <w:sz w:val="21"/>
+          <w:szCs w:val="21"/>
+          <w:shd w:val="clear" w:color="auto" w:fill="FFFFFF"/>
+          <w:lang w:val="en-GB"/>
+        </w:rPr>
+        <w:t>random, regular, clust1, clust2 und nonunif)?</w:t>
+      </w:r>
+    </w:p>
+    <w:p>
+      <w:pPr>
+        <w:rPr>
+          <w:lang w:val="en-GB"/>
+        </w:rPr>
+      </w:pPr>
+    </w:p>
+    <w:p>
+      <w:pPr>
+        <w:pStyle w:val="Listenabsatz"/>
+        <w:numPr>
+          <w:ilvl w:val="0"/>
+          <w:numId w:val="1"/>
+        </w:numPr>
+        <w:rPr>
+          <w:lang w:val="en-GB"/>
+        </w:rPr>
+      </w:pPr>
+      <w:r>
+        <w:rPr>
+          <w:rFonts w:ascii="Calibri" w:hAnsi="Calibri" w:cs="Calibri"/>
+          <w:color w:val="000000"/>
+          <w:sz w:val="21"/>
+          <w:szCs w:val="21"/>
+          <w:shd w:val="clear" w:color="auto" w:fill="FFFFFF"/>
+          <w:lang w:val="en-GB"/>
+        </w:rPr>
+        <w:t>Model:</w:t>
       </w:r>
     </w:p>
     <w:p>
@@ -806,7 +766,43 @@
         </w:numPr>
       </w:pPr>
       <w:r>
-        <w:t>Wie groß soll die Landschaft sein?</w:t>
+        <w:rPr>
+          <w:rFonts w:ascii="Calibri" w:hAnsi="Calibri" w:cs="Calibri"/>
+          <w:color w:val="000000"/>
+          <w:sz w:val="21"/>
+          <w:szCs w:val="21"/>
+          <w:shd w:val="clear" w:color="auto" w:fill="FFFFFF"/>
+        </w:rPr>
+        <w:t>Welche Modelle? Unterscheidung von r</w:t>
+      </w:r>
+      <w:r>
+        <w:rPr>
+          <w:rFonts w:ascii="Calibri" w:hAnsi="Calibri" w:cs="Calibri"/>
+          <w:color w:val="000000"/>
+          <w:sz w:val="21"/>
+          <w:szCs w:val="21"/>
+          <w:shd w:val="clear" w:color="auto" w:fill="FFFFFF"/>
+        </w:rPr>
+        <w:t>äumlichen und Standard-Modellen oder generell andere Algorithmen?</w:t>
+      </w:r>
+    </w:p>
+    <w:p/>
+    <w:p>
+      <w:pPr>
+        <w:pStyle w:val="Listenabsatz"/>
+        <w:numPr>
+          <w:ilvl w:val="0"/>
+          <w:numId w:val="1"/>
+        </w:numPr>
+      </w:pPr>
+      <w:r>
+        <w:t>Valid</w:t>
+      </w:r>
+      <w:r>
+        <w:t>ierung</w:t>
+      </w:r>
+      <w:r>
+        <w:t>:</w:t>
       </w:r>
     </w:p>
     <w:p>
@@ -818,23 +814,7 @@
         </w:numPr>
       </w:pPr>
       <w:r>
-        <w:t>Was noch?</w:t>
-      </w:r>
-    </w:p>
-    <w:p/>
-    <w:p>
-      <w:pPr>
-        <w:pStyle w:val="Listenabsatz"/>
-        <w:numPr>
-          <w:ilvl w:val="0"/>
-          <w:numId w:val="1"/>
-        </w:numPr>
-      </w:pPr>
-      <w:r>
-        <w:t>Trainingsdaten</w:t>
-      </w:r>
-      <w:r>
-        <w:t>:</w:t>
+        <w:t>Was ist die normale Surface Validation?</w:t>
       </w:r>
     </w:p>
     <w:p>
@@ -846,238 +826,13 @@
         </w:numPr>
       </w:pPr>
       <w:r>
-        <w:t>N:</w:t>
-      </w:r>
-    </w:p>
-    <w:p>
-      <w:pPr>
-        <w:pStyle w:val="Listenabsatz"/>
-        <w:numPr>
-          <w:ilvl w:val="2"/>
-          <w:numId w:val="1"/>
-        </w:numPr>
-      </w:pPr>
-      <w:r>
-        <w:t>50, 100, 150 oder noch mehr?</w:t>
-      </w:r>
-    </w:p>
-    <w:p>
-      <w:pPr>
-        <w:pStyle w:val="Listenabsatz"/>
-        <w:numPr>
-          <w:ilvl w:val="2"/>
-          <w:numId w:val="1"/>
-        </w:numPr>
-      </w:pPr>
-      <w:r>
-        <w:t>Er hat nur „Punkte“ keine Polygone benutzt ABER geclusterte Punkte repräsentativ für Polygone, oder?</w:t>
-      </w:r>
-    </w:p>
-    <w:p>
-      <w:pPr>
-        <w:pStyle w:val="Listenabsatz"/>
-        <w:numPr>
-          <w:ilvl w:val="1"/>
-          <w:numId w:val="1"/>
-        </w:numPr>
-      </w:pPr>
-      <w:r>
-        <w:t>Verteilung:</w:t>
-      </w:r>
-    </w:p>
-    <w:p>
-      <w:pPr>
-        <w:pStyle w:val="Listenabsatz"/>
-        <w:numPr>
-          <w:ilvl w:val="2"/>
-          <w:numId w:val="1"/>
-        </w:numPr>
-        <w:rPr>
-          <w:lang w:val="en-GB"/>
-        </w:rPr>
-      </w:pPr>
-      <w:r>
-        <w:rPr>
-          <w:rFonts w:ascii="Calibri" w:hAnsi="Calibri" w:cs="Calibri"/>
-          <w:color w:val="000000"/>
-          <w:sz w:val="21"/>
-          <w:szCs w:val="21"/>
-          <w:shd w:val="clear" w:color="auto" w:fill="FFFFFF"/>
-          <w:lang w:val="en-GB"/>
-        </w:rPr>
-        <w:t xml:space="preserve"> (</w:t>
-      </w:r>
-      <w:proofErr w:type="gramStart"/>
-      <w:r>
-        <w:rPr>
-          <w:rFonts w:ascii="Calibri" w:hAnsi="Calibri" w:cs="Calibri"/>
-          <w:color w:val="000000"/>
-          <w:sz w:val="21"/>
-          <w:szCs w:val="21"/>
-          <w:shd w:val="clear" w:color="auto" w:fill="FFFFFF"/>
-          <w:lang w:val="en-GB"/>
-        </w:rPr>
-        <w:t>random</w:t>
-      </w:r>
-      <w:proofErr w:type="gramEnd"/>
-      <w:r>
-        <w:rPr>
-          <w:rFonts w:ascii="Calibri" w:hAnsi="Calibri" w:cs="Calibri"/>
-          <w:color w:val="000000"/>
-          <w:sz w:val="21"/>
-          <w:szCs w:val="21"/>
-          <w:shd w:val="clear" w:color="auto" w:fill="FFFFFF"/>
-          <w:lang w:val="en-GB"/>
-        </w:rPr>
-        <w:t xml:space="preserve">, regular, clust1, clust2 und </w:t>
-      </w:r>
-      <w:proofErr w:type="spellStart"/>
-      <w:r>
-        <w:rPr>
-          <w:rFonts w:ascii="Calibri" w:hAnsi="Calibri" w:cs="Calibri"/>
-          <w:color w:val="000000"/>
-          <w:sz w:val="21"/>
-          <w:szCs w:val="21"/>
-          <w:shd w:val="clear" w:color="auto" w:fill="FFFFFF"/>
-          <w:lang w:val="en-GB"/>
-        </w:rPr>
-        <w:t>nonunif</w:t>
-      </w:r>
-      <w:proofErr w:type="spellEnd"/>
-      <w:r>
-        <w:rPr>
-          <w:rFonts w:ascii="Calibri" w:hAnsi="Calibri" w:cs="Calibri"/>
-          <w:color w:val="000000"/>
-          <w:sz w:val="21"/>
-          <w:szCs w:val="21"/>
-          <w:shd w:val="clear" w:color="auto" w:fill="FFFFFF"/>
-          <w:lang w:val="en-GB"/>
-        </w:rPr>
-        <w:t>)?</w:t>
-      </w:r>
-    </w:p>
-    <w:p>
-      <w:pPr>
-        <w:rPr>
-          <w:lang w:val="en-GB"/>
-        </w:rPr>
-      </w:pPr>
-    </w:p>
-    <w:p>
-      <w:pPr>
-        <w:pStyle w:val="Listenabsatz"/>
-        <w:numPr>
-          <w:ilvl w:val="0"/>
-          <w:numId w:val="1"/>
-        </w:numPr>
-        <w:rPr>
-          <w:lang w:val="en-GB"/>
-        </w:rPr>
-      </w:pPr>
-      <w:r>
-        <w:rPr>
-          <w:rFonts w:ascii="Calibri" w:hAnsi="Calibri" w:cs="Calibri"/>
-          <w:color w:val="000000"/>
-          <w:sz w:val="21"/>
-          <w:szCs w:val="21"/>
-          <w:shd w:val="clear" w:color="auto" w:fill="FFFFFF"/>
-          <w:lang w:val="en-GB"/>
-        </w:rPr>
-        <w:t>Model:</w:t>
-      </w:r>
-    </w:p>
-    <w:p>
-      <w:pPr>
-        <w:pStyle w:val="Listenabsatz"/>
-        <w:numPr>
-          <w:ilvl w:val="1"/>
-          <w:numId w:val="1"/>
-        </w:numPr>
-      </w:pPr>
-      <w:r>
-        <w:rPr>
-          <w:rFonts w:ascii="Calibri" w:hAnsi="Calibri" w:cs="Calibri"/>
-          <w:color w:val="000000"/>
-          <w:sz w:val="21"/>
-          <w:szCs w:val="21"/>
-          <w:shd w:val="clear" w:color="auto" w:fill="FFFFFF"/>
-        </w:rPr>
-        <w:t>Welche Modelle? Unterscheidung von r</w:t>
-      </w:r>
-      <w:r>
-        <w:rPr>
-          <w:rFonts w:ascii="Calibri" w:hAnsi="Calibri" w:cs="Calibri"/>
-          <w:color w:val="000000"/>
-          <w:sz w:val="21"/>
-          <w:szCs w:val="21"/>
-          <w:shd w:val="clear" w:color="auto" w:fill="FFFFFF"/>
-        </w:rPr>
-        <w:t>äumlichen und Standard-Modellen oder generell andere Algorithmen?</w:t>
-      </w:r>
-    </w:p>
-    <w:p/>
-    <w:p>
-      <w:pPr>
-        <w:pStyle w:val="Listenabsatz"/>
-        <w:numPr>
-          <w:ilvl w:val="0"/>
-          <w:numId w:val="1"/>
-        </w:numPr>
-      </w:pPr>
-      <w:r>
-        <w:t>Valid</w:t>
-      </w:r>
-      <w:r>
-        <w:t>ierung</w:t>
-      </w:r>
-      <w:r>
-        <w:t>:</w:t>
-      </w:r>
-    </w:p>
-    <w:p>
-      <w:pPr>
-        <w:pStyle w:val="Listenabsatz"/>
-        <w:numPr>
-          <w:ilvl w:val="1"/>
-          <w:numId w:val="1"/>
-        </w:numPr>
-      </w:pPr>
-      <w:r>
-        <w:t>Was ist die normale Surface Validation?</w:t>
-      </w:r>
-    </w:p>
-    <w:p>
-      <w:pPr>
-        <w:pStyle w:val="Listenabsatz"/>
-        <w:numPr>
-          <w:ilvl w:val="1"/>
-          <w:numId w:val="1"/>
-        </w:numPr>
-      </w:pPr>
-      <w:r>
         <w:t>Was ist der genaue Unterschied zw</w:t>
       </w:r>
       <w:r>
         <w:t>i</w:t>
       </w:r>
       <w:r>
-        <w:t xml:space="preserve">schen </w:t>
-      </w:r>
-      <w:proofErr w:type="spellStart"/>
-      <w:r>
-        <w:t>sbLOOrange</w:t>
-      </w:r>
-      <w:proofErr w:type="spellEnd"/>
-      <w:r>
-        <w:t xml:space="preserve"> und </w:t>
-      </w:r>
-      <w:proofErr w:type="spellStart"/>
-      <w:r>
-        <w:t>sbLOOndm</w:t>
-      </w:r>
-      <w:proofErr w:type="spellEnd"/>
-      <w:r>
-        <w:t xml:space="preserve"> CV?</w:t>
+        <w:t>schen sbLOOrange und sbLOOndm CV?</w:t>
       </w:r>
     </w:p>
     <w:p>
@@ -1216,29 +971,7 @@
           <w:szCs w:val="21"/>
           <w:shd w:val="clear" w:color="auto" w:fill="FFFFFF"/>
         </w:rPr>
-        <w:t xml:space="preserve">Simulieren könnte man die Response aus einem </w:t>
-      </w:r>
-      <w:proofErr w:type="spellStart"/>
-      <w:r>
-        <w:rPr>
-          <w:rFonts w:ascii="Calibri" w:hAnsi="Calibri" w:cs="Calibri"/>
-          <w:color w:val="000000"/>
-          <w:sz w:val="21"/>
-          <w:szCs w:val="21"/>
-          <w:shd w:val="clear" w:color="auto" w:fill="FFFFFF"/>
-        </w:rPr>
-        <w:t>Subset</w:t>
-      </w:r>
-      <w:proofErr w:type="spellEnd"/>
-      <w:r>
-        <w:rPr>
-          <w:rFonts w:ascii="Calibri" w:hAnsi="Calibri" w:cs="Calibri"/>
-          <w:color w:val="000000"/>
-          <w:sz w:val="21"/>
-          <w:szCs w:val="21"/>
-          <w:shd w:val="clear" w:color="auto" w:fill="FFFFFF"/>
-        </w:rPr>
-        <w:t xml:space="preserve"> der Prädiktoren mit Hilfe einer Funktion </w:t>
+        <w:t xml:space="preserve">Simulieren könnte man die Response aus einem Subset der Prädiktoren mit Hilfe einer Funktion </w:t>
       </w:r>
       <w:r>
         <w:rPr>
@@ -1340,33 +1073,7 @@
           <w:shd w:val="clear" w:color="auto" w:fill="FFFFFF"/>
           <w:lang w:val="en-GB"/>
         </w:rPr>
-        <w:t xml:space="preserve">N, </w:t>
-      </w:r>
-      <w:proofErr w:type="spellStart"/>
-      <w:r>
-        <w:rPr>
-          <w:rFonts w:ascii="Calibri" w:hAnsi="Calibri" w:cs="Calibri"/>
-          <w:color w:val="000000"/>
-          <w:sz w:val="21"/>
-          <w:szCs w:val="21"/>
-          <w:highlight w:val="green"/>
-          <w:shd w:val="clear" w:color="auto" w:fill="FFFFFF"/>
-          <w:lang w:val="en-GB"/>
-        </w:rPr>
-        <w:t>Verteilung</w:t>
-      </w:r>
-      <w:proofErr w:type="spellEnd"/>
-      <w:r>
-        <w:rPr>
-          <w:rFonts w:ascii="Calibri" w:hAnsi="Calibri" w:cs="Calibri"/>
-          <w:color w:val="000000"/>
-          <w:sz w:val="21"/>
-          <w:szCs w:val="21"/>
-          <w:highlight w:val="green"/>
-          <w:shd w:val="clear" w:color="auto" w:fill="FFFFFF"/>
-          <w:lang w:val="en-GB"/>
-        </w:rPr>
-        <w:t xml:space="preserve"> (random, regular, weak clustering, strong clustering, uniform</w:t>
+        <w:t>N, Verteilung (random, regular, weak clustering, strong clustering, uniform</w:t>
       </w:r>
       <w:r>
         <w:rPr>
@@ -1845,15 +1552,7 @@
         </w:numPr>
       </w:pPr>
       <w:r>
-        <w:t xml:space="preserve">Erste Erfahrungen mit </w:t>
-      </w:r>
-      <w:proofErr w:type="spellStart"/>
-      <w:r>
-        <w:t>RShiny</w:t>
-      </w:r>
-      <w:proofErr w:type="spellEnd"/>
-      <w:r>
-        <w:t xml:space="preserve"> gesammelt</w:t>
+        <w:t>Erste Erfahrungen mit RShiny gesammelt</w:t>
       </w:r>
     </w:p>
     <w:p>
@@ -1930,23 +1629,7 @@
         </w:numPr>
       </w:pPr>
       <w:r>
-        <w:t xml:space="preserve">Viele Parameter können bei der Erzeugung der einzelnen NLMs übergeben werden aber aktuell sind sie nicht einstellbar (siehe Funktion </w:t>
-      </w:r>
-      <w:proofErr w:type="spellStart"/>
-      <w:r>
-        <w:t>generate_</w:t>
-      </w:r>
-      <w:proofErr w:type="gramStart"/>
-      <w:r>
-        <w:t>predictors</w:t>
-      </w:r>
-      <w:proofErr w:type="spellEnd"/>
-      <w:r>
-        <w:t>(</w:t>
-      </w:r>
-      <w:proofErr w:type="gramEnd"/>
-      <w:r>
-        <w:t>))</w:t>
+        <w:t>Viele Parameter können bei der Erzeugung der einzelnen NLMs übergeben werden aber aktuell sind sie nicht einstellbar (siehe Funktion generate_predictors())</w:t>
       </w:r>
       <w:r>
         <w:t xml:space="preserve"> </w:t>
@@ -2036,29 +1719,84 @@
         <w:rPr>
           <w:highlight w:val="yellow"/>
         </w:rPr>
-        <w:t xml:space="preserve">Virtual </w:t>
-      </w:r>
-      <w:proofErr w:type="spellStart"/>
-      <w:proofErr w:type="gramStart"/>
-      <w:r>
+        <w:t>Virtual species  R-Package</w:t>
+      </w:r>
+    </w:p>
+    <w:p>
+      <w:pPr>
+        <w:pStyle w:val="Listenabsatz"/>
+        <w:numPr>
+          <w:ilvl w:val="0"/>
+          <w:numId w:val="1"/>
+        </w:numPr>
+        <w:rPr>
+          <w:highlight w:val="green"/>
+        </w:rPr>
+      </w:pPr>
+      <w:r>
+        <w:rPr>
+          <w:highlight w:val="green"/>
+        </w:rPr>
+        <w:t>Nicht alle Prädiktoren mit in die Berechnung der Ausgabe einbringen</w:t>
+      </w:r>
+    </w:p>
+    <w:p>
+      <w:pPr>
+        <w:pStyle w:val="Listenabsatz"/>
+        <w:numPr>
+          <w:ilvl w:val="0"/>
+          <w:numId w:val="1"/>
+        </w:numPr>
+        <w:rPr>
+          <w:highlight w:val="green"/>
+        </w:rPr>
+      </w:pPr>
+      <w:r>
+        <w:rPr>
+          <w:highlight w:val="green"/>
+        </w:rPr>
+        <w:sym w:font="Wingdings" w:char="F0E0"/>
+      </w:r>
+      <w:r>
+        <w:rPr>
+          <w:highlight w:val="green"/>
+        </w:rPr>
+        <w:t xml:space="preserve"> Auswahl ermöglichen</w:t>
+      </w:r>
+    </w:p>
+    <w:p>
+      <w:pPr>
+        <w:pStyle w:val="Listenabsatz"/>
+        <w:numPr>
+          <w:ilvl w:val="0"/>
+          <w:numId w:val="1"/>
+        </w:numPr>
         <w:rPr>
           <w:highlight w:val="yellow"/>
         </w:rPr>
-        <w:t>species</w:t>
-      </w:r>
-      <w:proofErr w:type="spellEnd"/>
+      </w:pPr>
       <w:r>
         <w:rPr>
           <w:highlight w:val="yellow"/>
         </w:rPr>
-        <w:t xml:space="preserve">  R</w:t>
-      </w:r>
-      <w:proofErr w:type="gramEnd"/>
-      <w:r>
-        <w:rPr>
-          <w:highlight w:val="yellow"/>
-        </w:rPr>
-        <w:t>-Package</w:t>
+        <w:t>Anzahl Variablen und dann random generieren oder specify</w:t>
+      </w:r>
+    </w:p>
+    <w:p>
+      <w:r>
+        <w:t>Sample Points:</w:t>
+      </w:r>
+    </w:p>
+    <w:p>
+      <w:pPr>
+        <w:pStyle w:val="Listenabsatz"/>
+        <w:numPr>
+          <w:ilvl w:val="0"/>
+          <w:numId w:val="1"/>
+        </w:numPr>
+      </w:pPr>
+      <w:r>
+        <w:t>Sind die Variablen so in Ordnung?</w:t>
       </w:r>
     </w:p>
     <w:p>
@@ -2076,105 +1814,6 @@
         <w:rPr>
           <w:highlight w:val="green"/>
         </w:rPr>
-        <w:t>Nicht alle Prädiktoren mit in die Berechnung der Ausgabe einbringen</w:t>
-      </w:r>
-    </w:p>
-    <w:p>
-      <w:pPr>
-        <w:pStyle w:val="Listenabsatz"/>
-        <w:numPr>
-          <w:ilvl w:val="0"/>
-          <w:numId w:val="1"/>
-        </w:numPr>
-        <w:rPr>
-          <w:highlight w:val="green"/>
-        </w:rPr>
-      </w:pPr>
-      <w:r>
-        <w:rPr>
-          <w:highlight w:val="green"/>
-        </w:rPr>
-        <w:sym w:font="Wingdings" w:char="F0E0"/>
-      </w:r>
-      <w:r>
-        <w:rPr>
-          <w:highlight w:val="green"/>
-        </w:rPr>
-        <w:t xml:space="preserve"> Auswahl ermöglichen</w:t>
-      </w:r>
-    </w:p>
-    <w:p>
-      <w:pPr>
-        <w:pStyle w:val="Listenabsatz"/>
-        <w:numPr>
-          <w:ilvl w:val="0"/>
-          <w:numId w:val="1"/>
-        </w:numPr>
-        <w:rPr>
-          <w:highlight w:val="yellow"/>
-        </w:rPr>
-      </w:pPr>
-      <w:r>
-        <w:rPr>
-          <w:highlight w:val="yellow"/>
-        </w:rPr>
-        <w:t xml:space="preserve">Anzahl Variablen und dann </w:t>
-      </w:r>
-      <w:proofErr w:type="spellStart"/>
-      <w:r>
-        <w:rPr>
-          <w:highlight w:val="yellow"/>
-        </w:rPr>
-        <w:t>random</w:t>
-      </w:r>
-      <w:proofErr w:type="spellEnd"/>
-      <w:r>
-        <w:rPr>
-          <w:highlight w:val="yellow"/>
-        </w:rPr>
-        <w:t xml:space="preserve"> generieren oder </w:t>
-      </w:r>
-      <w:proofErr w:type="spellStart"/>
-      <w:r>
-        <w:rPr>
-          <w:highlight w:val="yellow"/>
-        </w:rPr>
-        <w:t>specify</w:t>
-      </w:r>
-      <w:proofErr w:type="spellEnd"/>
-    </w:p>
-    <w:p>
-      <w:r>
-        <w:t>Sample Points:</w:t>
-      </w:r>
-    </w:p>
-    <w:p>
-      <w:pPr>
-        <w:pStyle w:val="Listenabsatz"/>
-        <w:numPr>
-          <w:ilvl w:val="0"/>
-          <w:numId w:val="1"/>
-        </w:numPr>
-      </w:pPr>
-      <w:r>
-        <w:t>Sind die Variablen so in Ordnung?</w:t>
-      </w:r>
-    </w:p>
-    <w:p>
-      <w:pPr>
-        <w:pStyle w:val="Listenabsatz"/>
-        <w:numPr>
-          <w:ilvl w:val="0"/>
-          <w:numId w:val="1"/>
-        </w:numPr>
-        <w:rPr>
-          <w:highlight w:val="green"/>
-        </w:rPr>
-      </w:pPr>
-      <w:r>
-        <w:rPr>
-          <w:highlight w:val="green"/>
-        </w:rPr>
         <w:t xml:space="preserve">Sinn für N-Cluster? Cluster Dichte? </w:t>
       </w:r>
     </w:p>
@@ -2200,21 +1839,8 @@
       </w:r>
     </w:p>
     <w:p>
-      <w:proofErr w:type="spellStart"/>
-      <w:r>
-        <w:t>Simulated</w:t>
-      </w:r>
-      <w:proofErr w:type="spellEnd"/>
-      <w:r>
-        <w:t xml:space="preserve"> </w:t>
-      </w:r>
-      <w:proofErr w:type="spellStart"/>
-      <w:r>
-        <w:t>outcome</w:t>
-      </w:r>
-      <w:proofErr w:type="spellEnd"/>
-      <w:r>
-        <w:t>:</w:t>
+      <w:r>
+        <w:t>Simulated outcome:</w:t>
       </w:r>
     </w:p>
     <w:p>
@@ -2300,118 +1926,196 @@
           <w:highlight w:val="green"/>
           <w:lang w:val="en-GB"/>
         </w:rPr>
-        <w:t xml:space="preserve">Noise </w:t>
-      </w:r>
-      <w:proofErr w:type="spellStart"/>
+        <w:t>Noise auswählbar (random und spatially correlated n</w:t>
+      </w:r>
       <w:r>
         <w:rPr>
           <w:highlight w:val="green"/>
           <w:lang w:val="en-GB"/>
         </w:rPr>
-        <w:t>auswählbar</w:t>
-      </w:r>
-      <w:proofErr w:type="spellEnd"/>
-      <w:r>
+        <w:t>oise)</w:t>
+      </w:r>
+    </w:p>
+    <w:p>
+      <w:pPr>
+        <w:pStyle w:val="Listenabsatz"/>
+        <w:numPr>
+          <w:ilvl w:val="1"/>
+          <w:numId w:val="1"/>
+        </w:numPr>
         <w:rPr>
           <w:highlight w:val="green"/>
+        </w:rPr>
+      </w:pPr>
+      <w:r>
+        <w:rPr>
+          <w:highlight w:val="green"/>
+        </w:rPr>
+        <w:t>Wie viel Noise? Einfach a</w:t>
+      </w:r>
+      <w:r>
+        <w:rPr>
+          <w:highlight w:val="green"/>
+        </w:rPr>
+        <w:t>ddieren ist nicht so gut, weil es zu viel Noise wird (Kurzfristige Lösung: Mit 0.2 multipliziert)</w:t>
+      </w:r>
+    </w:p>
+    <w:p>
+      <w:pPr>
+        <w:pStyle w:val="Listenabsatz"/>
+        <w:numPr>
+          <w:ilvl w:val="0"/>
+          <w:numId w:val="1"/>
+        </w:numPr>
+        <w:rPr>
+          <w:highlight w:val="green"/>
+        </w:rPr>
+      </w:pPr>
+      <w:r>
+        <w:rPr>
+          <w:highlight w:val="green"/>
+        </w:rPr>
+        <w:t>Knopf für Set seed -&gt; ABER</w:t>
+      </w:r>
+      <w:r>
+        <w:rPr>
+          <w:highlight w:val="green"/>
+        </w:rPr>
+        <w:t xml:space="preserve"> immer der gleiche seed (Eine bestimmte Auswahl lässt sich bisher nicht speichern)</w:t>
+      </w:r>
+    </w:p>
+    <w:p>
+      <w:r>
+        <w:t>Prediction:</w:t>
+      </w:r>
+    </w:p>
+    <w:p>
+      <w:pPr>
+        <w:pStyle w:val="Listenabsatz"/>
+        <w:numPr>
+          <w:ilvl w:val="0"/>
+          <w:numId w:val="1"/>
+        </w:numPr>
+      </w:pPr>
+      <w:r>
+        <w:t>Trainingsdaten werden auf Basis der sampling points extrahiert</w:t>
+      </w:r>
+    </w:p>
+    <w:p>
+      <w:pPr>
+        <w:pStyle w:val="Listenabsatz"/>
+        <w:numPr>
+          <w:ilvl w:val="0"/>
+          <w:numId w:val="1"/>
+        </w:numPr>
+      </w:pPr>
+      <w:r>
+        <w:t>Random Forest Modell</w:t>
+      </w:r>
+    </w:p>
+    <w:p>
+      <w:pPr>
+        <w:pStyle w:val="Listenabsatz"/>
+        <w:numPr>
+          <w:ilvl w:val="0"/>
+          <w:numId w:val="1"/>
+        </w:numPr>
+      </w:pPr>
+      <w:r>
+        <w:t>Noch ohne Kreuzvalidierung</w:t>
+      </w:r>
+    </w:p>
+    <w:p>
+      <w:pPr>
+        <w:pStyle w:val="Listenabsatz"/>
+        <w:numPr>
+          <w:ilvl w:val="1"/>
+          <w:numId w:val="1"/>
+        </w:numPr>
+      </w:pPr>
+      <w:r>
+        <w:t>Was für eine räumliche Kreuzvalidierungsmethode soll ich implementieren?</w:t>
+      </w:r>
+    </w:p>
+    <w:p>
+      <w:pPr>
+        <w:pStyle w:val="Listenabsatz"/>
+        <w:numPr>
+          <w:ilvl w:val="1"/>
+          <w:numId w:val="1"/>
+        </w:numPr>
+        <w:rPr>
+          <w:highlight w:val="yellow"/>
+        </w:rPr>
+      </w:pPr>
+      <w:r>
+        <w:rPr>
+          <w:highlight w:val="yellow"/>
+        </w:rPr>
+        <w:lastRenderedPageBreak/>
+        <w:t>Nearest Distance Matching</w:t>
+      </w:r>
+    </w:p>
+    <w:p>
+      <w:pPr>
+        <w:pStyle w:val="Listenabsatz"/>
+        <w:numPr>
+          <w:ilvl w:val="1"/>
+          <w:numId w:val="1"/>
+        </w:numPr>
+        <w:rPr>
+          <w:highlight w:val="yellow"/>
           <w:lang w:val="en-GB"/>
         </w:rPr>
-        <w:t xml:space="preserve"> (random und spatially correlated n</w:t>
-      </w:r>
-      <w:r>
-        <w:rPr>
-          <w:highlight w:val="green"/>
+      </w:pPr>
+      <w:r>
+        <w:rPr>
+          <w:highlight w:val="yellow"/>
           <w:lang w:val="en-GB"/>
         </w:rPr>
-        <w:t>oise)</w:t>
-      </w:r>
-    </w:p>
-    <w:p>
-      <w:pPr>
-        <w:pStyle w:val="Listenabsatz"/>
-        <w:numPr>
-          <w:ilvl w:val="0"/>
-          <w:numId w:val="1"/>
-        </w:numPr>
-        <w:rPr>
-          <w:highlight w:val="cyan"/>
-        </w:rPr>
-      </w:pPr>
-      <w:r>
-        <w:rPr>
-          <w:highlight w:val="cyan"/>
-        </w:rPr>
-        <w:t xml:space="preserve">Knopf für immer gleiche Einstellungen (Auswahl speichern oder </w:t>
-      </w:r>
-      <w:proofErr w:type="spellStart"/>
-      <w:r>
-        <w:rPr>
-          <w:highlight w:val="cyan"/>
-        </w:rPr>
-        <w:t>Set.Seed</w:t>
-      </w:r>
-      <w:proofErr w:type="spellEnd"/>
-    </w:p>
-    <w:p>
-      <w:proofErr w:type="spellStart"/>
-      <w:r>
-        <w:t>Prediction</w:t>
-      </w:r>
-      <w:proofErr w:type="spellEnd"/>
-      <w:r>
-        <w:t>:</w:t>
-      </w:r>
-    </w:p>
-    <w:p>
-      <w:pPr>
-        <w:pStyle w:val="Listenabsatz"/>
-        <w:numPr>
-          <w:ilvl w:val="0"/>
-          <w:numId w:val="1"/>
-        </w:numPr>
-      </w:pPr>
-      <w:r>
-        <w:t xml:space="preserve">Trainingsdaten werden auf Basis der </w:t>
-      </w:r>
-      <w:proofErr w:type="spellStart"/>
-      <w:r>
-        <w:t>sampling</w:t>
-      </w:r>
-      <w:proofErr w:type="spellEnd"/>
-      <w:r>
+        <w:t>Global</w:t>
+      </w:r>
+      <w:r>
+        <w:rPr>
+          <w:highlight w:val="yellow"/>
+          <w:lang w:val="en-GB"/>
+        </w:rPr>
+        <w:t>_v</w:t>
+      </w:r>
+      <w:r>
+        <w:rPr>
+          <w:highlight w:val="yellow"/>
+          <w:lang w:val="en-GB"/>
+        </w:rPr>
+        <w:t>alidation</w:t>
+      </w:r>
+      <w:r>
+        <w:rPr>
+          <w:highlight w:val="yellow"/>
+          <w:lang w:val="en-GB"/>
+        </w:rPr>
+        <w:t>/ Sb Blockwise</w:t>
+      </w:r>
+      <w:r>
+        <w:rPr>
+          <w:highlight w:val="yellow"/>
+          <w:lang w:val="en-GB"/>
+        </w:rPr>
         <w:t xml:space="preserve"> </w:t>
       </w:r>
-      <w:proofErr w:type="spellStart"/>
-      <w:r>
-        <w:t>points</w:t>
-      </w:r>
-      <w:proofErr w:type="spellEnd"/>
-      <w:r>
-        <w:t xml:space="preserve"> extrahiert</w:t>
-      </w:r>
-    </w:p>
-    <w:p>
-      <w:pPr>
-        <w:pStyle w:val="Listenabsatz"/>
-        <w:numPr>
-          <w:ilvl w:val="0"/>
-          <w:numId w:val="1"/>
-        </w:numPr>
-      </w:pPr>
-      <w:r>
-        <w:t>Random Forest Modell</w:t>
-      </w:r>
-    </w:p>
-    <w:p>
-      <w:pPr>
-        <w:pStyle w:val="Listenabsatz"/>
-        <w:numPr>
-          <w:ilvl w:val="0"/>
-          <w:numId w:val="1"/>
-        </w:numPr>
-      </w:pPr>
-      <w:r>
-        <w:t>Noch ohne Kreuzvalidierung</w:t>
+      <w:r>
+        <w:rPr>
+          <w:highlight w:val="yellow"/>
+          <w:lang w:val="en-GB"/>
+        </w:rPr>
+        <w:t>Caret</w:t>
+      </w:r>
+      <w:r>
+        <w:rPr>
+          <w:highlight w:val="yellow"/>
+          <w:lang w:val="en-GB"/>
+        </w:rPr>
+        <w:t>?</w:t>
       </w:r>
     </w:p>
     <w:p>
@@ -2421,9 +2125,17 @@
           <w:ilvl w:val="1"/>
           <w:numId w:val="1"/>
         </w:numPr>
-      </w:pPr>
-      <w:r>
-        <w:t>Was für eine räumliche Kreuzvalidierungsmethode soll ich implementieren?</w:t>
+        <w:rPr>
+          <w:highlight w:val="yellow"/>
+          <w:lang w:val="en-GB"/>
+        </w:rPr>
+      </w:pPr>
+      <w:r>
+        <w:rPr>
+          <w:highlight w:val="yellow"/>
+          <w:lang w:val="en-GB"/>
+        </w:rPr>
+        <w:t>BlockCV</w:t>
       </w:r>
     </w:p>
     <w:p>
@@ -2433,28 +2145,16 @@
           <w:ilvl w:val="1"/>
           <w:numId w:val="1"/>
         </w:numPr>
-      </w:pPr>
-      <w:proofErr w:type="spellStart"/>
-      <w:r>
-        <w:t>Nearest</w:t>
-      </w:r>
-      <w:proofErr w:type="spellEnd"/>
-      <w:r>
-        <w:t xml:space="preserve"> </w:t>
-      </w:r>
-      <w:proofErr w:type="spellStart"/>
-      <w:r>
-        <w:t>Distance</w:t>
-      </w:r>
-      <w:proofErr w:type="spellEnd"/>
-      <w:r>
-        <w:t xml:space="preserve"> </w:t>
-      </w:r>
-      <w:proofErr w:type="spellStart"/>
-      <w:r>
-        <w:t>Matching</w:t>
-      </w:r>
-      <w:proofErr w:type="spellEnd"/>
+        <w:rPr>
+          <w:highlight w:val="yellow"/>
+        </w:rPr>
+      </w:pPr>
+      <w:r>
+        <w:rPr>
+          <w:highlight w:val="yellow"/>
+        </w:rPr>
+        <w:t>Blockwise? Oder jeden Punkt einmal auslassen?</w:t>
+      </w:r>
     </w:p>
     <w:p>
       <w:pPr>
@@ -2464,118 +2164,14 @@
           <w:numId w:val="1"/>
         </w:numPr>
         <w:rPr>
-          <w:lang w:val="en-GB"/>
-        </w:rPr>
-      </w:pPr>
-      <w:proofErr w:type="spellStart"/>
-      <w:r>
-        <w:rPr>
-          <w:lang w:val="en-GB"/>
-        </w:rPr>
-        <w:t>Global</w:t>
-      </w:r>
-      <w:r>
-        <w:rPr>
-          <w:lang w:val="en-GB"/>
-        </w:rPr>
-        <w:t>_v</w:t>
-      </w:r>
-      <w:r>
-        <w:rPr>
-          <w:lang w:val="en-GB"/>
-        </w:rPr>
-        <w:t>alidation</w:t>
-      </w:r>
-      <w:proofErr w:type="spellEnd"/>
-      <w:r>
-        <w:rPr>
-          <w:lang w:val="en-GB"/>
-        </w:rPr>
-        <w:t xml:space="preserve">/ Sb </w:t>
-      </w:r>
-      <w:proofErr w:type="spellStart"/>
-      <w:r>
-        <w:rPr>
-          <w:lang w:val="en-GB"/>
-        </w:rPr>
-        <w:t>Blockwise</w:t>
-      </w:r>
-      <w:proofErr w:type="spellEnd"/>
-      <w:r>
-        <w:rPr>
-          <w:lang w:val="en-GB"/>
-        </w:rPr>
-        <w:t xml:space="preserve"> </w:t>
-      </w:r>
-      <w:r>
-        <w:rPr>
-          <w:lang w:val="en-GB"/>
-        </w:rPr>
-        <w:t>Caret</w:t>
-      </w:r>
-      <w:r>
-        <w:rPr>
-          <w:lang w:val="en-GB"/>
-        </w:rPr>
-        <w:t>?</w:t>
-      </w:r>
-    </w:p>
-    <w:p>
-      <w:pPr>
-        <w:pStyle w:val="Listenabsatz"/>
-        <w:numPr>
-          <w:ilvl w:val="1"/>
-          <w:numId w:val="1"/>
-        </w:numPr>
-        <w:rPr>
-          <w:lang w:val="en-GB"/>
-        </w:rPr>
-      </w:pPr>
-      <w:proofErr w:type="spellStart"/>
-      <w:r>
-        <w:rPr>
-          <w:lang w:val="en-GB"/>
-        </w:rPr>
-        <w:t>BlockCV</w:t>
-      </w:r>
-      <w:proofErr w:type="spellEnd"/>
-    </w:p>
-    <w:p>
-      <w:pPr>
-        <w:pStyle w:val="Listenabsatz"/>
-        <w:numPr>
-          <w:ilvl w:val="1"/>
-          <w:numId w:val="1"/>
-        </w:numPr>
-      </w:pPr>
-      <w:proofErr w:type="spellStart"/>
-      <w:r>
-        <w:lastRenderedPageBreak/>
-        <w:t>Blockwise</w:t>
-      </w:r>
-      <w:proofErr w:type="spellEnd"/>
-      <w:r>
-        <w:t>? Oder jeden Punkt einmal auslassen?</w:t>
-      </w:r>
-    </w:p>
-    <w:p>
-      <w:pPr>
-        <w:pStyle w:val="Listenabsatz"/>
-        <w:numPr>
-          <w:ilvl w:val="1"/>
-          <w:numId w:val="1"/>
-        </w:numPr>
-      </w:pPr>
-      <w:r>
-        <w:t xml:space="preserve">Nochmal erläutern wie </w:t>
-      </w:r>
-      <w:proofErr w:type="spellStart"/>
-      <w:r>
-        <w:t>blockwise</w:t>
-      </w:r>
-      <w:proofErr w:type="spellEnd"/>
-      <w:r>
-        <w:t xml:space="preserve"> funktioniert</w:t>
+          <w:highlight w:val="yellow"/>
+        </w:rPr>
+      </w:pPr>
+      <w:r>
+        <w:rPr>
+          <w:highlight w:val="yellow"/>
+        </w:rPr>
+        <w:t>Nochmal erläutern wie blockwise funktioniert</w:t>
       </w:r>
     </w:p>
     <w:p>
@@ -2642,13 +2238,8 @@
       </w:r>
     </w:p>
     <w:p>
-      <w:proofErr w:type="spellStart"/>
-      <w:r>
-        <w:t>Difference</w:t>
-      </w:r>
-      <w:proofErr w:type="spellEnd"/>
-      <w:r>
-        <w:t>:</w:t>
+      <w:r>
+        <w:t>Difference:</w:t>
       </w:r>
     </w:p>
     <w:p>
@@ -2672,21 +2263,8 @@
         </w:numPr>
       </w:pPr>
       <w:r>
-        <w:t xml:space="preserve">Leider nicht dieselbe Legende wie </w:t>
-      </w:r>
-      <w:proofErr w:type="spellStart"/>
-      <w:r>
-        <w:t>outcome</w:t>
-      </w:r>
-      <w:proofErr w:type="spellEnd"/>
-      <w:r>
-        <w:t xml:space="preserve"> und </w:t>
-      </w:r>
-      <w:proofErr w:type="spellStart"/>
-      <w:r>
-        <w:t>prediction</w:t>
-      </w:r>
-      <w:proofErr w:type="spellEnd"/>
+        <w:t>Leider nicht dieselbe Legende wie outcome und prediction</w:t>
+      </w:r>
     </w:p>
     <w:p>
       <w:r>
@@ -2835,16 +2413,9 @@
       </w:r>
     </w:p>
     <w:p>
-      <w:proofErr w:type="gramStart"/>
-      <w:r>
-        <w:t>CAST::</w:t>
-      </w:r>
-      <w:proofErr w:type="spellStart"/>
-      <w:proofErr w:type="gramEnd"/>
-      <w:r>
-        <w:t>plot_geodist</w:t>
-      </w:r>
-      <w:proofErr w:type="spellEnd"/>
+      <w:r>
+        <w:t>CAST::plot_geodist</w:t>
+      </w:r>
     </w:p>
     <w:p/>
     <w:sectPr>

</xml_diff>

<commit_message>
Random k-fold and spatial block cross validation implemented
</commit_message>
<xml_diff>
--- a/Fragen.docx
+++ b/Fragen.docx
@@ -52,29 +52,7 @@
           <w:szCs w:val="21"/>
           <w:shd w:val="clear" w:color="auto" w:fill="FFFFFF"/>
         </w:rPr>
-        <w:t>*Daten: *Das Ganze läuft auf simulierten virtuellen Daten: Prädiktoren werden simuliert, anhand von nutzerdefinierten Kriterien (</w:t>
-      </w:r>
-      <w:proofErr w:type="spellStart"/>
-      <w:r>
-        <w:rPr>
-          <w:rFonts w:ascii="Calibri" w:hAnsi="Calibri" w:cs="Calibri"/>
-          <w:color w:val="000000"/>
-          <w:sz w:val="21"/>
-          <w:szCs w:val="21"/>
-          <w:shd w:val="clear" w:color="auto" w:fill="FFFFFF"/>
-        </w:rPr>
-        <w:t>z.B</w:t>
-      </w:r>
-      <w:proofErr w:type="spellEnd"/>
-      <w:r>
-        <w:rPr>
-          <w:rFonts w:ascii="Calibri" w:hAnsi="Calibri" w:cs="Calibri"/>
-          <w:color w:val="000000"/>
-          <w:sz w:val="21"/>
-          <w:szCs w:val="21"/>
-          <w:shd w:val="clear" w:color="auto" w:fill="FFFFFF"/>
-        </w:rPr>
-        <w:t xml:space="preserve"> Anzahl Prädiktoren, räumliche Autokorrelation etc.).</w:t>
+        <w:t>*Daten: *Das Ganze läuft auf simulierten virtuellen Daten: Prädiktoren werden simuliert, anhand von nutzerdefinierten Kriterien (z.B Anzahl Prädiktoren, räumliche Autokorrelation etc.).</w:t>
       </w:r>
       <w:r>
         <w:rPr>
@@ -93,29 +71,7 @@
           <w:szCs w:val="21"/>
           <w:shd w:val="clear" w:color="auto" w:fill="FFFFFF"/>
         </w:rPr>
-        <w:t xml:space="preserve">Auch die Response muss simuliert werden damit wir sie flächendeckend (zum Vergleich) zur Verfügung haben. Simulieren könnte man die Response aus einem </w:t>
-      </w:r>
-      <w:proofErr w:type="spellStart"/>
-      <w:r>
-        <w:rPr>
-          <w:rFonts w:ascii="Calibri" w:hAnsi="Calibri" w:cs="Calibri"/>
-          <w:color w:val="000000"/>
-          <w:sz w:val="21"/>
-          <w:szCs w:val="21"/>
-          <w:shd w:val="clear" w:color="auto" w:fill="FFFFFF"/>
-        </w:rPr>
-        <w:t>Subset</w:t>
-      </w:r>
-      <w:proofErr w:type="spellEnd"/>
-      <w:r>
-        <w:rPr>
-          <w:rFonts w:ascii="Calibri" w:hAnsi="Calibri" w:cs="Calibri"/>
-          <w:color w:val="000000"/>
-          <w:sz w:val="21"/>
-          <w:szCs w:val="21"/>
-          <w:shd w:val="clear" w:color="auto" w:fill="FFFFFF"/>
-        </w:rPr>
-        <w:t xml:space="preserve"> der Prädiktoren mit Hilfe einer Funktion </w:t>
+        <w:t xml:space="preserve">Auch die Response muss simuliert werden damit wir sie flächendeckend (zum Vergleich) zur Verfügung haben. Simulieren könnte man die Response aus einem Subset der Prädiktoren mit Hilfe einer Funktion </w:t>
       </w:r>
       <w:r>
         <w:rPr>
@@ -337,51 +293,7 @@
           <w:szCs w:val="21"/>
           <w:shd w:val="clear" w:color="auto" w:fill="FFFFFF"/>
         </w:rPr>
-        <w:t xml:space="preserve">*Einstiegsliteratur: *Eine Schwierigkeit ist sicherlich die sinnvolle Simulation der virtuellen Prädiktoren und der Response. Carles hat in seiner Masterarbeit (Anhang) eine virtuelle Landschaft mit Prädiktoren und Response simuliert. Der Code ist auch auf </w:t>
-      </w:r>
-      <w:proofErr w:type="spellStart"/>
-      <w:r>
-        <w:rPr>
-          <w:rFonts w:ascii="Calibri" w:hAnsi="Calibri" w:cs="Calibri"/>
-          <w:color w:val="000000"/>
-          <w:sz w:val="21"/>
-          <w:szCs w:val="21"/>
-          <w:shd w:val="clear" w:color="auto" w:fill="FFFFFF"/>
-        </w:rPr>
-        <w:t>Github</w:t>
-      </w:r>
-      <w:proofErr w:type="spellEnd"/>
-      <w:r>
-        <w:rPr>
-          <w:rFonts w:ascii="Calibri" w:hAnsi="Calibri" w:cs="Calibri"/>
-          <w:color w:val="000000"/>
-          <w:sz w:val="21"/>
-          <w:szCs w:val="21"/>
-          <w:shd w:val="clear" w:color="auto" w:fill="FFFFFF"/>
-        </w:rPr>
-        <w:t xml:space="preserve">. Vielleicht könnte man das sogar genauso übernehmen. Auch im </w:t>
-      </w:r>
-      <w:proofErr w:type="spellStart"/>
-      <w:r>
-        <w:rPr>
-          <w:rFonts w:ascii="Calibri" w:hAnsi="Calibri" w:cs="Calibri"/>
-          <w:color w:val="000000"/>
-          <w:sz w:val="21"/>
-          <w:szCs w:val="21"/>
-          <w:shd w:val="clear" w:color="auto" w:fill="FFFFFF"/>
-        </w:rPr>
-        <w:t>Virtualspecies</w:t>
-      </w:r>
-      <w:proofErr w:type="spellEnd"/>
-      <w:r>
-        <w:rPr>
-          <w:rFonts w:ascii="Calibri" w:hAnsi="Calibri" w:cs="Calibri"/>
-          <w:color w:val="000000"/>
-          <w:sz w:val="21"/>
-          <w:szCs w:val="21"/>
-          <w:shd w:val="clear" w:color="auto" w:fill="FFFFFF"/>
-        </w:rPr>
-        <w:t xml:space="preserve"> Paket (</w:t>
+        <w:t>*Einstiegsliteratur: *Eine Schwierigkeit ist sicherlich die sinnvolle Simulation der virtuellen Prädiktoren und der Response. Carles hat in seiner Masterarbeit (Anhang) eine virtuelle Landschaft mit Prädiktoren und Response simuliert. Der Code ist auch auf Github. Vielleicht könnte man das sogar genauso übernehmen. Auch im Virtualspecies Paket (</w:t>
       </w:r>
       <w:hyperlink r:id="rId5" w:tgtFrame="_blank" w:history="1">
         <w:r>
@@ -404,29 +316,7 @@
           <w:szCs w:val="21"/>
           <w:shd w:val="clear" w:color="auto" w:fill="FFFFFF"/>
         </w:rPr>
-        <w:t xml:space="preserve">) wird sowas gemacht (wobei hier die </w:t>
-      </w:r>
-      <w:proofErr w:type="spellStart"/>
-      <w:r>
-        <w:rPr>
-          <w:rFonts w:ascii="Calibri" w:hAnsi="Calibri" w:cs="Calibri"/>
-          <w:color w:val="000000"/>
-          <w:sz w:val="21"/>
-          <w:szCs w:val="21"/>
-          <w:shd w:val="clear" w:color="auto" w:fill="FFFFFF"/>
-        </w:rPr>
-        <w:t>Prädiktroren</w:t>
-      </w:r>
-      <w:proofErr w:type="spellEnd"/>
-      <w:r>
-        <w:rPr>
-          <w:rFonts w:ascii="Calibri" w:hAnsi="Calibri" w:cs="Calibri"/>
-          <w:color w:val="000000"/>
-          <w:sz w:val="21"/>
-          <w:szCs w:val="21"/>
-          <w:shd w:val="clear" w:color="auto" w:fill="FFFFFF"/>
-        </w:rPr>
-        <w:t xml:space="preserve"> real sind). Im Anhang außerdem ein Artikel von mir in dem mal verschiedene Szenarien an Kreuzvalidierung und Variablenselektion getestet wurden.</w:t>
+        <w:t>) wird sowas gemacht (wobei hier die Prädiktroren real sind). Im Anhang außerdem ein Artikel von mir in dem mal verschiedene Szenarien an Kreuzvalidierung und Variablenselektion getestet wurden.</w:t>
       </w:r>
     </w:p>
     <w:p/>
@@ -616,15 +506,7 @@
         <w:t xml:space="preserve">Womit? </w:t>
       </w:r>
       <w:r>
-        <w:t xml:space="preserve">Mit </w:t>
-      </w:r>
-      <w:proofErr w:type="spellStart"/>
-      <w:r>
-        <w:t>Gauss</w:t>
-      </w:r>
-      <w:proofErr w:type="spellEnd"/>
-      <w:r>
-        <w:t>?</w:t>
+        <w:t>Mit Gauss?</w:t>
       </w:r>
     </w:p>
     <w:p>
@@ -672,71 +554,207 @@
         <w:rPr>
           <w:lang w:val="en-GB"/>
         </w:rPr>
-        <w:t xml:space="preserve">spatial autocorrelation, expressed with spherical </w:t>
-      </w:r>
-      <w:proofErr w:type="spellStart"/>
+        <w:t>spatial autocorrelation, expressed with spherical semivariograms</w:t>
+      </w:r>
       <w:r>
         <w:rPr>
           <w:lang w:val="en-GB"/>
         </w:rPr>
-        <w:t>semivariograms</w:t>
-      </w:r>
-      <w:proofErr w:type="spellEnd"/>
-      <w:r>
+        <w:t>”</w:t>
+      </w:r>
+    </w:p>
+    <w:p>
+      <w:pPr>
+        <w:pStyle w:val="Listenabsatz"/>
+        <w:numPr>
+          <w:ilvl w:val="2"/>
+          <w:numId w:val="1"/>
+        </w:numPr>
+      </w:pPr>
+      <w:r>
+        <w:t>Was genau heißt das? W</w:t>
+      </w:r>
+      <w:r>
+        <w:t>as hat Carles angenommen? Wieso eignet sich das besonders gut? Wieso nicht eins der anderen?</w:t>
+      </w:r>
+    </w:p>
+    <w:p>
+      <w:pPr>
+        <w:pStyle w:val="Listenabsatz"/>
+        <w:numPr>
+          <w:ilvl w:val="2"/>
+          <w:numId w:val="1"/>
+        </w:numPr>
+      </w:pPr>
+      <w:r>
+        <w:t>In welcher Range? 5, 10, 20, und 40% Autokorrelation?</w:t>
+      </w:r>
+    </w:p>
+    <w:p>
+      <w:pPr>
+        <w:pStyle w:val="Listenabsatz"/>
+        <w:numPr>
+          <w:ilvl w:val="2"/>
+          <w:numId w:val="1"/>
+        </w:numPr>
+      </w:pPr>
+      <w:r>
+        <w:t xml:space="preserve">Wie modelliere ich Komplexität und Rauschen? </w:t>
+      </w:r>
+      <w:r>
+        <w:t xml:space="preserve"> Random und Spatial Noise?</w:t>
+      </w:r>
+    </w:p>
+    <w:p>
+      <w:pPr>
+        <w:pStyle w:val="Listenabsatz"/>
+        <w:numPr>
+          <w:ilvl w:val="1"/>
+          <w:numId w:val="1"/>
+        </w:numPr>
+      </w:pPr>
+      <w:r>
+        <w:t>Wie groß soll die Landschaft sein?</w:t>
+      </w:r>
+    </w:p>
+    <w:p>
+      <w:pPr>
+        <w:pStyle w:val="Listenabsatz"/>
+        <w:numPr>
+          <w:ilvl w:val="1"/>
+          <w:numId w:val="1"/>
+        </w:numPr>
+      </w:pPr>
+      <w:r>
+        <w:t>Was noch?</w:t>
+      </w:r>
+    </w:p>
+    <w:p/>
+    <w:p>
+      <w:pPr>
+        <w:pStyle w:val="Listenabsatz"/>
+        <w:numPr>
+          <w:ilvl w:val="0"/>
+          <w:numId w:val="1"/>
+        </w:numPr>
+      </w:pPr>
+      <w:r>
+        <w:t>Trainingsdaten</w:t>
+      </w:r>
+      <w:r>
+        <w:t>:</w:t>
+      </w:r>
+    </w:p>
+    <w:p>
+      <w:pPr>
+        <w:pStyle w:val="Listenabsatz"/>
+        <w:numPr>
+          <w:ilvl w:val="1"/>
+          <w:numId w:val="1"/>
+        </w:numPr>
+      </w:pPr>
+      <w:r>
+        <w:t>N:</w:t>
+      </w:r>
+    </w:p>
+    <w:p>
+      <w:pPr>
+        <w:pStyle w:val="Listenabsatz"/>
+        <w:numPr>
+          <w:ilvl w:val="2"/>
+          <w:numId w:val="1"/>
+        </w:numPr>
+      </w:pPr>
+      <w:r>
+        <w:t>50, 100, 150 oder noch mehr?</w:t>
+      </w:r>
+    </w:p>
+    <w:p>
+      <w:pPr>
+        <w:pStyle w:val="Listenabsatz"/>
+        <w:numPr>
+          <w:ilvl w:val="2"/>
+          <w:numId w:val="1"/>
+        </w:numPr>
+      </w:pPr>
+      <w:r>
+        <w:t>Er hat nur „Punkte“ keine Polygone benutzt ABER geclusterte Punkte repräsentativ für Polygone, oder?</w:t>
+      </w:r>
+    </w:p>
+    <w:p>
+      <w:pPr>
+        <w:pStyle w:val="Listenabsatz"/>
+        <w:numPr>
+          <w:ilvl w:val="1"/>
+          <w:numId w:val="1"/>
+        </w:numPr>
+      </w:pPr>
+      <w:r>
+        <w:t>Verteilung:</w:t>
+      </w:r>
+    </w:p>
+    <w:p>
+      <w:pPr>
+        <w:pStyle w:val="Listenabsatz"/>
+        <w:numPr>
+          <w:ilvl w:val="2"/>
+          <w:numId w:val="1"/>
+        </w:numPr>
         <w:rPr>
           <w:lang w:val="en-GB"/>
         </w:rPr>
-        <w:t>”</w:t>
-      </w:r>
-    </w:p>
-    <w:p>
-      <w:pPr>
-        <w:pStyle w:val="Listenabsatz"/>
-        <w:numPr>
-          <w:ilvl w:val="2"/>
-          <w:numId w:val="1"/>
-        </w:numPr>
-      </w:pPr>
-      <w:r>
-        <w:t>Was genau heißt das? W</w:t>
-      </w:r>
-      <w:r>
-        <w:t>as hat Carles angenommen? Wieso eignet sich das besonders gut? Wieso nicht eins der anderen?</w:t>
-      </w:r>
-    </w:p>
-    <w:p>
-      <w:pPr>
-        <w:pStyle w:val="Listenabsatz"/>
-        <w:numPr>
-          <w:ilvl w:val="2"/>
-          <w:numId w:val="1"/>
-        </w:numPr>
-      </w:pPr>
-      <w:r>
-        <w:t>In welcher Range? 5, 10, 20, und 40% Autokorrelation?</w:t>
-      </w:r>
-    </w:p>
-    <w:p>
-      <w:pPr>
-        <w:pStyle w:val="Listenabsatz"/>
-        <w:numPr>
-          <w:ilvl w:val="2"/>
-          <w:numId w:val="1"/>
-        </w:numPr>
-      </w:pPr>
-      <w:r>
-        <w:t xml:space="preserve">Wie modelliere ich Komplexität und Rauschen? </w:t>
-      </w:r>
-      <w:r>
-        <w:t xml:space="preserve"> Random und </w:t>
-      </w:r>
-      <w:proofErr w:type="spellStart"/>
-      <w:r>
-        <w:t>Spatial</w:t>
-      </w:r>
-      <w:proofErr w:type="spellEnd"/>
-      <w:r>
-        <w:t xml:space="preserve"> Noise?</w:t>
+      </w:pPr>
+      <w:r>
+        <w:rPr>
+          <w:rFonts w:ascii="Calibri" w:hAnsi="Calibri" w:cs="Calibri"/>
+          <w:color w:val="000000"/>
+          <w:sz w:val="21"/>
+          <w:szCs w:val="21"/>
+          <w:shd w:val="clear" w:color="auto" w:fill="FFFFFF"/>
+          <w:lang w:val="en-GB"/>
+        </w:rPr>
+        <w:t xml:space="preserve"> (</w:t>
+      </w:r>
+      <w:r>
+        <w:rPr>
+          <w:rFonts w:ascii="Calibri" w:hAnsi="Calibri" w:cs="Calibri"/>
+          <w:color w:val="000000"/>
+          <w:sz w:val="21"/>
+          <w:szCs w:val="21"/>
+          <w:shd w:val="clear" w:color="auto" w:fill="FFFFFF"/>
+          <w:lang w:val="en-GB"/>
+        </w:rPr>
+        <w:t>random, regular, clust1, clust2 und nonunif)?</w:t>
+      </w:r>
+    </w:p>
+    <w:p>
+      <w:pPr>
+        <w:rPr>
+          <w:lang w:val="en-GB"/>
+        </w:rPr>
+      </w:pPr>
+    </w:p>
+    <w:p>
+      <w:pPr>
+        <w:pStyle w:val="Listenabsatz"/>
+        <w:numPr>
+          <w:ilvl w:val="0"/>
+          <w:numId w:val="1"/>
+        </w:numPr>
+        <w:rPr>
+          <w:lang w:val="en-GB"/>
+        </w:rPr>
+      </w:pPr>
+      <w:r>
+        <w:rPr>
+          <w:rFonts w:ascii="Calibri" w:hAnsi="Calibri" w:cs="Calibri"/>
+          <w:color w:val="000000"/>
+          <w:sz w:val="21"/>
+          <w:szCs w:val="21"/>
+          <w:shd w:val="clear" w:color="auto" w:fill="FFFFFF"/>
+          <w:lang w:val="en-GB"/>
+        </w:rPr>
+        <w:t>Model:</w:t>
       </w:r>
     </w:p>
     <w:p>
@@ -748,7 +766,43 @@
         </w:numPr>
       </w:pPr>
       <w:r>
-        <w:t>Wie groß soll die Landschaft sein?</w:t>
+        <w:rPr>
+          <w:rFonts w:ascii="Calibri" w:hAnsi="Calibri" w:cs="Calibri"/>
+          <w:color w:val="000000"/>
+          <w:sz w:val="21"/>
+          <w:szCs w:val="21"/>
+          <w:shd w:val="clear" w:color="auto" w:fill="FFFFFF"/>
+        </w:rPr>
+        <w:t>Welche Modelle? Unterscheidung von r</w:t>
+      </w:r>
+      <w:r>
+        <w:rPr>
+          <w:rFonts w:ascii="Calibri" w:hAnsi="Calibri" w:cs="Calibri"/>
+          <w:color w:val="000000"/>
+          <w:sz w:val="21"/>
+          <w:szCs w:val="21"/>
+          <w:shd w:val="clear" w:color="auto" w:fill="FFFFFF"/>
+        </w:rPr>
+        <w:t>äumlichen und Standard-Modellen oder generell andere Algorithmen?</w:t>
+      </w:r>
+    </w:p>
+    <w:p/>
+    <w:p>
+      <w:pPr>
+        <w:pStyle w:val="Listenabsatz"/>
+        <w:numPr>
+          <w:ilvl w:val="0"/>
+          <w:numId w:val="1"/>
+        </w:numPr>
+      </w:pPr>
+      <w:r>
+        <w:t>Valid</w:t>
+      </w:r>
+      <w:r>
+        <w:t>ierung</w:t>
+      </w:r>
+      <w:r>
+        <w:t>:</w:t>
       </w:r>
     </w:p>
     <w:p>
@@ -760,23 +814,7 @@
         </w:numPr>
       </w:pPr>
       <w:r>
-        <w:t>Was noch?</w:t>
-      </w:r>
-    </w:p>
-    <w:p/>
-    <w:p>
-      <w:pPr>
-        <w:pStyle w:val="Listenabsatz"/>
-        <w:numPr>
-          <w:ilvl w:val="0"/>
-          <w:numId w:val="1"/>
-        </w:numPr>
-      </w:pPr>
-      <w:r>
-        <w:t>Trainingsdaten</w:t>
-      </w:r>
-      <w:r>
-        <w:t>:</w:t>
+        <w:t>Was ist die normale Surface Validation?</w:t>
       </w:r>
     </w:p>
     <w:p>
@@ -788,225 +826,13 @@
         </w:numPr>
       </w:pPr>
       <w:r>
-        <w:t>N:</w:t>
-      </w:r>
-    </w:p>
-    <w:p>
-      <w:pPr>
-        <w:pStyle w:val="Listenabsatz"/>
-        <w:numPr>
-          <w:ilvl w:val="2"/>
-          <w:numId w:val="1"/>
-        </w:numPr>
-      </w:pPr>
-      <w:r>
-        <w:t>50, 100, 150 oder noch mehr?</w:t>
-      </w:r>
-    </w:p>
-    <w:p>
-      <w:pPr>
-        <w:pStyle w:val="Listenabsatz"/>
-        <w:numPr>
-          <w:ilvl w:val="2"/>
-          <w:numId w:val="1"/>
-        </w:numPr>
-      </w:pPr>
-      <w:r>
-        <w:t>Er hat nur „Punkte“ keine Polygone benutzt ABER geclusterte Punkte repräsentativ für Polygone, oder?</w:t>
-      </w:r>
-    </w:p>
-    <w:p>
-      <w:pPr>
-        <w:pStyle w:val="Listenabsatz"/>
-        <w:numPr>
-          <w:ilvl w:val="1"/>
-          <w:numId w:val="1"/>
-        </w:numPr>
-      </w:pPr>
-      <w:r>
-        <w:t>Verteilung:</w:t>
-      </w:r>
-    </w:p>
-    <w:p>
-      <w:pPr>
-        <w:pStyle w:val="Listenabsatz"/>
-        <w:numPr>
-          <w:ilvl w:val="2"/>
-          <w:numId w:val="1"/>
-        </w:numPr>
-        <w:rPr>
-          <w:lang w:val="en-GB"/>
-        </w:rPr>
-      </w:pPr>
-      <w:r>
-        <w:rPr>
-          <w:rFonts w:ascii="Calibri" w:hAnsi="Calibri" w:cs="Calibri"/>
-          <w:color w:val="000000"/>
-          <w:sz w:val="21"/>
-          <w:szCs w:val="21"/>
-          <w:shd w:val="clear" w:color="auto" w:fill="FFFFFF"/>
-          <w:lang w:val="en-GB"/>
-        </w:rPr>
-        <w:t xml:space="preserve"> (</w:t>
-      </w:r>
-      <w:r>
-        <w:rPr>
-          <w:rFonts w:ascii="Calibri" w:hAnsi="Calibri" w:cs="Calibri"/>
-          <w:color w:val="000000"/>
-          <w:sz w:val="21"/>
-          <w:szCs w:val="21"/>
-          <w:shd w:val="clear" w:color="auto" w:fill="FFFFFF"/>
-          <w:lang w:val="en-GB"/>
-        </w:rPr>
-        <w:t xml:space="preserve">random, regular, clust1, clust2 und </w:t>
-      </w:r>
-      <w:proofErr w:type="spellStart"/>
-      <w:r>
-        <w:rPr>
-          <w:rFonts w:ascii="Calibri" w:hAnsi="Calibri" w:cs="Calibri"/>
-          <w:color w:val="000000"/>
-          <w:sz w:val="21"/>
-          <w:szCs w:val="21"/>
-          <w:shd w:val="clear" w:color="auto" w:fill="FFFFFF"/>
-          <w:lang w:val="en-GB"/>
-        </w:rPr>
-        <w:t>nonunif</w:t>
-      </w:r>
-      <w:proofErr w:type="spellEnd"/>
-      <w:r>
-        <w:rPr>
-          <w:rFonts w:ascii="Calibri" w:hAnsi="Calibri" w:cs="Calibri"/>
-          <w:color w:val="000000"/>
-          <w:sz w:val="21"/>
-          <w:szCs w:val="21"/>
-          <w:shd w:val="clear" w:color="auto" w:fill="FFFFFF"/>
-          <w:lang w:val="en-GB"/>
-        </w:rPr>
-        <w:t>)?</w:t>
-      </w:r>
-    </w:p>
-    <w:p>
-      <w:pPr>
-        <w:rPr>
-          <w:lang w:val="en-GB"/>
-        </w:rPr>
-      </w:pPr>
-    </w:p>
-    <w:p>
-      <w:pPr>
-        <w:pStyle w:val="Listenabsatz"/>
-        <w:numPr>
-          <w:ilvl w:val="0"/>
-          <w:numId w:val="1"/>
-        </w:numPr>
-        <w:rPr>
-          <w:lang w:val="en-GB"/>
-        </w:rPr>
-      </w:pPr>
-      <w:r>
-        <w:rPr>
-          <w:rFonts w:ascii="Calibri" w:hAnsi="Calibri" w:cs="Calibri"/>
-          <w:color w:val="000000"/>
-          <w:sz w:val="21"/>
-          <w:szCs w:val="21"/>
-          <w:shd w:val="clear" w:color="auto" w:fill="FFFFFF"/>
-          <w:lang w:val="en-GB"/>
-        </w:rPr>
-        <w:t>Model:</w:t>
-      </w:r>
-    </w:p>
-    <w:p>
-      <w:pPr>
-        <w:pStyle w:val="Listenabsatz"/>
-        <w:numPr>
-          <w:ilvl w:val="1"/>
-          <w:numId w:val="1"/>
-        </w:numPr>
-      </w:pPr>
-      <w:r>
-        <w:rPr>
-          <w:rFonts w:ascii="Calibri" w:hAnsi="Calibri" w:cs="Calibri"/>
-          <w:color w:val="000000"/>
-          <w:sz w:val="21"/>
-          <w:szCs w:val="21"/>
-          <w:shd w:val="clear" w:color="auto" w:fill="FFFFFF"/>
-        </w:rPr>
-        <w:t>Welche Modelle? Unterscheidung von r</w:t>
-      </w:r>
-      <w:r>
-        <w:rPr>
-          <w:rFonts w:ascii="Calibri" w:hAnsi="Calibri" w:cs="Calibri"/>
-          <w:color w:val="000000"/>
-          <w:sz w:val="21"/>
-          <w:szCs w:val="21"/>
-          <w:shd w:val="clear" w:color="auto" w:fill="FFFFFF"/>
-        </w:rPr>
-        <w:t>äumlichen und Standard-Modellen oder generell andere Algorithmen?</w:t>
-      </w:r>
-    </w:p>
-    <w:p/>
-    <w:p>
-      <w:pPr>
-        <w:pStyle w:val="Listenabsatz"/>
-        <w:numPr>
-          <w:ilvl w:val="0"/>
-          <w:numId w:val="1"/>
-        </w:numPr>
-      </w:pPr>
-      <w:r>
-        <w:t>Valid</w:t>
-      </w:r>
-      <w:r>
-        <w:t>ierung</w:t>
-      </w:r>
-      <w:r>
-        <w:t>:</w:t>
-      </w:r>
-    </w:p>
-    <w:p>
-      <w:pPr>
-        <w:pStyle w:val="Listenabsatz"/>
-        <w:numPr>
-          <w:ilvl w:val="1"/>
-          <w:numId w:val="1"/>
-        </w:numPr>
-      </w:pPr>
-      <w:r>
-        <w:t>Was ist die normale Surface Validation?</w:t>
-      </w:r>
-    </w:p>
-    <w:p>
-      <w:pPr>
-        <w:pStyle w:val="Listenabsatz"/>
-        <w:numPr>
-          <w:ilvl w:val="1"/>
-          <w:numId w:val="1"/>
-        </w:numPr>
-      </w:pPr>
-      <w:r>
         <w:t>Was ist der genaue Unterschied zw</w:t>
       </w:r>
       <w:r>
         <w:t>i</w:t>
       </w:r>
       <w:r>
-        <w:t xml:space="preserve">schen </w:t>
-      </w:r>
-      <w:proofErr w:type="spellStart"/>
-      <w:r>
-        <w:t>sbLOOrange</w:t>
-      </w:r>
-      <w:proofErr w:type="spellEnd"/>
-      <w:r>
-        <w:t xml:space="preserve"> und </w:t>
-      </w:r>
-      <w:proofErr w:type="spellStart"/>
-      <w:r>
-        <w:t>sbLOOndm</w:t>
-      </w:r>
-      <w:proofErr w:type="spellEnd"/>
-      <w:r>
-        <w:t xml:space="preserve"> CV?</w:t>
+        <w:t>schen sbLOOrange und sbLOOndm CV?</w:t>
       </w:r>
     </w:p>
     <w:p>
@@ -1145,29 +971,7 @@
           <w:szCs w:val="21"/>
           <w:shd w:val="clear" w:color="auto" w:fill="FFFFFF"/>
         </w:rPr>
-        <w:t xml:space="preserve">Simulieren könnte man die Response aus einem </w:t>
-      </w:r>
-      <w:proofErr w:type="spellStart"/>
-      <w:r>
-        <w:rPr>
-          <w:rFonts w:ascii="Calibri" w:hAnsi="Calibri" w:cs="Calibri"/>
-          <w:color w:val="000000"/>
-          <w:sz w:val="21"/>
-          <w:szCs w:val="21"/>
-          <w:shd w:val="clear" w:color="auto" w:fill="FFFFFF"/>
-        </w:rPr>
-        <w:t>Subset</w:t>
-      </w:r>
-      <w:proofErr w:type="spellEnd"/>
-      <w:r>
-        <w:rPr>
-          <w:rFonts w:ascii="Calibri" w:hAnsi="Calibri" w:cs="Calibri"/>
-          <w:color w:val="000000"/>
-          <w:sz w:val="21"/>
-          <w:szCs w:val="21"/>
-          <w:shd w:val="clear" w:color="auto" w:fill="FFFFFF"/>
-        </w:rPr>
-        <w:t xml:space="preserve"> der Prädiktoren mit Hilfe einer Funktion </w:t>
+        <w:t xml:space="preserve">Simulieren könnte man die Response aus einem Subset der Prädiktoren mit Hilfe einer Funktion </w:t>
       </w:r>
       <w:r>
         <w:rPr>
@@ -1269,33 +1073,7 @@
           <w:shd w:val="clear" w:color="auto" w:fill="FFFFFF"/>
           <w:lang w:val="en-GB"/>
         </w:rPr>
-        <w:t xml:space="preserve">N, </w:t>
-      </w:r>
-      <w:proofErr w:type="spellStart"/>
-      <w:r>
-        <w:rPr>
-          <w:rFonts w:ascii="Calibri" w:hAnsi="Calibri" w:cs="Calibri"/>
-          <w:color w:val="000000"/>
-          <w:sz w:val="21"/>
-          <w:szCs w:val="21"/>
-          <w:highlight w:val="green"/>
-          <w:shd w:val="clear" w:color="auto" w:fill="FFFFFF"/>
-          <w:lang w:val="en-GB"/>
-        </w:rPr>
-        <w:t>Verteilung</w:t>
-      </w:r>
-      <w:proofErr w:type="spellEnd"/>
-      <w:r>
-        <w:rPr>
-          <w:rFonts w:ascii="Calibri" w:hAnsi="Calibri" w:cs="Calibri"/>
-          <w:color w:val="000000"/>
-          <w:sz w:val="21"/>
-          <w:szCs w:val="21"/>
-          <w:highlight w:val="green"/>
-          <w:shd w:val="clear" w:color="auto" w:fill="FFFFFF"/>
-          <w:lang w:val="en-GB"/>
-        </w:rPr>
-        <w:t xml:space="preserve"> (random, regular, weak clustering, strong clustering, uniform</w:t>
+        <w:t>N, Verteilung (random, regular, weak clustering, strong clustering, uniform</w:t>
       </w:r>
       <w:r>
         <w:rPr>
@@ -1774,15 +1552,7 @@
         </w:numPr>
       </w:pPr>
       <w:r>
-        <w:t xml:space="preserve">Erste Erfahrungen mit </w:t>
-      </w:r>
-      <w:proofErr w:type="spellStart"/>
-      <w:r>
-        <w:t>RShiny</w:t>
-      </w:r>
-      <w:proofErr w:type="spellEnd"/>
-      <w:r>
-        <w:t xml:space="preserve"> gesammelt</w:t>
+        <w:t>Erste Erfahrungen mit RShiny gesammelt</w:t>
       </w:r>
     </w:p>
     <w:p>
@@ -1859,15 +1629,7 @@
         </w:numPr>
       </w:pPr>
       <w:r>
-        <w:t xml:space="preserve">Viele Parameter können bei der Erzeugung der einzelnen NLMs übergeben werden aber aktuell sind sie nicht einstellbar (siehe Funktion </w:t>
-      </w:r>
-      <w:proofErr w:type="spellStart"/>
-      <w:r>
-        <w:t>generate_predictors</w:t>
-      </w:r>
-      <w:proofErr w:type="spellEnd"/>
-      <w:r>
-        <w:t>())</w:t>
+        <w:t>Viele Parameter können bei der Erzeugung der einzelnen NLMs übergeben werden aber aktuell sind sie nicht einstellbar (siehe Funktion generate_predictors())</w:t>
       </w:r>
       <w:r>
         <w:t xml:space="preserve"> </w:t>
@@ -1957,21 +1719,84 @@
         <w:rPr>
           <w:highlight w:val="yellow"/>
         </w:rPr>
-        <w:t xml:space="preserve">Virtual </w:t>
-      </w:r>
-      <w:proofErr w:type="spellStart"/>
-      <w:r>
+        <w:t>Virtual species  R-Package</w:t>
+      </w:r>
+    </w:p>
+    <w:p>
+      <w:pPr>
+        <w:pStyle w:val="Listenabsatz"/>
+        <w:numPr>
+          <w:ilvl w:val="0"/>
+          <w:numId w:val="1"/>
+        </w:numPr>
+        <w:rPr>
+          <w:highlight w:val="green"/>
+        </w:rPr>
+      </w:pPr>
+      <w:r>
+        <w:rPr>
+          <w:highlight w:val="green"/>
+        </w:rPr>
+        <w:t>Nicht alle Prädiktoren mit in die Berechnung der Ausgabe einbringen</w:t>
+      </w:r>
+    </w:p>
+    <w:p>
+      <w:pPr>
+        <w:pStyle w:val="Listenabsatz"/>
+        <w:numPr>
+          <w:ilvl w:val="0"/>
+          <w:numId w:val="1"/>
+        </w:numPr>
+        <w:rPr>
+          <w:highlight w:val="green"/>
+        </w:rPr>
+      </w:pPr>
+      <w:r>
+        <w:rPr>
+          <w:highlight w:val="green"/>
+        </w:rPr>
+        <w:sym w:font="Wingdings" w:char="F0E0"/>
+      </w:r>
+      <w:r>
+        <w:rPr>
+          <w:highlight w:val="green"/>
+        </w:rPr>
+        <w:t xml:space="preserve"> Auswahl ermöglichen</w:t>
+      </w:r>
+    </w:p>
+    <w:p>
+      <w:pPr>
+        <w:pStyle w:val="Listenabsatz"/>
+        <w:numPr>
+          <w:ilvl w:val="0"/>
+          <w:numId w:val="1"/>
+        </w:numPr>
         <w:rPr>
           <w:highlight w:val="yellow"/>
         </w:rPr>
-        <w:t>species</w:t>
-      </w:r>
-      <w:proofErr w:type="spellEnd"/>
+      </w:pPr>
       <w:r>
         <w:rPr>
           <w:highlight w:val="yellow"/>
         </w:rPr>
-        <w:t xml:space="preserve">  R-Package</w:t>
+        <w:t>Anzahl Variablen und dann random generieren oder specify</w:t>
+      </w:r>
+    </w:p>
+    <w:p>
+      <w:r>
+        <w:t>Sample Points:</w:t>
+      </w:r>
+    </w:p>
+    <w:p>
+      <w:pPr>
+        <w:pStyle w:val="Listenabsatz"/>
+        <w:numPr>
+          <w:ilvl w:val="0"/>
+          <w:numId w:val="1"/>
+        </w:numPr>
+      </w:pPr>
+      <w:r>
+        <w:t>Sind die Variablen so in Ordnung?</w:t>
       </w:r>
     </w:p>
     <w:p>
@@ -1989,105 +1814,6 @@
         <w:rPr>
           <w:highlight w:val="green"/>
         </w:rPr>
-        <w:t>Nicht alle Prädiktoren mit in die Berechnung der Ausgabe einbringen</w:t>
-      </w:r>
-    </w:p>
-    <w:p>
-      <w:pPr>
-        <w:pStyle w:val="Listenabsatz"/>
-        <w:numPr>
-          <w:ilvl w:val="0"/>
-          <w:numId w:val="1"/>
-        </w:numPr>
-        <w:rPr>
-          <w:highlight w:val="green"/>
-        </w:rPr>
-      </w:pPr>
-      <w:r>
-        <w:rPr>
-          <w:highlight w:val="green"/>
-        </w:rPr>
-        <w:sym w:font="Wingdings" w:char="F0E0"/>
-      </w:r>
-      <w:r>
-        <w:rPr>
-          <w:highlight w:val="green"/>
-        </w:rPr>
-        <w:t xml:space="preserve"> Auswahl ermöglichen</w:t>
-      </w:r>
-    </w:p>
-    <w:p>
-      <w:pPr>
-        <w:pStyle w:val="Listenabsatz"/>
-        <w:numPr>
-          <w:ilvl w:val="0"/>
-          <w:numId w:val="1"/>
-        </w:numPr>
-        <w:rPr>
-          <w:highlight w:val="yellow"/>
-        </w:rPr>
-      </w:pPr>
-      <w:r>
-        <w:rPr>
-          <w:highlight w:val="yellow"/>
-        </w:rPr>
-        <w:t xml:space="preserve">Anzahl Variablen und dann </w:t>
-      </w:r>
-      <w:proofErr w:type="spellStart"/>
-      <w:r>
-        <w:rPr>
-          <w:highlight w:val="yellow"/>
-        </w:rPr>
-        <w:t>random</w:t>
-      </w:r>
-      <w:proofErr w:type="spellEnd"/>
-      <w:r>
-        <w:rPr>
-          <w:highlight w:val="yellow"/>
-        </w:rPr>
-        <w:t xml:space="preserve"> generieren oder </w:t>
-      </w:r>
-      <w:proofErr w:type="spellStart"/>
-      <w:r>
-        <w:rPr>
-          <w:highlight w:val="yellow"/>
-        </w:rPr>
-        <w:t>specify</w:t>
-      </w:r>
-      <w:proofErr w:type="spellEnd"/>
-    </w:p>
-    <w:p>
-      <w:r>
-        <w:t>Sample Points:</w:t>
-      </w:r>
-    </w:p>
-    <w:p>
-      <w:pPr>
-        <w:pStyle w:val="Listenabsatz"/>
-        <w:numPr>
-          <w:ilvl w:val="0"/>
-          <w:numId w:val="1"/>
-        </w:numPr>
-      </w:pPr>
-      <w:r>
-        <w:t>Sind die Variablen so in Ordnung?</w:t>
-      </w:r>
-    </w:p>
-    <w:p>
-      <w:pPr>
-        <w:pStyle w:val="Listenabsatz"/>
-        <w:numPr>
-          <w:ilvl w:val="0"/>
-          <w:numId w:val="1"/>
-        </w:numPr>
-        <w:rPr>
-          <w:highlight w:val="green"/>
-        </w:rPr>
-      </w:pPr>
-      <w:r>
-        <w:rPr>
-          <w:highlight w:val="green"/>
-        </w:rPr>
         <w:t xml:space="preserve">Sinn für N-Cluster? Cluster Dichte? </w:t>
       </w:r>
     </w:p>
@@ -2113,21 +1839,8 @@
       </w:r>
     </w:p>
     <w:p>
-      <w:proofErr w:type="spellStart"/>
-      <w:r>
-        <w:t>Simulated</w:t>
-      </w:r>
-      <w:proofErr w:type="spellEnd"/>
-      <w:r>
-        <w:t xml:space="preserve"> </w:t>
-      </w:r>
-      <w:proofErr w:type="spellStart"/>
-      <w:r>
-        <w:t>outcome</w:t>
-      </w:r>
-      <w:proofErr w:type="spellEnd"/>
-      <w:r>
-        <w:t>:</w:t>
+      <w:r>
+        <w:t>Simulated outcome:</w:t>
       </w:r>
     </w:p>
     <w:p>
@@ -2213,30 +1926,127 @@
           <w:highlight w:val="green"/>
           <w:lang w:val="en-GB"/>
         </w:rPr>
-        <w:t xml:space="preserve">Noise </w:t>
-      </w:r>
-      <w:proofErr w:type="spellStart"/>
+        <w:t>Noise auswählbar (random und spatially correlated n</w:t>
+      </w:r>
       <w:r>
         <w:rPr>
           <w:highlight w:val="green"/>
           <w:lang w:val="en-GB"/>
         </w:rPr>
-        <w:t>auswählbar</w:t>
-      </w:r>
-      <w:proofErr w:type="spellEnd"/>
-      <w:r>
+        <w:t>oise)</w:t>
+      </w:r>
+    </w:p>
+    <w:p>
+      <w:pPr>
+        <w:pStyle w:val="Listenabsatz"/>
+        <w:numPr>
+          <w:ilvl w:val="1"/>
+          <w:numId w:val="1"/>
+        </w:numPr>
         <w:rPr>
           <w:highlight w:val="green"/>
-          <w:lang w:val="en-GB"/>
-        </w:rPr>
-        <w:t xml:space="preserve"> (random und spatially correlated n</w:t>
-      </w:r>
+        </w:rPr>
+      </w:pPr>
       <w:r>
         <w:rPr>
           <w:highlight w:val="green"/>
-          <w:lang w:val="en-GB"/>
-        </w:rPr>
-        <w:t>oise)</w:t>
+        </w:rPr>
+        <w:t>Wie viel Noise? Einfach a</w:t>
+      </w:r>
+      <w:r>
+        <w:rPr>
+          <w:highlight w:val="green"/>
+        </w:rPr>
+        <w:t>ddieren ist nicht so gut, weil es zu viel Noise wird (Kurzfristige Lösung: Mit 0.2 multipliziert)</w:t>
+      </w:r>
+    </w:p>
+    <w:p>
+      <w:pPr>
+        <w:pStyle w:val="Listenabsatz"/>
+        <w:numPr>
+          <w:ilvl w:val="0"/>
+          <w:numId w:val="1"/>
+        </w:numPr>
+        <w:rPr>
+          <w:highlight w:val="green"/>
+        </w:rPr>
+      </w:pPr>
+      <w:r>
+        <w:rPr>
+          <w:highlight w:val="green"/>
+        </w:rPr>
+        <w:t>Knopf für Set seed -&gt; ABER</w:t>
+      </w:r>
+      <w:r>
+        <w:rPr>
+          <w:highlight w:val="green"/>
+        </w:rPr>
+        <w:t xml:space="preserve"> immer der gleiche seed (Eine bestimmte Auswahl lässt sich bisher nicht speichern)</w:t>
+      </w:r>
+      <w:r>
+        <w:rPr>
+          <w:highlight w:val="green"/>
+        </w:rPr>
+        <w:t xml:space="preserve"> </w:t>
+      </w:r>
+    </w:p>
+    <w:p>
+      <w:pPr>
+        <w:pStyle w:val="Listenabsatz"/>
+        <w:numPr>
+          <w:ilvl w:val="0"/>
+          <w:numId w:val="1"/>
+        </w:numPr>
+        <w:rPr>
+          <w:highlight w:val="green"/>
+        </w:rPr>
+      </w:pPr>
+      <w:r>
+        <w:rPr>
+          <w:highlight w:val="green"/>
+        </w:rPr>
+        <w:t>SEED einstellbar über Input Field</w:t>
+      </w:r>
+    </w:p>
+    <w:p>
+      <w:r>
+        <w:t>Prediction:</w:t>
+      </w:r>
+    </w:p>
+    <w:p>
+      <w:pPr>
+        <w:pStyle w:val="Listenabsatz"/>
+        <w:numPr>
+          <w:ilvl w:val="0"/>
+          <w:numId w:val="1"/>
+        </w:numPr>
+      </w:pPr>
+      <w:r>
+        <w:t>Trainingsdaten werden auf Basis der sampling points extrahiert</w:t>
+      </w:r>
+    </w:p>
+    <w:p>
+      <w:pPr>
+        <w:pStyle w:val="Listenabsatz"/>
+        <w:numPr>
+          <w:ilvl w:val="0"/>
+          <w:numId w:val="1"/>
+        </w:numPr>
+      </w:pPr>
+      <w:r>
+        <w:t>Random Forest Modell</w:t>
+      </w:r>
+    </w:p>
+    <w:p>
+      <w:pPr>
+        <w:pStyle w:val="Listenabsatz"/>
+        <w:numPr>
+          <w:ilvl w:val="0"/>
+          <w:numId w:val="1"/>
+        </w:numPr>
+      </w:pPr>
+      <w:r>
+        <w:t>Noch ohne Kreuzvalidierung</w:t>
       </w:r>
     </w:p>
     <w:p>
@@ -2246,135 +2056,10 @@
           <w:ilvl w:val="1"/>
           <w:numId w:val="1"/>
         </w:numPr>
-        <w:rPr>
-          <w:highlight w:val="green"/>
-        </w:rPr>
-      </w:pPr>
-      <w:r>
-        <w:rPr>
-          <w:highlight w:val="green"/>
-        </w:rPr>
-        <w:t>Wie viel Noise? Einfach a</w:t>
-      </w:r>
-      <w:r>
-        <w:rPr>
-          <w:highlight w:val="green"/>
-        </w:rPr>
-        <w:t>ddieren ist nicht so gut, weil es zu viel Noise wird (Kurzfristige Lösung: Mit 0.2 multipliziert)</w:t>
-      </w:r>
-    </w:p>
-    <w:p>
-      <w:pPr>
-        <w:pStyle w:val="Listenabsatz"/>
-        <w:numPr>
-          <w:ilvl w:val="0"/>
-          <w:numId w:val="1"/>
-        </w:numPr>
-        <w:rPr>
-          <w:highlight w:val="green"/>
-        </w:rPr>
-      </w:pPr>
-      <w:r>
-        <w:rPr>
-          <w:highlight w:val="green"/>
-        </w:rPr>
-        <w:t xml:space="preserve">Knopf für Set </w:t>
-      </w:r>
-      <w:proofErr w:type="spellStart"/>
-      <w:r>
-        <w:rPr>
-          <w:highlight w:val="green"/>
-        </w:rPr>
-        <w:t>seed</w:t>
-      </w:r>
-      <w:proofErr w:type="spellEnd"/>
-      <w:r>
-        <w:rPr>
-          <w:highlight w:val="green"/>
-        </w:rPr>
-        <w:t xml:space="preserve"> -&gt; ABER</w:t>
-      </w:r>
-      <w:r>
-        <w:rPr>
-          <w:highlight w:val="green"/>
-        </w:rPr>
-        <w:t xml:space="preserve"> immer der gleiche </w:t>
-      </w:r>
-      <w:proofErr w:type="spellStart"/>
-      <w:r>
-        <w:rPr>
-          <w:highlight w:val="green"/>
-        </w:rPr>
-        <w:t>seed</w:t>
-      </w:r>
-      <w:proofErr w:type="spellEnd"/>
-      <w:r>
-        <w:rPr>
-          <w:highlight w:val="green"/>
-        </w:rPr>
-        <w:t xml:space="preserve"> (Eine bestimmte Auswahl lässt sich bisher nicht speichern)</w:t>
-      </w:r>
-    </w:p>
-    <w:p>
-      <w:proofErr w:type="spellStart"/>
-      <w:r>
-        <w:t>Prediction</w:t>
-      </w:r>
-      <w:proofErr w:type="spellEnd"/>
-      <w:r>
-        <w:t>:</w:t>
-      </w:r>
-    </w:p>
-    <w:p>
-      <w:pPr>
-        <w:pStyle w:val="Listenabsatz"/>
-        <w:numPr>
-          <w:ilvl w:val="0"/>
-          <w:numId w:val="1"/>
-        </w:numPr>
-      </w:pPr>
-      <w:r>
-        <w:t xml:space="preserve">Trainingsdaten werden auf Basis der </w:t>
-      </w:r>
-      <w:proofErr w:type="spellStart"/>
-      <w:r>
-        <w:t>sampling</w:t>
-      </w:r>
-      <w:proofErr w:type="spellEnd"/>
-      <w:r>
-        <w:t xml:space="preserve"> </w:t>
-      </w:r>
-      <w:proofErr w:type="spellStart"/>
-      <w:r>
-        <w:t>points</w:t>
-      </w:r>
-      <w:proofErr w:type="spellEnd"/>
-      <w:r>
-        <w:t xml:space="preserve"> extrahiert</w:t>
-      </w:r>
-    </w:p>
-    <w:p>
-      <w:pPr>
-        <w:pStyle w:val="Listenabsatz"/>
-        <w:numPr>
-          <w:ilvl w:val="0"/>
-          <w:numId w:val="1"/>
-        </w:numPr>
-      </w:pPr>
-      <w:r>
-        <w:t>Random Forest Modell</w:t>
-      </w:r>
-    </w:p>
-    <w:p>
-      <w:pPr>
-        <w:pStyle w:val="Listenabsatz"/>
-        <w:numPr>
-          <w:ilvl w:val="0"/>
-          <w:numId w:val="1"/>
-        </w:numPr>
-      </w:pPr>
-      <w:r>
-        <w:t>Noch ohne Kreuzvalidierung</w:t>
+      </w:pPr>
+      <w:r>
+        <w:lastRenderedPageBreak/>
+        <w:t>Was für eine räumliche Kreuzvalidierungsmethode soll ich implementieren?</w:t>
       </w:r>
     </w:p>
     <w:p>
@@ -2384,59 +2069,16 @@
           <w:ilvl w:val="1"/>
           <w:numId w:val="1"/>
         </w:numPr>
-      </w:pPr>
-      <w:r>
-        <w:t>Was für eine räumliche Kreuzvalidierungsmethode soll ich implementieren?</w:t>
-      </w:r>
-    </w:p>
-    <w:p>
-      <w:pPr>
-        <w:pStyle w:val="Listenabsatz"/>
-        <w:numPr>
-          <w:ilvl w:val="1"/>
-          <w:numId w:val="1"/>
-        </w:numPr>
         <w:rPr>
           <w:highlight w:val="yellow"/>
         </w:rPr>
       </w:pPr>
-      <w:proofErr w:type="spellStart"/>
       <w:r>
         <w:rPr>
           <w:highlight w:val="yellow"/>
         </w:rPr>
-        <w:lastRenderedPageBreak/>
-        <w:t>Nearest</w:t>
-      </w:r>
-      <w:proofErr w:type="spellEnd"/>
-      <w:r>
-        <w:rPr>
-          <w:highlight w:val="yellow"/>
-        </w:rPr>
-        <w:t xml:space="preserve"> </w:t>
-      </w:r>
-      <w:proofErr w:type="spellStart"/>
-      <w:r>
-        <w:rPr>
-          <w:highlight w:val="yellow"/>
-        </w:rPr>
-        <w:t>Distance</w:t>
-      </w:r>
-      <w:proofErr w:type="spellEnd"/>
-      <w:r>
-        <w:rPr>
-          <w:highlight w:val="yellow"/>
-        </w:rPr>
-        <w:t xml:space="preserve"> </w:t>
-      </w:r>
-      <w:proofErr w:type="spellStart"/>
-      <w:r>
-        <w:rPr>
-          <w:highlight w:val="yellow"/>
-        </w:rPr>
-        <w:t>Matching</w:t>
-      </w:r>
-      <w:proofErr w:type="spellEnd"/>
+        <w:t>Nearest Distance Matching</w:t>
+      </w:r>
     </w:p>
     <w:p>
       <w:pPr>
@@ -2450,7 +2092,6 @@
           <w:lang w:val="en-GB"/>
         </w:rPr>
       </w:pPr>
-      <w:proofErr w:type="spellStart"/>
       <w:r>
         <w:rPr>
           <w:highlight w:val="yellow"/>
@@ -2472,66 +2113,72 @@
         </w:rPr>
         <w:t>alidation</w:t>
       </w:r>
-      <w:proofErr w:type="spellEnd"/>
       <w:r>
         <w:rPr>
           <w:highlight w:val="yellow"/>
           <w:lang w:val="en-GB"/>
         </w:rPr>
-        <w:t xml:space="preserve">/ Sb </w:t>
-      </w:r>
-      <w:proofErr w:type="spellStart"/>
+        <w:t>/ Sb Blockwise</w:t>
+      </w:r>
       <w:r>
         <w:rPr>
           <w:highlight w:val="yellow"/>
           <w:lang w:val="en-GB"/>
         </w:rPr>
-        <w:t>Blockwise</w:t>
-      </w:r>
-      <w:proofErr w:type="spellEnd"/>
+        <w:t xml:space="preserve"> </w:t>
+      </w:r>
       <w:r>
         <w:rPr>
           <w:highlight w:val="yellow"/>
           <w:lang w:val="en-GB"/>
         </w:rPr>
-        <w:t xml:space="preserve"> </w:t>
+        <w:t>Caret</w:t>
       </w:r>
       <w:r>
         <w:rPr>
           <w:highlight w:val="yellow"/>
           <w:lang w:val="en-GB"/>
         </w:rPr>
-        <w:t>Caret</w:t>
-      </w:r>
-      <w:r>
+        <w:t>?</w:t>
+      </w:r>
+    </w:p>
+    <w:p>
+      <w:pPr>
+        <w:pStyle w:val="Listenabsatz"/>
+        <w:numPr>
+          <w:ilvl w:val="1"/>
+          <w:numId w:val="1"/>
+        </w:numPr>
         <w:rPr>
           <w:highlight w:val="yellow"/>
           <w:lang w:val="en-GB"/>
         </w:rPr>
-        <w:t>?</w:t>
-      </w:r>
-    </w:p>
-    <w:p>
-      <w:pPr>
-        <w:pStyle w:val="Listenabsatz"/>
-        <w:numPr>
-          <w:ilvl w:val="1"/>
-          <w:numId w:val="1"/>
-        </w:numPr>
+      </w:pPr>
+      <w:r>
         <w:rPr>
           <w:highlight w:val="yellow"/>
           <w:lang w:val="en-GB"/>
         </w:rPr>
-      </w:pPr>
-      <w:proofErr w:type="spellStart"/>
-      <w:r>
+        <w:t>BlockCV</w:t>
+      </w:r>
+    </w:p>
+    <w:p>
+      <w:pPr>
+        <w:pStyle w:val="Listenabsatz"/>
+        <w:numPr>
+          <w:ilvl w:val="1"/>
+          <w:numId w:val="1"/>
+        </w:numPr>
         <w:rPr>
           <w:highlight w:val="yellow"/>
-          <w:lang w:val="en-GB"/>
-        </w:rPr>
-        <w:t>BlockCV</w:t>
-      </w:r>
-      <w:proofErr w:type="spellEnd"/>
+        </w:rPr>
+      </w:pPr>
+      <w:r>
+        <w:rPr>
+          <w:highlight w:val="yellow"/>
+        </w:rPr>
+        <w:t>Blockwise? Oder jeden Punkt einmal auslassen?</w:t>
+      </w:r>
     </w:p>
     <w:p>
       <w:pPr>
@@ -2544,124 +2191,79 @@
           <w:highlight w:val="yellow"/>
         </w:rPr>
       </w:pPr>
-      <w:proofErr w:type="spellStart"/>
       <w:r>
         <w:rPr>
           <w:highlight w:val="yellow"/>
         </w:rPr>
-        <w:t>Blockwise</w:t>
-      </w:r>
-      <w:proofErr w:type="spellEnd"/>
-      <w:r>
+        <w:t>Nochmal erläutern wie blockwise funktioniert</w:t>
+      </w:r>
+    </w:p>
+    <w:p>
+      <w:pPr>
+        <w:pStyle w:val="Listenabsatz"/>
+        <w:numPr>
+          <w:ilvl w:val="0"/>
+          <w:numId w:val="1"/>
+        </w:numPr>
+      </w:pPr>
+      <w:r>
+        <w:t>Literatur für Kreuzvalidierungsmethoden</w:t>
+      </w:r>
+    </w:p>
+    <w:p>
+      <w:pPr>
+        <w:pStyle w:val="Listenabsatz"/>
+        <w:numPr>
+          <w:ilvl w:val="0"/>
+          <w:numId w:val="1"/>
+        </w:numPr>
+      </w:pPr>
+      <w:r>
+        <w:t>Was geben die Fehlerwerte nochmal an? RMSE, R</w:t>
+      </w:r>
+      <w:r>
+        <w:rPr>
+          <w:vertAlign w:val="superscript"/>
+        </w:rPr>
+        <w:t>2</w:t>
+      </w:r>
+      <w:r>
+        <w:t xml:space="preserve"> und MAE?</w:t>
+      </w:r>
+    </w:p>
+    <w:p>
+      <w:pPr>
+        <w:pStyle w:val="Listenabsatz"/>
+        <w:numPr>
+          <w:ilvl w:val="0"/>
+          <w:numId w:val="1"/>
+        </w:numPr>
+      </w:pPr>
+      <w:r>
+        <w:t>MAE selbst berechnet, stimmt das so?</w:t>
+      </w:r>
+    </w:p>
+    <w:p>
+      <w:pPr>
+        <w:pStyle w:val="Listenabsatz"/>
+        <w:numPr>
+          <w:ilvl w:val="0"/>
+          <w:numId w:val="1"/>
+        </w:numPr>
         <w:rPr>
           <w:highlight w:val="yellow"/>
         </w:rPr>
-        <w:t>? Oder jeden Punkt einmal auslassen?</w:t>
-      </w:r>
-    </w:p>
-    <w:p>
-      <w:pPr>
-        <w:pStyle w:val="Listenabsatz"/>
-        <w:numPr>
-          <w:ilvl w:val="1"/>
-          <w:numId w:val="1"/>
-        </w:numPr>
+      </w:pPr>
+      <w:r>
         <w:rPr>
           <w:highlight w:val="yellow"/>
         </w:rPr>
-      </w:pPr>
-      <w:r>
-        <w:rPr>
-          <w:highlight w:val="yellow"/>
-        </w:rPr>
-        <w:t xml:space="preserve">Nochmal erläutern wie </w:t>
-      </w:r>
-      <w:proofErr w:type="spellStart"/>
-      <w:r>
-        <w:rPr>
-          <w:highlight w:val="yellow"/>
-        </w:rPr>
-        <w:t>blockwise</w:t>
-      </w:r>
-      <w:proofErr w:type="spellEnd"/>
-      <w:r>
-        <w:rPr>
-          <w:highlight w:val="yellow"/>
-        </w:rPr>
-        <w:t xml:space="preserve"> funktioniert</w:t>
-      </w:r>
-    </w:p>
-    <w:p>
-      <w:pPr>
-        <w:pStyle w:val="Listenabsatz"/>
-        <w:numPr>
-          <w:ilvl w:val="0"/>
-          <w:numId w:val="1"/>
-        </w:numPr>
-      </w:pPr>
-      <w:r>
-        <w:t>Literatur für Kreuzvalidierungsmethoden</w:t>
-      </w:r>
-    </w:p>
-    <w:p>
-      <w:pPr>
-        <w:pStyle w:val="Listenabsatz"/>
-        <w:numPr>
-          <w:ilvl w:val="0"/>
-          <w:numId w:val="1"/>
-        </w:numPr>
-      </w:pPr>
-      <w:r>
-        <w:t>Was geben die Fehlerwerte nochmal an? RMSE, R</w:t>
-      </w:r>
-      <w:r>
-        <w:rPr>
-          <w:vertAlign w:val="superscript"/>
-        </w:rPr>
-        <w:t>2</w:t>
-      </w:r>
-      <w:r>
-        <w:t xml:space="preserve"> und MAE?</w:t>
-      </w:r>
-    </w:p>
-    <w:p>
-      <w:pPr>
-        <w:pStyle w:val="Listenabsatz"/>
-        <w:numPr>
-          <w:ilvl w:val="0"/>
-          <w:numId w:val="1"/>
-        </w:numPr>
-      </w:pPr>
-      <w:r>
-        <w:t>MAE selbst berechnet, stimmt das so?</w:t>
-      </w:r>
-    </w:p>
-    <w:p>
-      <w:pPr>
-        <w:pStyle w:val="Listenabsatz"/>
-        <w:numPr>
-          <w:ilvl w:val="0"/>
-          <w:numId w:val="1"/>
-        </w:numPr>
-        <w:rPr>
-          <w:highlight w:val="yellow"/>
-        </w:rPr>
-      </w:pPr>
-      <w:r>
-        <w:rPr>
-          <w:highlight w:val="yellow"/>
-        </w:rPr>
         <w:t>Mit oder ohne Variablenselektion?</w:t>
       </w:r>
     </w:p>
     <w:p>
-      <w:proofErr w:type="spellStart"/>
-      <w:r>
-        <w:t>Difference</w:t>
-      </w:r>
-      <w:proofErr w:type="spellEnd"/>
-      <w:r>
-        <w:t>:</w:t>
+      <w:r>
+        <w:t>Difference:</w:t>
       </w:r>
     </w:p>
     <w:p>
@@ -2685,21 +2287,8 @@
         </w:numPr>
       </w:pPr>
       <w:r>
-        <w:t xml:space="preserve">Leider nicht dieselbe Legende wie </w:t>
-      </w:r>
-      <w:proofErr w:type="spellStart"/>
-      <w:r>
-        <w:t>outcome</w:t>
-      </w:r>
-      <w:proofErr w:type="spellEnd"/>
-      <w:r>
-        <w:t xml:space="preserve"> und </w:t>
-      </w:r>
-      <w:proofErr w:type="spellStart"/>
-      <w:r>
-        <w:t>prediction</w:t>
-      </w:r>
-      <w:proofErr w:type="spellEnd"/>
+        <w:t>Leider nicht dieselbe Legende wie outcome und prediction</w:t>
+      </w:r>
     </w:p>
     <w:p>
       <w:r>
@@ -2849,13 +2438,8 @@
     </w:p>
     <w:p>
       <w:r>
-        <w:t>CAST::</w:t>
-      </w:r>
-      <w:proofErr w:type="spellStart"/>
-      <w:r>
-        <w:t>plot_geodist</w:t>
-      </w:r>
-      <w:proofErr w:type="spellEnd"/>
+        <w:t>CAST::plot_geodist</w:t>
+      </w:r>
     </w:p>
     <w:p>
       <w:r>
@@ -2872,47 +2456,7 @@
         </w:numPr>
       </w:pPr>
       <w:r>
-        <w:t xml:space="preserve">Wie stelle ich </w:t>
-      </w:r>
-      <w:proofErr w:type="spellStart"/>
-      <w:r>
-        <w:t>spatial</w:t>
-      </w:r>
-      <w:proofErr w:type="spellEnd"/>
-      <w:r>
-        <w:t xml:space="preserve"> </w:t>
-      </w:r>
-      <w:proofErr w:type="spellStart"/>
-      <w:r>
-        <w:t>blocks</w:t>
-      </w:r>
-      <w:proofErr w:type="spellEnd"/>
-      <w:r>
-        <w:t xml:space="preserve"> her für die </w:t>
-      </w:r>
-      <w:proofErr w:type="spellStart"/>
-      <w:r>
-        <w:t>spatial</w:t>
-      </w:r>
-      <w:proofErr w:type="spellEnd"/>
-      <w:r>
-        <w:t xml:space="preserve"> </w:t>
-      </w:r>
-      <w:proofErr w:type="spellStart"/>
-      <w:r>
-        <w:t>cross</w:t>
-      </w:r>
-      <w:proofErr w:type="spellEnd"/>
-      <w:r>
-        <w:t xml:space="preserve"> </w:t>
-      </w:r>
-      <w:proofErr w:type="spellStart"/>
-      <w:r>
-        <w:t>validation</w:t>
-      </w:r>
-      <w:proofErr w:type="spellEnd"/>
-      <w:r>
-        <w:t>?</w:t>
+        <w:t>Wie stelle ich spatial blocks her für die spatial cross validation?</w:t>
       </w:r>
     </w:p>
     <w:sectPr>

</xml_diff>

<commit_message>
Loo cv and random 10-fold implemented
- generated list of models
</commit_message>
<xml_diff>
--- a/Fragen.docx
+++ b/Fragen.docx
@@ -52,7 +52,29 @@
           <w:szCs w:val="21"/>
           <w:shd w:val="clear" w:color="auto" w:fill="FFFFFF"/>
         </w:rPr>
-        <w:t>*Daten: *Das Ganze läuft auf simulierten virtuellen Daten: Prädiktoren werden simuliert, anhand von nutzerdefinierten Kriterien (z.B Anzahl Prädiktoren, räumliche Autokorrelation etc.).</w:t>
+        <w:t>*Daten: *Das Ganze läuft auf simulierten virtuellen Daten: Prädiktoren werden simuliert, anhand von nutzerdefinierten Kriterien (</w:t>
+      </w:r>
+      <w:proofErr w:type="spellStart"/>
+      <w:r>
+        <w:rPr>
+          <w:rFonts w:ascii="Calibri" w:hAnsi="Calibri" w:cs="Calibri"/>
+          <w:color w:val="000000"/>
+          <w:sz w:val="21"/>
+          <w:szCs w:val="21"/>
+          <w:shd w:val="clear" w:color="auto" w:fill="FFFFFF"/>
+        </w:rPr>
+        <w:t>z.B</w:t>
+      </w:r>
+      <w:proofErr w:type="spellEnd"/>
+      <w:r>
+        <w:rPr>
+          <w:rFonts w:ascii="Calibri" w:hAnsi="Calibri" w:cs="Calibri"/>
+          <w:color w:val="000000"/>
+          <w:sz w:val="21"/>
+          <w:szCs w:val="21"/>
+          <w:shd w:val="clear" w:color="auto" w:fill="FFFFFF"/>
+        </w:rPr>
+        <w:t xml:space="preserve"> Anzahl Prädiktoren, räumliche Autokorrelation etc.).</w:t>
       </w:r>
       <w:r>
         <w:rPr>
@@ -71,7 +93,29 @@
           <w:szCs w:val="21"/>
           <w:shd w:val="clear" w:color="auto" w:fill="FFFFFF"/>
         </w:rPr>
-        <w:t xml:space="preserve">Auch die Response muss simuliert werden damit wir sie flächendeckend (zum Vergleich) zur Verfügung haben. Simulieren könnte man die Response aus einem Subset der Prädiktoren mit Hilfe einer Funktion </w:t>
+        <w:t xml:space="preserve">Auch die Response muss simuliert werden damit wir sie flächendeckend (zum Vergleich) zur Verfügung haben. Simulieren könnte man die Response aus einem </w:t>
+      </w:r>
+      <w:proofErr w:type="spellStart"/>
+      <w:r>
+        <w:rPr>
+          <w:rFonts w:ascii="Calibri" w:hAnsi="Calibri" w:cs="Calibri"/>
+          <w:color w:val="000000"/>
+          <w:sz w:val="21"/>
+          <w:szCs w:val="21"/>
+          <w:shd w:val="clear" w:color="auto" w:fill="FFFFFF"/>
+        </w:rPr>
+        <w:t>Subset</w:t>
+      </w:r>
+      <w:proofErr w:type="spellEnd"/>
+      <w:r>
+        <w:rPr>
+          <w:rFonts w:ascii="Calibri" w:hAnsi="Calibri" w:cs="Calibri"/>
+          <w:color w:val="000000"/>
+          <w:sz w:val="21"/>
+          <w:szCs w:val="21"/>
+          <w:shd w:val="clear" w:color="auto" w:fill="FFFFFF"/>
+        </w:rPr>
+        <w:t xml:space="preserve"> der Prädiktoren mit Hilfe einer Funktion </w:t>
       </w:r>
       <w:r>
         <w:rPr>
@@ -293,7 +337,51 @@
           <w:szCs w:val="21"/>
           <w:shd w:val="clear" w:color="auto" w:fill="FFFFFF"/>
         </w:rPr>
-        <w:t>*Einstiegsliteratur: *Eine Schwierigkeit ist sicherlich die sinnvolle Simulation der virtuellen Prädiktoren und der Response. Carles hat in seiner Masterarbeit (Anhang) eine virtuelle Landschaft mit Prädiktoren und Response simuliert. Der Code ist auch auf Github. Vielleicht könnte man das sogar genauso übernehmen. Auch im Virtualspecies Paket (</w:t>
+        <w:t xml:space="preserve">*Einstiegsliteratur: *Eine Schwierigkeit ist sicherlich die sinnvolle Simulation der virtuellen Prädiktoren und der Response. Carles hat in seiner Masterarbeit (Anhang) eine virtuelle Landschaft mit Prädiktoren und Response simuliert. Der Code ist auch auf </w:t>
+      </w:r>
+      <w:proofErr w:type="spellStart"/>
+      <w:r>
+        <w:rPr>
+          <w:rFonts w:ascii="Calibri" w:hAnsi="Calibri" w:cs="Calibri"/>
+          <w:color w:val="000000"/>
+          <w:sz w:val="21"/>
+          <w:szCs w:val="21"/>
+          <w:shd w:val="clear" w:color="auto" w:fill="FFFFFF"/>
+        </w:rPr>
+        <w:t>Github</w:t>
+      </w:r>
+      <w:proofErr w:type="spellEnd"/>
+      <w:r>
+        <w:rPr>
+          <w:rFonts w:ascii="Calibri" w:hAnsi="Calibri" w:cs="Calibri"/>
+          <w:color w:val="000000"/>
+          <w:sz w:val="21"/>
+          <w:szCs w:val="21"/>
+          <w:shd w:val="clear" w:color="auto" w:fill="FFFFFF"/>
+        </w:rPr>
+        <w:t xml:space="preserve">. Vielleicht könnte man das sogar genauso übernehmen. Auch im </w:t>
+      </w:r>
+      <w:proofErr w:type="spellStart"/>
+      <w:r>
+        <w:rPr>
+          <w:rFonts w:ascii="Calibri" w:hAnsi="Calibri" w:cs="Calibri"/>
+          <w:color w:val="000000"/>
+          <w:sz w:val="21"/>
+          <w:szCs w:val="21"/>
+          <w:shd w:val="clear" w:color="auto" w:fill="FFFFFF"/>
+        </w:rPr>
+        <w:t>Virtualspecies</w:t>
+      </w:r>
+      <w:proofErr w:type="spellEnd"/>
+      <w:r>
+        <w:rPr>
+          <w:rFonts w:ascii="Calibri" w:hAnsi="Calibri" w:cs="Calibri"/>
+          <w:color w:val="000000"/>
+          <w:sz w:val="21"/>
+          <w:szCs w:val="21"/>
+          <w:shd w:val="clear" w:color="auto" w:fill="FFFFFF"/>
+        </w:rPr>
+        <w:t xml:space="preserve"> Paket (</w:t>
       </w:r>
       <w:hyperlink r:id="rId5" w:tgtFrame="_blank" w:history="1">
         <w:r>
@@ -316,7 +404,29 @@
           <w:szCs w:val="21"/>
           <w:shd w:val="clear" w:color="auto" w:fill="FFFFFF"/>
         </w:rPr>
-        <w:t>) wird sowas gemacht (wobei hier die Prädiktroren real sind). Im Anhang außerdem ein Artikel von mir in dem mal verschiedene Szenarien an Kreuzvalidierung und Variablenselektion getestet wurden.</w:t>
+        <w:t xml:space="preserve">) wird sowas gemacht (wobei hier die </w:t>
+      </w:r>
+      <w:proofErr w:type="spellStart"/>
+      <w:r>
+        <w:rPr>
+          <w:rFonts w:ascii="Calibri" w:hAnsi="Calibri" w:cs="Calibri"/>
+          <w:color w:val="000000"/>
+          <w:sz w:val="21"/>
+          <w:szCs w:val="21"/>
+          <w:shd w:val="clear" w:color="auto" w:fill="FFFFFF"/>
+        </w:rPr>
+        <w:t>Prädiktroren</w:t>
+      </w:r>
+      <w:proofErr w:type="spellEnd"/>
+      <w:r>
+        <w:rPr>
+          <w:rFonts w:ascii="Calibri" w:hAnsi="Calibri" w:cs="Calibri"/>
+          <w:color w:val="000000"/>
+          <w:sz w:val="21"/>
+          <w:szCs w:val="21"/>
+          <w:shd w:val="clear" w:color="auto" w:fill="FFFFFF"/>
+        </w:rPr>
+        <w:t xml:space="preserve"> real sind). Im Anhang außerdem ein Artikel von mir in dem mal verschiedene Szenarien an Kreuzvalidierung und Variablenselektion getestet wurden.</w:t>
       </w:r>
     </w:p>
     <w:p/>
@@ -506,7 +616,15 @@
         <w:t xml:space="preserve">Womit? </w:t>
       </w:r>
       <w:r>
-        <w:t>Mit Gauss?</w:t>
+        <w:t xml:space="preserve">Mit </w:t>
+      </w:r>
+      <w:proofErr w:type="spellStart"/>
+      <w:r>
+        <w:t>Gauss</w:t>
+      </w:r>
+      <w:proofErr w:type="spellEnd"/>
+      <w:r>
+        <w:t>?</w:t>
       </w:r>
     </w:p>
     <w:p>
@@ -554,8 +672,16 @@
         <w:rPr>
           <w:lang w:val="en-GB"/>
         </w:rPr>
-        <w:t>spatial autocorrelation, expressed with spherical semivariograms</w:t>
-      </w:r>
+        <w:t xml:space="preserve">spatial autocorrelation, expressed with spherical </w:t>
+      </w:r>
+      <w:proofErr w:type="spellStart"/>
+      <w:r>
+        <w:rPr>
+          <w:lang w:val="en-GB"/>
+        </w:rPr>
+        <w:t>semivariograms</w:t>
+      </w:r>
+      <w:proofErr w:type="spellEnd"/>
       <w:r>
         <w:rPr>
           <w:lang w:val="en-GB"/>
@@ -602,7 +728,15 @@
         <w:t xml:space="preserve">Wie modelliere ich Komplexität und Rauschen? </w:t>
       </w:r>
       <w:r>
-        <w:t xml:space="preserve"> Random und Spatial Noise?</w:t>
+        <w:t xml:space="preserve"> Random und </w:t>
+      </w:r>
+      <w:proofErr w:type="spellStart"/>
+      <w:r>
+        <w:t>Spatial</w:t>
+      </w:r>
+      <w:proofErr w:type="spellEnd"/>
+      <w:r>
+        <w:t xml:space="preserve"> Noise?</w:t>
       </w:r>
     </w:p>
     <w:p>
@@ -724,7 +858,31 @@
           <w:shd w:val="clear" w:color="auto" w:fill="FFFFFF"/>
           <w:lang w:val="en-GB"/>
         </w:rPr>
-        <w:t>random, regular, clust1, clust2 und nonunif)?</w:t>
+        <w:t xml:space="preserve">random, regular, clust1, clust2 und </w:t>
+      </w:r>
+      <w:proofErr w:type="spellStart"/>
+      <w:r>
+        <w:rPr>
+          <w:rFonts w:ascii="Calibri" w:hAnsi="Calibri" w:cs="Calibri"/>
+          <w:color w:val="000000"/>
+          <w:sz w:val="21"/>
+          <w:szCs w:val="21"/>
+          <w:shd w:val="clear" w:color="auto" w:fill="FFFFFF"/>
+          <w:lang w:val="en-GB"/>
+        </w:rPr>
+        <w:t>nonunif</w:t>
+      </w:r>
+      <w:proofErr w:type="spellEnd"/>
+      <w:r>
+        <w:rPr>
+          <w:rFonts w:ascii="Calibri" w:hAnsi="Calibri" w:cs="Calibri"/>
+          <w:color w:val="000000"/>
+          <w:sz w:val="21"/>
+          <w:szCs w:val="21"/>
+          <w:shd w:val="clear" w:color="auto" w:fill="FFFFFF"/>
+          <w:lang w:val="en-GB"/>
+        </w:rPr>
+        <w:t>)?</w:t>
       </w:r>
     </w:p>
     <w:p>
@@ -832,7 +990,23 @@
         <w:t>i</w:t>
       </w:r>
       <w:r>
-        <w:t>schen sbLOOrange und sbLOOndm CV?</w:t>
+        <w:t xml:space="preserve">schen </w:t>
+      </w:r>
+      <w:proofErr w:type="spellStart"/>
+      <w:r>
+        <w:t>sbLOOrange</w:t>
+      </w:r>
+      <w:proofErr w:type="spellEnd"/>
+      <w:r>
+        <w:t xml:space="preserve"> und </w:t>
+      </w:r>
+      <w:proofErr w:type="spellStart"/>
+      <w:r>
+        <w:t>sbLOOndm</w:t>
+      </w:r>
+      <w:proofErr w:type="spellEnd"/>
+      <w:r>
+        <w:t xml:space="preserve"> CV?</w:t>
       </w:r>
     </w:p>
     <w:p>
@@ -971,7 +1145,29 @@
           <w:szCs w:val="21"/>
           <w:shd w:val="clear" w:color="auto" w:fill="FFFFFF"/>
         </w:rPr>
-        <w:t xml:space="preserve">Simulieren könnte man die Response aus einem Subset der Prädiktoren mit Hilfe einer Funktion </w:t>
+        <w:t xml:space="preserve">Simulieren könnte man die Response aus einem </w:t>
+      </w:r>
+      <w:proofErr w:type="spellStart"/>
+      <w:r>
+        <w:rPr>
+          <w:rFonts w:ascii="Calibri" w:hAnsi="Calibri" w:cs="Calibri"/>
+          <w:color w:val="000000"/>
+          <w:sz w:val="21"/>
+          <w:szCs w:val="21"/>
+          <w:shd w:val="clear" w:color="auto" w:fill="FFFFFF"/>
+        </w:rPr>
+        <w:t>Subset</w:t>
+      </w:r>
+      <w:proofErr w:type="spellEnd"/>
+      <w:r>
+        <w:rPr>
+          <w:rFonts w:ascii="Calibri" w:hAnsi="Calibri" w:cs="Calibri"/>
+          <w:color w:val="000000"/>
+          <w:sz w:val="21"/>
+          <w:szCs w:val="21"/>
+          <w:shd w:val="clear" w:color="auto" w:fill="FFFFFF"/>
+        </w:rPr>
+        <w:t xml:space="preserve"> der Prädiktoren mit Hilfe einer Funktion </w:t>
       </w:r>
       <w:r>
         <w:rPr>
@@ -1073,7 +1269,33 @@
           <w:shd w:val="clear" w:color="auto" w:fill="FFFFFF"/>
           <w:lang w:val="en-GB"/>
         </w:rPr>
-        <w:t>N, Verteilung (random, regular, weak clustering, strong clustering, uniform</w:t>
+        <w:t xml:space="preserve">N, </w:t>
+      </w:r>
+      <w:proofErr w:type="spellStart"/>
+      <w:r>
+        <w:rPr>
+          <w:rFonts w:ascii="Calibri" w:hAnsi="Calibri" w:cs="Calibri"/>
+          <w:color w:val="000000"/>
+          <w:sz w:val="21"/>
+          <w:szCs w:val="21"/>
+          <w:highlight w:val="green"/>
+          <w:shd w:val="clear" w:color="auto" w:fill="FFFFFF"/>
+          <w:lang w:val="en-GB"/>
+        </w:rPr>
+        <w:t>Verteilung</w:t>
+      </w:r>
+      <w:proofErr w:type="spellEnd"/>
+      <w:r>
+        <w:rPr>
+          <w:rFonts w:ascii="Calibri" w:hAnsi="Calibri" w:cs="Calibri"/>
+          <w:color w:val="000000"/>
+          <w:sz w:val="21"/>
+          <w:szCs w:val="21"/>
+          <w:highlight w:val="green"/>
+          <w:shd w:val="clear" w:color="auto" w:fill="FFFFFF"/>
+          <w:lang w:val="en-GB"/>
+        </w:rPr>
+        <w:t xml:space="preserve"> (random, regular, weak clustering, strong clustering, uniform</w:t>
       </w:r>
       <w:r>
         <w:rPr>
@@ -1552,7 +1774,15 @@
         </w:numPr>
       </w:pPr>
       <w:r>
-        <w:t>Erste Erfahrungen mit RShiny gesammelt</w:t>
+        <w:t xml:space="preserve">Erste Erfahrungen mit </w:t>
+      </w:r>
+      <w:proofErr w:type="spellStart"/>
+      <w:r>
+        <w:t>RShiny</w:t>
+      </w:r>
+      <w:proofErr w:type="spellEnd"/>
+      <w:r>
+        <w:t xml:space="preserve"> gesammelt</w:t>
       </w:r>
     </w:p>
     <w:p>
@@ -1629,7 +1859,15 @@
         </w:numPr>
       </w:pPr>
       <w:r>
-        <w:t>Viele Parameter können bei der Erzeugung der einzelnen NLMs übergeben werden aber aktuell sind sie nicht einstellbar (siehe Funktion generate_predictors())</w:t>
+        <w:t xml:space="preserve">Viele Parameter können bei der Erzeugung der einzelnen NLMs übergeben werden aber aktuell sind sie nicht einstellbar (siehe Funktion </w:t>
+      </w:r>
+      <w:proofErr w:type="spellStart"/>
+      <w:r>
+        <w:t>generate_predictors</w:t>
+      </w:r>
+      <w:proofErr w:type="spellEnd"/>
+      <w:r>
+        <w:t>())</w:t>
       </w:r>
       <w:r>
         <w:t xml:space="preserve"> </w:t>
@@ -1719,7 +1957,21 @@
         <w:rPr>
           <w:highlight w:val="yellow"/>
         </w:rPr>
-        <w:t>Virtual species  R-Package</w:t>
+        <w:t xml:space="preserve">Virtual </w:t>
+      </w:r>
+      <w:proofErr w:type="spellStart"/>
+      <w:r>
+        <w:rPr>
+          <w:highlight w:val="yellow"/>
+        </w:rPr>
+        <w:t>species</w:t>
+      </w:r>
+      <w:proofErr w:type="spellEnd"/>
+      <w:r>
+        <w:rPr>
+          <w:highlight w:val="yellow"/>
+        </w:rPr>
+        <w:t xml:space="preserve">  R-Package</w:t>
       </w:r>
     </w:p>
     <w:p>
@@ -1779,8 +2031,30 @@
         <w:rPr>
           <w:highlight w:val="yellow"/>
         </w:rPr>
-        <w:t>Anzahl Variablen und dann random generieren oder specify</w:t>
-      </w:r>
+        <w:t xml:space="preserve">Anzahl Variablen und dann </w:t>
+      </w:r>
+      <w:proofErr w:type="spellStart"/>
+      <w:r>
+        <w:rPr>
+          <w:highlight w:val="yellow"/>
+        </w:rPr>
+        <w:t>random</w:t>
+      </w:r>
+      <w:proofErr w:type="spellEnd"/>
+      <w:r>
+        <w:rPr>
+          <w:highlight w:val="yellow"/>
+        </w:rPr>
+        <w:t xml:space="preserve"> generieren oder </w:t>
+      </w:r>
+      <w:proofErr w:type="spellStart"/>
+      <w:r>
+        <w:rPr>
+          <w:highlight w:val="yellow"/>
+        </w:rPr>
+        <w:t>specify</w:t>
+      </w:r>
+      <w:proofErr w:type="spellEnd"/>
     </w:p>
     <w:p>
       <w:r>
@@ -1839,8 +2113,21 @@
       </w:r>
     </w:p>
     <w:p>
-      <w:r>
-        <w:t>Simulated outcome:</w:t>
+      <w:proofErr w:type="spellStart"/>
+      <w:r>
+        <w:t>Simulated</w:t>
+      </w:r>
+      <w:proofErr w:type="spellEnd"/>
+      <w:r>
+        <w:t xml:space="preserve"> </w:t>
+      </w:r>
+      <w:proofErr w:type="spellStart"/>
+      <w:r>
+        <w:t>outcome</w:t>
+      </w:r>
+      <w:proofErr w:type="spellEnd"/>
+      <w:r>
+        <w:t>:</w:t>
       </w:r>
     </w:p>
     <w:p>
@@ -1926,7 +2213,23 @@
           <w:highlight w:val="green"/>
           <w:lang w:val="en-GB"/>
         </w:rPr>
-        <w:t>Noise auswählbar (random und spatially correlated n</w:t>
+        <w:t xml:space="preserve">Noise </w:t>
+      </w:r>
+      <w:proofErr w:type="spellStart"/>
+      <w:r>
+        <w:rPr>
+          <w:highlight w:val="green"/>
+          <w:lang w:val="en-GB"/>
+        </w:rPr>
+        <w:t>auswählbar</w:t>
+      </w:r>
+      <w:proofErr w:type="spellEnd"/>
+      <w:r>
+        <w:rPr>
+          <w:highlight w:val="green"/>
+          <w:lang w:val="en-GB"/>
+        </w:rPr>
+        <w:t xml:space="preserve"> (random und spatially correlated n</w:t>
       </w:r>
       <w:r>
         <w:rPr>
@@ -1975,13 +2278,41 @@
         <w:rPr>
           <w:highlight w:val="green"/>
         </w:rPr>
-        <w:t>Knopf für Set seed -&gt; ABER</w:t>
-      </w:r>
-      <w:r>
-        <w:rPr>
-          <w:highlight w:val="green"/>
-        </w:rPr>
-        <w:t xml:space="preserve"> immer der gleiche seed (Eine bestimmte Auswahl lässt sich bisher nicht speichern)</w:t>
+        <w:t xml:space="preserve">Knopf für Set </w:t>
+      </w:r>
+      <w:proofErr w:type="spellStart"/>
+      <w:r>
+        <w:rPr>
+          <w:highlight w:val="green"/>
+        </w:rPr>
+        <w:t>seed</w:t>
+      </w:r>
+      <w:proofErr w:type="spellEnd"/>
+      <w:r>
+        <w:rPr>
+          <w:highlight w:val="green"/>
+        </w:rPr>
+        <w:t xml:space="preserve"> -&gt; ABER</w:t>
+      </w:r>
+      <w:r>
+        <w:rPr>
+          <w:highlight w:val="green"/>
+        </w:rPr>
+        <w:t xml:space="preserve"> immer der gleiche </w:t>
+      </w:r>
+      <w:proofErr w:type="spellStart"/>
+      <w:r>
+        <w:rPr>
+          <w:highlight w:val="green"/>
+        </w:rPr>
+        <w:t>seed</w:t>
+      </w:r>
+      <w:proofErr w:type="spellEnd"/>
+      <w:r>
+        <w:rPr>
+          <w:highlight w:val="green"/>
+        </w:rPr>
+        <w:t xml:space="preserve"> (Eine bestimmte Auswahl lässt sich bisher nicht speichern)</w:t>
       </w:r>
       <w:r>
         <w:rPr>
@@ -2009,20 +2340,73 @@
       </w:r>
     </w:p>
     <w:p>
-      <w:r>
-        <w:t>Prediction:</w:t>
-      </w:r>
-    </w:p>
-    <w:p>
-      <w:pPr>
-        <w:pStyle w:val="Listenabsatz"/>
-        <w:numPr>
-          <w:ilvl w:val="0"/>
-          <w:numId w:val="1"/>
-        </w:numPr>
-      </w:pPr>
-      <w:r>
-        <w:t>Trainingsdaten werden auf Basis der sampling points extrahiert</w:t>
+      <w:pPr>
+        <w:pStyle w:val="Listenabsatz"/>
+        <w:numPr>
+          <w:ilvl w:val="0"/>
+          <w:numId w:val="1"/>
+        </w:numPr>
+        <w:rPr>
+          <w:highlight w:val="green"/>
+        </w:rPr>
+      </w:pPr>
+      <w:r>
+        <w:rPr>
+          <w:highlight w:val="green"/>
+        </w:rPr>
+        <w:t xml:space="preserve">Save </w:t>
+      </w:r>
+      <w:proofErr w:type="spellStart"/>
+      <w:r>
+        <w:rPr>
+          <w:highlight w:val="green"/>
+        </w:rPr>
+        <w:t>seed</w:t>
+      </w:r>
+      <w:proofErr w:type="spellEnd"/>
+      <w:r>
+        <w:rPr>
+          <w:highlight w:val="green"/>
+        </w:rPr>
+        <w:t xml:space="preserve"> überall</w:t>
+      </w:r>
+    </w:p>
+    <w:p>
+      <w:proofErr w:type="spellStart"/>
+      <w:r>
+        <w:t>Prediction</w:t>
+      </w:r>
+      <w:proofErr w:type="spellEnd"/>
+      <w:r>
+        <w:t>:</w:t>
+      </w:r>
+    </w:p>
+    <w:p>
+      <w:pPr>
+        <w:pStyle w:val="Listenabsatz"/>
+        <w:numPr>
+          <w:ilvl w:val="0"/>
+          <w:numId w:val="1"/>
+        </w:numPr>
+      </w:pPr>
+      <w:r>
+        <w:t xml:space="preserve">Trainingsdaten werden auf Basis der </w:t>
+      </w:r>
+      <w:proofErr w:type="spellStart"/>
+      <w:r>
+        <w:t>sampling</w:t>
+      </w:r>
+      <w:proofErr w:type="spellEnd"/>
+      <w:r>
+        <w:t xml:space="preserve"> </w:t>
+      </w:r>
+      <w:proofErr w:type="spellStart"/>
+      <w:r>
+        <w:t>points</w:t>
+      </w:r>
+      <w:proofErr w:type="spellEnd"/>
+      <w:r>
+        <w:t xml:space="preserve"> extrahiert</w:t>
       </w:r>
     </w:p>
     <w:p>
@@ -2046,6 +2430,7 @@
         </w:numPr>
       </w:pPr>
       <w:r>
+        <w:lastRenderedPageBreak/>
         <w:t>Noch ohne Kreuzvalidierung</w:t>
       </w:r>
     </w:p>
@@ -2058,7 +2443,6 @@
         </w:numPr>
       </w:pPr>
       <w:r>
-        <w:lastRenderedPageBreak/>
         <w:t>Was für eine räumliche Kreuzvalidierungsmethode soll ich implementieren?</w:t>
       </w:r>
     </w:p>
@@ -2073,12 +2457,42 @@
           <w:highlight w:val="yellow"/>
         </w:rPr>
       </w:pPr>
-      <w:r>
-        <w:rPr>
-          <w:highlight w:val="yellow"/>
-        </w:rPr>
-        <w:t>Nearest Distance Matching</w:t>
-      </w:r>
+      <w:proofErr w:type="spellStart"/>
+      <w:r>
+        <w:rPr>
+          <w:highlight w:val="yellow"/>
+        </w:rPr>
+        <w:t>Nearest</w:t>
+      </w:r>
+      <w:proofErr w:type="spellEnd"/>
+      <w:r>
+        <w:rPr>
+          <w:highlight w:val="yellow"/>
+        </w:rPr>
+        <w:t xml:space="preserve"> </w:t>
+      </w:r>
+      <w:proofErr w:type="spellStart"/>
+      <w:r>
+        <w:rPr>
+          <w:highlight w:val="yellow"/>
+        </w:rPr>
+        <w:t>Distance</w:t>
+      </w:r>
+      <w:proofErr w:type="spellEnd"/>
+      <w:r>
+        <w:rPr>
+          <w:highlight w:val="yellow"/>
+        </w:rPr>
+        <w:t xml:space="preserve"> </w:t>
+      </w:r>
+      <w:proofErr w:type="spellStart"/>
+      <w:r>
+        <w:rPr>
+          <w:highlight w:val="yellow"/>
+        </w:rPr>
+        <w:t>Matching</w:t>
+      </w:r>
+      <w:proofErr w:type="spellEnd"/>
     </w:p>
     <w:p>
       <w:pPr>
@@ -2092,6 +2506,7 @@
           <w:lang w:val="en-GB"/>
         </w:rPr>
       </w:pPr>
+      <w:proofErr w:type="spellStart"/>
       <w:r>
         <w:rPr>
           <w:highlight w:val="yellow"/>
@@ -2113,13 +2528,23 @@
         </w:rPr>
         <w:t>alidation</w:t>
       </w:r>
-      <w:r>
-        <w:rPr>
-          <w:highlight w:val="yellow"/>
-          <w:lang w:val="en-GB"/>
-        </w:rPr>
-        <w:t>/ Sb Blockwise</w:t>
-      </w:r>
+      <w:proofErr w:type="spellEnd"/>
+      <w:r>
+        <w:rPr>
+          <w:highlight w:val="yellow"/>
+          <w:lang w:val="en-GB"/>
+        </w:rPr>
+        <w:t xml:space="preserve">/ Sb </w:t>
+      </w:r>
+      <w:proofErr w:type="spellStart"/>
+      <w:r>
+        <w:rPr>
+          <w:highlight w:val="yellow"/>
+          <w:lang w:val="en-GB"/>
+        </w:rPr>
+        <w:t>Blockwise</w:t>
+      </w:r>
+      <w:proofErr w:type="spellEnd"/>
       <w:r>
         <w:rPr>
           <w:highlight w:val="yellow"/>
@@ -2154,6 +2579,7 @@
           <w:lang w:val="en-GB"/>
         </w:rPr>
       </w:pPr>
+      <w:proofErr w:type="spellStart"/>
       <w:r>
         <w:rPr>
           <w:highlight w:val="yellow"/>
@@ -2161,6 +2587,7 @@
         </w:rPr>
         <w:t>BlockCV</w:t>
       </w:r>
+      <w:proofErr w:type="spellEnd"/>
     </w:p>
     <w:p>
       <w:pPr>
@@ -2173,11 +2600,19 @@
           <w:highlight w:val="yellow"/>
         </w:rPr>
       </w:pPr>
-      <w:r>
-        <w:rPr>
-          <w:highlight w:val="yellow"/>
-        </w:rPr>
-        <w:t>Blockwise? Oder jeden Punkt einmal auslassen?</w:t>
+      <w:proofErr w:type="spellStart"/>
+      <w:r>
+        <w:rPr>
+          <w:highlight w:val="yellow"/>
+        </w:rPr>
+        <w:t>Blockwise</w:t>
+      </w:r>
+      <w:proofErr w:type="spellEnd"/>
+      <w:r>
+        <w:rPr>
+          <w:highlight w:val="yellow"/>
+        </w:rPr>
+        <w:t>? Oder jeden Punkt einmal auslassen?</w:t>
       </w:r>
     </w:p>
     <w:p>
@@ -2195,7 +2630,21 @@
         <w:rPr>
           <w:highlight w:val="yellow"/>
         </w:rPr>
-        <w:t>Nochmal erläutern wie blockwise funktioniert</w:t>
+        <w:t xml:space="preserve">Nochmal erläutern wie </w:t>
+      </w:r>
+      <w:proofErr w:type="spellStart"/>
+      <w:r>
+        <w:rPr>
+          <w:highlight w:val="yellow"/>
+        </w:rPr>
+        <w:t>blockwise</w:t>
+      </w:r>
+      <w:proofErr w:type="spellEnd"/>
+      <w:r>
+        <w:rPr>
+          <w:highlight w:val="yellow"/>
+        </w:rPr>
+        <w:t xml:space="preserve"> funktioniert</w:t>
       </w:r>
     </w:p>
     <w:p>
@@ -2262,8 +2711,13 @@
       </w:r>
     </w:p>
     <w:p>
-      <w:r>
-        <w:t>Difference:</w:t>
+      <w:proofErr w:type="spellStart"/>
+      <w:r>
+        <w:t>Difference</w:t>
+      </w:r>
+      <w:proofErr w:type="spellEnd"/>
+      <w:r>
+        <w:t>:</w:t>
       </w:r>
     </w:p>
     <w:p>
@@ -2287,8 +2741,21 @@
         </w:numPr>
       </w:pPr>
       <w:r>
-        <w:t>Leider nicht dieselbe Legende wie outcome und prediction</w:t>
-      </w:r>
+        <w:t xml:space="preserve">Leider nicht dieselbe Legende wie </w:t>
+      </w:r>
+      <w:proofErr w:type="spellStart"/>
+      <w:r>
+        <w:t>outcome</w:t>
+      </w:r>
+      <w:proofErr w:type="spellEnd"/>
+      <w:r>
+        <w:t xml:space="preserve"> und </w:t>
+      </w:r>
+      <w:proofErr w:type="spellStart"/>
+      <w:r>
+        <w:t>prediction</w:t>
+      </w:r>
+      <w:proofErr w:type="spellEnd"/>
     </w:p>
     <w:p>
       <w:r>
@@ -2438,8 +2905,13 @@
     </w:p>
     <w:p>
       <w:r>
-        <w:t>CAST::plot_geodist</w:t>
-      </w:r>
+        <w:t>CAST::</w:t>
+      </w:r>
+      <w:proofErr w:type="spellStart"/>
+      <w:r>
+        <w:t>plot_geodist</w:t>
+      </w:r>
+      <w:proofErr w:type="spellEnd"/>
     </w:p>
     <w:p>
       <w:r>
@@ -2456,7 +2928,72 @@
         </w:numPr>
       </w:pPr>
       <w:r>
-        <w:t>Wie stelle ich spatial blocks her für die spatial cross validation?</w:t>
+        <w:t xml:space="preserve">Wie stelle ich </w:t>
+      </w:r>
+      <w:proofErr w:type="spellStart"/>
+      <w:r>
+        <w:t>spatial</w:t>
+      </w:r>
+      <w:proofErr w:type="spellEnd"/>
+      <w:r>
+        <w:t xml:space="preserve"> </w:t>
+      </w:r>
+      <w:proofErr w:type="spellStart"/>
+      <w:r>
+        <w:t>blocks</w:t>
+      </w:r>
+      <w:proofErr w:type="spellEnd"/>
+      <w:r>
+        <w:t xml:space="preserve"> her für die </w:t>
+      </w:r>
+      <w:proofErr w:type="spellStart"/>
+      <w:r>
+        <w:t>spatial</w:t>
+      </w:r>
+      <w:proofErr w:type="spellEnd"/>
+      <w:r>
+        <w:t xml:space="preserve"> </w:t>
+      </w:r>
+      <w:proofErr w:type="spellStart"/>
+      <w:r>
+        <w:t>cross</w:t>
+      </w:r>
+      <w:proofErr w:type="spellEnd"/>
+      <w:r>
+        <w:t xml:space="preserve"> </w:t>
+      </w:r>
+      <w:proofErr w:type="spellStart"/>
+      <w:r>
+        <w:t>validation</w:t>
+      </w:r>
+      <w:proofErr w:type="spellEnd"/>
+      <w:r>
+        <w:t>?</w:t>
+      </w:r>
+    </w:p>
+    <w:p>
+      <w:r>
+        <w:t>Notizen:</w:t>
+      </w:r>
+    </w:p>
+    <w:p>
+      <w:pPr>
+        <w:pStyle w:val="Listenabsatz"/>
+        <w:numPr>
+          <w:ilvl w:val="0"/>
+          <w:numId w:val="1"/>
+        </w:numPr>
+      </w:pPr>
+      <w:r>
+        <w:t xml:space="preserve">Welche </w:t>
+      </w:r>
+      <w:proofErr w:type="spellStart"/>
+      <w:r>
+        <w:t>Prediction</w:t>
+      </w:r>
+      <w:proofErr w:type="spellEnd"/>
+      <w:r>
+        <w:t xml:space="preserve"> benutzen wir? </w:t>
       </w:r>
     </w:p>
     <w:sectPr>

</xml_diff>

<commit_message>
Changed visualisation and predictor parameters
</commit_message>
<xml_diff>
--- a/Fragen.docx
+++ b/Fragen.docx
@@ -203,7 +203,31 @@
           <w:highlight w:val="yellow"/>
           <w:shd w:val="clear" w:color="auto" w:fill="FFFFFF"/>
         </w:rPr>
-        <w:t>zufällig und räumlich wobei es für die räumliche optional mehrere Varianten geben könnte</w:t>
+        <w:t xml:space="preserve">zufällig und </w:t>
+      </w:r>
+      <w:proofErr w:type="gramStart"/>
+      <w:r>
+        <w:rPr>
+          <w:rFonts w:ascii="Calibri" w:hAnsi="Calibri" w:cs="Calibri"/>
+          <w:color w:val="000000"/>
+          <w:sz w:val="21"/>
+          <w:szCs w:val="21"/>
+          <w:highlight w:val="yellow"/>
+          <w:shd w:val="clear" w:color="auto" w:fill="FFFFFF"/>
+        </w:rPr>
+        <w:t>räumlich</w:t>
+      </w:r>
+      <w:proofErr w:type="gramEnd"/>
+      <w:r>
+        <w:rPr>
+          <w:rFonts w:ascii="Calibri" w:hAnsi="Calibri" w:cs="Calibri"/>
+          <w:color w:val="000000"/>
+          <w:sz w:val="21"/>
+          <w:szCs w:val="21"/>
+          <w:highlight w:val="yellow"/>
+          <w:shd w:val="clear" w:color="auto" w:fill="FFFFFF"/>
+        </w:rPr>
+        <w:t xml:space="preserve"> wobei es für die räumliche optional mehrere Varianten geben könnte</w:t>
       </w:r>
       <w:r>
         <w:rPr>
@@ -290,8 +314,20 @@
           <w:szCs w:val="21"/>
           <w:shd w:val="clear" w:color="auto" w:fill="FFFFFF"/>
         </w:rPr>
-        <w:t>*Wichtig: *Das Tool soll weiterentwickelt werden können. Deshalb unbedingt von Anfang an darauf achten, dass alles ordentlich dokumentiert wird!*</w:t>
-      </w:r>
+        <w:t xml:space="preserve">*Wichtig: *Das Tool soll weiterentwickelt werden können. Deshalb unbedingt von Anfang an darauf achten, dass alles ordentlich dokumentiert </w:t>
+      </w:r>
+      <w:proofErr w:type="gramStart"/>
+      <w:r>
+        <w:rPr>
+          <w:rFonts w:ascii="Calibri" w:hAnsi="Calibri" w:cs="Calibri"/>
+          <w:color w:val="000000"/>
+          <w:sz w:val="21"/>
+          <w:szCs w:val="21"/>
+          <w:shd w:val="clear" w:color="auto" w:fill="FFFFFF"/>
+        </w:rPr>
+        <w:t>wird!*</w:t>
+      </w:r>
+      <w:proofErr w:type="gramEnd"/>
       <w:r>
         <w:rPr>
           <w:rFonts w:ascii="Calibri" w:hAnsi="Calibri" w:cs="Calibri"/>
@@ -426,7 +462,29 @@
           <w:szCs w:val="21"/>
           <w:shd w:val="clear" w:color="auto" w:fill="FFFFFF"/>
         </w:rPr>
-        <w:t xml:space="preserve"> real sind). Im Anhang außerdem ein Artikel von mir in dem mal verschiedene Szenarien an Kreuzvalidierung und Variablenselektion getestet wurden.</w:t>
+        <w:t xml:space="preserve"> real sind). Im Anhang außerdem ein Artikel von mir in dem </w:t>
+      </w:r>
+      <w:proofErr w:type="gramStart"/>
+      <w:r>
+        <w:rPr>
+          <w:rFonts w:ascii="Calibri" w:hAnsi="Calibri" w:cs="Calibri"/>
+          <w:color w:val="000000"/>
+          <w:sz w:val="21"/>
+          <w:szCs w:val="21"/>
+          <w:shd w:val="clear" w:color="auto" w:fill="FFFFFF"/>
+        </w:rPr>
+        <w:t>mal</w:t>
+      </w:r>
+      <w:proofErr w:type="gramEnd"/>
+      <w:r>
+        <w:rPr>
+          <w:rFonts w:ascii="Calibri" w:hAnsi="Calibri" w:cs="Calibri"/>
+          <w:color w:val="000000"/>
+          <w:sz w:val="21"/>
+          <w:szCs w:val="21"/>
+          <w:shd w:val="clear" w:color="auto" w:fill="FFFFFF"/>
+        </w:rPr>
+        <w:t xml:space="preserve"> verschiedene Szenarien an Kreuzvalidierung und Variablenselektion getestet wurden.</w:t>
       </w:r>
     </w:p>
     <w:p/>
@@ -849,6 +907,7 @@
         </w:rPr>
         <w:t xml:space="preserve"> (</w:t>
       </w:r>
+      <w:proofErr w:type="gramStart"/>
       <w:r>
         <w:rPr>
           <w:rFonts w:ascii="Calibri" w:hAnsi="Calibri" w:cs="Calibri"/>
@@ -858,7 +917,19 @@
           <w:shd w:val="clear" w:color="auto" w:fill="FFFFFF"/>
           <w:lang w:val="en-GB"/>
         </w:rPr>
-        <w:t xml:space="preserve">random, regular, clust1, clust2 und </w:t>
+        <w:t>random</w:t>
+      </w:r>
+      <w:proofErr w:type="gramEnd"/>
+      <w:r>
+        <w:rPr>
+          <w:rFonts w:ascii="Calibri" w:hAnsi="Calibri" w:cs="Calibri"/>
+          <w:color w:val="000000"/>
+          <w:sz w:val="21"/>
+          <w:szCs w:val="21"/>
+          <w:shd w:val="clear" w:color="auto" w:fill="FFFFFF"/>
+          <w:lang w:val="en-GB"/>
+        </w:rPr>
+        <w:t xml:space="preserve">, regular, clust1, clust2 und </w:t>
       </w:r>
       <w:proofErr w:type="spellStart"/>
       <w:r>
@@ -1863,11 +1934,19 @@
       </w:r>
       <w:proofErr w:type="spellStart"/>
       <w:r>
-        <w:t>generate_predictors</w:t>
-      </w:r>
-      <w:proofErr w:type="spellEnd"/>
-      <w:r>
-        <w:t>())</w:t>
+        <w:t>generate_</w:t>
+      </w:r>
+      <w:proofErr w:type="gramStart"/>
+      <w:r>
+        <w:t>predictors</w:t>
+      </w:r>
+      <w:proofErr w:type="spellEnd"/>
+      <w:r>
+        <w:t>(</w:t>
+      </w:r>
+      <w:proofErr w:type="gramEnd"/>
+      <w:r>
+        <w:t>))</w:t>
       </w:r>
       <w:r>
         <w:t xml:space="preserve"> </w:t>
@@ -1960,6 +2039,7 @@
         <w:t xml:space="preserve">Virtual </w:t>
       </w:r>
       <w:proofErr w:type="spellStart"/>
+      <w:proofErr w:type="gramStart"/>
       <w:r>
         <w:rPr>
           <w:highlight w:val="yellow"/>
@@ -1971,7 +2051,14 @@
         <w:rPr>
           <w:highlight w:val="yellow"/>
         </w:rPr>
-        <w:t xml:space="preserve">  R-Package</w:t>
+        <w:t xml:space="preserve">  R</w:t>
+      </w:r>
+      <w:proofErr w:type="gramEnd"/>
+      <w:r>
+        <w:rPr>
+          <w:highlight w:val="yellow"/>
+        </w:rPr>
+        <w:t>-Package</w:t>
       </w:r>
     </w:p>
     <w:p>
@@ -2904,10 +2991,12 @@
       </w:r>
     </w:p>
     <w:p>
+      <w:proofErr w:type="gramStart"/>
       <w:r>
         <w:t>CAST::</w:t>
       </w:r>
       <w:proofErr w:type="spellStart"/>
+      <w:proofErr w:type="gramEnd"/>
       <w:r>
         <w:t>plot_geodist</w:t>
       </w:r>
@@ -2994,6 +3083,182 @@
       <w:proofErr w:type="spellEnd"/>
       <w:r>
         <w:t xml:space="preserve"> benutzen wir? </w:t>
+      </w:r>
+    </w:p>
+    <w:p>
+      <w:r>
+        <w:br w:type="page"/>
+      </w:r>
+    </w:p>
+    <w:p>
+      <w:r>
+        <w:lastRenderedPageBreak/>
+        <w:t>Was muss noch erledigt werden?</w:t>
+      </w:r>
+    </w:p>
+    <w:p>
+      <w:pPr>
+        <w:pStyle w:val="Listenabsatz"/>
+        <w:numPr>
+          <w:ilvl w:val="0"/>
+          <w:numId w:val="1"/>
+        </w:numPr>
+      </w:pPr>
+      <w:r>
+        <w:t>Implementierung der NNDM LOO CV Methode</w:t>
+      </w:r>
+    </w:p>
+    <w:p>
+      <w:pPr>
+        <w:pStyle w:val="Listenabsatz"/>
+        <w:numPr>
+          <w:ilvl w:val="0"/>
+          <w:numId w:val="1"/>
+        </w:numPr>
+      </w:pPr>
+      <w:r>
+        <w:t>Variablenselektion RFE einbetten</w:t>
+      </w:r>
+    </w:p>
+    <w:p>
+      <w:pPr>
+        <w:pStyle w:val="Listenabsatz"/>
+        <w:numPr>
+          <w:ilvl w:val="1"/>
+          <w:numId w:val="1"/>
+        </w:numPr>
+      </w:pPr>
+      <w:r>
+        <w:t>Was soll mit der Variablenselektion gezeigt werden?</w:t>
+      </w:r>
+    </w:p>
+    <w:p>
+      <w:pPr>
+        <w:pStyle w:val="Listenabsatz"/>
+        <w:numPr>
+          <w:ilvl w:val="1"/>
+          <w:numId w:val="1"/>
+        </w:numPr>
+      </w:pPr>
+      <w:r>
+        <w:t>Welche Prädiktoren ausgewählt bzw. rausgeschmissen wurden?</w:t>
+      </w:r>
+    </w:p>
+    <w:p>
+      <w:pPr>
+        <w:pStyle w:val="Listenabsatz"/>
+        <w:numPr>
+          <w:ilvl w:val="0"/>
+          <w:numId w:val="1"/>
+        </w:numPr>
+      </w:pPr>
+      <w:r>
+        <w:t>Visualisierung:</w:t>
+      </w:r>
+    </w:p>
+    <w:p>
+      <w:pPr>
+        <w:pStyle w:val="Listenabsatz"/>
+        <w:numPr>
+          <w:ilvl w:val="1"/>
+          <w:numId w:val="1"/>
+        </w:numPr>
+      </w:pPr>
+      <w:r>
+        <w:t xml:space="preserve">Gleiche Legende für Outcome und </w:t>
+      </w:r>
+      <w:proofErr w:type="spellStart"/>
+      <w:r>
+        <w:t>Prediction</w:t>
+      </w:r>
+      <w:proofErr w:type="spellEnd"/>
+      <w:r>
+        <w:t xml:space="preserve"> -&gt; große Schwierigkeiten: Ideen dazu?</w:t>
+      </w:r>
+    </w:p>
+    <w:p>
+      <w:pPr>
+        <w:pStyle w:val="Listenabsatz"/>
+        <w:numPr>
+          <w:ilvl w:val="1"/>
+          <w:numId w:val="1"/>
+        </w:numPr>
+      </w:pPr>
+      <w:r>
+        <w:t>Welche Farben verwenden?</w:t>
+      </w:r>
+    </w:p>
+    <w:p>
+      <w:pPr>
+        <w:pStyle w:val="Listenabsatz"/>
+        <w:numPr>
+          <w:ilvl w:val="1"/>
+          <w:numId w:val="1"/>
+        </w:numPr>
+      </w:pPr>
+      <w:proofErr w:type="spellStart"/>
+      <w:r>
+        <w:t>Prediktoren</w:t>
+      </w:r>
+      <w:proofErr w:type="spellEnd"/>
+      <w:r>
+        <w:t xml:space="preserve"> im selben Stil</w:t>
+      </w:r>
+    </w:p>
+    <w:p>
+      <w:pPr>
+        <w:pStyle w:val="Listenabsatz"/>
+        <w:numPr>
+          <w:ilvl w:val="1"/>
+          <w:numId w:val="1"/>
+        </w:numPr>
+      </w:pPr>
+      <w:r>
+        <w:t>Zeitlicher Delay bei Berechnung (Panels erst ein bisschen später anzeigen lassen)</w:t>
+      </w:r>
+    </w:p>
+    <w:p>
+      <w:pPr>
+        <w:pStyle w:val="Listenabsatz"/>
+        <w:numPr>
+          <w:ilvl w:val="1"/>
+          <w:numId w:val="1"/>
+        </w:numPr>
+      </w:pPr>
+      <w:r>
+        <w:t>Plots nicht dynamisch verändern X und Y sollten immer gleiche Ausdehnung haben</w:t>
+      </w:r>
+    </w:p>
+    <w:p>
+      <w:pPr>
+        <w:pStyle w:val="Listenabsatz"/>
+        <w:numPr>
+          <w:ilvl w:val="0"/>
+          <w:numId w:val="1"/>
+        </w:numPr>
+      </w:pPr>
+      <w:r>
+        <w:t>Code aufräumen/</w:t>
+      </w:r>
+      <w:proofErr w:type="spellStart"/>
+      <w:r>
+        <w:t>kommentiern</w:t>
+      </w:r>
+      <w:proofErr w:type="spellEnd"/>
+      <w:r>
+        <w:t>!</w:t>
+      </w:r>
+    </w:p>
+    <w:p>
+      <w:pPr>
+        <w:pStyle w:val="Listenabsatz"/>
+        <w:numPr>
+          <w:ilvl w:val="0"/>
+          <w:numId w:val="1"/>
+        </w:numPr>
+      </w:pPr>
+      <w:r>
+        <w:t>Code vereinfachen</w:t>
       </w:r>
     </w:p>
     <w:sectPr>

</xml_diff>

<commit_message>
Calculation of RMSE and Rsquared added (code tidy)
</commit_message>
<xml_diff>
--- a/Fragen.docx
+++ b/Fragen.docx
@@ -52,9 +52,17 @@
           <w:szCs w:val="21"/>
           <w:shd w:val="clear" w:color="auto" w:fill="FFFFFF"/>
         </w:rPr>
-        <w:t>*Daten: *Das Ganze läuft auf simulierten virtuellen Daten: Prädiktoren werden simuliert, anhand von nutzerdefinierten Kriterien (</w:t>
-      </w:r>
-      <w:proofErr w:type="spellStart"/>
+        <w:t>*Daten: *Das Ganze läuft auf simulierten virtuellen Daten: Prädiktoren werden simuliert, anhand von nutzerdefinierten Kriterien (z.B Anzahl Prädiktoren, räumliche Autokorrelation etc.).</w:t>
+      </w:r>
+      <w:r>
+        <w:rPr>
+          <w:rFonts w:ascii="Calibri" w:hAnsi="Calibri" w:cs="Calibri"/>
+          <w:color w:val="000000"/>
+          <w:sz w:val="21"/>
+          <w:szCs w:val="21"/>
+        </w:rPr>
+        <w:br/>
+      </w:r>
       <w:r>
         <w:rPr>
           <w:rFonts w:ascii="Calibri" w:hAnsi="Calibri" w:cs="Calibri"/>
@@ -63,59 +71,7 @@
           <w:szCs w:val="21"/>
           <w:shd w:val="clear" w:color="auto" w:fill="FFFFFF"/>
         </w:rPr>
-        <w:t>z.B</w:t>
-      </w:r>
-      <w:proofErr w:type="spellEnd"/>
-      <w:r>
-        <w:rPr>
-          <w:rFonts w:ascii="Calibri" w:hAnsi="Calibri" w:cs="Calibri"/>
-          <w:color w:val="000000"/>
-          <w:sz w:val="21"/>
-          <w:szCs w:val="21"/>
-          <w:shd w:val="clear" w:color="auto" w:fill="FFFFFF"/>
-        </w:rPr>
-        <w:t xml:space="preserve"> Anzahl Prädiktoren, räumliche Autokorrelation etc.).</w:t>
-      </w:r>
-      <w:r>
-        <w:rPr>
-          <w:rFonts w:ascii="Calibri" w:hAnsi="Calibri" w:cs="Calibri"/>
-          <w:color w:val="000000"/>
-          <w:sz w:val="21"/>
-          <w:szCs w:val="21"/>
-        </w:rPr>
-        <w:br/>
-      </w:r>
-      <w:r>
-        <w:rPr>
-          <w:rFonts w:ascii="Calibri" w:hAnsi="Calibri" w:cs="Calibri"/>
-          <w:color w:val="000000"/>
-          <w:sz w:val="21"/>
-          <w:szCs w:val="21"/>
-          <w:shd w:val="clear" w:color="auto" w:fill="FFFFFF"/>
-        </w:rPr>
-        <w:t xml:space="preserve">Auch die Response muss simuliert werden damit wir sie flächendeckend (zum Vergleich) zur Verfügung haben. Simulieren könnte man die Response aus einem </w:t>
-      </w:r>
-      <w:proofErr w:type="spellStart"/>
-      <w:r>
-        <w:rPr>
-          <w:rFonts w:ascii="Calibri" w:hAnsi="Calibri" w:cs="Calibri"/>
-          <w:color w:val="000000"/>
-          <w:sz w:val="21"/>
-          <w:szCs w:val="21"/>
-          <w:shd w:val="clear" w:color="auto" w:fill="FFFFFF"/>
-        </w:rPr>
-        <w:t>Subset</w:t>
-      </w:r>
-      <w:proofErr w:type="spellEnd"/>
-      <w:r>
-        <w:rPr>
-          <w:rFonts w:ascii="Calibri" w:hAnsi="Calibri" w:cs="Calibri"/>
-          <w:color w:val="000000"/>
-          <w:sz w:val="21"/>
-          <w:szCs w:val="21"/>
-          <w:shd w:val="clear" w:color="auto" w:fill="FFFFFF"/>
-        </w:rPr>
-        <w:t xml:space="preserve"> der Prädiktoren mit Hilfe einer Funktion </w:t>
+        <w:t xml:space="preserve">Auch die Response muss simuliert werden damit wir sie flächendeckend (zum Vergleich) zur Verfügung haben. Simulieren könnte man die Response aus einem Subset der Prädiktoren mit Hilfe einer Funktion </w:t>
       </w:r>
       <w:r>
         <w:rPr>
@@ -203,9 +159,46 @@
           <w:highlight w:val="yellow"/>
           <w:shd w:val="clear" w:color="auto" w:fill="FFFFFF"/>
         </w:rPr>
-        <w:t xml:space="preserve">zufällig und </w:t>
-      </w:r>
-      <w:proofErr w:type="gramStart"/>
+        <w:t>zufällig und räumlich wobei es für die räumliche optional mehrere Varianten geben könnte</w:t>
+      </w:r>
+      <w:r>
+        <w:rPr>
+          <w:rFonts w:ascii="Calibri" w:hAnsi="Calibri" w:cs="Calibri"/>
+          <w:color w:val="000000"/>
+          <w:sz w:val="21"/>
+          <w:szCs w:val="21"/>
+          <w:shd w:val="clear" w:color="auto" w:fill="FFFFFF"/>
+        </w:rPr>
+        <w:t>) werden nicht nur zum Tuning sondern auch zur Validierung verwendet. Im Anschluss wird die AOA berechnet.</w:t>
+      </w:r>
+      <w:r>
+        <w:rPr>
+          <w:rFonts w:ascii="Calibri" w:hAnsi="Calibri" w:cs="Calibri"/>
+          <w:color w:val="000000"/>
+          <w:sz w:val="21"/>
+          <w:szCs w:val="21"/>
+        </w:rPr>
+        <w:br/>
+      </w:r>
+      <w:r>
+        <w:rPr>
+          <w:rFonts w:ascii="Calibri" w:hAnsi="Calibri" w:cs="Calibri"/>
+          <w:color w:val="000000"/>
+          <w:sz w:val="21"/>
+          <w:szCs w:val="21"/>
+        </w:rPr>
+        <w:br/>
+      </w:r>
+      <w:r>
+        <w:rPr>
+          <w:rFonts w:ascii="Calibri" w:hAnsi="Calibri" w:cs="Calibri"/>
+          <w:color w:val="000000"/>
+          <w:sz w:val="21"/>
+          <w:szCs w:val="21"/>
+          <w:shd w:val="clear" w:color="auto" w:fill="FFFFFF"/>
+        </w:rPr>
+        <w:t xml:space="preserve">*Visueller/Quantitativer Output: *Zufälliger CV Fehler, Räumlicher CV Fehler, </w:t>
+      </w:r>
       <w:r>
         <w:rPr>
           <w:rFonts w:ascii="Calibri" w:hAnsi="Calibri" w:cs="Calibri"/>
@@ -215,19 +208,35 @@
           <w:highlight w:val="yellow"/>
           <w:shd w:val="clear" w:color="auto" w:fill="FFFFFF"/>
         </w:rPr>
-        <w:t>räumlich</w:t>
-      </w:r>
-      <w:proofErr w:type="gramEnd"/>
-      <w:r>
-        <w:rPr>
-          <w:rFonts w:ascii="Calibri" w:hAnsi="Calibri" w:cs="Calibri"/>
-          <w:color w:val="000000"/>
-          <w:sz w:val="21"/>
-          <w:szCs w:val="21"/>
-          <w:highlight w:val="yellow"/>
+        <w:t>realer Fehler</w:t>
+      </w:r>
+      <w:r>
+        <w:rPr>
+          <w:rFonts w:ascii="Calibri" w:hAnsi="Calibri" w:cs="Calibri"/>
+          <w:color w:val="000000"/>
+          <w:sz w:val="21"/>
+          <w:szCs w:val="21"/>
           <w:shd w:val="clear" w:color="auto" w:fill="FFFFFF"/>
         </w:rPr>
-        <w:t xml:space="preserve"> wobei es für die räumliche optional mehrere Varianten geben könnte</w:t>
+        <w:t>, das Ganze mit &amp; ohne Variablenselektion, Karte mit Differenz Real-Vorhersage, Karte mit DI/AOA</w:t>
+      </w:r>
+      <w:r>
+        <w:rPr>
+          <w:rFonts w:ascii="Calibri" w:hAnsi="Calibri" w:cs="Calibri"/>
+          <w:color w:val="000000"/>
+          <w:sz w:val="21"/>
+          <w:szCs w:val="21"/>
+        </w:rPr>
+        <w:br/>
+      </w:r>
+      <w:r>
+        <w:rPr>
+          <w:rFonts w:ascii="Calibri" w:hAnsi="Calibri" w:cs="Calibri"/>
+          <w:color w:val="000000"/>
+          <w:sz w:val="21"/>
+          <w:szCs w:val="21"/>
+        </w:rPr>
+        <w:br/>
       </w:r>
       <w:r>
         <w:rPr>
@@ -237,7 +246,7 @@
           <w:szCs w:val="21"/>
           <w:shd w:val="clear" w:color="auto" w:fill="FFFFFF"/>
         </w:rPr>
-        <w:t>) werden nicht nur zum Tuning sondern auch zur Validierung verwendet. Im Anschluss wird die AOA berechnet.</w:t>
+        <w:t>*Wichtig: *Das Tool soll weiterentwickelt werden können. Deshalb unbedingt von Anfang an darauf achten, dass alles ordentlich dokumentiert wird!*</w:t>
       </w:r>
       <w:r>
         <w:rPr>
@@ -254,6 +263,16 @@
           <w:color w:val="000000"/>
           <w:sz w:val="21"/>
           <w:szCs w:val="21"/>
+          <w:shd w:val="clear" w:color="auto" w:fill="FFFFFF"/>
+        </w:rPr>
+        <w:t>*</w:t>
+      </w:r>
+      <w:r>
+        <w:rPr>
+          <w:rFonts w:ascii="Calibri" w:hAnsi="Calibri" w:cs="Calibri"/>
+          <w:color w:val="000000"/>
+          <w:sz w:val="21"/>
+          <w:szCs w:val="21"/>
         </w:rPr>
         <w:br/>
       </w:r>
@@ -263,161 +282,18 @@
           <w:color w:val="000000"/>
           <w:sz w:val="21"/>
           <w:szCs w:val="21"/>
+        </w:rPr>
+        <w:br/>
+      </w:r>
+      <w:r>
+        <w:rPr>
+          <w:rFonts w:ascii="Calibri" w:hAnsi="Calibri" w:cs="Calibri"/>
+          <w:color w:val="000000"/>
+          <w:sz w:val="21"/>
+          <w:szCs w:val="21"/>
           <w:shd w:val="clear" w:color="auto" w:fill="FFFFFF"/>
         </w:rPr>
-        <w:t xml:space="preserve">*Visueller/Quantitativer Output: *Zufälliger CV Fehler, Räumlicher CV Fehler, </w:t>
-      </w:r>
-      <w:r>
-        <w:rPr>
-          <w:rFonts w:ascii="Calibri" w:hAnsi="Calibri" w:cs="Calibri"/>
-          <w:color w:val="000000"/>
-          <w:sz w:val="21"/>
-          <w:szCs w:val="21"/>
-          <w:highlight w:val="yellow"/>
-          <w:shd w:val="clear" w:color="auto" w:fill="FFFFFF"/>
-        </w:rPr>
-        <w:t>realer Fehler</w:t>
-      </w:r>
-      <w:r>
-        <w:rPr>
-          <w:rFonts w:ascii="Calibri" w:hAnsi="Calibri" w:cs="Calibri"/>
-          <w:color w:val="000000"/>
-          <w:sz w:val="21"/>
-          <w:szCs w:val="21"/>
-          <w:shd w:val="clear" w:color="auto" w:fill="FFFFFF"/>
-        </w:rPr>
-        <w:t>, das Ganze mit &amp; ohne Variablenselektion, Karte mit Differenz Real-Vorhersage, Karte mit DI/AOA</w:t>
-      </w:r>
-      <w:r>
-        <w:rPr>
-          <w:rFonts w:ascii="Calibri" w:hAnsi="Calibri" w:cs="Calibri"/>
-          <w:color w:val="000000"/>
-          <w:sz w:val="21"/>
-          <w:szCs w:val="21"/>
-        </w:rPr>
-        <w:br/>
-      </w:r>
-      <w:r>
-        <w:rPr>
-          <w:rFonts w:ascii="Calibri" w:hAnsi="Calibri" w:cs="Calibri"/>
-          <w:color w:val="000000"/>
-          <w:sz w:val="21"/>
-          <w:szCs w:val="21"/>
-        </w:rPr>
-        <w:br/>
-      </w:r>
-      <w:r>
-        <w:rPr>
-          <w:rFonts w:ascii="Calibri" w:hAnsi="Calibri" w:cs="Calibri"/>
-          <w:color w:val="000000"/>
-          <w:sz w:val="21"/>
-          <w:szCs w:val="21"/>
-          <w:shd w:val="clear" w:color="auto" w:fill="FFFFFF"/>
-        </w:rPr>
-        <w:t xml:space="preserve">*Wichtig: *Das Tool soll weiterentwickelt werden können. Deshalb unbedingt von Anfang an darauf achten, dass alles ordentlich dokumentiert </w:t>
-      </w:r>
-      <w:proofErr w:type="gramStart"/>
-      <w:r>
-        <w:rPr>
-          <w:rFonts w:ascii="Calibri" w:hAnsi="Calibri" w:cs="Calibri"/>
-          <w:color w:val="000000"/>
-          <w:sz w:val="21"/>
-          <w:szCs w:val="21"/>
-          <w:shd w:val="clear" w:color="auto" w:fill="FFFFFF"/>
-        </w:rPr>
-        <w:t>wird!*</w:t>
-      </w:r>
-      <w:proofErr w:type="gramEnd"/>
-      <w:r>
-        <w:rPr>
-          <w:rFonts w:ascii="Calibri" w:hAnsi="Calibri" w:cs="Calibri"/>
-          <w:color w:val="000000"/>
-          <w:sz w:val="21"/>
-          <w:szCs w:val="21"/>
-        </w:rPr>
-        <w:br/>
-      </w:r>
-      <w:r>
-        <w:rPr>
-          <w:rFonts w:ascii="Calibri" w:hAnsi="Calibri" w:cs="Calibri"/>
-          <w:color w:val="000000"/>
-          <w:sz w:val="21"/>
-          <w:szCs w:val="21"/>
-          <w:shd w:val="clear" w:color="auto" w:fill="FFFFFF"/>
-        </w:rPr>
-        <w:t>*</w:t>
-      </w:r>
-      <w:r>
-        <w:rPr>
-          <w:rFonts w:ascii="Calibri" w:hAnsi="Calibri" w:cs="Calibri"/>
-          <w:color w:val="000000"/>
-          <w:sz w:val="21"/>
-          <w:szCs w:val="21"/>
-        </w:rPr>
-        <w:br/>
-      </w:r>
-      <w:r>
-        <w:rPr>
-          <w:rFonts w:ascii="Calibri" w:hAnsi="Calibri" w:cs="Calibri"/>
-          <w:color w:val="000000"/>
-          <w:sz w:val="21"/>
-          <w:szCs w:val="21"/>
-        </w:rPr>
-        <w:br/>
-      </w:r>
-      <w:r>
-        <w:rPr>
-          <w:rFonts w:ascii="Calibri" w:hAnsi="Calibri" w:cs="Calibri"/>
-          <w:color w:val="000000"/>
-          <w:sz w:val="21"/>
-          <w:szCs w:val="21"/>
-          <w:shd w:val="clear" w:color="auto" w:fill="FFFFFF"/>
-        </w:rPr>
-        <w:t xml:space="preserve">*Einstiegsliteratur: *Eine Schwierigkeit ist sicherlich die sinnvolle Simulation der virtuellen Prädiktoren und der Response. Carles hat in seiner Masterarbeit (Anhang) eine virtuelle Landschaft mit Prädiktoren und Response simuliert. Der Code ist auch auf </w:t>
-      </w:r>
-      <w:proofErr w:type="spellStart"/>
-      <w:r>
-        <w:rPr>
-          <w:rFonts w:ascii="Calibri" w:hAnsi="Calibri" w:cs="Calibri"/>
-          <w:color w:val="000000"/>
-          <w:sz w:val="21"/>
-          <w:szCs w:val="21"/>
-          <w:shd w:val="clear" w:color="auto" w:fill="FFFFFF"/>
-        </w:rPr>
-        <w:t>Github</w:t>
-      </w:r>
-      <w:proofErr w:type="spellEnd"/>
-      <w:r>
-        <w:rPr>
-          <w:rFonts w:ascii="Calibri" w:hAnsi="Calibri" w:cs="Calibri"/>
-          <w:color w:val="000000"/>
-          <w:sz w:val="21"/>
-          <w:szCs w:val="21"/>
-          <w:shd w:val="clear" w:color="auto" w:fill="FFFFFF"/>
-        </w:rPr>
-        <w:t xml:space="preserve">. Vielleicht könnte man das sogar genauso übernehmen. Auch im </w:t>
-      </w:r>
-      <w:proofErr w:type="spellStart"/>
-      <w:r>
-        <w:rPr>
-          <w:rFonts w:ascii="Calibri" w:hAnsi="Calibri" w:cs="Calibri"/>
-          <w:color w:val="000000"/>
-          <w:sz w:val="21"/>
-          <w:szCs w:val="21"/>
-          <w:shd w:val="clear" w:color="auto" w:fill="FFFFFF"/>
-        </w:rPr>
-        <w:t>Virtualspecies</w:t>
-      </w:r>
-      <w:proofErr w:type="spellEnd"/>
-      <w:r>
-        <w:rPr>
-          <w:rFonts w:ascii="Calibri" w:hAnsi="Calibri" w:cs="Calibri"/>
-          <w:color w:val="000000"/>
-          <w:sz w:val="21"/>
-          <w:szCs w:val="21"/>
-          <w:shd w:val="clear" w:color="auto" w:fill="FFFFFF"/>
-        </w:rPr>
-        <w:t xml:space="preserve"> Paket (</w:t>
+        <w:t>*Einstiegsliteratur: *Eine Schwierigkeit ist sicherlich die sinnvolle Simulation der virtuellen Prädiktoren und der Response. Carles hat in seiner Masterarbeit (Anhang) eine virtuelle Landschaft mit Prädiktoren und Response simuliert. Der Code ist auch auf Github. Vielleicht könnte man das sogar genauso übernehmen. Auch im Virtualspecies Paket (</w:t>
       </w:r>
       <w:hyperlink r:id="rId5" w:tgtFrame="_blank" w:history="1">
         <w:r>
@@ -440,51 +316,7 @@
           <w:szCs w:val="21"/>
           <w:shd w:val="clear" w:color="auto" w:fill="FFFFFF"/>
         </w:rPr>
-        <w:t xml:space="preserve">) wird sowas gemacht (wobei hier die </w:t>
-      </w:r>
-      <w:proofErr w:type="spellStart"/>
-      <w:r>
-        <w:rPr>
-          <w:rFonts w:ascii="Calibri" w:hAnsi="Calibri" w:cs="Calibri"/>
-          <w:color w:val="000000"/>
-          <w:sz w:val="21"/>
-          <w:szCs w:val="21"/>
-          <w:shd w:val="clear" w:color="auto" w:fill="FFFFFF"/>
-        </w:rPr>
-        <w:t>Prädiktroren</w:t>
-      </w:r>
-      <w:proofErr w:type="spellEnd"/>
-      <w:r>
-        <w:rPr>
-          <w:rFonts w:ascii="Calibri" w:hAnsi="Calibri" w:cs="Calibri"/>
-          <w:color w:val="000000"/>
-          <w:sz w:val="21"/>
-          <w:szCs w:val="21"/>
-          <w:shd w:val="clear" w:color="auto" w:fill="FFFFFF"/>
-        </w:rPr>
-        <w:t xml:space="preserve"> real sind). Im Anhang außerdem ein Artikel von mir in dem </w:t>
-      </w:r>
-      <w:proofErr w:type="gramStart"/>
-      <w:r>
-        <w:rPr>
-          <w:rFonts w:ascii="Calibri" w:hAnsi="Calibri" w:cs="Calibri"/>
-          <w:color w:val="000000"/>
-          <w:sz w:val="21"/>
-          <w:szCs w:val="21"/>
-          <w:shd w:val="clear" w:color="auto" w:fill="FFFFFF"/>
-        </w:rPr>
-        <w:t>mal</w:t>
-      </w:r>
-      <w:proofErr w:type="gramEnd"/>
-      <w:r>
-        <w:rPr>
-          <w:rFonts w:ascii="Calibri" w:hAnsi="Calibri" w:cs="Calibri"/>
-          <w:color w:val="000000"/>
-          <w:sz w:val="21"/>
-          <w:szCs w:val="21"/>
-          <w:shd w:val="clear" w:color="auto" w:fill="FFFFFF"/>
-        </w:rPr>
-        <w:t xml:space="preserve"> verschiedene Szenarien an Kreuzvalidierung und Variablenselektion getestet wurden.</w:t>
+        <w:t>) wird sowas gemacht (wobei hier die Prädiktroren real sind). Im Anhang außerdem ein Artikel von mir in dem mal verschiedene Szenarien an Kreuzvalidierung und Variablenselektion getestet wurden.</w:t>
       </w:r>
     </w:p>
     <w:p/>
@@ -674,15 +506,7 @@
         <w:t xml:space="preserve">Womit? </w:t>
       </w:r>
       <w:r>
-        <w:t xml:space="preserve">Mit </w:t>
-      </w:r>
-      <w:proofErr w:type="spellStart"/>
-      <w:r>
-        <w:t>Gauss</w:t>
-      </w:r>
-      <w:proofErr w:type="spellEnd"/>
-      <w:r>
-        <w:t>?</w:t>
+        <w:t>Mit Gauss?</w:t>
       </w:r>
     </w:p>
     <w:p>
@@ -730,16 +554,8 @@
         <w:rPr>
           <w:lang w:val="en-GB"/>
         </w:rPr>
-        <w:t xml:space="preserve">spatial autocorrelation, expressed with spherical </w:t>
-      </w:r>
-      <w:proofErr w:type="spellStart"/>
-      <w:r>
-        <w:rPr>
-          <w:lang w:val="en-GB"/>
-        </w:rPr>
-        <w:t>semivariograms</w:t>
-      </w:r>
-      <w:proofErr w:type="spellEnd"/>
+        <w:t>spatial autocorrelation, expressed with spherical semivariograms</w:t>
+      </w:r>
       <w:r>
         <w:rPr>
           <w:lang w:val="en-GB"/>
@@ -786,15 +602,7 @@
         <w:t xml:space="preserve">Wie modelliere ich Komplexität und Rauschen? </w:t>
       </w:r>
       <w:r>
-        <w:t xml:space="preserve"> Random und </w:t>
-      </w:r>
-      <w:proofErr w:type="spellStart"/>
-      <w:r>
-        <w:t>Spatial</w:t>
-      </w:r>
-      <w:proofErr w:type="spellEnd"/>
-      <w:r>
-        <w:t xml:space="preserve"> Noise?</w:t>
+        <w:t xml:space="preserve"> Random und Spatial Noise?</w:t>
       </w:r>
     </w:p>
     <w:p>
@@ -907,7 +715,6 @@
         </w:rPr>
         <w:t xml:space="preserve"> (</w:t>
       </w:r>
-      <w:proofErr w:type="gramStart"/>
       <w:r>
         <w:rPr>
           <w:rFonts w:ascii="Calibri" w:hAnsi="Calibri" w:cs="Calibri"/>
@@ -917,9 +724,27 @@
           <w:shd w:val="clear" w:color="auto" w:fill="FFFFFF"/>
           <w:lang w:val="en-GB"/>
         </w:rPr>
-        <w:t>random</w:t>
-      </w:r>
-      <w:proofErr w:type="gramEnd"/>
+        <w:t>random, regular, clust1, clust2 und nonunif)?</w:t>
+      </w:r>
+    </w:p>
+    <w:p>
+      <w:pPr>
+        <w:rPr>
+          <w:lang w:val="en-GB"/>
+        </w:rPr>
+      </w:pPr>
+    </w:p>
+    <w:p>
+      <w:pPr>
+        <w:pStyle w:val="Listenabsatz"/>
+        <w:numPr>
+          <w:ilvl w:val="0"/>
+          <w:numId w:val="1"/>
+        </w:numPr>
+        <w:rPr>
+          <w:lang w:val="en-GB"/>
+        </w:rPr>
+      </w:pPr>
       <w:r>
         <w:rPr>
           <w:rFonts w:ascii="Calibri" w:hAnsi="Calibri" w:cs="Calibri"/>
@@ -929,9 +754,17 @@
           <w:shd w:val="clear" w:color="auto" w:fill="FFFFFF"/>
           <w:lang w:val="en-GB"/>
         </w:rPr>
-        <w:t xml:space="preserve">, regular, clust1, clust2 und </w:t>
-      </w:r>
-      <w:proofErr w:type="spellStart"/>
+        <w:t>Model:</w:t>
+      </w:r>
+    </w:p>
+    <w:p>
+      <w:pPr>
+        <w:pStyle w:val="Listenabsatz"/>
+        <w:numPr>
+          <w:ilvl w:val="1"/>
+          <w:numId w:val="1"/>
+        </w:numPr>
+      </w:pPr>
       <w:r>
         <w:rPr>
           <w:rFonts w:ascii="Calibri" w:hAnsi="Calibri" w:cs="Calibri"/>
@@ -939,11 +772,9 @@
           <w:sz w:val="21"/>
           <w:szCs w:val="21"/>
           <w:shd w:val="clear" w:color="auto" w:fill="FFFFFF"/>
-          <w:lang w:val="en-GB"/>
-        </w:rPr>
-        <w:t>nonunif</w:t>
-      </w:r>
-      <w:proofErr w:type="spellEnd"/>
+        </w:rPr>
+        <w:t>Welche Modelle? Unterscheidung von r</w:t>
+      </w:r>
       <w:r>
         <w:rPr>
           <w:rFonts w:ascii="Calibri" w:hAnsi="Calibri" w:cs="Calibri"/>
@@ -951,66 +782,6 @@
           <w:sz w:val="21"/>
           <w:szCs w:val="21"/>
           <w:shd w:val="clear" w:color="auto" w:fill="FFFFFF"/>
-          <w:lang w:val="en-GB"/>
-        </w:rPr>
-        <w:t>)?</w:t>
-      </w:r>
-    </w:p>
-    <w:p>
-      <w:pPr>
-        <w:rPr>
-          <w:lang w:val="en-GB"/>
-        </w:rPr>
-      </w:pPr>
-    </w:p>
-    <w:p>
-      <w:pPr>
-        <w:pStyle w:val="Listenabsatz"/>
-        <w:numPr>
-          <w:ilvl w:val="0"/>
-          <w:numId w:val="1"/>
-        </w:numPr>
-        <w:rPr>
-          <w:lang w:val="en-GB"/>
-        </w:rPr>
-      </w:pPr>
-      <w:r>
-        <w:rPr>
-          <w:rFonts w:ascii="Calibri" w:hAnsi="Calibri" w:cs="Calibri"/>
-          <w:color w:val="000000"/>
-          <w:sz w:val="21"/>
-          <w:szCs w:val="21"/>
-          <w:shd w:val="clear" w:color="auto" w:fill="FFFFFF"/>
-          <w:lang w:val="en-GB"/>
-        </w:rPr>
-        <w:t>Model:</w:t>
-      </w:r>
-    </w:p>
-    <w:p>
-      <w:pPr>
-        <w:pStyle w:val="Listenabsatz"/>
-        <w:numPr>
-          <w:ilvl w:val="1"/>
-          <w:numId w:val="1"/>
-        </w:numPr>
-      </w:pPr>
-      <w:r>
-        <w:rPr>
-          <w:rFonts w:ascii="Calibri" w:hAnsi="Calibri" w:cs="Calibri"/>
-          <w:color w:val="000000"/>
-          <w:sz w:val="21"/>
-          <w:szCs w:val="21"/>
-          <w:shd w:val="clear" w:color="auto" w:fill="FFFFFF"/>
-        </w:rPr>
-        <w:t>Welche Modelle? Unterscheidung von r</w:t>
-      </w:r>
-      <w:r>
-        <w:rPr>
-          <w:rFonts w:ascii="Calibri" w:hAnsi="Calibri" w:cs="Calibri"/>
-          <w:color w:val="000000"/>
-          <w:sz w:val="21"/>
-          <w:szCs w:val="21"/>
-          <w:shd w:val="clear" w:color="auto" w:fill="FFFFFF"/>
         </w:rPr>
         <w:t>äumlichen und Standard-Modellen oder generell andere Algorithmen?</w:t>
       </w:r>
@@ -1061,23 +832,7 @@
         <w:t>i</w:t>
       </w:r>
       <w:r>
-        <w:t xml:space="preserve">schen </w:t>
-      </w:r>
-      <w:proofErr w:type="spellStart"/>
-      <w:r>
-        <w:t>sbLOOrange</w:t>
-      </w:r>
-      <w:proofErr w:type="spellEnd"/>
-      <w:r>
-        <w:t xml:space="preserve"> und </w:t>
-      </w:r>
-      <w:proofErr w:type="spellStart"/>
-      <w:r>
-        <w:t>sbLOOndm</w:t>
-      </w:r>
-      <w:proofErr w:type="spellEnd"/>
-      <w:r>
-        <w:t xml:space="preserve"> CV?</w:t>
+        <w:t>schen sbLOOrange und sbLOOndm CV?</w:t>
       </w:r>
     </w:p>
     <w:p>
@@ -1216,29 +971,7 @@
           <w:szCs w:val="21"/>
           <w:shd w:val="clear" w:color="auto" w:fill="FFFFFF"/>
         </w:rPr>
-        <w:t xml:space="preserve">Simulieren könnte man die Response aus einem </w:t>
-      </w:r>
-      <w:proofErr w:type="spellStart"/>
-      <w:r>
-        <w:rPr>
-          <w:rFonts w:ascii="Calibri" w:hAnsi="Calibri" w:cs="Calibri"/>
-          <w:color w:val="000000"/>
-          <w:sz w:val="21"/>
-          <w:szCs w:val="21"/>
-          <w:shd w:val="clear" w:color="auto" w:fill="FFFFFF"/>
-        </w:rPr>
-        <w:t>Subset</w:t>
-      </w:r>
-      <w:proofErr w:type="spellEnd"/>
-      <w:r>
-        <w:rPr>
-          <w:rFonts w:ascii="Calibri" w:hAnsi="Calibri" w:cs="Calibri"/>
-          <w:color w:val="000000"/>
-          <w:sz w:val="21"/>
-          <w:szCs w:val="21"/>
-          <w:shd w:val="clear" w:color="auto" w:fill="FFFFFF"/>
-        </w:rPr>
-        <w:t xml:space="preserve"> der Prädiktoren mit Hilfe einer Funktion </w:t>
+        <w:t xml:space="preserve">Simulieren könnte man die Response aus einem Subset der Prädiktoren mit Hilfe einer Funktion </w:t>
       </w:r>
       <w:r>
         <w:rPr>
@@ -1340,9 +1073,8 @@
           <w:shd w:val="clear" w:color="auto" w:fill="FFFFFF"/>
           <w:lang w:val="en-GB"/>
         </w:rPr>
-        <w:t xml:space="preserve">N, </w:t>
-      </w:r>
-      <w:proofErr w:type="spellStart"/>
+        <w:t>N, Verteilung (random, regular, weak clustering, strong clustering, uniform</w:t>
+      </w:r>
       <w:r>
         <w:rPr>
           <w:rFonts w:ascii="Calibri" w:hAnsi="Calibri" w:cs="Calibri"/>
@@ -1353,9 +1085,58 @@
           <w:shd w:val="clear" w:color="auto" w:fill="FFFFFF"/>
           <w:lang w:val="en-GB"/>
         </w:rPr>
-        <w:t>Verteilung</w:t>
-      </w:r>
-      <w:proofErr w:type="spellEnd"/>
+        <w:t>)</w:t>
+      </w:r>
+    </w:p>
+    <w:p>
+      <w:pPr>
+        <w:pStyle w:val="Listenabsatz"/>
+        <w:numPr>
+          <w:ilvl w:val="0"/>
+          <w:numId w:val="1"/>
+        </w:numPr>
+        <w:rPr>
+          <w:lang w:val="en-GB"/>
+        </w:rPr>
+      </w:pPr>
+      <w:r>
+        <w:rPr>
+          <w:rFonts w:ascii="Calibri" w:hAnsi="Calibri" w:cs="Calibri"/>
+          <w:color w:val="000000"/>
+          <w:sz w:val="21"/>
+          <w:szCs w:val="21"/>
+          <w:shd w:val="clear" w:color="auto" w:fill="FFFFFF"/>
+        </w:rPr>
+        <w:t>Modellierung</w:t>
+      </w:r>
+    </w:p>
+    <w:p>
+      <w:pPr>
+        <w:pStyle w:val="Listenabsatz"/>
+        <w:numPr>
+          <w:ilvl w:val="1"/>
+          <w:numId w:val="1"/>
+        </w:numPr>
+      </w:pPr>
+      <w:r>
+        <w:rPr>
+          <w:rFonts w:ascii="Calibri" w:hAnsi="Calibri" w:cs="Calibri"/>
+          <w:color w:val="000000"/>
+          <w:sz w:val="21"/>
+          <w:szCs w:val="21"/>
+          <w:shd w:val="clear" w:color="auto" w:fill="FFFFFF"/>
+        </w:rPr>
+        <w:t>Mit den Prädiktoren und den Trainingsdaten wird ein Algorithmus (Random Forest) trainiert</w:t>
+      </w:r>
+    </w:p>
+    <w:p>
+      <w:pPr>
+        <w:pStyle w:val="Listenabsatz"/>
+        <w:numPr>
+          <w:ilvl w:val="1"/>
+          <w:numId w:val="1"/>
+        </w:numPr>
+      </w:pPr>
       <w:r>
         <w:rPr>
           <w:rFonts w:ascii="Calibri" w:hAnsi="Calibri" w:cs="Calibri"/>
@@ -1364,9 +1145,18 @@
           <w:szCs w:val="21"/>
           <w:highlight w:val="green"/>
           <w:shd w:val="clear" w:color="auto" w:fill="FFFFFF"/>
-          <w:lang w:val="en-GB"/>
-        </w:rPr>
-        <w:t xml:space="preserve"> (random, regular, weak clustering, strong clustering, uniform</w:t>
+        </w:rPr>
+        <w:t>Tuning &amp; Variablenselektion</w:t>
+      </w:r>
+      <w:r>
+        <w:rPr>
+          <w:rFonts w:ascii="Calibri" w:hAnsi="Calibri" w:cs="Calibri"/>
+          <w:color w:val="000000"/>
+          <w:sz w:val="21"/>
+          <w:szCs w:val="21"/>
+          <w:shd w:val="clear" w:color="auto" w:fill="FFFFFF"/>
+        </w:rPr>
+        <w:t xml:space="preserve"> finden mit &amp; ohne Variablenselektion statt und verschiedene Kreuzvalidierungsmethoden (</w:t>
       </w:r>
       <w:r>
         <w:rPr>
@@ -1376,89 +1166,6 @@
           <w:szCs w:val="21"/>
           <w:highlight w:val="green"/>
           <w:shd w:val="clear" w:color="auto" w:fill="FFFFFF"/>
-          <w:lang w:val="en-GB"/>
-        </w:rPr>
-        <w:t>)</w:t>
-      </w:r>
-    </w:p>
-    <w:p>
-      <w:pPr>
-        <w:pStyle w:val="Listenabsatz"/>
-        <w:numPr>
-          <w:ilvl w:val="0"/>
-          <w:numId w:val="1"/>
-        </w:numPr>
-        <w:rPr>
-          <w:lang w:val="en-GB"/>
-        </w:rPr>
-      </w:pPr>
-      <w:r>
-        <w:rPr>
-          <w:rFonts w:ascii="Calibri" w:hAnsi="Calibri" w:cs="Calibri"/>
-          <w:color w:val="000000"/>
-          <w:sz w:val="21"/>
-          <w:szCs w:val="21"/>
-          <w:shd w:val="clear" w:color="auto" w:fill="FFFFFF"/>
-        </w:rPr>
-        <w:t>Modellierung</w:t>
-      </w:r>
-    </w:p>
-    <w:p>
-      <w:pPr>
-        <w:pStyle w:val="Listenabsatz"/>
-        <w:numPr>
-          <w:ilvl w:val="1"/>
-          <w:numId w:val="1"/>
-        </w:numPr>
-      </w:pPr>
-      <w:r>
-        <w:rPr>
-          <w:rFonts w:ascii="Calibri" w:hAnsi="Calibri" w:cs="Calibri"/>
-          <w:color w:val="000000"/>
-          <w:sz w:val="21"/>
-          <w:szCs w:val="21"/>
-          <w:shd w:val="clear" w:color="auto" w:fill="FFFFFF"/>
-        </w:rPr>
-        <w:t>Mit den Prädiktoren und den Trainingsdaten wird ein Algorithmus (Random Forest) trainiert</w:t>
-      </w:r>
-    </w:p>
-    <w:p>
-      <w:pPr>
-        <w:pStyle w:val="Listenabsatz"/>
-        <w:numPr>
-          <w:ilvl w:val="1"/>
-          <w:numId w:val="1"/>
-        </w:numPr>
-      </w:pPr>
-      <w:r>
-        <w:rPr>
-          <w:rFonts w:ascii="Calibri" w:hAnsi="Calibri" w:cs="Calibri"/>
-          <w:color w:val="000000"/>
-          <w:sz w:val="21"/>
-          <w:szCs w:val="21"/>
-          <w:highlight w:val="green"/>
-          <w:shd w:val="clear" w:color="auto" w:fill="FFFFFF"/>
-        </w:rPr>
-        <w:t>Tuning &amp; Variablenselektion</w:t>
-      </w:r>
-      <w:r>
-        <w:rPr>
-          <w:rFonts w:ascii="Calibri" w:hAnsi="Calibri" w:cs="Calibri"/>
-          <w:color w:val="000000"/>
-          <w:sz w:val="21"/>
-          <w:szCs w:val="21"/>
-          <w:shd w:val="clear" w:color="auto" w:fill="FFFFFF"/>
-        </w:rPr>
-        <w:t xml:space="preserve"> finden mit &amp; ohne Variablenselektion statt und verschiedene Kreuzvalidierungsmethoden (</w:t>
-      </w:r>
-      <w:r>
-        <w:rPr>
-          <w:rFonts w:ascii="Calibri" w:hAnsi="Calibri" w:cs="Calibri"/>
-          <w:color w:val="000000"/>
-          <w:sz w:val="21"/>
-          <w:szCs w:val="21"/>
-          <w:highlight w:val="green"/>
-          <w:shd w:val="clear" w:color="auto" w:fill="FFFFFF"/>
         </w:rPr>
         <w:t>zufällig und räumlich</w:t>
       </w:r>
@@ -1845,15 +1552,7 @@
         </w:numPr>
       </w:pPr>
       <w:r>
-        <w:t xml:space="preserve">Erste Erfahrungen mit </w:t>
-      </w:r>
-      <w:proofErr w:type="spellStart"/>
-      <w:r>
-        <w:t>RShiny</w:t>
-      </w:r>
-      <w:proofErr w:type="spellEnd"/>
-      <w:r>
-        <w:t xml:space="preserve"> gesammelt</w:t>
+        <w:t>Erste Erfahrungen mit RShiny gesammelt</w:t>
       </w:r>
     </w:p>
     <w:p>
@@ -1930,23 +1629,7 @@
         </w:numPr>
       </w:pPr>
       <w:r>
-        <w:t xml:space="preserve">Viele Parameter können bei der Erzeugung der einzelnen NLMs übergeben werden aber aktuell sind sie nicht einstellbar (siehe Funktion </w:t>
-      </w:r>
-      <w:proofErr w:type="spellStart"/>
-      <w:r>
-        <w:t>generate_</w:t>
-      </w:r>
-      <w:proofErr w:type="gramStart"/>
-      <w:r>
-        <w:t>predictors</w:t>
-      </w:r>
-      <w:proofErr w:type="spellEnd"/>
-      <w:r>
-        <w:t>(</w:t>
-      </w:r>
-      <w:proofErr w:type="gramEnd"/>
-      <w:r>
-        <w:t>))</w:t>
+        <w:t>Viele Parameter können bei der Erzeugung der einzelnen NLMs übergeben werden aber aktuell sind sie nicht einstellbar (siehe Funktion generate_predictors())</w:t>
       </w:r>
       <w:r>
         <w:t xml:space="preserve"> </w:t>
@@ -2036,29 +1719,84 @@
         <w:rPr>
           <w:highlight w:val="yellow"/>
         </w:rPr>
-        <w:t xml:space="preserve">Virtual </w:t>
-      </w:r>
-      <w:proofErr w:type="spellStart"/>
-      <w:proofErr w:type="gramStart"/>
-      <w:r>
+        <w:t>Virtual species  R-Package</w:t>
+      </w:r>
+    </w:p>
+    <w:p>
+      <w:pPr>
+        <w:pStyle w:val="Listenabsatz"/>
+        <w:numPr>
+          <w:ilvl w:val="0"/>
+          <w:numId w:val="1"/>
+        </w:numPr>
+        <w:rPr>
+          <w:highlight w:val="green"/>
+        </w:rPr>
+      </w:pPr>
+      <w:r>
+        <w:rPr>
+          <w:highlight w:val="green"/>
+        </w:rPr>
+        <w:t>Nicht alle Prädiktoren mit in die Berechnung der Ausgabe einbringen</w:t>
+      </w:r>
+    </w:p>
+    <w:p>
+      <w:pPr>
+        <w:pStyle w:val="Listenabsatz"/>
+        <w:numPr>
+          <w:ilvl w:val="0"/>
+          <w:numId w:val="1"/>
+        </w:numPr>
+        <w:rPr>
+          <w:highlight w:val="green"/>
+        </w:rPr>
+      </w:pPr>
+      <w:r>
+        <w:rPr>
+          <w:highlight w:val="green"/>
+        </w:rPr>
+        <w:sym w:font="Wingdings" w:char="F0E0"/>
+      </w:r>
+      <w:r>
+        <w:rPr>
+          <w:highlight w:val="green"/>
+        </w:rPr>
+        <w:t xml:space="preserve"> Auswahl ermöglichen</w:t>
+      </w:r>
+    </w:p>
+    <w:p>
+      <w:pPr>
+        <w:pStyle w:val="Listenabsatz"/>
+        <w:numPr>
+          <w:ilvl w:val="0"/>
+          <w:numId w:val="1"/>
+        </w:numPr>
         <w:rPr>
           <w:highlight w:val="yellow"/>
         </w:rPr>
-        <w:t>species</w:t>
-      </w:r>
-      <w:proofErr w:type="spellEnd"/>
+      </w:pPr>
       <w:r>
         <w:rPr>
           <w:highlight w:val="yellow"/>
         </w:rPr>
-        <w:t xml:space="preserve">  R</w:t>
-      </w:r>
-      <w:proofErr w:type="gramEnd"/>
-      <w:r>
-        <w:rPr>
-          <w:highlight w:val="yellow"/>
-        </w:rPr>
-        <w:t>-Package</w:t>
+        <w:t>Anzahl Variablen und dann random generieren oder specify</w:t>
+      </w:r>
+    </w:p>
+    <w:p>
+      <w:r>
+        <w:t>Sample Points:</w:t>
+      </w:r>
+    </w:p>
+    <w:p>
+      <w:pPr>
+        <w:pStyle w:val="Listenabsatz"/>
+        <w:numPr>
+          <w:ilvl w:val="0"/>
+          <w:numId w:val="1"/>
+        </w:numPr>
+      </w:pPr>
+      <w:r>
+        <w:t>Sind die Variablen so in Ordnung?</w:t>
       </w:r>
     </w:p>
     <w:p>
@@ -2076,7 +1814,81 @@
         <w:rPr>
           <w:highlight w:val="green"/>
         </w:rPr>
-        <w:t>Nicht alle Prädiktoren mit in die Berechnung der Ausgabe einbringen</w:t>
+        <w:t xml:space="preserve">Sinn für N-Cluster? Cluster Dichte? </w:t>
+      </w:r>
+    </w:p>
+    <w:p>
+      <w:pPr>
+        <w:pStyle w:val="Listenabsatz"/>
+        <w:numPr>
+          <w:ilvl w:val="0"/>
+          <w:numId w:val="1"/>
+        </w:numPr>
+      </w:pPr>
+      <w:r>
+        <w:t>Vielleicht den Output Plot etwas verändern und nur sichtbar machen</w:t>
+      </w:r>
+      <w:r>
+        <w:t>, s</w:t>
+      </w:r>
+      <w:r>
+        <w:t xml:space="preserve">obald man an den Parametern </w:t>
+      </w:r>
+      <w:r>
+        <w:t>herumspielt</w:t>
+      </w:r>
+    </w:p>
+    <w:p>
+      <w:r>
+        <w:t>Simulated outcome:</w:t>
+      </w:r>
+    </w:p>
+    <w:p>
+      <w:pPr>
+        <w:pStyle w:val="Listenabsatz"/>
+        <w:numPr>
+          <w:ilvl w:val="0"/>
+          <w:numId w:val="1"/>
+        </w:numPr>
+      </w:pPr>
+      <w:r>
+        <w:t>Funktion, die aus allen Prädiktoren einen Ausdruck generiert, sodass die verschiedenen Prädiktoren-Layer anschließend miteinander verrechnet werden können</w:t>
+      </w:r>
+    </w:p>
+    <w:p>
+      <w:pPr>
+        <w:pStyle w:val="Listenabsatz"/>
+        <w:numPr>
+          <w:ilvl w:val="0"/>
+          <w:numId w:val="1"/>
+        </w:numPr>
+      </w:pPr>
+      <w:r>
+        <w:t>Wird jetzt zufällig generiert, aber soll es immer die gleiche sein? Welche Operanden soll ich mit einbringen?</w:t>
+      </w:r>
+    </w:p>
+    <w:p>
+      <w:pPr>
+        <w:pStyle w:val="Listenabsatz"/>
+        <w:numPr>
+          <w:ilvl w:val="0"/>
+          <w:numId w:val="1"/>
+        </w:numPr>
+      </w:pPr>
+      <w:r>
+        <w:t>Noch kein Rauschen/Noise eingefügt</w:t>
+      </w:r>
+    </w:p>
+    <w:p>
+      <w:pPr>
+        <w:pStyle w:val="Listenabsatz"/>
+        <w:numPr>
+          <w:ilvl w:val="0"/>
+          <w:numId w:val="1"/>
+        </w:numPr>
+      </w:pPr>
+      <w:r>
+        <w:t>Kann erst berechnet werden, wenn vorher Prädiktoren generiert wurden</w:t>
       </w:r>
     </w:p>
     <w:p>
@@ -2094,176 +1906,89 @@
         <w:rPr>
           <w:highlight w:val="green"/>
         </w:rPr>
-        <w:sym w:font="Wingdings" w:char="F0E0"/>
-      </w:r>
-      <w:r>
+        <w:t>Skalieren des Outcomes</w:t>
+      </w:r>
+    </w:p>
+    <w:p>
+      <w:pPr>
+        <w:pStyle w:val="Listenabsatz"/>
+        <w:numPr>
+          <w:ilvl w:val="0"/>
+          <w:numId w:val="1"/>
+        </w:numPr>
         <w:rPr>
           <w:highlight w:val="green"/>
-        </w:rPr>
-        <w:t xml:space="preserve"> Auswahl ermöglichen</w:t>
-      </w:r>
-    </w:p>
-    <w:p>
-      <w:pPr>
-        <w:pStyle w:val="Listenabsatz"/>
-        <w:numPr>
-          <w:ilvl w:val="0"/>
-          <w:numId w:val="1"/>
-        </w:numPr>
-        <w:rPr>
-          <w:highlight w:val="yellow"/>
-        </w:rPr>
-      </w:pPr>
-      <w:r>
-        <w:rPr>
-          <w:highlight w:val="yellow"/>
-        </w:rPr>
-        <w:t xml:space="preserve">Anzahl Variablen und dann </w:t>
-      </w:r>
-      <w:proofErr w:type="spellStart"/>
-      <w:r>
-        <w:rPr>
-          <w:highlight w:val="yellow"/>
-        </w:rPr>
-        <w:t>random</w:t>
-      </w:r>
-      <w:proofErr w:type="spellEnd"/>
-      <w:r>
-        <w:rPr>
-          <w:highlight w:val="yellow"/>
-        </w:rPr>
-        <w:t xml:space="preserve"> generieren oder </w:t>
-      </w:r>
-      <w:proofErr w:type="spellStart"/>
-      <w:r>
-        <w:rPr>
-          <w:highlight w:val="yellow"/>
-        </w:rPr>
-        <w:t>specify</w:t>
-      </w:r>
-      <w:proofErr w:type="spellEnd"/>
-    </w:p>
-    <w:p>
-      <w:r>
-        <w:t>Sample Points:</w:t>
-      </w:r>
-    </w:p>
-    <w:p>
-      <w:pPr>
-        <w:pStyle w:val="Listenabsatz"/>
-        <w:numPr>
-          <w:ilvl w:val="0"/>
-          <w:numId w:val="1"/>
-        </w:numPr>
-      </w:pPr>
-      <w:r>
-        <w:t>Sind die Variablen so in Ordnung?</w:t>
-      </w:r>
-    </w:p>
-    <w:p>
-      <w:pPr>
-        <w:pStyle w:val="Listenabsatz"/>
-        <w:numPr>
-          <w:ilvl w:val="0"/>
-          <w:numId w:val="1"/>
-        </w:numPr>
+          <w:lang w:val="en-GB"/>
+        </w:rPr>
+      </w:pPr>
+      <w:r>
         <w:rPr>
           <w:highlight w:val="green"/>
-        </w:rPr>
-      </w:pPr>
+          <w:lang w:val="en-GB"/>
+        </w:rPr>
+        <w:t>Noise auswählbar (random und spatially correlated n</w:t>
+      </w:r>
       <w:r>
         <w:rPr>
           <w:highlight w:val="green"/>
-        </w:rPr>
-        <w:t xml:space="preserve">Sinn für N-Cluster? Cluster Dichte? </w:t>
-      </w:r>
-    </w:p>
-    <w:p>
-      <w:pPr>
-        <w:pStyle w:val="Listenabsatz"/>
-        <w:numPr>
-          <w:ilvl w:val="0"/>
-          <w:numId w:val="1"/>
-        </w:numPr>
-      </w:pPr>
-      <w:r>
-        <w:t>Vielleicht den Output Plot etwas verändern und nur sichtbar machen</w:t>
-      </w:r>
-      <w:r>
-        <w:t>, s</w:t>
-      </w:r>
-      <w:r>
-        <w:t xml:space="preserve">obald man an den Parametern </w:t>
-      </w:r>
-      <w:r>
-        <w:t>herumspielt</w:t>
-      </w:r>
-    </w:p>
-    <w:p>
-      <w:proofErr w:type="spellStart"/>
-      <w:r>
-        <w:t>Simulated</w:t>
-      </w:r>
-      <w:proofErr w:type="spellEnd"/>
-      <w:r>
+          <w:lang w:val="en-GB"/>
+        </w:rPr>
+        <w:t>oise)</w:t>
+      </w:r>
+    </w:p>
+    <w:p>
+      <w:pPr>
+        <w:pStyle w:val="Listenabsatz"/>
+        <w:numPr>
+          <w:ilvl w:val="1"/>
+          <w:numId w:val="1"/>
+        </w:numPr>
+        <w:rPr>
+          <w:highlight w:val="green"/>
+        </w:rPr>
+      </w:pPr>
+      <w:r>
+        <w:rPr>
+          <w:highlight w:val="green"/>
+        </w:rPr>
+        <w:t>Wie viel Noise? Einfach a</w:t>
+      </w:r>
+      <w:r>
+        <w:rPr>
+          <w:highlight w:val="green"/>
+        </w:rPr>
+        <w:t>ddieren ist nicht so gut, weil es zu viel Noise wird (Kurzfristige Lösung: Mit 0.2 multipliziert)</w:t>
+      </w:r>
+    </w:p>
+    <w:p>
+      <w:pPr>
+        <w:pStyle w:val="Listenabsatz"/>
+        <w:numPr>
+          <w:ilvl w:val="0"/>
+          <w:numId w:val="1"/>
+        </w:numPr>
+        <w:rPr>
+          <w:highlight w:val="green"/>
+        </w:rPr>
+      </w:pPr>
+      <w:r>
+        <w:rPr>
+          <w:highlight w:val="green"/>
+        </w:rPr>
+        <w:t>Knopf für Set seed -&gt; ABER</w:t>
+      </w:r>
+      <w:r>
+        <w:rPr>
+          <w:highlight w:val="green"/>
+        </w:rPr>
+        <w:t xml:space="preserve"> immer der gleiche seed (Eine bestimmte Auswahl lässt sich bisher nicht speichern)</w:t>
+      </w:r>
+      <w:r>
+        <w:rPr>
+          <w:highlight w:val="green"/>
+        </w:rPr>
         <w:t xml:space="preserve"> </w:t>
       </w:r>
-      <w:proofErr w:type="spellStart"/>
-      <w:r>
-        <w:t>outcome</w:t>
-      </w:r>
-      <w:proofErr w:type="spellEnd"/>
-      <w:r>
-        <w:t>:</w:t>
-      </w:r>
-    </w:p>
-    <w:p>
-      <w:pPr>
-        <w:pStyle w:val="Listenabsatz"/>
-        <w:numPr>
-          <w:ilvl w:val="0"/>
-          <w:numId w:val="1"/>
-        </w:numPr>
-      </w:pPr>
-      <w:r>
-        <w:t>Funktion, die aus allen Prädiktoren einen Ausdruck generiert, sodass die verschiedenen Prädiktoren-Layer anschließend miteinander verrechnet werden können</w:t>
-      </w:r>
-    </w:p>
-    <w:p>
-      <w:pPr>
-        <w:pStyle w:val="Listenabsatz"/>
-        <w:numPr>
-          <w:ilvl w:val="0"/>
-          <w:numId w:val="1"/>
-        </w:numPr>
-      </w:pPr>
-      <w:r>
-        <w:t>Wird jetzt zufällig generiert, aber soll es immer die gleiche sein? Welche Operanden soll ich mit einbringen?</w:t>
-      </w:r>
-    </w:p>
-    <w:p>
-      <w:pPr>
-        <w:pStyle w:val="Listenabsatz"/>
-        <w:numPr>
-          <w:ilvl w:val="0"/>
-          <w:numId w:val="1"/>
-        </w:numPr>
-      </w:pPr>
-      <w:r>
-        <w:t>Noch kein Rauschen/Noise eingefügt</w:t>
-      </w:r>
-    </w:p>
-    <w:p>
-      <w:pPr>
-        <w:pStyle w:val="Listenabsatz"/>
-        <w:numPr>
-          <w:ilvl w:val="0"/>
-          <w:numId w:val="1"/>
-        </w:numPr>
-      </w:pPr>
-      <w:r>
-        <w:t>Kann erst berechnet werden, wenn vorher Prädiktoren generiert wurden</w:t>
-      </w:r>
     </w:p>
     <w:p>
       <w:pPr>
@@ -2280,7 +2005,7 @@
         <w:rPr>
           <w:highlight w:val="green"/>
         </w:rPr>
-        <w:t>Skalieren des Outcomes</w:t>
+        <w:t>SEED einstellbar über Input Field</w:t>
       </w:r>
     </w:p>
     <w:p>
@@ -2292,208 +2017,30 @@
         </w:numPr>
         <w:rPr>
           <w:highlight w:val="green"/>
-          <w:lang w:val="en-GB"/>
         </w:rPr>
       </w:pPr>
       <w:r>
         <w:rPr>
           <w:highlight w:val="green"/>
-          <w:lang w:val="en-GB"/>
-        </w:rPr>
-        <w:t xml:space="preserve">Noise </w:t>
-      </w:r>
-      <w:proofErr w:type="spellStart"/>
-      <w:r>
-        <w:rPr>
-          <w:highlight w:val="green"/>
-          <w:lang w:val="en-GB"/>
-        </w:rPr>
-        <w:t>auswählbar</w:t>
-      </w:r>
-      <w:proofErr w:type="spellEnd"/>
-      <w:r>
-        <w:rPr>
-          <w:highlight w:val="green"/>
-          <w:lang w:val="en-GB"/>
-        </w:rPr>
-        <w:t xml:space="preserve"> (random und spatially correlated n</w:t>
-      </w:r>
-      <w:r>
-        <w:rPr>
-          <w:highlight w:val="green"/>
-          <w:lang w:val="en-GB"/>
-        </w:rPr>
-        <w:t>oise)</w:t>
-      </w:r>
-    </w:p>
-    <w:p>
-      <w:pPr>
-        <w:pStyle w:val="Listenabsatz"/>
-        <w:numPr>
-          <w:ilvl w:val="1"/>
-          <w:numId w:val="1"/>
-        </w:numPr>
-        <w:rPr>
-          <w:highlight w:val="green"/>
-        </w:rPr>
-      </w:pPr>
-      <w:r>
-        <w:rPr>
-          <w:highlight w:val="green"/>
-        </w:rPr>
-        <w:t>Wie viel Noise? Einfach a</w:t>
-      </w:r>
-      <w:r>
-        <w:rPr>
-          <w:highlight w:val="green"/>
-        </w:rPr>
-        <w:t>ddieren ist nicht so gut, weil es zu viel Noise wird (Kurzfristige Lösung: Mit 0.2 multipliziert)</w:t>
-      </w:r>
-    </w:p>
-    <w:p>
-      <w:pPr>
-        <w:pStyle w:val="Listenabsatz"/>
-        <w:numPr>
-          <w:ilvl w:val="0"/>
-          <w:numId w:val="1"/>
-        </w:numPr>
-        <w:rPr>
-          <w:highlight w:val="green"/>
-        </w:rPr>
-      </w:pPr>
-      <w:r>
-        <w:rPr>
-          <w:highlight w:val="green"/>
-        </w:rPr>
-        <w:t xml:space="preserve">Knopf für Set </w:t>
-      </w:r>
-      <w:proofErr w:type="spellStart"/>
-      <w:r>
-        <w:rPr>
-          <w:highlight w:val="green"/>
-        </w:rPr>
-        <w:t>seed</w:t>
-      </w:r>
-      <w:proofErr w:type="spellEnd"/>
-      <w:r>
-        <w:rPr>
-          <w:highlight w:val="green"/>
-        </w:rPr>
-        <w:t xml:space="preserve"> -&gt; ABER</w:t>
-      </w:r>
-      <w:r>
-        <w:rPr>
-          <w:highlight w:val="green"/>
-        </w:rPr>
-        <w:t xml:space="preserve"> immer der gleiche </w:t>
-      </w:r>
-      <w:proofErr w:type="spellStart"/>
-      <w:r>
-        <w:rPr>
-          <w:highlight w:val="green"/>
-        </w:rPr>
-        <w:t>seed</w:t>
-      </w:r>
-      <w:proofErr w:type="spellEnd"/>
-      <w:r>
-        <w:rPr>
-          <w:highlight w:val="green"/>
-        </w:rPr>
-        <w:t xml:space="preserve"> (Eine bestimmte Auswahl lässt sich bisher nicht speichern)</w:t>
-      </w:r>
-      <w:r>
-        <w:rPr>
-          <w:highlight w:val="green"/>
-        </w:rPr>
-        <w:t xml:space="preserve"> </w:t>
-      </w:r>
-    </w:p>
-    <w:p>
-      <w:pPr>
-        <w:pStyle w:val="Listenabsatz"/>
-        <w:numPr>
-          <w:ilvl w:val="0"/>
-          <w:numId w:val="1"/>
-        </w:numPr>
-        <w:rPr>
-          <w:highlight w:val="green"/>
-        </w:rPr>
-      </w:pPr>
-      <w:r>
-        <w:rPr>
-          <w:highlight w:val="green"/>
-        </w:rPr>
-        <w:t>SEED einstellbar über Input Field</w:t>
-      </w:r>
-    </w:p>
-    <w:p>
-      <w:pPr>
-        <w:pStyle w:val="Listenabsatz"/>
-        <w:numPr>
-          <w:ilvl w:val="0"/>
-          <w:numId w:val="1"/>
-        </w:numPr>
-        <w:rPr>
-          <w:highlight w:val="green"/>
-        </w:rPr>
-      </w:pPr>
-      <w:r>
-        <w:rPr>
-          <w:highlight w:val="green"/>
-        </w:rPr>
-        <w:t xml:space="preserve">Save </w:t>
-      </w:r>
-      <w:proofErr w:type="spellStart"/>
-      <w:r>
-        <w:rPr>
-          <w:highlight w:val="green"/>
-        </w:rPr>
-        <w:t>seed</w:t>
-      </w:r>
-      <w:proofErr w:type="spellEnd"/>
-      <w:r>
-        <w:rPr>
-          <w:highlight w:val="green"/>
-        </w:rPr>
-        <w:t xml:space="preserve"> überall</w:t>
-      </w:r>
-    </w:p>
-    <w:p>
-      <w:proofErr w:type="spellStart"/>
-      <w:r>
-        <w:t>Prediction</w:t>
-      </w:r>
-      <w:proofErr w:type="spellEnd"/>
-      <w:r>
-        <w:t>:</w:t>
-      </w:r>
-    </w:p>
-    <w:p>
-      <w:pPr>
-        <w:pStyle w:val="Listenabsatz"/>
-        <w:numPr>
-          <w:ilvl w:val="0"/>
-          <w:numId w:val="1"/>
-        </w:numPr>
-      </w:pPr>
-      <w:r>
-        <w:t xml:space="preserve">Trainingsdaten werden auf Basis der </w:t>
-      </w:r>
-      <w:proofErr w:type="spellStart"/>
-      <w:r>
-        <w:t>sampling</w:t>
-      </w:r>
-      <w:proofErr w:type="spellEnd"/>
-      <w:r>
-        <w:t xml:space="preserve"> </w:t>
-      </w:r>
-      <w:proofErr w:type="spellStart"/>
-      <w:r>
-        <w:t>points</w:t>
-      </w:r>
-      <w:proofErr w:type="spellEnd"/>
-      <w:r>
-        <w:t xml:space="preserve"> extrahiert</w:t>
+        </w:rPr>
+        <w:t>Save seed überall</w:t>
+      </w:r>
+    </w:p>
+    <w:p>
+      <w:r>
+        <w:t>Prediction:</w:t>
+      </w:r>
+    </w:p>
+    <w:p>
+      <w:pPr>
+        <w:pStyle w:val="Listenabsatz"/>
+        <w:numPr>
+          <w:ilvl w:val="0"/>
+          <w:numId w:val="1"/>
+        </w:numPr>
+      </w:pPr>
+      <w:r>
+        <w:t>Trainingsdaten werden auf Basis der sampling points extrahiert</w:t>
       </w:r>
     </w:p>
     <w:p>
@@ -2544,267 +2091,197 @@
           <w:highlight w:val="yellow"/>
         </w:rPr>
       </w:pPr>
-      <w:proofErr w:type="spellStart"/>
       <w:r>
         <w:rPr>
           <w:highlight w:val="yellow"/>
         </w:rPr>
-        <w:t>Nearest</w:t>
-      </w:r>
-      <w:proofErr w:type="spellEnd"/>
-      <w:r>
+        <w:t>Nearest Distance Matching</w:t>
+      </w:r>
+    </w:p>
+    <w:p>
+      <w:pPr>
+        <w:pStyle w:val="Listenabsatz"/>
+        <w:numPr>
+          <w:ilvl w:val="1"/>
+          <w:numId w:val="1"/>
+        </w:numPr>
         <w:rPr>
           <w:highlight w:val="yellow"/>
+          <w:lang w:val="en-GB"/>
+        </w:rPr>
+      </w:pPr>
+      <w:r>
+        <w:rPr>
+          <w:highlight w:val="yellow"/>
+          <w:lang w:val="en-GB"/>
+        </w:rPr>
+        <w:t>Global</w:t>
+      </w:r>
+      <w:r>
+        <w:rPr>
+          <w:highlight w:val="yellow"/>
+          <w:lang w:val="en-GB"/>
+        </w:rPr>
+        <w:t>_v</w:t>
+      </w:r>
+      <w:r>
+        <w:rPr>
+          <w:highlight w:val="yellow"/>
+          <w:lang w:val="en-GB"/>
+        </w:rPr>
+        <w:t>alidation</w:t>
+      </w:r>
+      <w:r>
+        <w:rPr>
+          <w:highlight w:val="yellow"/>
+          <w:lang w:val="en-GB"/>
+        </w:rPr>
+        <w:t>/ Sb Blockwise</w:t>
+      </w:r>
+      <w:r>
+        <w:rPr>
+          <w:highlight w:val="yellow"/>
+          <w:lang w:val="en-GB"/>
         </w:rPr>
         <w:t xml:space="preserve"> </w:t>
       </w:r>
-      <w:proofErr w:type="spellStart"/>
       <w:r>
         <w:rPr>
           <w:highlight w:val="yellow"/>
-        </w:rPr>
-        <w:t>Distance</w:t>
-      </w:r>
-      <w:proofErr w:type="spellEnd"/>
+          <w:lang w:val="en-GB"/>
+        </w:rPr>
+        <w:t>Caret</w:t>
+      </w:r>
       <w:r>
         <w:rPr>
           <w:highlight w:val="yellow"/>
-        </w:rPr>
-        <w:t xml:space="preserve"> </w:t>
-      </w:r>
-      <w:proofErr w:type="spellStart"/>
-      <w:r>
+          <w:lang w:val="en-GB"/>
+        </w:rPr>
+        <w:t>?</w:t>
+      </w:r>
+    </w:p>
+    <w:p>
+      <w:pPr>
+        <w:pStyle w:val="Listenabsatz"/>
+        <w:numPr>
+          <w:ilvl w:val="1"/>
+          <w:numId w:val="1"/>
+        </w:numPr>
         <w:rPr>
           <w:highlight w:val="yellow"/>
-        </w:rPr>
-        <w:t>Matching</w:t>
-      </w:r>
-      <w:proofErr w:type="spellEnd"/>
-    </w:p>
-    <w:p>
-      <w:pPr>
-        <w:pStyle w:val="Listenabsatz"/>
-        <w:numPr>
-          <w:ilvl w:val="1"/>
-          <w:numId w:val="1"/>
-        </w:numPr>
+          <w:lang w:val="en-GB"/>
+        </w:rPr>
+      </w:pPr>
+      <w:r>
         <w:rPr>
           <w:highlight w:val="yellow"/>
           <w:lang w:val="en-GB"/>
         </w:rPr>
-      </w:pPr>
-      <w:proofErr w:type="spellStart"/>
-      <w:r>
+        <w:t>BlockCV</w:t>
+      </w:r>
+    </w:p>
+    <w:p>
+      <w:pPr>
+        <w:pStyle w:val="Listenabsatz"/>
+        <w:numPr>
+          <w:ilvl w:val="1"/>
+          <w:numId w:val="1"/>
+        </w:numPr>
         <w:rPr>
           <w:highlight w:val="yellow"/>
-          <w:lang w:val="en-GB"/>
-        </w:rPr>
-        <w:t>Global</w:t>
-      </w:r>
+        </w:rPr>
+      </w:pPr>
       <w:r>
         <w:rPr>
           <w:highlight w:val="yellow"/>
-          <w:lang w:val="en-GB"/>
-        </w:rPr>
-        <w:t>_v</w:t>
-      </w:r>
-      <w:r>
+        </w:rPr>
+        <w:t>Blockwise? Oder jeden Punkt einmal auslassen?</w:t>
+      </w:r>
+    </w:p>
+    <w:p>
+      <w:pPr>
+        <w:pStyle w:val="Listenabsatz"/>
+        <w:numPr>
+          <w:ilvl w:val="1"/>
+          <w:numId w:val="1"/>
+        </w:numPr>
         <w:rPr>
           <w:highlight w:val="yellow"/>
-          <w:lang w:val="en-GB"/>
-        </w:rPr>
-        <w:t>alidation</w:t>
-      </w:r>
-      <w:proofErr w:type="spellEnd"/>
+        </w:rPr>
+      </w:pPr>
       <w:r>
         <w:rPr>
           <w:highlight w:val="yellow"/>
-          <w:lang w:val="en-GB"/>
-        </w:rPr>
-        <w:t xml:space="preserve">/ Sb </w:t>
-      </w:r>
-      <w:proofErr w:type="spellStart"/>
-      <w:r>
+        </w:rPr>
+        <w:t>Nochmal erläutern wie blockwise funktioniert</w:t>
+      </w:r>
+    </w:p>
+    <w:p>
+      <w:pPr>
+        <w:pStyle w:val="Listenabsatz"/>
+        <w:numPr>
+          <w:ilvl w:val="0"/>
+          <w:numId w:val="1"/>
+        </w:numPr>
+      </w:pPr>
+      <w:r>
+        <w:t>Literatur für Kreuzvalidierungsmethoden</w:t>
+      </w:r>
+    </w:p>
+    <w:p>
+      <w:pPr>
+        <w:pStyle w:val="Listenabsatz"/>
+        <w:numPr>
+          <w:ilvl w:val="0"/>
+          <w:numId w:val="1"/>
+        </w:numPr>
+      </w:pPr>
+      <w:r>
+        <w:t>Was geben die Fehlerwerte nochmal an? RMSE, R</w:t>
+      </w:r>
+      <w:r>
+        <w:rPr>
+          <w:vertAlign w:val="superscript"/>
+        </w:rPr>
+        <w:t>2</w:t>
+      </w:r>
+      <w:r>
+        <w:t xml:space="preserve"> und MAE?</w:t>
+      </w:r>
+    </w:p>
+    <w:p>
+      <w:pPr>
+        <w:pStyle w:val="Listenabsatz"/>
+        <w:numPr>
+          <w:ilvl w:val="0"/>
+          <w:numId w:val="1"/>
+        </w:numPr>
+      </w:pPr>
+      <w:r>
+        <w:t>MAE selbst berechnet, stimmt das so?</w:t>
+      </w:r>
+    </w:p>
+    <w:p>
+      <w:pPr>
+        <w:pStyle w:val="Listenabsatz"/>
+        <w:numPr>
+          <w:ilvl w:val="0"/>
+          <w:numId w:val="1"/>
+        </w:numPr>
         <w:rPr>
           <w:highlight w:val="yellow"/>
-          <w:lang w:val="en-GB"/>
-        </w:rPr>
-        <w:t>Blockwise</w:t>
-      </w:r>
-      <w:proofErr w:type="spellEnd"/>
+        </w:rPr>
+      </w:pPr>
       <w:r>
         <w:rPr>
           <w:highlight w:val="yellow"/>
-          <w:lang w:val="en-GB"/>
-        </w:rPr>
-        <w:t xml:space="preserve"> </w:t>
-      </w:r>
-      <w:r>
-        <w:rPr>
-          <w:highlight w:val="yellow"/>
-          <w:lang w:val="en-GB"/>
-        </w:rPr>
-        <w:t>Caret</w:t>
-      </w:r>
-      <w:r>
-        <w:rPr>
-          <w:highlight w:val="yellow"/>
-          <w:lang w:val="en-GB"/>
-        </w:rPr>
-        <w:t>?</w:t>
-      </w:r>
-    </w:p>
-    <w:p>
-      <w:pPr>
-        <w:pStyle w:val="Listenabsatz"/>
-        <w:numPr>
-          <w:ilvl w:val="1"/>
-          <w:numId w:val="1"/>
-        </w:numPr>
-        <w:rPr>
-          <w:highlight w:val="yellow"/>
-          <w:lang w:val="en-GB"/>
-        </w:rPr>
-      </w:pPr>
-      <w:proofErr w:type="spellStart"/>
-      <w:r>
-        <w:rPr>
-          <w:highlight w:val="yellow"/>
-          <w:lang w:val="en-GB"/>
-        </w:rPr>
-        <w:t>BlockCV</w:t>
-      </w:r>
-      <w:proofErr w:type="spellEnd"/>
-    </w:p>
-    <w:p>
-      <w:pPr>
-        <w:pStyle w:val="Listenabsatz"/>
-        <w:numPr>
-          <w:ilvl w:val="1"/>
-          <w:numId w:val="1"/>
-        </w:numPr>
-        <w:rPr>
-          <w:highlight w:val="yellow"/>
-        </w:rPr>
-      </w:pPr>
-      <w:proofErr w:type="spellStart"/>
-      <w:r>
-        <w:rPr>
-          <w:highlight w:val="yellow"/>
-        </w:rPr>
-        <w:t>Blockwise</w:t>
-      </w:r>
-      <w:proofErr w:type="spellEnd"/>
-      <w:r>
-        <w:rPr>
-          <w:highlight w:val="yellow"/>
-        </w:rPr>
-        <w:t>? Oder jeden Punkt einmal auslassen?</w:t>
-      </w:r>
-    </w:p>
-    <w:p>
-      <w:pPr>
-        <w:pStyle w:val="Listenabsatz"/>
-        <w:numPr>
-          <w:ilvl w:val="1"/>
-          <w:numId w:val="1"/>
-        </w:numPr>
-        <w:rPr>
-          <w:highlight w:val="yellow"/>
-        </w:rPr>
-      </w:pPr>
-      <w:r>
-        <w:rPr>
-          <w:highlight w:val="yellow"/>
-        </w:rPr>
-        <w:t xml:space="preserve">Nochmal erläutern wie </w:t>
-      </w:r>
-      <w:proofErr w:type="spellStart"/>
-      <w:r>
-        <w:rPr>
-          <w:highlight w:val="yellow"/>
-        </w:rPr>
-        <w:t>blockwise</w:t>
-      </w:r>
-      <w:proofErr w:type="spellEnd"/>
-      <w:r>
-        <w:rPr>
-          <w:highlight w:val="yellow"/>
-        </w:rPr>
-        <w:t xml:space="preserve"> funktioniert</w:t>
-      </w:r>
-    </w:p>
-    <w:p>
-      <w:pPr>
-        <w:pStyle w:val="Listenabsatz"/>
-        <w:numPr>
-          <w:ilvl w:val="0"/>
-          <w:numId w:val="1"/>
-        </w:numPr>
-      </w:pPr>
-      <w:r>
-        <w:t>Literatur für Kreuzvalidierungsmethoden</w:t>
-      </w:r>
-    </w:p>
-    <w:p>
-      <w:pPr>
-        <w:pStyle w:val="Listenabsatz"/>
-        <w:numPr>
-          <w:ilvl w:val="0"/>
-          <w:numId w:val="1"/>
-        </w:numPr>
-      </w:pPr>
-      <w:r>
-        <w:t>Was geben die Fehlerwerte nochmal an? RMSE, R</w:t>
-      </w:r>
-      <w:r>
-        <w:rPr>
-          <w:vertAlign w:val="superscript"/>
-        </w:rPr>
-        <w:t>2</w:t>
-      </w:r>
-      <w:r>
-        <w:t xml:space="preserve"> und MAE?</w:t>
-      </w:r>
-    </w:p>
-    <w:p>
-      <w:pPr>
-        <w:pStyle w:val="Listenabsatz"/>
-        <w:numPr>
-          <w:ilvl w:val="0"/>
-          <w:numId w:val="1"/>
-        </w:numPr>
-      </w:pPr>
-      <w:r>
-        <w:t>MAE selbst berechnet, stimmt das so?</w:t>
-      </w:r>
-    </w:p>
-    <w:p>
-      <w:pPr>
-        <w:pStyle w:val="Listenabsatz"/>
-        <w:numPr>
-          <w:ilvl w:val="0"/>
-          <w:numId w:val="1"/>
-        </w:numPr>
-        <w:rPr>
-          <w:highlight w:val="yellow"/>
-        </w:rPr>
-      </w:pPr>
-      <w:r>
-        <w:rPr>
-          <w:highlight w:val="yellow"/>
         </w:rPr>
         <w:t>Mit oder ohne Variablenselektion?</w:t>
       </w:r>
     </w:p>
     <w:p>
-      <w:proofErr w:type="spellStart"/>
-      <w:r>
-        <w:t>Difference</w:t>
-      </w:r>
-      <w:proofErr w:type="spellEnd"/>
-      <w:r>
-        <w:t>:</w:t>
+      <w:r>
+        <w:t>Difference:</w:t>
       </w:r>
     </w:p>
     <w:p>
@@ -2828,21 +2305,8 @@
         </w:numPr>
       </w:pPr>
       <w:r>
-        <w:t xml:space="preserve">Leider nicht dieselbe Legende wie </w:t>
-      </w:r>
-      <w:proofErr w:type="spellStart"/>
-      <w:r>
-        <w:t>outcome</w:t>
-      </w:r>
-      <w:proofErr w:type="spellEnd"/>
-      <w:r>
-        <w:t xml:space="preserve"> und </w:t>
-      </w:r>
-      <w:proofErr w:type="spellStart"/>
-      <w:r>
-        <w:t>prediction</w:t>
-      </w:r>
-      <w:proofErr w:type="spellEnd"/>
+        <w:t>Leider nicht dieselbe Legende wie outcome und prediction</w:t>
+      </w:r>
     </w:p>
     <w:p>
       <w:r>
@@ -2991,16 +2455,9 @@
       </w:r>
     </w:p>
     <w:p>
-      <w:proofErr w:type="gramStart"/>
-      <w:r>
-        <w:t>CAST::</w:t>
-      </w:r>
-      <w:proofErr w:type="spellStart"/>
-      <w:proofErr w:type="gramEnd"/>
-      <w:r>
-        <w:t>plot_geodist</w:t>
-      </w:r>
-      <w:proofErr w:type="spellEnd"/>
+      <w:r>
+        <w:t>CAST::plot_geodist</w:t>
+      </w:r>
     </w:p>
     <w:p>
       <w:r>
@@ -3017,47 +2474,7 @@
         </w:numPr>
       </w:pPr>
       <w:r>
-        <w:t xml:space="preserve">Wie stelle ich </w:t>
-      </w:r>
-      <w:proofErr w:type="spellStart"/>
-      <w:r>
-        <w:t>spatial</w:t>
-      </w:r>
-      <w:proofErr w:type="spellEnd"/>
-      <w:r>
-        <w:t xml:space="preserve"> </w:t>
-      </w:r>
-      <w:proofErr w:type="spellStart"/>
-      <w:r>
-        <w:t>blocks</w:t>
-      </w:r>
-      <w:proofErr w:type="spellEnd"/>
-      <w:r>
-        <w:t xml:space="preserve"> her für die </w:t>
-      </w:r>
-      <w:proofErr w:type="spellStart"/>
-      <w:r>
-        <w:t>spatial</w:t>
-      </w:r>
-      <w:proofErr w:type="spellEnd"/>
-      <w:r>
-        <w:t xml:space="preserve"> </w:t>
-      </w:r>
-      <w:proofErr w:type="spellStart"/>
-      <w:r>
-        <w:t>cross</w:t>
-      </w:r>
-      <w:proofErr w:type="spellEnd"/>
-      <w:r>
-        <w:t xml:space="preserve"> </w:t>
-      </w:r>
-      <w:proofErr w:type="spellStart"/>
-      <w:r>
-        <w:t>validation</w:t>
-      </w:r>
-      <w:proofErr w:type="spellEnd"/>
-      <w:r>
-        <w:t>?</w:t>
+        <w:t>Wie stelle ich spatial blocks her für die spatial cross validation?</w:t>
       </w:r>
     </w:p>
     <w:p>
@@ -3074,15 +2491,7 @@
         </w:numPr>
       </w:pPr>
       <w:r>
-        <w:t xml:space="preserve">Welche </w:t>
-      </w:r>
-      <w:proofErr w:type="spellStart"/>
-      <w:r>
-        <w:t>Prediction</w:t>
-      </w:r>
-      <w:proofErr w:type="spellEnd"/>
-      <w:r>
-        <w:t xml:space="preserve"> benutzen wir? </w:t>
+        <w:t xml:space="preserve">Welche Prediction benutzen wir? </w:t>
       </w:r>
     </w:p>
     <w:p>
@@ -3165,13 +2574,8 @@
         </w:numPr>
       </w:pPr>
       <w:r>
-        <w:t xml:space="preserve">Gleiche Legende für Outcome und </w:t>
-      </w:r>
-      <w:proofErr w:type="spellStart"/>
-      <w:r>
-        <w:t>Prediction</w:t>
-      </w:r>
-      <w:proofErr w:type="spellEnd"/>
+        <w:t>Gleiche Legende für Outcome und Prediction</w:t>
+      </w:r>
       <w:r>
         <w:t xml:space="preserve"> -&gt; große Schwierigkeiten: Ideen dazu?</w:t>
       </w:r>
@@ -3196,13 +2600,8 @@
           <w:numId w:val="1"/>
         </w:numPr>
       </w:pPr>
-      <w:proofErr w:type="spellStart"/>
-      <w:r>
-        <w:t>Prediktoren</w:t>
-      </w:r>
-      <w:proofErr w:type="spellEnd"/>
-      <w:r>
-        <w:t xml:space="preserve"> im selben Stil</w:t>
+      <w:r>
+        <w:t>Prediktoren im selben Stil</w:t>
       </w:r>
     </w:p>
     <w:p>
@@ -3238,15 +2637,7 @@
         </w:numPr>
       </w:pPr>
       <w:r>
-        <w:t>Code aufräumen/</w:t>
-      </w:r>
-      <w:proofErr w:type="spellStart"/>
-      <w:r>
-        <w:t>kommentiern</w:t>
-      </w:r>
-      <w:proofErr w:type="spellEnd"/>
-      <w:r>
-        <w:t>!</w:t>
+        <w:t>Code aufräumen/kommentiern!</w:t>
       </w:r>
     </w:p>
     <w:p>
@@ -3287,13 +2678,8 @@
           <w:numId w:val="1"/>
         </w:numPr>
       </w:pPr>
-      <w:proofErr w:type="spellStart"/>
-      <w:r>
-        <w:t>Variogramm</w:t>
-      </w:r>
-      <w:proofErr w:type="spellEnd"/>
-      <w:r>
-        <w:t xml:space="preserve"> – bei mir stellt sich keine wirkliche Range ein, was tun?</w:t>
+      <w:r>
+        <w:t>Variogramm – bei mir stellt sich keine wirkliche Range ein, was tun?</w:t>
       </w:r>
     </w:p>
     <w:p>
@@ -3369,57 +2755,16 @@
         <w:rPr>
           <w:lang w:val="en-GB"/>
         </w:rPr>
-        <w:t xml:space="preserve"> (</w:t>
-      </w:r>
-      <w:proofErr w:type="spellStart"/>
-      <w:r>
-        <w:rPr>
-          <w:lang w:val="en-GB"/>
-        </w:rPr>
-        <w:t>github</w:t>
-      </w:r>
-      <w:proofErr w:type="spellEnd"/>
-      <w:r>
-        <w:rPr>
-          <w:lang w:val="en-GB"/>
-        </w:rPr>
-        <w:t xml:space="preserve"> und auf </w:t>
-      </w:r>
-      <w:proofErr w:type="spellStart"/>
-      <w:r>
-        <w:rPr>
-          <w:lang w:val="en-GB"/>
-        </w:rPr>
-        <w:t>nem</w:t>
-      </w:r>
-      <w:proofErr w:type="spellEnd"/>
-      <w:r>
-        <w:rPr>
-          <w:lang w:val="en-GB"/>
-        </w:rPr>
-        <w:t xml:space="preserve"> Server?)</w:t>
-      </w:r>
-    </w:p>
-    <w:p>
-      <w:proofErr w:type="spellStart"/>
-      <w:r>
-        <w:t>Mtry</w:t>
-      </w:r>
-      <w:proofErr w:type="spellEnd"/>
+        <w:t xml:space="preserve"> (github und auf nem Server?)</w:t>
+      </w:r>
+    </w:p>
+    <w:p>
+      <w:r>
+        <w:t>Mtry constant auf 2 halten</w:t>
+      </w:r>
       <w:r>
         <w:t xml:space="preserve"> </w:t>
       </w:r>
-      <w:proofErr w:type="spellStart"/>
-      <w:r>
-        <w:t>constant</w:t>
-      </w:r>
-      <w:proofErr w:type="spellEnd"/>
-      <w:r>
-        <w:t xml:space="preserve"> auf 2 halten</w:t>
-      </w:r>
-      <w:r>
-        <w:t xml:space="preserve"> </w:t>
-      </w:r>
       <w:r>
         <w:t>–</w:t>
       </w:r>
@@ -3427,33 +2772,27 @@
         <w:t xml:space="preserve"> n</w:t>
       </w:r>
       <w:r>
-        <w:t xml:space="preserve">icht </w:t>
-      </w:r>
-      <w:proofErr w:type="spellStart"/>
-      <w:r>
-        <w:t>bestandteil</w:t>
-      </w:r>
-      <w:proofErr w:type="spellEnd"/>
-      <w:r>
-        <w:t xml:space="preserve"> unserer </w:t>
-      </w:r>
-      <w:proofErr w:type="spellStart"/>
-      <w:r>
-        <w:t>simulation</w:t>
-      </w:r>
-      <w:proofErr w:type="spellEnd"/>
+        <w:t>icht bestandteil unserer simulation</w:t>
+      </w:r>
+    </w:p>
+    <w:p>
+      <w:pPr>
+        <w:pStyle w:val="Listenabsatz"/>
+        <w:numPr>
+          <w:ilvl w:val="0"/>
+          <w:numId w:val="1"/>
+        </w:numPr>
+      </w:pPr>
+      <w:r>
+        <w:t>GLEICHES GILT FÜR SVM</w:t>
+      </w:r>
     </w:p>
     <w:p>
       <w:pPr>
         <w:spacing w:line="240" w:lineRule="auto"/>
       </w:pPr>
-      <w:proofErr w:type="spellStart"/>
-      <w:r>
-        <w:t>Zlim</w:t>
-      </w:r>
-      <w:proofErr w:type="spellEnd"/>
-      <w:r>
-        <w:t>: bei Achsenlegende</w:t>
+      <w:r>
+        <w:t>Zlim: bei Achsenlegende</w:t>
       </w:r>
     </w:p>
     <w:p/>

</xml_diff>

<commit_message>
Visibility of prediction panels changed and RFE implemented (with errors)
</commit_message>
<xml_diff>
--- a/Fragen.docx
+++ b/Fragen.docx
@@ -52,7 +52,29 @@
           <w:szCs w:val="21"/>
           <w:shd w:val="clear" w:color="auto" w:fill="FFFFFF"/>
         </w:rPr>
-        <w:t>*Daten: *Das Ganze läuft auf simulierten virtuellen Daten: Prädiktoren werden simuliert, anhand von nutzerdefinierten Kriterien (z.B Anzahl Prädiktoren, räumliche Autokorrelation etc.).</w:t>
+        <w:t>*Daten: *Das Ganze läuft auf simulierten virtuellen Daten: Prädiktoren werden simuliert, anhand von nutzerdefinierten Kriterien (</w:t>
+      </w:r>
+      <w:proofErr w:type="spellStart"/>
+      <w:r>
+        <w:rPr>
+          <w:rFonts w:ascii="Calibri" w:hAnsi="Calibri" w:cs="Calibri"/>
+          <w:color w:val="000000"/>
+          <w:sz w:val="21"/>
+          <w:szCs w:val="21"/>
+          <w:shd w:val="clear" w:color="auto" w:fill="FFFFFF"/>
+        </w:rPr>
+        <w:t>z.B</w:t>
+      </w:r>
+      <w:proofErr w:type="spellEnd"/>
+      <w:r>
+        <w:rPr>
+          <w:rFonts w:ascii="Calibri" w:hAnsi="Calibri" w:cs="Calibri"/>
+          <w:color w:val="000000"/>
+          <w:sz w:val="21"/>
+          <w:szCs w:val="21"/>
+          <w:shd w:val="clear" w:color="auto" w:fill="FFFFFF"/>
+        </w:rPr>
+        <w:t xml:space="preserve"> Anzahl Prädiktoren, räumliche Autokorrelation etc.).</w:t>
       </w:r>
       <w:r>
         <w:rPr>
@@ -71,7 +93,29 @@
           <w:szCs w:val="21"/>
           <w:shd w:val="clear" w:color="auto" w:fill="FFFFFF"/>
         </w:rPr>
-        <w:t xml:space="preserve">Auch die Response muss simuliert werden damit wir sie flächendeckend (zum Vergleich) zur Verfügung haben. Simulieren könnte man die Response aus einem Subset der Prädiktoren mit Hilfe einer Funktion </w:t>
+        <w:t xml:space="preserve">Auch die Response muss simuliert werden damit wir sie flächendeckend (zum Vergleich) zur Verfügung haben. Simulieren könnte man die Response aus einem </w:t>
+      </w:r>
+      <w:proofErr w:type="spellStart"/>
+      <w:r>
+        <w:rPr>
+          <w:rFonts w:ascii="Calibri" w:hAnsi="Calibri" w:cs="Calibri"/>
+          <w:color w:val="000000"/>
+          <w:sz w:val="21"/>
+          <w:szCs w:val="21"/>
+          <w:shd w:val="clear" w:color="auto" w:fill="FFFFFF"/>
+        </w:rPr>
+        <w:t>Subset</w:t>
+      </w:r>
+      <w:proofErr w:type="spellEnd"/>
+      <w:r>
+        <w:rPr>
+          <w:rFonts w:ascii="Calibri" w:hAnsi="Calibri" w:cs="Calibri"/>
+          <w:color w:val="000000"/>
+          <w:sz w:val="21"/>
+          <w:szCs w:val="21"/>
+          <w:shd w:val="clear" w:color="auto" w:fill="FFFFFF"/>
+        </w:rPr>
+        <w:t xml:space="preserve"> der Prädiktoren mit Hilfe einer Funktion </w:t>
       </w:r>
       <w:r>
         <w:rPr>
@@ -159,7 +203,31 @@
           <w:highlight w:val="yellow"/>
           <w:shd w:val="clear" w:color="auto" w:fill="FFFFFF"/>
         </w:rPr>
-        <w:t>zufällig und räumlich wobei es für die räumliche optional mehrere Varianten geben könnte</w:t>
+        <w:t xml:space="preserve">zufällig und </w:t>
+      </w:r>
+      <w:proofErr w:type="gramStart"/>
+      <w:r>
+        <w:rPr>
+          <w:rFonts w:ascii="Calibri" w:hAnsi="Calibri" w:cs="Calibri"/>
+          <w:color w:val="000000"/>
+          <w:sz w:val="21"/>
+          <w:szCs w:val="21"/>
+          <w:highlight w:val="yellow"/>
+          <w:shd w:val="clear" w:color="auto" w:fill="FFFFFF"/>
+        </w:rPr>
+        <w:t>räumlich</w:t>
+      </w:r>
+      <w:proofErr w:type="gramEnd"/>
+      <w:r>
+        <w:rPr>
+          <w:rFonts w:ascii="Calibri" w:hAnsi="Calibri" w:cs="Calibri"/>
+          <w:color w:val="000000"/>
+          <w:sz w:val="21"/>
+          <w:szCs w:val="21"/>
+          <w:highlight w:val="yellow"/>
+          <w:shd w:val="clear" w:color="auto" w:fill="FFFFFF"/>
+        </w:rPr>
+        <w:t xml:space="preserve"> wobei es für die räumliche optional mehrere Varianten geben könnte</w:t>
       </w:r>
       <w:r>
         <w:rPr>
@@ -246,8 +314,20 @@
           <w:szCs w:val="21"/>
           <w:shd w:val="clear" w:color="auto" w:fill="FFFFFF"/>
         </w:rPr>
-        <w:t>*Wichtig: *Das Tool soll weiterentwickelt werden können. Deshalb unbedingt von Anfang an darauf achten, dass alles ordentlich dokumentiert wird!*</w:t>
-      </w:r>
+        <w:t xml:space="preserve">*Wichtig: *Das Tool soll weiterentwickelt werden können. Deshalb unbedingt von Anfang an darauf achten, dass alles ordentlich dokumentiert </w:t>
+      </w:r>
+      <w:proofErr w:type="gramStart"/>
+      <w:r>
+        <w:rPr>
+          <w:rFonts w:ascii="Calibri" w:hAnsi="Calibri" w:cs="Calibri"/>
+          <w:color w:val="000000"/>
+          <w:sz w:val="21"/>
+          <w:szCs w:val="21"/>
+          <w:shd w:val="clear" w:color="auto" w:fill="FFFFFF"/>
+        </w:rPr>
+        <w:t>wird!*</w:t>
+      </w:r>
+      <w:proofErr w:type="gramEnd"/>
       <w:r>
         <w:rPr>
           <w:rFonts w:ascii="Calibri" w:hAnsi="Calibri" w:cs="Calibri"/>
@@ -293,7 +373,51 @@
           <w:szCs w:val="21"/>
           <w:shd w:val="clear" w:color="auto" w:fill="FFFFFF"/>
         </w:rPr>
-        <w:t>*Einstiegsliteratur: *Eine Schwierigkeit ist sicherlich die sinnvolle Simulation der virtuellen Prädiktoren und der Response. Carles hat in seiner Masterarbeit (Anhang) eine virtuelle Landschaft mit Prädiktoren und Response simuliert. Der Code ist auch auf Github. Vielleicht könnte man das sogar genauso übernehmen. Auch im Virtualspecies Paket (</w:t>
+        <w:t xml:space="preserve">*Einstiegsliteratur: *Eine Schwierigkeit ist sicherlich die sinnvolle Simulation der virtuellen Prädiktoren und der Response. Carles hat in seiner Masterarbeit (Anhang) eine virtuelle Landschaft mit Prädiktoren und Response simuliert. Der Code ist auch auf </w:t>
+      </w:r>
+      <w:proofErr w:type="spellStart"/>
+      <w:r>
+        <w:rPr>
+          <w:rFonts w:ascii="Calibri" w:hAnsi="Calibri" w:cs="Calibri"/>
+          <w:color w:val="000000"/>
+          <w:sz w:val="21"/>
+          <w:szCs w:val="21"/>
+          <w:shd w:val="clear" w:color="auto" w:fill="FFFFFF"/>
+        </w:rPr>
+        <w:t>Github</w:t>
+      </w:r>
+      <w:proofErr w:type="spellEnd"/>
+      <w:r>
+        <w:rPr>
+          <w:rFonts w:ascii="Calibri" w:hAnsi="Calibri" w:cs="Calibri"/>
+          <w:color w:val="000000"/>
+          <w:sz w:val="21"/>
+          <w:szCs w:val="21"/>
+          <w:shd w:val="clear" w:color="auto" w:fill="FFFFFF"/>
+        </w:rPr>
+        <w:t xml:space="preserve">. Vielleicht könnte man das sogar genauso übernehmen. Auch im </w:t>
+      </w:r>
+      <w:proofErr w:type="spellStart"/>
+      <w:r>
+        <w:rPr>
+          <w:rFonts w:ascii="Calibri" w:hAnsi="Calibri" w:cs="Calibri"/>
+          <w:color w:val="000000"/>
+          <w:sz w:val="21"/>
+          <w:szCs w:val="21"/>
+          <w:shd w:val="clear" w:color="auto" w:fill="FFFFFF"/>
+        </w:rPr>
+        <w:t>Virtualspecies</w:t>
+      </w:r>
+      <w:proofErr w:type="spellEnd"/>
+      <w:r>
+        <w:rPr>
+          <w:rFonts w:ascii="Calibri" w:hAnsi="Calibri" w:cs="Calibri"/>
+          <w:color w:val="000000"/>
+          <w:sz w:val="21"/>
+          <w:szCs w:val="21"/>
+          <w:shd w:val="clear" w:color="auto" w:fill="FFFFFF"/>
+        </w:rPr>
+        <w:t xml:space="preserve"> Paket (</w:t>
       </w:r>
       <w:hyperlink r:id="rId5" w:tgtFrame="_blank" w:history="1">
         <w:r>
@@ -316,7 +440,51 @@
           <w:szCs w:val="21"/>
           <w:shd w:val="clear" w:color="auto" w:fill="FFFFFF"/>
         </w:rPr>
-        <w:t>) wird sowas gemacht (wobei hier die Prädiktroren real sind). Im Anhang außerdem ein Artikel von mir in dem mal verschiedene Szenarien an Kreuzvalidierung und Variablenselektion getestet wurden.</w:t>
+        <w:t xml:space="preserve">) wird sowas gemacht (wobei hier die </w:t>
+      </w:r>
+      <w:proofErr w:type="spellStart"/>
+      <w:r>
+        <w:rPr>
+          <w:rFonts w:ascii="Calibri" w:hAnsi="Calibri" w:cs="Calibri"/>
+          <w:color w:val="000000"/>
+          <w:sz w:val="21"/>
+          <w:szCs w:val="21"/>
+          <w:shd w:val="clear" w:color="auto" w:fill="FFFFFF"/>
+        </w:rPr>
+        <w:t>Prädiktroren</w:t>
+      </w:r>
+      <w:proofErr w:type="spellEnd"/>
+      <w:r>
+        <w:rPr>
+          <w:rFonts w:ascii="Calibri" w:hAnsi="Calibri" w:cs="Calibri"/>
+          <w:color w:val="000000"/>
+          <w:sz w:val="21"/>
+          <w:szCs w:val="21"/>
+          <w:shd w:val="clear" w:color="auto" w:fill="FFFFFF"/>
+        </w:rPr>
+        <w:t xml:space="preserve"> real sind). Im Anhang außerdem ein Artikel von mir in dem </w:t>
+      </w:r>
+      <w:proofErr w:type="gramStart"/>
+      <w:r>
+        <w:rPr>
+          <w:rFonts w:ascii="Calibri" w:hAnsi="Calibri" w:cs="Calibri"/>
+          <w:color w:val="000000"/>
+          <w:sz w:val="21"/>
+          <w:szCs w:val="21"/>
+          <w:shd w:val="clear" w:color="auto" w:fill="FFFFFF"/>
+        </w:rPr>
+        <w:t>mal</w:t>
+      </w:r>
+      <w:proofErr w:type="gramEnd"/>
+      <w:r>
+        <w:rPr>
+          <w:rFonts w:ascii="Calibri" w:hAnsi="Calibri" w:cs="Calibri"/>
+          <w:color w:val="000000"/>
+          <w:sz w:val="21"/>
+          <w:szCs w:val="21"/>
+          <w:shd w:val="clear" w:color="auto" w:fill="FFFFFF"/>
+        </w:rPr>
+        <w:t xml:space="preserve"> verschiedene Szenarien an Kreuzvalidierung und Variablenselektion getestet wurden.</w:t>
       </w:r>
     </w:p>
     <w:p/>
@@ -506,7 +674,15 @@
         <w:t xml:space="preserve">Womit? </w:t>
       </w:r>
       <w:r>
-        <w:t>Mit Gauss?</w:t>
+        <w:t xml:space="preserve">Mit </w:t>
+      </w:r>
+      <w:proofErr w:type="spellStart"/>
+      <w:r>
+        <w:t>Gauss</w:t>
+      </w:r>
+      <w:proofErr w:type="spellEnd"/>
+      <w:r>
+        <w:t>?</w:t>
       </w:r>
     </w:p>
     <w:p>
@@ -554,8 +730,16 @@
         <w:rPr>
           <w:lang w:val="en-GB"/>
         </w:rPr>
-        <w:t>spatial autocorrelation, expressed with spherical semivariograms</w:t>
-      </w:r>
+        <w:t xml:space="preserve">spatial autocorrelation, expressed with spherical </w:t>
+      </w:r>
+      <w:proofErr w:type="spellStart"/>
+      <w:r>
+        <w:rPr>
+          <w:lang w:val="en-GB"/>
+        </w:rPr>
+        <w:t>semivariograms</w:t>
+      </w:r>
+      <w:proofErr w:type="spellEnd"/>
       <w:r>
         <w:rPr>
           <w:lang w:val="en-GB"/>
@@ -602,7 +786,15 @@
         <w:t xml:space="preserve">Wie modelliere ich Komplexität und Rauschen? </w:t>
       </w:r>
       <w:r>
-        <w:t xml:space="preserve"> Random und Spatial Noise?</w:t>
+        <w:t xml:space="preserve"> Random und </w:t>
+      </w:r>
+      <w:proofErr w:type="spellStart"/>
+      <w:r>
+        <w:t>Spatial</w:t>
+      </w:r>
+      <w:proofErr w:type="spellEnd"/>
+      <w:r>
+        <w:t xml:space="preserve"> Noise?</w:t>
       </w:r>
     </w:p>
     <w:p>
@@ -715,16 +907,53 @@
         </w:rPr>
         <w:t xml:space="preserve"> (</w:t>
       </w:r>
-      <w:r>
-        <w:rPr>
-          <w:rFonts w:ascii="Calibri" w:hAnsi="Calibri" w:cs="Calibri"/>
-          <w:color w:val="000000"/>
-          <w:sz w:val="21"/>
-          <w:szCs w:val="21"/>
-          <w:shd w:val="clear" w:color="auto" w:fill="FFFFFF"/>
-          <w:lang w:val="en-GB"/>
-        </w:rPr>
-        <w:t>random, regular, clust1, clust2 und nonunif)?</w:t>
+      <w:proofErr w:type="gramStart"/>
+      <w:r>
+        <w:rPr>
+          <w:rFonts w:ascii="Calibri" w:hAnsi="Calibri" w:cs="Calibri"/>
+          <w:color w:val="000000"/>
+          <w:sz w:val="21"/>
+          <w:szCs w:val="21"/>
+          <w:shd w:val="clear" w:color="auto" w:fill="FFFFFF"/>
+          <w:lang w:val="en-GB"/>
+        </w:rPr>
+        <w:t>random</w:t>
+      </w:r>
+      <w:proofErr w:type="gramEnd"/>
+      <w:r>
+        <w:rPr>
+          <w:rFonts w:ascii="Calibri" w:hAnsi="Calibri" w:cs="Calibri"/>
+          <w:color w:val="000000"/>
+          <w:sz w:val="21"/>
+          <w:szCs w:val="21"/>
+          <w:shd w:val="clear" w:color="auto" w:fill="FFFFFF"/>
+          <w:lang w:val="en-GB"/>
+        </w:rPr>
+        <w:t xml:space="preserve">, regular, clust1, clust2 und </w:t>
+      </w:r>
+      <w:proofErr w:type="spellStart"/>
+      <w:r>
+        <w:rPr>
+          <w:rFonts w:ascii="Calibri" w:hAnsi="Calibri" w:cs="Calibri"/>
+          <w:color w:val="000000"/>
+          <w:sz w:val="21"/>
+          <w:szCs w:val="21"/>
+          <w:shd w:val="clear" w:color="auto" w:fill="FFFFFF"/>
+          <w:lang w:val="en-GB"/>
+        </w:rPr>
+        <w:t>nonunif</w:t>
+      </w:r>
+      <w:proofErr w:type="spellEnd"/>
+      <w:r>
+        <w:rPr>
+          <w:rFonts w:ascii="Calibri" w:hAnsi="Calibri" w:cs="Calibri"/>
+          <w:color w:val="000000"/>
+          <w:sz w:val="21"/>
+          <w:szCs w:val="21"/>
+          <w:shd w:val="clear" w:color="auto" w:fill="FFFFFF"/>
+          <w:lang w:val="en-GB"/>
+        </w:rPr>
+        <w:t>)?</w:t>
       </w:r>
     </w:p>
     <w:p>
@@ -832,7 +1061,23 @@
         <w:t>i</w:t>
       </w:r>
       <w:r>
-        <w:t>schen sbLOOrange und sbLOOndm CV?</w:t>
+        <w:t xml:space="preserve">schen </w:t>
+      </w:r>
+      <w:proofErr w:type="spellStart"/>
+      <w:r>
+        <w:t>sbLOOrange</w:t>
+      </w:r>
+      <w:proofErr w:type="spellEnd"/>
+      <w:r>
+        <w:t xml:space="preserve"> und </w:t>
+      </w:r>
+      <w:proofErr w:type="spellStart"/>
+      <w:r>
+        <w:t>sbLOOndm</w:t>
+      </w:r>
+      <w:proofErr w:type="spellEnd"/>
+      <w:r>
+        <w:t xml:space="preserve"> CV?</w:t>
       </w:r>
     </w:p>
     <w:p>
@@ -971,7 +1216,29 @@
           <w:szCs w:val="21"/>
           <w:shd w:val="clear" w:color="auto" w:fill="FFFFFF"/>
         </w:rPr>
-        <w:t xml:space="preserve">Simulieren könnte man die Response aus einem Subset der Prädiktoren mit Hilfe einer Funktion </w:t>
+        <w:t xml:space="preserve">Simulieren könnte man die Response aus einem </w:t>
+      </w:r>
+      <w:proofErr w:type="spellStart"/>
+      <w:r>
+        <w:rPr>
+          <w:rFonts w:ascii="Calibri" w:hAnsi="Calibri" w:cs="Calibri"/>
+          <w:color w:val="000000"/>
+          <w:sz w:val="21"/>
+          <w:szCs w:val="21"/>
+          <w:shd w:val="clear" w:color="auto" w:fill="FFFFFF"/>
+        </w:rPr>
+        <w:t>Subset</w:t>
+      </w:r>
+      <w:proofErr w:type="spellEnd"/>
+      <w:r>
+        <w:rPr>
+          <w:rFonts w:ascii="Calibri" w:hAnsi="Calibri" w:cs="Calibri"/>
+          <w:color w:val="000000"/>
+          <w:sz w:val="21"/>
+          <w:szCs w:val="21"/>
+          <w:shd w:val="clear" w:color="auto" w:fill="FFFFFF"/>
+        </w:rPr>
+        <w:t xml:space="preserve"> der Prädiktoren mit Hilfe einer Funktion </w:t>
       </w:r>
       <w:r>
         <w:rPr>
@@ -1073,7 +1340,33 @@
           <w:shd w:val="clear" w:color="auto" w:fill="FFFFFF"/>
           <w:lang w:val="en-GB"/>
         </w:rPr>
-        <w:t>N, Verteilung (random, regular, weak clustering, strong clustering, uniform</w:t>
+        <w:t xml:space="preserve">N, </w:t>
+      </w:r>
+      <w:proofErr w:type="spellStart"/>
+      <w:r>
+        <w:rPr>
+          <w:rFonts w:ascii="Calibri" w:hAnsi="Calibri" w:cs="Calibri"/>
+          <w:color w:val="000000"/>
+          <w:sz w:val="21"/>
+          <w:szCs w:val="21"/>
+          <w:highlight w:val="green"/>
+          <w:shd w:val="clear" w:color="auto" w:fill="FFFFFF"/>
+          <w:lang w:val="en-GB"/>
+        </w:rPr>
+        <w:t>Verteilung</w:t>
+      </w:r>
+      <w:proofErr w:type="spellEnd"/>
+      <w:r>
+        <w:rPr>
+          <w:rFonts w:ascii="Calibri" w:hAnsi="Calibri" w:cs="Calibri"/>
+          <w:color w:val="000000"/>
+          <w:sz w:val="21"/>
+          <w:szCs w:val="21"/>
+          <w:highlight w:val="green"/>
+          <w:shd w:val="clear" w:color="auto" w:fill="FFFFFF"/>
+          <w:lang w:val="en-GB"/>
+        </w:rPr>
+        <w:t xml:space="preserve"> (random, regular, weak clustering, strong clustering, uniform</w:t>
       </w:r>
       <w:r>
         <w:rPr>
@@ -1552,7 +1845,15 @@
         </w:numPr>
       </w:pPr>
       <w:r>
-        <w:t>Erste Erfahrungen mit RShiny gesammelt</w:t>
+        <w:t xml:space="preserve">Erste Erfahrungen mit </w:t>
+      </w:r>
+      <w:proofErr w:type="spellStart"/>
+      <w:r>
+        <w:t>RShiny</w:t>
+      </w:r>
+      <w:proofErr w:type="spellEnd"/>
+      <w:r>
+        <w:t xml:space="preserve"> gesammelt</w:t>
       </w:r>
     </w:p>
     <w:p>
@@ -1629,7 +1930,23 @@
         </w:numPr>
       </w:pPr>
       <w:r>
-        <w:t>Viele Parameter können bei der Erzeugung der einzelnen NLMs übergeben werden aber aktuell sind sie nicht einstellbar (siehe Funktion generate_predictors())</w:t>
+        <w:t xml:space="preserve">Viele Parameter können bei der Erzeugung der einzelnen NLMs übergeben werden aber aktuell sind sie nicht einstellbar (siehe Funktion </w:t>
+      </w:r>
+      <w:proofErr w:type="spellStart"/>
+      <w:r>
+        <w:t>generate_</w:t>
+      </w:r>
+      <w:proofErr w:type="gramStart"/>
+      <w:r>
+        <w:t>predictors</w:t>
+      </w:r>
+      <w:proofErr w:type="spellEnd"/>
+      <w:r>
+        <w:t>(</w:t>
+      </w:r>
+      <w:proofErr w:type="gramEnd"/>
+      <w:r>
+        <w:t>))</w:t>
       </w:r>
       <w:r>
         <w:t xml:space="preserve"> </w:t>
@@ -1719,7 +2036,29 @@
         <w:rPr>
           <w:highlight w:val="yellow"/>
         </w:rPr>
-        <w:t>Virtual species  R-Package</w:t>
+        <w:t xml:space="preserve">Virtual </w:t>
+      </w:r>
+      <w:proofErr w:type="spellStart"/>
+      <w:proofErr w:type="gramStart"/>
+      <w:r>
+        <w:rPr>
+          <w:highlight w:val="yellow"/>
+        </w:rPr>
+        <w:t>species</w:t>
+      </w:r>
+      <w:proofErr w:type="spellEnd"/>
+      <w:r>
+        <w:rPr>
+          <w:highlight w:val="yellow"/>
+        </w:rPr>
+        <w:t xml:space="preserve">  R</w:t>
+      </w:r>
+      <w:proofErr w:type="gramEnd"/>
+      <w:r>
+        <w:rPr>
+          <w:highlight w:val="yellow"/>
+        </w:rPr>
+        <w:t>-Package</w:t>
       </w:r>
     </w:p>
     <w:p>
@@ -1779,8 +2118,30 @@
         <w:rPr>
           <w:highlight w:val="yellow"/>
         </w:rPr>
-        <w:t>Anzahl Variablen und dann random generieren oder specify</w:t>
-      </w:r>
+        <w:t xml:space="preserve">Anzahl Variablen und dann </w:t>
+      </w:r>
+      <w:proofErr w:type="spellStart"/>
+      <w:r>
+        <w:rPr>
+          <w:highlight w:val="yellow"/>
+        </w:rPr>
+        <w:t>random</w:t>
+      </w:r>
+      <w:proofErr w:type="spellEnd"/>
+      <w:r>
+        <w:rPr>
+          <w:highlight w:val="yellow"/>
+        </w:rPr>
+        <w:t xml:space="preserve"> generieren oder </w:t>
+      </w:r>
+      <w:proofErr w:type="spellStart"/>
+      <w:r>
+        <w:rPr>
+          <w:highlight w:val="yellow"/>
+        </w:rPr>
+        <w:t>specify</w:t>
+      </w:r>
+      <w:proofErr w:type="spellEnd"/>
     </w:p>
     <w:p>
       <w:r>
@@ -1839,8 +2200,21 @@
       </w:r>
     </w:p>
     <w:p>
-      <w:r>
-        <w:t>Simulated outcome:</w:t>
+      <w:proofErr w:type="spellStart"/>
+      <w:r>
+        <w:t>Simulated</w:t>
+      </w:r>
+      <w:proofErr w:type="spellEnd"/>
+      <w:r>
+        <w:t xml:space="preserve"> </w:t>
+      </w:r>
+      <w:proofErr w:type="spellStart"/>
+      <w:r>
+        <w:t>outcome</w:t>
+      </w:r>
+      <w:proofErr w:type="spellEnd"/>
+      <w:r>
+        <w:t>:</w:t>
       </w:r>
     </w:p>
     <w:p>
@@ -1926,13 +2300,29 @@
           <w:highlight w:val="green"/>
           <w:lang w:val="en-GB"/>
         </w:rPr>
-        <w:t>Noise auswählbar (random und spatially correlated n</w:t>
-      </w:r>
+        <w:t xml:space="preserve">Noise </w:t>
+      </w:r>
+      <w:proofErr w:type="spellStart"/>
       <w:r>
         <w:rPr>
           <w:highlight w:val="green"/>
           <w:lang w:val="en-GB"/>
         </w:rPr>
+        <w:t>auswählbar</w:t>
+      </w:r>
+      <w:proofErr w:type="spellEnd"/>
+      <w:r>
+        <w:rPr>
+          <w:highlight w:val="green"/>
+          <w:lang w:val="en-GB"/>
+        </w:rPr>
+        <w:t xml:space="preserve"> (random und spatially correlated n</w:t>
+      </w:r>
+      <w:r>
+        <w:rPr>
+          <w:highlight w:val="green"/>
+          <w:lang w:val="en-GB"/>
+        </w:rPr>
         <w:t>oise)</w:t>
       </w:r>
     </w:p>
@@ -1975,18 +2365,46 @@
         <w:rPr>
           <w:highlight w:val="green"/>
         </w:rPr>
-        <w:t>Knopf für Set seed -&gt; ABER</w:t>
-      </w:r>
+        <w:t xml:space="preserve">Knopf für Set </w:t>
+      </w:r>
+      <w:proofErr w:type="spellStart"/>
       <w:r>
         <w:rPr>
           <w:highlight w:val="green"/>
         </w:rPr>
-        <w:t xml:space="preserve"> immer der gleiche seed (Eine bestimmte Auswahl lässt sich bisher nicht speichern)</w:t>
-      </w:r>
+        <w:t>seed</w:t>
+      </w:r>
+      <w:proofErr w:type="spellEnd"/>
       <w:r>
         <w:rPr>
           <w:highlight w:val="green"/>
         </w:rPr>
+        <w:t xml:space="preserve"> -&gt; ABER</w:t>
+      </w:r>
+      <w:r>
+        <w:rPr>
+          <w:highlight w:val="green"/>
+        </w:rPr>
+        <w:t xml:space="preserve"> immer der gleiche </w:t>
+      </w:r>
+      <w:proofErr w:type="spellStart"/>
+      <w:r>
+        <w:rPr>
+          <w:highlight w:val="green"/>
+        </w:rPr>
+        <w:t>seed</w:t>
+      </w:r>
+      <w:proofErr w:type="spellEnd"/>
+      <w:r>
+        <w:rPr>
+          <w:highlight w:val="green"/>
+        </w:rPr>
+        <w:t xml:space="preserve"> (Eine bestimmte Auswahl lässt sich bisher nicht speichern)</w:t>
+      </w:r>
+      <w:r>
+        <w:rPr>
+          <w:highlight w:val="green"/>
+        </w:rPr>
         <w:t xml:space="preserve"> </w:t>
       </w:r>
     </w:p>
@@ -2023,24 +2441,59 @@
         <w:rPr>
           <w:highlight w:val="green"/>
         </w:rPr>
-        <w:t>Save seed überall</w:t>
-      </w:r>
-    </w:p>
-    <w:p>
-      <w:r>
-        <w:t>Prediction:</w:t>
-      </w:r>
-    </w:p>
-    <w:p>
-      <w:pPr>
-        <w:pStyle w:val="Listenabsatz"/>
-        <w:numPr>
-          <w:ilvl w:val="0"/>
-          <w:numId w:val="1"/>
-        </w:numPr>
-      </w:pPr>
-      <w:r>
-        <w:t>Trainingsdaten werden auf Basis der sampling points extrahiert</w:t>
+        <w:t xml:space="preserve">Save </w:t>
+      </w:r>
+      <w:proofErr w:type="spellStart"/>
+      <w:r>
+        <w:rPr>
+          <w:highlight w:val="green"/>
+        </w:rPr>
+        <w:t>seed</w:t>
+      </w:r>
+      <w:proofErr w:type="spellEnd"/>
+      <w:r>
+        <w:rPr>
+          <w:highlight w:val="green"/>
+        </w:rPr>
+        <w:t xml:space="preserve"> überall</w:t>
+      </w:r>
+    </w:p>
+    <w:p>
+      <w:proofErr w:type="spellStart"/>
+      <w:r>
+        <w:t>Prediction</w:t>
+      </w:r>
+      <w:proofErr w:type="spellEnd"/>
+      <w:r>
+        <w:t>:</w:t>
+      </w:r>
+    </w:p>
+    <w:p>
+      <w:pPr>
+        <w:pStyle w:val="Listenabsatz"/>
+        <w:numPr>
+          <w:ilvl w:val="0"/>
+          <w:numId w:val="1"/>
+        </w:numPr>
+      </w:pPr>
+      <w:r>
+        <w:t xml:space="preserve">Trainingsdaten werden auf Basis der </w:t>
+      </w:r>
+      <w:proofErr w:type="spellStart"/>
+      <w:r>
+        <w:t>sampling</w:t>
+      </w:r>
+      <w:proofErr w:type="spellEnd"/>
+      <w:r>
+        <w:t xml:space="preserve"> </w:t>
+      </w:r>
+      <w:proofErr w:type="spellStart"/>
+      <w:r>
+        <w:t>points</w:t>
+      </w:r>
+      <w:proofErr w:type="spellEnd"/>
+      <w:r>
+        <w:t xml:space="preserve"> extrahiert</w:t>
       </w:r>
     </w:p>
     <w:p>
@@ -2091,12 +2544,42 @@
           <w:highlight w:val="yellow"/>
         </w:rPr>
       </w:pPr>
+      <w:proofErr w:type="spellStart"/>
       <w:r>
         <w:rPr>
           <w:highlight w:val="yellow"/>
         </w:rPr>
-        <w:t>Nearest Distance Matching</w:t>
-      </w:r>
+        <w:t>Nearest</w:t>
+      </w:r>
+      <w:proofErr w:type="spellEnd"/>
+      <w:r>
+        <w:rPr>
+          <w:highlight w:val="yellow"/>
+        </w:rPr>
+        <w:t xml:space="preserve"> </w:t>
+      </w:r>
+      <w:proofErr w:type="spellStart"/>
+      <w:r>
+        <w:rPr>
+          <w:highlight w:val="yellow"/>
+        </w:rPr>
+        <w:t>Distance</w:t>
+      </w:r>
+      <w:proofErr w:type="spellEnd"/>
+      <w:r>
+        <w:rPr>
+          <w:highlight w:val="yellow"/>
+        </w:rPr>
+        <w:t xml:space="preserve"> </w:t>
+      </w:r>
+      <w:proofErr w:type="spellStart"/>
+      <w:r>
+        <w:rPr>
+          <w:highlight w:val="yellow"/>
+        </w:rPr>
+        <w:t>Matching</w:t>
+      </w:r>
+      <w:proofErr w:type="spellEnd"/>
     </w:p>
     <w:p>
       <w:pPr>
@@ -2110,6 +2593,7 @@
           <w:lang w:val="en-GB"/>
         </w:rPr>
       </w:pPr>
+      <w:proofErr w:type="spellStart"/>
       <w:r>
         <w:rPr>
           <w:highlight w:val="yellow"/>
@@ -2131,18 +2615,28 @@
         </w:rPr>
         <w:t>alidation</w:t>
       </w:r>
+      <w:proofErr w:type="spellEnd"/>
       <w:r>
         <w:rPr>
           <w:highlight w:val="yellow"/>
           <w:lang w:val="en-GB"/>
         </w:rPr>
-        <w:t>/ Sb Blockwise</w:t>
-      </w:r>
+        <w:t xml:space="preserve">/ Sb </w:t>
+      </w:r>
+      <w:proofErr w:type="spellStart"/>
       <w:r>
         <w:rPr>
           <w:highlight w:val="yellow"/>
           <w:lang w:val="en-GB"/>
         </w:rPr>
+        <w:t>Blockwise</w:t>
+      </w:r>
+      <w:proofErr w:type="spellEnd"/>
+      <w:r>
+        <w:rPr>
+          <w:highlight w:val="yellow"/>
+          <w:lang w:val="en-GB"/>
+        </w:rPr>
         <w:t xml:space="preserve"> </w:t>
       </w:r>
       <w:r>
@@ -2172,6 +2666,7 @@
           <w:lang w:val="en-GB"/>
         </w:rPr>
       </w:pPr>
+      <w:proofErr w:type="spellStart"/>
       <w:r>
         <w:rPr>
           <w:highlight w:val="yellow"/>
@@ -2179,6 +2674,7 @@
         </w:rPr>
         <w:t>BlockCV</w:t>
       </w:r>
+      <w:proofErr w:type="spellEnd"/>
     </w:p>
     <w:p>
       <w:pPr>
@@ -2191,11 +2687,19 @@
           <w:highlight w:val="yellow"/>
         </w:rPr>
       </w:pPr>
+      <w:proofErr w:type="spellStart"/>
       <w:r>
         <w:rPr>
           <w:highlight w:val="yellow"/>
         </w:rPr>
-        <w:t>Blockwise? Oder jeden Punkt einmal auslassen?</w:t>
+        <w:t>Blockwise</w:t>
+      </w:r>
+      <w:proofErr w:type="spellEnd"/>
+      <w:r>
+        <w:rPr>
+          <w:highlight w:val="yellow"/>
+        </w:rPr>
+        <w:t>? Oder jeden Punkt einmal auslassen?</w:t>
       </w:r>
     </w:p>
     <w:p>
@@ -2213,7 +2717,21 @@
         <w:rPr>
           <w:highlight w:val="yellow"/>
         </w:rPr>
-        <w:t>Nochmal erläutern wie blockwise funktioniert</w:t>
+        <w:t xml:space="preserve">Nochmal erläutern wie </w:t>
+      </w:r>
+      <w:proofErr w:type="spellStart"/>
+      <w:r>
+        <w:rPr>
+          <w:highlight w:val="yellow"/>
+        </w:rPr>
+        <w:t>blockwise</w:t>
+      </w:r>
+      <w:proofErr w:type="spellEnd"/>
+      <w:r>
+        <w:rPr>
+          <w:highlight w:val="yellow"/>
+        </w:rPr>
+        <w:t xml:space="preserve"> funktioniert</w:t>
       </w:r>
     </w:p>
     <w:p>
@@ -2280,8 +2798,13 @@
       </w:r>
     </w:p>
     <w:p>
-      <w:r>
-        <w:t>Difference:</w:t>
+      <w:proofErr w:type="spellStart"/>
+      <w:r>
+        <w:t>Difference</w:t>
+      </w:r>
+      <w:proofErr w:type="spellEnd"/>
+      <w:r>
+        <w:t>:</w:t>
       </w:r>
     </w:p>
     <w:p>
@@ -2305,8 +2828,21 @@
         </w:numPr>
       </w:pPr>
       <w:r>
-        <w:t>Leider nicht dieselbe Legende wie outcome und prediction</w:t>
-      </w:r>
+        <w:t xml:space="preserve">Leider nicht dieselbe Legende wie </w:t>
+      </w:r>
+      <w:proofErr w:type="spellStart"/>
+      <w:r>
+        <w:t>outcome</w:t>
+      </w:r>
+      <w:proofErr w:type="spellEnd"/>
+      <w:r>
+        <w:t xml:space="preserve"> und </w:t>
+      </w:r>
+      <w:proofErr w:type="spellStart"/>
+      <w:r>
+        <w:t>prediction</w:t>
+      </w:r>
+      <w:proofErr w:type="spellEnd"/>
     </w:p>
     <w:p>
       <w:r>
@@ -2455,9 +2991,16 @@
       </w:r>
     </w:p>
     <w:p>
-      <w:r>
-        <w:t>CAST::plot_geodist</w:t>
-      </w:r>
+      <w:proofErr w:type="gramStart"/>
+      <w:r>
+        <w:t>CAST::</w:t>
+      </w:r>
+      <w:proofErr w:type="spellStart"/>
+      <w:proofErr w:type="gramEnd"/>
+      <w:r>
+        <w:t>plot_geodist</w:t>
+      </w:r>
+      <w:proofErr w:type="spellEnd"/>
     </w:p>
     <w:p>
       <w:r>
@@ -2474,7 +3017,47 @@
         </w:numPr>
       </w:pPr>
       <w:r>
-        <w:t>Wie stelle ich spatial blocks her für die spatial cross validation?</w:t>
+        <w:t xml:space="preserve">Wie stelle ich </w:t>
+      </w:r>
+      <w:proofErr w:type="spellStart"/>
+      <w:r>
+        <w:t>spatial</w:t>
+      </w:r>
+      <w:proofErr w:type="spellEnd"/>
+      <w:r>
+        <w:t xml:space="preserve"> </w:t>
+      </w:r>
+      <w:proofErr w:type="spellStart"/>
+      <w:r>
+        <w:t>blocks</w:t>
+      </w:r>
+      <w:proofErr w:type="spellEnd"/>
+      <w:r>
+        <w:t xml:space="preserve"> her für die </w:t>
+      </w:r>
+      <w:proofErr w:type="spellStart"/>
+      <w:r>
+        <w:t>spatial</w:t>
+      </w:r>
+      <w:proofErr w:type="spellEnd"/>
+      <w:r>
+        <w:t xml:space="preserve"> </w:t>
+      </w:r>
+      <w:proofErr w:type="spellStart"/>
+      <w:r>
+        <w:t>cross</w:t>
+      </w:r>
+      <w:proofErr w:type="spellEnd"/>
+      <w:r>
+        <w:t xml:space="preserve"> </w:t>
+      </w:r>
+      <w:proofErr w:type="spellStart"/>
+      <w:r>
+        <w:t>validation</w:t>
+      </w:r>
+      <w:proofErr w:type="spellEnd"/>
+      <w:r>
+        <w:t>?</w:t>
       </w:r>
     </w:p>
     <w:p>
@@ -2491,7 +3074,15 @@
         </w:numPr>
       </w:pPr>
       <w:r>
-        <w:t xml:space="preserve">Welche Prediction benutzen wir? </w:t>
+        <w:t xml:space="preserve">Welche </w:t>
+      </w:r>
+      <w:proofErr w:type="spellStart"/>
+      <w:r>
+        <w:t>Prediction</w:t>
+      </w:r>
+      <w:proofErr w:type="spellEnd"/>
+      <w:r>
+        <w:t xml:space="preserve"> benutzen wir? </w:t>
       </w:r>
     </w:p>
     <w:p>
@@ -2512,8 +3103,14 @@
           <w:ilvl w:val="0"/>
           <w:numId w:val="1"/>
         </w:numPr>
-      </w:pPr>
-      <w:r>
+        <w:rPr>
+          <w:highlight w:val="green"/>
+        </w:rPr>
+      </w:pPr>
+      <w:r>
+        <w:rPr>
+          <w:highlight w:val="green"/>
+        </w:rPr>
         <w:t>Implementierung der NNDM LOO CV Methode</w:t>
       </w:r>
     </w:p>
@@ -2526,6 +3123,9 @@
         </w:numPr>
       </w:pPr>
       <w:r>
+        <w:rPr>
+          <w:highlight w:val="red"/>
+        </w:rPr>
         <w:t>Variablenselektion RFE einbetten</w:t>
       </w:r>
     </w:p>
@@ -2574,8 +3174,13 @@
         </w:numPr>
       </w:pPr>
       <w:r>
-        <w:t>Gleiche Legende für Outcome und Prediction</w:t>
-      </w:r>
+        <w:t xml:space="preserve">Gleiche Legende für Outcome und </w:t>
+      </w:r>
+      <w:proofErr w:type="spellStart"/>
+      <w:r>
+        <w:t>Prediction</w:t>
+      </w:r>
+      <w:proofErr w:type="spellEnd"/>
       <w:r>
         <w:t xml:space="preserve"> -&gt; große Schwierigkeiten: Ideen dazu?</w:t>
       </w:r>
@@ -2600,8 +3205,13 @@
           <w:numId w:val="1"/>
         </w:numPr>
       </w:pPr>
-      <w:r>
-        <w:t>Prediktoren im selben Stil</w:t>
+      <w:proofErr w:type="spellStart"/>
+      <w:r>
+        <w:t>Prediktoren</w:t>
+      </w:r>
+      <w:proofErr w:type="spellEnd"/>
+      <w:r>
+        <w:t xml:space="preserve"> im selben Stil</w:t>
       </w:r>
     </w:p>
     <w:p>
@@ -2637,7 +3247,15 @@
         </w:numPr>
       </w:pPr>
       <w:r>
-        <w:t>Code aufräumen/kommentiern!</w:t>
+        <w:t>Code aufräumen/</w:t>
+      </w:r>
+      <w:proofErr w:type="spellStart"/>
+      <w:r>
+        <w:t>kommentiern</w:t>
+      </w:r>
+      <w:proofErr w:type="spellEnd"/>
+      <w:r>
+        <w:t>!</w:t>
       </w:r>
     </w:p>
     <w:p>
@@ -2652,6 +3270,64 @@
         <w:t>Code vereinfachen</w:t>
       </w:r>
     </w:p>
+    <w:p>
+      <w:pPr>
+        <w:pStyle w:val="Listenabsatz"/>
+        <w:numPr>
+          <w:ilvl w:val="0"/>
+          <w:numId w:val="1"/>
+        </w:numPr>
+        <w:rPr>
+          <w:highlight w:val="red"/>
+        </w:rPr>
+      </w:pPr>
+      <w:r>
+        <w:rPr>
+          <w:highlight w:val="red"/>
+        </w:rPr>
+        <w:t>Eingabe einer eigenen Formel</w:t>
+      </w:r>
+    </w:p>
+    <w:p>
+      <w:pPr>
+        <w:pStyle w:val="Listenabsatz"/>
+        <w:numPr>
+          <w:ilvl w:val="0"/>
+          <w:numId w:val="1"/>
+        </w:numPr>
+        <w:rPr>
+          <w:highlight w:val="red"/>
+        </w:rPr>
+      </w:pPr>
+      <w:r>
+        <w:rPr>
+          <w:highlight w:val="red"/>
+        </w:rPr>
+        <w:t xml:space="preserve">Plot </w:t>
+      </w:r>
+      <w:proofErr w:type="spellStart"/>
+      <w:r>
+        <w:rPr>
+          <w:highlight w:val="red"/>
+        </w:rPr>
+        <w:t>of</w:t>
+      </w:r>
+      <w:proofErr w:type="spellEnd"/>
+      <w:r>
+        <w:rPr>
+          <w:highlight w:val="red"/>
+        </w:rPr>
+        <w:t xml:space="preserve"> </w:t>
+      </w:r>
+      <w:proofErr w:type="spellStart"/>
+      <w:r>
+        <w:rPr>
+          <w:highlight w:val="red"/>
+        </w:rPr>
+        <w:t>distances</w:t>
+      </w:r>
+      <w:proofErr w:type="spellEnd"/>
+    </w:p>
     <w:p/>
     <w:p>
       <w:r>
@@ -2678,8 +3354,13 @@
           <w:numId w:val="1"/>
         </w:numPr>
       </w:pPr>
-      <w:r>
-        <w:t>Variogramm – bei mir stellt sich keine wirkliche Range ein, was tun?</w:t>
+      <w:proofErr w:type="spellStart"/>
+      <w:r>
+        <w:t>Variogramm</w:t>
+      </w:r>
+      <w:proofErr w:type="spellEnd"/>
+      <w:r>
+        <w:t xml:space="preserve"> – bei mir stellt sich keine wirkliche Range ein, was tun?</w:t>
       </w:r>
     </w:p>
     <w:p>
@@ -2755,16 +3436,57 @@
         <w:rPr>
           <w:lang w:val="en-GB"/>
         </w:rPr>
-        <w:t xml:space="preserve"> (github und auf nem Server?)</w:t>
-      </w:r>
-    </w:p>
-    <w:p>
-      <w:r>
-        <w:t>Mtry constant auf 2 halten</w:t>
-      </w:r>
+        <w:t xml:space="preserve"> (</w:t>
+      </w:r>
+      <w:proofErr w:type="spellStart"/>
+      <w:r>
+        <w:rPr>
+          <w:lang w:val="en-GB"/>
+        </w:rPr>
+        <w:t>github</w:t>
+      </w:r>
+      <w:proofErr w:type="spellEnd"/>
+      <w:r>
+        <w:rPr>
+          <w:lang w:val="en-GB"/>
+        </w:rPr>
+        <w:t xml:space="preserve"> und auf </w:t>
+      </w:r>
+      <w:proofErr w:type="spellStart"/>
+      <w:r>
+        <w:rPr>
+          <w:lang w:val="en-GB"/>
+        </w:rPr>
+        <w:t>nem</w:t>
+      </w:r>
+      <w:proofErr w:type="spellEnd"/>
+      <w:r>
+        <w:rPr>
+          <w:lang w:val="en-GB"/>
+        </w:rPr>
+        <w:t xml:space="preserve"> Server?)</w:t>
+      </w:r>
+    </w:p>
+    <w:p>
+      <w:proofErr w:type="spellStart"/>
+      <w:r>
+        <w:t>Mtry</w:t>
+      </w:r>
+      <w:proofErr w:type="spellEnd"/>
       <w:r>
         <w:t xml:space="preserve"> </w:t>
       </w:r>
+      <w:proofErr w:type="spellStart"/>
+      <w:r>
+        <w:t>constant</w:t>
+      </w:r>
+      <w:proofErr w:type="spellEnd"/>
+      <w:r>
+        <w:t xml:space="preserve"> auf 2 halten</w:t>
+      </w:r>
+      <w:r>
+        <w:t xml:space="preserve"> </w:t>
+      </w:r>
       <w:r>
         <w:t>–</w:t>
       </w:r>
@@ -2772,8 +3494,21 @@
         <w:t xml:space="preserve"> n</w:t>
       </w:r>
       <w:r>
-        <w:t>icht bestandteil unserer simulation</w:t>
-      </w:r>
+        <w:t xml:space="preserve">icht </w:t>
+      </w:r>
+      <w:proofErr w:type="spellStart"/>
+      <w:r>
+        <w:t>bestandteil</w:t>
+      </w:r>
+      <w:proofErr w:type="spellEnd"/>
+      <w:r>
+        <w:t xml:space="preserve"> unserer </w:t>
+      </w:r>
+      <w:proofErr w:type="spellStart"/>
+      <w:r>
+        <w:t>simulation</w:t>
+      </w:r>
+      <w:proofErr w:type="spellEnd"/>
     </w:p>
     <w:p>
       <w:pPr>
@@ -2791,8 +3526,13 @@
       <w:pPr>
         <w:spacing w:line="240" w:lineRule="auto"/>
       </w:pPr>
-      <w:r>
-        <w:t>Zlim: bei Achsenlegende</w:t>
+      <w:proofErr w:type="spellStart"/>
+      <w:r>
+        <w:t>Zlim</w:t>
+      </w:r>
+      <w:proofErr w:type="spellEnd"/>
+      <w:r>
+        <w:t>: bei Achsenlegende</w:t>
       </w:r>
     </w:p>
     <w:p/>

</xml_diff>

<commit_message>
Different visualozation of the results
When no variable selection is choosen the first model will be used to generate a prediction and difference.. If wished, AOA and DI could be displayed for every model.
When a certain variable selection method is chosen, the prediction is shown for every cv method.
</commit_message>
<xml_diff>
--- a/Fragen.docx
+++ b/Fragen.docx
@@ -52,9 +52,17 @@
           <w:szCs w:val="21"/>
           <w:shd w:val="clear" w:color="auto" w:fill="FFFFFF"/>
         </w:rPr>
-        <w:t>*Daten: *Das Ganze läuft auf simulierten virtuellen Daten: Prädiktoren werden simuliert, anhand von nutzerdefinierten Kriterien (</w:t>
-      </w:r>
-      <w:proofErr w:type="spellStart"/>
+        <w:t>*Daten: *Das Ganze läuft auf simulierten virtuellen Daten: Prädiktoren werden simuliert, anhand von nutzerdefinierten Kriterien (z.B Anzahl Prädiktoren, räumliche Autokorrelation etc.).</w:t>
+      </w:r>
+      <w:r>
+        <w:rPr>
+          <w:rFonts w:ascii="Calibri" w:hAnsi="Calibri" w:cs="Calibri"/>
+          <w:color w:val="000000"/>
+          <w:sz w:val="21"/>
+          <w:szCs w:val="21"/>
+        </w:rPr>
+        <w:br/>
+      </w:r>
       <w:r>
         <w:rPr>
           <w:rFonts w:ascii="Calibri" w:hAnsi="Calibri" w:cs="Calibri"/>
@@ -63,59 +71,7 @@
           <w:szCs w:val="21"/>
           <w:shd w:val="clear" w:color="auto" w:fill="FFFFFF"/>
         </w:rPr>
-        <w:t>z.B</w:t>
-      </w:r>
-      <w:proofErr w:type="spellEnd"/>
-      <w:r>
-        <w:rPr>
-          <w:rFonts w:ascii="Calibri" w:hAnsi="Calibri" w:cs="Calibri"/>
-          <w:color w:val="000000"/>
-          <w:sz w:val="21"/>
-          <w:szCs w:val="21"/>
-          <w:shd w:val="clear" w:color="auto" w:fill="FFFFFF"/>
-        </w:rPr>
-        <w:t xml:space="preserve"> Anzahl Prädiktoren, räumliche Autokorrelation etc.).</w:t>
-      </w:r>
-      <w:r>
-        <w:rPr>
-          <w:rFonts w:ascii="Calibri" w:hAnsi="Calibri" w:cs="Calibri"/>
-          <w:color w:val="000000"/>
-          <w:sz w:val="21"/>
-          <w:szCs w:val="21"/>
-        </w:rPr>
-        <w:br/>
-      </w:r>
-      <w:r>
-        <w:rPr>
-          <w:rFonts w:ascii="Calibri" w:hAnsi="Calibri" w:cs="Calibri"/>
-          <w:color w:val="000000"/>
-          <w:sz w:val="21"/>
-          <w:szCs w:val="21"/>
-          <w:shd w:val="clear" w:color="auto" w:fill="FFFFFF"/>
-        </w:rPr>
-        <w:t xml:space="preserve">Auch die Response muss simuliert werden damit wir sie flächendeckend (zum Vergleich) zur Verfügung haben. Simulieren könnte man die Response aus einem </w:t>
-      </w:r>
-      <w:proofErr w:type="spellStart"/>
-      <w:r>
-        <w:rPr>
-          <w:rFonts w:ascii="Calibri" w:hAnsi="Calibri" w:cs="Calibri"/>
-          <w:color w:val="000000"/>
-          <w:sz w:val="21"/>
-          <w:szCs w:val="21"/>
-          <w:shd w:val="clear" w:color="auto" w:fill="FFFFFF"/>
-        </w:rPr>
-        <w:t>Subset</w:t>
-      </w:r>
-      <w:proofErr w:type="spellEnd"/>
-      <w:r>
-        <w:rPr>
-          <w:rFonts w:ascii="Calibri" w:hAnsi="Calibri" w:cs="Calibri"/>
-          <w:color w:val="000000"/>
-          <w:sz w:val="21"/>
-          <w:szCs w:val="21"/>
-          <w:shd w:val="clear" w:color="auto" w:fill="FFFFFF"/>
-        </w:rPr>
-        <w:t xml:space="preserve"> der Prädiktoren mit Hilfe einer Funktion </w:t>
+        <w:t xml:space="preserve">Auch die Response muss simuliert werden damit wir sie flächendeckend (zum Vergleich) zur Verfügung haben. Simulieren könnte man die Response aus einem Subset der Prädiktoren mit Hilfe einer Funktion </w:t>
       </w:r>
       <w:r>
         <w:rPr>
@@ -203,9 +159,46 @@
           <w:highlight w:val="yellow"/>
           <w:shd w:val="clear" w:color="auto" w:fill="FFFFFF"/>
         </w:rPr>
-        <w:t xml:space="preserve">zufällig und </w:t>
-      </w:r>
-      <w:proofErr w:type="gramStart"/>
+        <w:t>zufällig und räumlich wobei es für die räumliche optional mehrere Varianten geben könnte</w:t>
+      </w:r>
+      <w:r>
+        <w:rPr>
+          <w:rFonts w:ascii="Calibri" w:hAnsi="Calibri" w:cs="Calibri"/>
+          <w:color w:val="000000"/>
+          <w:sz w:val="21"/>
+          <w:szCs w:val="21"/>
+          <w:shd w:val="clear" w:color="auto" w:fill="FFFFFF"/>
+        </w:rPr>
+        <w:t>) werden nicht nur zum Tuning sondern auch zur Validierung verwendet. Im Anschluss wird die AOA berechnet.</w:t>
+      </w:r>
+      <w:r>
+        <w:rPr>
+          <w:rFonts w:ascii="Calibri" w:hAnsi="Calibri" w:cs="Calibri"/>
+          <w:color w:val="000000"/>
+          <w:sz w:val="21"/>
+          <w:szCs w:val="21"/>
+        </w:rPr>
+        <w:br/>
+      </w:r>
+      <w:r>
+        <w:rPr>
+          <w:rFonts w:ascii="Calibri" w:hAnsi="Calibri" w:cs="Calibri"/>
+          <w:color w:val="000000"/>
+          <w:sz w:val="21"/>
+          <w:szCs w:val="21"/>
+        </w:rPr>
+        <w:br/>
+      </w:r>
+      <w:r>
+        <w:rPr>
+          <w:rFonts w:ascii="Calibri" w:hAnsi="Calibri" w:cs="Calibri"/>
+          <w:color w:val="000000"/>
+          <w:sz w:val="21"/>
+          <w:szCs w:val="21"/>
+          <w:shd w:val="clear" w:color="auto" w:fill="FFFFFF"/>
+        </w:rPr>
+        <w:t xml:space="preserve">*Visueller/Quantitativer Output: *Zufälliger CV Fehler, Räumlicher CV Fehler, </w:t>
+      </w:r>
       <w:r>
         <w:rPr>
           <w:rFonts w:ascii="Calibri" w:hAnsi="Calibri" w:cs="Calibri"/>
@@ -215,19 +208,35 @@
           <w:highlight w:val="yellow"/>
           <w:shd w:val="clear" w:color="auto" w:fill="FFFFFF"/>
         </w:rPr>
-        <w:t>räumlich</w:t>
-      </w:r>
-      <w:proofErr w:type="gramEnd"/>
-      <w:r>
-        <w:rPr>
-          <w:rFonts w:ascii="Calibri" w:hAnsi="Calibri" w:cs="Calibri"/>
-          <w:color w:val="000000"/>
-          <w:sz w:val="21"/>
-          <w:szCs w:val="21"/>
-          <w:highlight w:val="yellow"/>
+        <w:t>realer Fehler</w:t>
+      </w:r>
+      <w:r>
+        <w:rPr>
+          <w:rFonts w:ascii="Calibri" w:hAnsi="Calibri" w:cs="Calibri"/>
+          <w:color w:val="000000"/>
+          <w:sz w:val="21"/>
+          <w:szCs w:val="21"/>
           <w:shd w:val="clear" w:color="auto" w:fill="FFFFFF"/>
         </w:rPr>
-        <w:t xml:space="preserve"> wobei es für die räumliche optional mehrere Varianten geben könnte</w:t>
+        <w:t>, das Ganze mit &amp; ohne Variablenselektion, Karte mit Differenz Real-Vorhersage, Karte mit DI/AOA</w:t>
+      </w:r>
+      <w:r>
+        <w:rPr>
+          <w:rFonts w:ascii="Calibri" w:hAnsi="Calibri" w:cs="Calibri"/>
+          <w:color w:val="000000"/>
+          <w:sz w:val="21"/>
+          <w:szCs w:val="21"/>
+        </w:rPr>
+        <w:br/>
+      </w:r>
+      <w:r>
+        <w:rPr>
+          <w:rFonts w:ascii="Calibri" w:hAnsi="Calibri" w:cs="Calibri"/>
+          <w:color w:val="000000"/>
+          <w:sz w:val="21"/>
+          <w:szCs w:val="21"/>
+        </w:rPr>
+        <w:br/>
       </w:r>
       <w:r>
         <w:rPr>
@@ -237,7 +246,7 @@
           <w:szCs w:val="21"/>
           <w:shd w:val="clear" w:color="auto" w:fill="FFFFFF"/>
         </w:rPr>
-        <w:t>) werden nicht nur zum Tuning sondern auch zur Validierung verwendet. Im Anschluss wird die AOA berechnet.</w:t>
+        <w:t>*Wichtig: *Das Tool soll weiterentwickelt werden können. Deshalb unbedingt von Anfang an darauf achten, dass alles ordentlich dokumentiert wird!*</w:t>
       </w:r>
       <w:r>
         <w:rPr>
@@ -254,6 +263,16 @@
           <w:color w:val="000000"/>
           <w:sz w:val="21"/>
           <w:szCs w:val="21"/>
+          <w:shd w:val="clear" w:color="auto" w:fill="FFFFFF"/>
+        </w:rPr>
+        <w:t>*</w:t>
+      </w:r>
+      <w:r>
+        <w:rPr>
+          <w:rFonts w:ascii="Calibri" w:hAnsi="Calibri" w:cs="Calibri"/>
+          <w:color w:val="000000"/>
+          <w:sz w:val="21"/>
+          <w:szCs w:val="21"/>
         </w:rPr>
         <w:br/>
       </w:r>
@@ -263,161 +282,18 @@
           <w:color w:val="000000"/>
           <w:sz w:val="21"/>
           <w:szCs w:val="21"/>
+        </w:rPr>
+        <w:br/>
+      </w:r>
+      <w:r>
+        <w:rPr>
+          <w:rFonts w:ascii="Calibri" w:hAnsi="Calibri" w:cs="Calibri"/>
+          <w:color w:val="000000"/>
+          <w:sz w:val="21"/>
+          <w:szCs w:val="21"/>
           <w:shd w:val="clear" w:color="auto" w:fill="FFFFFF"/>
         </w:rPr>
-        <w:t xml:space="preserve">*Visueller/Quantitativer Output: *Zufälliger CV Fehler, Räumlicher CV Fehler, </w:t>
-      </w:r>
-      <w:r>
-        <w:rPr>
-          <w:rFonts w:ascii="Calibri" w:hAnsi="Calibri" w:cs="Calibri"/>
-          <w:color w:val="000000"/>
-          <w:sz w:val="21"/>
-          <w:szCs w:val="21"/>
-          <w:highlight w:val="yellow"/>
-          <w:shd w:val="clear" w:color="auto" w:fill="FFFFFF"/>
-        </w:rPr>
-        <w:t>realer Fehler</w:t>
-      </w:r>
-      <w:r>
-        <w:rPr>
-          <w:rFonts w:ascii="Calibri" w:hAnsi="Calibri" w:cs="Calibri"/>
-          <w:color w:val="000000"/>
-          <w:sz w:val="21"/>
-          <w:szCs w:val="21"/>
-          <w:shd w:val="clear" w:color="auto" w:fill="FFFFFF"/>
-        </w:rPr>
-        <w:t>, das Ganze mit &amp; ohne Variablenselektion, Karte mit Differenz Real-Vorhersage, Karte mit DI/AOA</w:t>
-      </w:r>
-      <w:r>
-        <w:rPr>
-          <w:rFonts w:ascii="Calibri" w:hAnsi="Calibri" w:cs="Calibri"/>
-          <w:color w:val="000000"/>
-          <w:sz w:val="21"/>
-          <w:szCs w:val="21"/>
-        </w:rPr>
-        <w:br/>
-      </w:r>
-      <w:r>
-        <w:rPr>
-          <w:rFonts w:ascii="Calibri" w:hAnsi="Calibri" w:cs="Calibri"/>
-          <w:color w:val="000000"/>
-          <w:sz w:val="21"/>
-          <w:szCs w:val="21"/>
-        </w:rPr>
-        <w:br/>
-      </w:r>
-      <w:r>
-        <w:rPr>
-          <w:rFonts w:ascii="Calibri" w:hAnsi="Calibri" w:cs="Calibri"/>
-          <w:color w:val="000000"/>
-          <w:sz w:val="21"/>
-          <w:szCs w:val="21"/>
-          <w:shd w:val="clear" w:color="auto" w:fill="FFFFFF"/>
-        </w:rPr>
-        <w:t xml:space="preserve">*Wichtig: *Das Tool soll weiterentwickelt werden können. Deshalb unbedingt von Anfang an darauf achten, dass alles ordentlich dokumentiert </w:t>
-      </w:r>
-      <w:proofErr w:type="gramStart"/>
-      <w:r>
-        <w:rPr>
-          <w:rFonts w:ascii="Calibri" w:hAnsi="Calibri" w:cs="Calibri"/>
-          <w:color w:val="000000"/>
-          <w:sz w:val="21"/>
-          <w:szCs w:val="21"/>
-          <w:shd w:val="clear" w:color="auto" w:fill="FFFFFF"/>
-        </w:rPr>
-        <w:t>wird!*</w:t>
-      </w:r>
-      <w:proofErr w:type="gramEnd"/>
-      <w:r>
-        <w:rPr>
-          <w:rFonts w:ascii="Calibri" w:hAnsi="Calibri" w:cs="Calibri"/>
-          <w:color w:val="000000"/>
-          <w:sz w:val="21"/>
-          <w:szCs w:val="21"/>
-        </w:rPr>
-        <w:br/>
-      </w:r>
-      <w:r>
-        <w:rPr>
-          <w:rFonts w:ascii="Calibri" w:hAnsi="Calibri" w:cs="Calibri"/>
-          <w:color w:val="000000"/>
-          <w:sz w:val="21"/>
-          <w:szCs w:val="21"/>
-          <w:shd w:val="clear" w:color="auto" w:fill="FFFFFF"/>
-        </w:rPr>
-        <w:t>*</w:t>
-      </w:r>
-      <w:r>
-        <w:rPr>
-          <w:rFonts w:ascii="Calibri" w:hAnsi="Calibri" w:cs="Calibri"/>
-          <w:color w:val="000000"/>
-          <w:sz w:val="21"/>
-          <w:szCs w:val="21"/>
-        </w:rPr>
-        <w:br/>
-      </w:r>
-      <w:r>
-        <w:rPr>
-          <w:rFonts w:ascii="Calibri" w:hAnsi="Calibri" w:cs="Calibri"/>
-          <w:color w:val="000000"/>
-          <w:sz w:val="21"/>
-          <w:szCs w:val="21"/>
-        </w:rPr>
-        <w:br/>
-      </w:r>
-      <w:r>
-        <w:rPr>
-          <w:rFonts w:ascii="Calibri" w:hAnsi="Calibri" w:cs="Calibri"/>
-          <w:color w:val="000000"/>
-          <w:sz w:val="21"/>
-          <w:szCs w:val="21"/>
-          <w:shd w:val="clear" w:color="auto" w:fill="FFFFFF"/>
-        </w:rPr>
-        <w:t xml:space="preserve">*Einstiegsliteratur: *Eine Schwierigkeit ist sicherlich die sinnvolle Simulation der virtuellen Prädiktoren und der Response. Carles hat in seiner Masterarbeit (Anhang) eine virtuelle Landschaft mit Prädiktoren und Response simuliert. Der Code ist auch auf </w:t>
-      </w:r>
-      <w:proofErr w:type="spellStart"/>
-      <w:r>
-        <w:rPr>
-          <w:rFonts w:ascii="Calibri" w:hAnsi="Calibri" w:cs="Calibri"/>
-          <w:color w:val="000000"/>
-          <w:sz w:val="21"/>
-          <w:szCs w:val="21"/>
-          <w:shd w:val="clear" w:color="auto" w:fill="FFFFFF"/>
-        </w:rPr>
-        <w:t>Github</w:t>
-      </w:r>
-      <w:proofErr w:type="spellEnd"/>
-      <w:r>
-        <w:rPr>
-          <w:rFonts w:ascii="Calibri" w:hAnsi="Calibri" w:cs="Calibri"/>
-          <w:color w:val="000000"/>
-          <w:sz w:val="21"/>
-          <w:szCs w:val="21"/>
-          <w:shd w:val="clear" w:color="auto" w:fill="FFFFFF"/>
-        </w:rPr>
-        <w:t xml:space="preserve">. Vielleicht könnte man das sogar genauso übernehmen. Auch im </w:t>
-      </w:r>
-      <w:proofErr w:type="spellStart"/>
-      <w:r>
-        <w:rPr>
-          <w:rFonts w:ascii="Calibri" w:hAnsi="Calibri" w:cs="Calibri"/>
-          <w:color w:val="000000"/>
-          <w:sz w:val="21"/>
-          <w:szCs w:val="21"/>
-          <w:shd w:val="clear" w:color="auto" w:fill="FFFFFF"/>
-        </w:rPr>
-        <w:t>Virtualspecies</w:t>
-      </w:r>
-      <w:proofErr w:type="spellEnd"/>
-      <w:r>
-        <w:rPr>
-          <w:rFonts w:ascii="Calibri" w:hAnsi="Calibri" w:cs="Calibri"/>
-          <w:color w:val="000000"/>
-          <w:sz w:val="21"/>
-          <w:szCs w:val="21"/>
-          <w:shd w:val="clear" w:color="auto" w:fill="FFFFFF"/>
-        </w:rPr>
-        <w:t xml:space="preserve"> Paket (</w:t>
+        <w:t>*Einstiegsliteratur: *Eine Schwierigkeit ist sicherlich die sinnvolle Simulation der virtuellen Prädiktoren und der Response. Carles hat in seiner Masterarbeit (Anhang) eine virtuelle Landschaft mit Prädiktoren und Response simuliert. Der Code ist auch auf Github. Vielleicht könnte man das sogar genauso übernehmen. Auch im Virtualspecies Paket (</w:t>
       </w:r>
       <w:hyperlink r:id="rId5" w:tgtFrame="_blank" w:history="1">
         <w:r>
@@ -440,51 +316,7 @@
           <w:szCs w:val="21"/>
           <w:shd w:val="clear" w:color="auto" w:fill="FFFFFF"/>
         </w:rPr>
-        <w:t xml:space="preserve">) wird sowas gemacht (wobei hier die </w:t>
-      </w:r>
-      <w:proofErr w:type="spellStart"/>
-      <w:r>
-        <w:rPr>
-          <w:rFonts w:ascii="Calibri" w:hAnsi="Calibri" w:cs="Calibri"/>
-          <w:color w:val="000000"/>
-          <w:sz w:val="21"/>
-          <w:szCs w:val="21"/>
-          <w:shd w:val="clear" w:color="auto" w:fill="FFFFFF"/>
-        </w:rPr>
-        <w:t>Prädiktroren</w:t>
-      </w:r>
-      <w:proofErr w:type="spellEnd"/>
-      <w:r>
-        <w:rPr>
-          <w:rFonts w:ascii="Calibri" w:hAnsi="Calibri" w:cs="Calibri"/>
-          <w:color w:val="000000"/>
-          <w:sz w:val="21"/>
-          <w:szCs w:val="21"/>
-          <w:shd w:val="clear" w:color="auto" w:fill="FFFFFF"/>
-        </w:rPr>
-        <w:t xml:space="preserve"> real sind). Im Anhang außerdem ein Artikel von mir in dem </w:t>
-      </w:r>
-      <w:proofErr w:type="gramStart"/>
-      <w:r>
-        <w:rPr>
-          <w:rFonts w:ascii="Calibri" w:hAnsi="Calibri" w:cs="Calibri"/>
-          <w:color w:val="000000"/>
-          <w:sz w:val="21"/>
-          <w:szCs w:val="21"/>
-          <w:shd w:val="clear" w:color="auto" w:fill="FFFFFF"/>
-        </w:rPr>
-        <w:t>mal</w:t>
-      </w:r>
-      <w:proofErr w:type="gramEnd"/>
-      <w:r>
-        <w:rPr>
-          <w:rFonts w:ascii="Calibri" w:hAnsi="Calibri" w:cs="Calibri"/>
-          <w:color w:val="000000"/>
-          <w:sz w:val="21"/>
-          <w:szCs w:val="21"/>
-          <w:shd w:val="clear" w:color="auto" w:fill="FFFFFF"/>
-        </w:rPr>
-        <w:t xml:space="preserve"> verschiedene Szenarien an Kreuzvalidierung und Variablenselektion getestet wurden.</w:t>
+        <w:t>) wird sowas gemacht (wobei hier die Prädiktroren real sind). Im Anhang außerdem ein Artikel von mir in dem mal verschiedene Szenarien an Kreuzvalidierung und Variablenselektion getestet wurden.</w:t>
       </w:r>
     </w:p>
     <w:p/>
@@ -674,15 +506,7 @@
         <w:t xml:space="preserve">Womit? </w:t>
       </w:r>
       <w:r>
-        <w:t xml:space="preserve">Mit </w:t>
-      </w:r>
-      <w:proofErr w:type="spellStart"/>
-      <w:r>
-        <w:t>Gauss</w:t>
-      </w:r>
-      <w:proofErr w:type="spellEnd"/>
-      <w:r>
-        <w:t>?</w:t>
+        <w:t>Mit Gauss?</w:t>
       </w:r>
     </w:p>
     <w:p>
@@ -730,20 +554,12 @@
         <w:rPr>
           <w:lang w:val="en-GB"/>
         </w:rPr>
-        <w:t xml:space="preserve">spatial autocorrelation, expressed with spherical </w:t>
-      </w:r>
-      <w:proofErr w:type="spellStart"/>
+        <w:t>spatial autocorrelation, expressed with spherical semivariograms</w:t>
+      </w:r>
       <w:r>
         <w:rPr>
           <w:lang w:val="en-GB"/>
         </w:rPr>
-        <w:t>semivariograms</w:t>
-      </w:r>
-      <w:proofErr w:type="spellEnd"/>
-      <w:r>
-        <w:rPr>
-          <w:lang w:val="en-GB"/>
-        </w:rPr>
         <w:t>”</w:t>
       </w:r>
     </w:p>
@@ -786,15 +602,7 @@
         <w:t xml:space="preserve">Wie modelliere ich Komplexität und Rauschen? </w:t>
       </w:r>
       <w:r>
-        <w:t xml:space="preserve"> Random und </w:t>
-      </w:r>
-      <w:proofErr w:type="spellStart"/>
-      <w:r>
-        <w:t>Spatial</w:t>
-      </w:r>
-      <w:proofErr w:type="spellEnd"/>
-      <w:r>
-        <w:t xml:space="preserve"> Noise?</w:t>
+        <w:t xml:space="preserve"> Random und Spatial Noise?</w:t>
       </w:r>
     </w:p>
     <w:p>
@@ -907,7 +715,6 @@
         </w:rPr>
         <w:t xml:space="preserve"> (</w:t>
       </w:r>
-      <w:proofErr w:type="gramStart"/>
       <w:r>
         <w:rPr>
           <w:rFonts w:ascii="Calibri" w:hAnsi="Calibri" w:cs="Calibri"/>
@@ -917,9 +724,27 @@
           <w:shd w:val="clear" w:color="auto" w:fill="FFFFFF"/>
           <w:lang w:val="en-GB"/>
         </w:rPr>
-        <w:t>random</w:t>
-      </w:r>
-      <w:proofErr w:type="gramEnd"/>
+        <w:t>random, regular, clust1, clust2 und nonunif)?</w:t>
+      </w:r>
+    </w:p>
+    <w:p>
+      <w:pPr>
+        <w:rPr>
+          <w:lang w:val="en-GB"/>
+        </w:rPr>
+      </w:pPr>
+    </w:p>
+    <w:p>
+      <w:pPr>
+        <w:pStyle w:val="Listenabsatz"/>
+        <w:numPr>
+          <w:ilvl w:val="0"/>
+          <w:numId w:val="1"/>
+        </w:numPr>
+        <w:rPr>
+          <w:lang w:val="en-GB"/>
+        </w:rPr>
+      </w:pPr>
       <w:r>
         <w:rPr>
           <w:rFonts w:ascii="Calibri" w:hAnsi="Calibri" w:cs="Calibri"/>
@@ -929,9 +754,17 @@
           <w:shd w:val="clear" w:color="auto" w:fill="FFFFFF"/>
           <w:lang w:val="en-GB"/>
         </w:rPr>
-        <w:t xml:space="preserve">, regular, clust1, clust2 und </w:t>
-      </w:r>
-      <w:proofErr w:type="spellStart"/>
+        <w:t>Model:</w:t>
+      </w:r>
+    </w:p>
+    <w:p>
+      <w:pPr>
+        <w:pStyle w:val="Listenabsatz"/>
+        <w:numPr>
+          <w:ilvl w:val="1"/>
+          <w:numId w:val="1"/>
+        </w:numPr>
+      </w:pPr>
       <w:r>
         <w:rPr>
           <w:rFonts w:ascii="Calibri" w:hAnsi="Calibri" w:cs="Calibri"/>
@@ -939,11 +772,9 @@
           <w:sz w:val="21"/>
           <w:szCs w:val="21"/>
           <w:shd w:val="clear" w:color="auto" w:fill="FFFFFF"/>
-          <w:lang w:val="en-GB"/>
-        </w:rPr>
-        <w:t>nonunif</w:t>
-      </w:r>
-      <w:proofErr w:type="spellEnd"/>
+        </w:rPr>
+        <w:t>Welche Modelle? Unterscheidung von r</w:t>
+      </w:r>
       <w:r>
         <w:rPr>
           <w:rFonts w:ascii="Calibri" w:hAnsi="Calibri" w:cs="Calibri"/>
@@ -951,66 +782,6 @@
           <w:sz w:val="21"/>
           <w:szCs w:val="21"/>
           <w:shd w:val="clear" w:color="auto" w:fill="FFFFFF"/>
-          <w:lang w:val="en-GB"/>
-        </w:rPr>
-        <w:t>)?</w:t>
-      </w:r>
-    </w:p>
-    <w:p>
-      <w:pPr>
-        <w:rPr>
-          <w:lang w:val="en-GB"/>
-        </w:rPr>
-      </w:pPr>
-    </w:p>
-    <w:p>
-      <w:pPr>
-        <w:pStyle w:val="Listenabsatz"/>
-        <w:numPr>
-          <w:ilvl w:val="0"/>
-          <w:numId w:val="1"/>
-        </w:numPr>
-        <w:rPr>
-          <w:lang w:val="en-GB"/>
-        </w:rPr>
-      </w:pPr>
-      <w:r>
-        <w:rPr>
-          <w:rFonts w:ascii="Calibri" w:hAnsi="Calibri" w:cs="Calibri"/>
-          <w:color w:val="000000"/>
-          <w:sz w:val="21"/>
-          <w:szCs w:val="21"/>
-          <w:shd w:val="clear" w:color="auto" w:fill="FFFFFF"/>
-          <w:lang w:val="en-GB"/>
-        </w:rPr>
-        <w:t>Model:</w:t>
-      </w:r>
-    </w:p>
-    <w:p>
-      <w:pPr>
-        <w:pStyle w:val="Listenabsatz"/>
-        <w:numPr>
-          <w:ilvl w:val="1"/>
-          <w:numId w:val="1"/>
-        </w:numPr>
-      </w:pPr>
-      <w:r>
-        <w:rPr>
-          <w:rFonts w:ascii="Calibri" w:hAnsi="Calibri" w:cs="Calibri"/>
-          <w:color w:val="000000"/>
-          <w:sz w:val="21"/>
-          <w:szCs w:val="21"/>
-          <w:shd w:val="clear" w:color="auto" w:fill="FFFFFF"/>
-        </w:rPr>
-        <w:t>Welche Modelle? Unterscheidung von r</w:t>
-      </w:r>
-      <w:r>
-        <w:rPr>
-          <w:rFonts w:ascii="Calibri" w:hAnsi="Calibri" w:cs="Calibri"/>
-          <w:color w:val="000000"/>
-          <w:sz w:val="21"/>
-          <w:szCs w:val="21"/>
-          <w:shd w:val="clear" w:color="auto" w:fill="FFFFFF"/>
         </w:rPr>
         <w:t>äumlichen und Standard-Modellen oder generell andere Algorithmen?</w:t>
       </w:r>
@@ -1061,23 +832,7 @@
         <w:t>i</w:t>
       </w:r>
       <w:r>
-        <w:t xml:space="preserve">schen </w:t>
-      </w:r>
-      <w:proofErr w:type="spellStart"/>
-      <w:r>
-        <w:t>sbLOOrange</w:t>
-      </w:r>
-      <w:proofErr w:type="spellEnd"/>
-      <w:r>
-        <w:t xml:space="preserve"> und </w:t>
-      </w:r>
-      <w:proofErr w:type="spellStart"/>
-      <w:r>
-        <w:t>sbLOOndm</w:t>
-      </w:r>
-      <w:proofErr w:type="spellEnd"/>
-      <w:r>
-        <w:t xml:space="preserve"> CV?</w:t>
+        <w:t>schen sbLOOrange und sbLOOndm CV?</w:t>
       </w:r>
     </w:p>
     <w:p>
@@ -1216,29 +971,7 @@
           <w:szCs w:val="21"/>
           <w:shd w:val="clear" w:color="auto" w:fill="FFFFFF"/>
         </w:rPr>
-        <w:t xml:space="preserve">Simulieren könnte man die Response aus einem </w:t>
-      </w:r>
-      <w:proofErr w:type="spellStart"/>
-      <w:r>
-        <w:rPr>
-          <w:rFonts w:ascii="Calibri" w:hAnsi="Calibri" w:cs="Calibri"/>
-          <w:color w:val="000000"/>
-          <w:sz w:val="21"/>
-          <w:szCs w:val="21"/>
-          <w:shd w:val="clear" w:color="auto" w:fill="FFFFFF"/>
-        </w:rPr>
-        <w:t>Subset</w:t>
-      </w:r>
-      <w:proofErr w:type="spellEnd"/>
-      <w:r>
-        <w:rPr>
-          <w:rFonts w:ascii="Calibri" w:hAnsi="Calibri" w:cs="Calibri"/>
-          <w:color w:val="000000"/>
-          <w:sz w:val="21"/>
-          <w:szCs w:val="21"/>
-          <w:shd w:val="clear" w:color="auto" w:fill="FFFFFF"/>
-        </w:rPr>
-        <w:t xml:space="preserve"> der Prädiktoren mit Hilfe einer Funktion </w:t>
+        <w:t xml:space="preserve">Simulieren könnte man die Response aus einem Subset der Prädiktoren mit Hilfe einer Funktion </w:t>
       </w:r>
       <w:r>
         <w:rPr>
@@ -1340,9 +1073,8 @@
           <w:shd w:val="clear" w:color="auto" w:fill="FFFFFF"/>
           <w:lang w:val="en-GB"/>
         </w:rPr>
-        <w:t xml:space="preserve">N, </w:t>
-      </w:r>
-      <w:proofErr w:type="spellStart"/>
+        <w:t>N, Verteilung (random, regular, weak clustering, strong clustering, uniform</w:t>
+      </w:r>
       <w:r>
         <w:rPr>
           <w:rFonts w:ascii="Calibri" w:hAnsi="Calibri" w:cs="Calibri"/>
@@ -1353,9 +1085,58 @@
           <w:shd w:val="clear" w:color="auto" w:fill="FFFFFF"/>
           <w:lang w:val="en-GB"/>
         </w:rPr>
-        <w:t>Verteilung</w:t>
-      </w:r>
-      <w:proofErr w:type="spellEnd"/>
+        <w:t>)</w:t>
+      </w:r>
+    </w:p>
+    <w:p>
+      <w:pPr>
+        <w:pStyle w:val="Listenabsatz"/>
+        <w:numPr>
+          <w:ilvl w:val="0"/>
+          <w:numId w:val="1"/>
+        </w:numPr>
+        <w:rPr>
+          <w:lang w:val="en-GB"/>
+        </w:rPr>
+      </w:pPr>
+      <w:r>
+        <w:rPr>
+          <w:rFonts w:ascii="Calibri" w:hAnsi="Calibri" w:cs="Calibri"/>
+          <w:color w:val="000000"/>
+          <w:sz w:val="21"/>
+          <w:szCs w:val="21"/>
+          <w:shd w:val="clear" w:color="auto" w:fill="FFFFFF"/>
+        </w:rPr>
+        <w:t>Modellierung</w:t>
+      </w:r>
+    </w:p>
+    <w:p>
+      <w:pPr>
+        <w:pStyle w:val="Listenabsatz"/>
+        <w:numPr>
+          <w:ilvl w:val="1"/>
+          <w:numId w:val="1"/>
+        </w:numPr>
+      </w:pPr>
+      <w:r>
+        <w:rPr>
+          <w:rFonts w:ascii="Calibri" w:hAnsi="Calibri" w:cs="Calibri"/>
+          <w:color w:val="000000"/>
+          <w:sz w:val="21"/>
+          <w:szCs w:val="21"/>
+          <w:shd w:val="clear" w:color="auto" w:fill="FFFFFF"/>
+        </w:rPr>
+        <w:t>Mit den Prädiktoren und den Trainingsdaten wird ein Algorithmus (Random Forest) trainiert</w:t>
+      </w:r>
+    </w:p>
+    <w:p>
+      <w:pPr>
+        <w:pStyle w:val="Listenabsatz"/>
+        <w:numPr>
+          <w:ilvl w:val="1"/>
+          <w:numId w:val="1"/>
+        </w:numPr>
+      </w:pPr>
       <w:r>
         <w:rPr>
           <w:rFonts w:ascii="Calibri" w:hAnsi="Calibri" w:cs="Calibri"/>
@@ -1364,9 +1145,18 @@
           <w:szCs w:val="21"/>
           <w:highlight w:val="green"/>
           <w:shd w:val="clear" w:color="auto" w:fill="FFFFFF"/>
-          <w:lang w:val="en-GB"/>
-        </w:rPr>
-        <w:t xml:space="preserve"> (random, regular, weak clustering, strong clustering, uniform</w:t>
+        </w:rPr>
+        <w:t>Tuning &amp; Variablenselektion</w:t>
+      </w:r>
+      <w:r>
+        <w:rPr>
+          <w:rFonts w:ascii="Calibri" w:hAnsi="Calibri" w:cs="Calibri"/>
+          <w:color w:val="000000"/>
+          <w:sz w:val="21"/>
+          <w:szCs w:val="21"/>
+          <w:shd w:val="clear" w:color="auto" w:fill="FFFFFF"/>
+        </w:rPr>
+        <w:t xml:space="preserve"> finden mit &amp; ohne Variablenselektion statt und verschiedene Kreuzvalidierungsmethoden (</w:t>
       </w:r>
       <w:r>
         <w:rPr>
@@ -1376,89 +1166,6 @@
           <w:szCs w:val="21"/>
           <w:highlight w:val="green"/>
           <w:shd w:val="clear" w:color="auto" w:fill="FFFFFF"/>
-          <w:lang w:val="en-GB"/>
-        </w:rPr>
-        <w:t>)</w:t>
-      </w:r>
-    </w:p>
-    <w:p>
-      <w:pPr>
-        <w:pStyle w:val="Listenabsatz"/>
-        <w:numPr>
-          <w:ilvl w:val="0"/>
-          <w:numId w:val="1"/>
-        </w:numPr>
-        <w:rPr>
-          <w:lang w:val="en-GB"/>
-        </w:rPr>
-      </w:pPr>
-      <w:r>
-        <w:rPr>
-          <w:rFonts w:ascii="Calibri" w:hAnsi="Calibri" w:cs="Calibri"/>
-          <w:color w:val="000000"/>
-          <w:sz w:val="21"/>
-          <w:szCs w:val="21"/>
-          <w:shd w:val="clear" w:color="auto" w:fill="FFFFFF"/>
-        </w:rPr>
-        <w:t>Modellierung</w:t>
-      </w:r>
-    </w:p>
-    <w:p>
-      <w:pPr>
-        <w:pStyle w:val="Listenabsatz"/>
-        <w:numPr>
-          <w:ilvl w:val="1"/>
-          <w:numId w:val="1"/>
-        </w:numPr>
-      </w:pPr>
-      <w:r>
-        <w:rPr>
-          <w:rFonts w:ascii="Calibri" w:hAnsi="Calibri" w:cs="Calibri"/>
-          <w:color w:val="000000"/>
-          <w:sz w:val="21"/>
-          <w:szCs w:val="21"/>
-          <w:shd w:val="clear" w:color="auto" w:fill="FFFFFF"/>
-        </w:rPr>
-        <w:t>Mit den Prädiktoren und den Trainingsdaten wird ein Algorithmus (Random Forest) trainiert</w:t>
-      </w:r>
-    </w:p>
-    <w:p>
-      <w:pPr>
-        <w:pStyle w:val="Listenabsatz"/>
-        <w:numPr>
-          <w:ilvl w:val="1"/>
-          <w:numId w:val="1"/>
-        </w:numPr>
-      </w:pPr>
-      <w:r>
-        <w:rPr>
-          <w:rFonts w:ascii="Calibri" w:hAnsi="Calibri" w:cs="Calibri"/>
-          <w:color w:val="000000"/>
-          <w:sz w:val="21"/>
-          <w:szCs w:val="21"/>
-          <w:highlight w:val="green"/>
-          <w:shd w:val="clear" w:color="auto" w:fill="FFFFFF"/>
-        </w:rPr>
-        <w:t>Tuning &amp; Variablenselektion</w:t>
-      </w:r>
-      <w:r>
-        <w:rPr>
-          <w:rFonts w:ascii="Calibri" w:hAnsi="Calibri" w:cs="Calibri"/>
-          <w:color w:val="000000"/>
-          <w:sz w:val="21"/>
-          <w:szCs w:val="21"/>
-          <w:shd w:val="clear" w:color="auto" w:fill="FFFFFF"/>
-        </w:rPr>
-        <w:t xml:space="preserve"> finden mit &amp; ohne Variablenselektion statt und verschiedene Kreuzvalidierungsmethoden (</w:t>
-      </w:r>
-      <w:r>
-        <w:rPr>
-          <w:rFonts w:ascii="Calibri" w:hAnsi="Calibri" w:cs="Calibri"/>
-          <w:color w:val="000000"/>
-          <w:sz w:val="21"/>
-          <w:szCs w:val="21"/>
-          <w:highlight w:val="green"/>
-          <w:shd w:val="clear" w:color="auto" w:fill="FFFFFF"/>
         </w:rPr>
         <w:t>zufällig und räumlich</w:t>
       </w:r>
@@ -1845,15 +1552,7 @@
         </w:numPr>
       </w:pPr>
       <w:r>
-        <w:t xml:space="preserve">Erste Erfahrungen mit </w:t>
-      </w:r>
-      <w:proofErr w:type="spellStart"/>
-      <w:r>
-        <w:t>RShiny</w:t>
-      </w:r>
-      <w:proofErr w:type="spellEnd"/>
-      <w:r>
-        <w:t xml:space="preserve"> gesammelt</w:t>
+        <w:t>Erste Erfahrungen mit RShiny gesammelt</w:t>
       </w:r>
     </w:p>
     <w:p>
@@ -1930,23 +1629,7 @@
         </w:numPr>
       </w:pPr>
       <w:r>
-        <w:t xml:space="preserve">Viele Parameter können bei der Erzeugung der einzelnen NLMs übergeben werden aber aktuell sind sie nicht einstellbar (siehe Funktion </w:t>
-      </w:r>
-      <w:proofErr w:type="spellStart"/>
-      <w:r>
-        <w:t>generate_</w:t>
-      </w:r>
-      <w:proofErr w:type="gramStart"/>
-      <w:r>
-        <w:t>predictors</w:t>
-      </w:r>
-      <w:proofErr w:type="spellEnd"/>
-      <w:r>
-        <w:t>(</w:t>
-      </w:r>
-      <w:proofErr w:type="gramEnd"/>
-      <w:r>
-        <w:t>))</w:t>
+        <w:t>Viele Parameter können bei der Erzeugung der einzelnen NLMs übergeben werden aber aktuell sind sie nicht einstellbar (siehe Funktion generate_predictors())</w:t>
       </w:r>
       <w:r>
         <w:t xml:space="preserve"> </w:t>
@@ -2036,29 +1719,84 @@
         <w:rPr>
           <w:highlight w:val="yellow"/>
         </w:rPr>
-        <w:t xml:space="preserve">Virtual </w:t>
-      </w:r>
-      <w:proofErr w:type="spellStart"/>
-      <w:proofErr w:type="gramStart"/>
-      <w:r>
+        <w:t>Virtual species  R-Package</w:t>
+      </w:r>
+    </w:p>
+    <w:p>
+      <w:pPr>
+        <w:pStyle w:val="Listenabsatz"/>
+        <w:numPr>
+          <w:ilvl w:val="0"/>
+          <w:numId w:val="1"/>
+        </w:numPr>
+        <w:rPr>
+          <w:highlight w:val="green"/>
+        </w:rPr>
+      </w:pPr>
+      <w:r>
+        <w:rPr>
+          <w:highlight w:val="green"/>
+        </w:rPr>
+        <w:t>Nicht alle Prädiktoren mit in die Berechnung der Ausgabe einbringen</w:t>
+      </w:r>
+    </w:p>
+    <w:p>
+      <w:pPr>
+        <w:pStyle w:val="Listenabsatz"/>
+        <w:numPr>
+          <w:ilvl w:val="0"/>
+          <w:numId w:val="1"/>
+        </w:numPr>
+        <w:rPr>
+          <w:highlight w:val="green"/>
+        </w:rPr>
+      </w:pPr>
+      <w:r>
+        <w:rPr>
+          <w:highlight w:val="green"/>
+        </w:rPr>
+        <w:sym w:font="Wingdings" w:char="F0E0"/>
+      </w:r>
+      <w:r>
+        <w:rPr>
+          <w:highlight w:val="green"/>
+        </w:rPr>
+        <w:t xml:space="preserve"> Auswahl ermöglichen</w:t>
+      </w:r>
+    </w:p>
+    <w:p>
+      <w:pPr>
+        <w:pStyle w:val="Listenabsatz"/>
+        <w:numPr>
+          <w:ilvl w:val="0"/>
+          <w:numId w:val="1"/>
+        </w:numPr>
         <w:rPr>
           <w:highlight w:val="yellow"/>
         </w:rPr>
-        <w:t>species</w:t>
-      </w:r>
-      <w:proofErr w:type="spellEnd"/>
+      </w:pPr>
       <w:r>
         <w:rPr>
           <w:highlight w:val="yellow"/>
         </w:rPr>
-        <w:t xml:space="preserve">  R</w:t>
-      </w:r>
-      <w:proofErr w:type="gramEnd"/>
-      <w:r>
-        <w:rPr>
-          <w:highlight w:val="yellow"/>
-        </w:rPr>
-        <w:t>-Package</w:t>
+        <w:t>Anzahl Variablen und dann random generieren oder specify</w:t>
+      </w:r>
+    </w:p>
+    <w:p>
+      <w:r>
+        <w:t>Sample Points:</w:t>
+      </w:r>
+    </w:p>
+    <w:p>
+      <w:pPr>
+        <w:pStyle w:val="Listenabsatz"/>
+        <w:numPr>
+          <w:ilvl w:val="0"/>
+          <w:numId w:val="1"/>
+        </w:numPr>
+      </w:pPr>
+      <w:r>
+        <w:t>Sind die Variablen so in Ordnung?</w:t>
       </w:r>
     </w:p>
     <w:p>
@@ -2076,105 +1814,6 @@
         <w:rPr>
           <w:highlight w:val="green"/>
         </w:rPr>
-        <w:t>Nicht alle Prädiktoren mit in die Berechnung der Ausgabe einbringen</w:t>
-      </w:r>
-    </w:p>
-    <w:p>
-      <w:pPr>
-        <w:pStyle w:val="Listenabsatz"/>
-        <w:numPr>
-          <w:ilvl w:val="0"/>
-          <w:numId w:val="1"/>
-        </w:numPr>
-        <w:rPr>
-          <w:highlight w:val="green"/>
-        </w:rPr>
-      </w:pPr>
-      <w:r>
-        <w:rPr>
-          <w:highlight w:val="green"/>
-        </w:rPr>
-        <w:sym w:font="Wingdings" w:char="F0E0"/>
-      </w:r>
-      <w:r>
-        <w:rPr>
-          <w:highlight w:val="green"/>
-        </w:rPr>
-        <w:t xml:space="preserve"> Auswahl ermöglichen</w:t>
-      </w:r>
-    </w:p>
-    <w:p>
-      <w:pPr>
-        <w:pStyle w:val="Listenabsatz"/>
-        <w:numPr>
-          <w:ilvl w:val="0"/>
-          <w:numId w:val="1"/>
-        </w:numPr>
-        <w:rPr>
-          <w:highlight w:val="yellow"/>
-        </w:rPr>
-      </w:pPr>
-      <w:r>
-        <w:rPr>
-          <w:highlight w:val="yellow"/>
-        </w:rPr>
-        <w:t xml:space="preserve">Anzahl Variablen und dann </w:t>
-      </w:r>
-      <w:proofErr w:type="spellStart"/>
-      <w:r>
-        <w:rPr>
-          <w:highlight w:val="yellow"/>
-        </w:rPr>
-        <w:t>random</w:t>
-      </w:r>
-      <w:proofErr w:type="spellEnd"/>
-      <w:r>
-        <w:rPr>
-          <w:highlight w:val="yellow"/>
-        </w:rPr>
-        <w:t xml:space="preserve"> generieren oder </w:t>
-      </w:r>
-      <w:proofErr w:type="spellStart"/>
-      <w:r>
-        <w:rPr>
-          <w:highlight w:val="yellow"/>
-        </w:rPr>
-        <w:t>specify</w:t>
-      </w:r>
-      <w:proofErr w:type="spellEnd"/>
-    </w:p>
-    <w:p>
-      <w:r>
-        <w:t>Sample Points:</w:t>
-      </w:r>
-    </w:p>
-    <w:p>
-      <w:pPr>
-        <w:pStyle w:val="Listenabsatz"/>
-        <w:numPr>
-          <w:ilvl w:val="0"/>
-          <w:numId w:val="1"/>
-        </w:numPr>
-      </w:pPr>
-      <w:r>
-        <w:t>Sind die Variablen so in Ordnung?</w:t>
-      </w:r>
-    </w:p>
-    <w:p>
-      <w:pPr>
-        <w:pStyle w:val="Listenabsatz"/>
-        <w:numPr>
-          <w:ilvl w:val="0"/>
-          <w:numId w:val="1"/>
-        </w:numPr>
-        <w:rPr>
-          <w:highlight w:val="green"/>
-        </w:rPr>
-      </w:pPr>
-      <w:r>
-        <w:rPr>
-          <w:highlight w:val="green"/>
-        </w:rPr>
         <w:t xml:space="preserve">Sinn für N-Cluster? Cluster Dichte? </w:t>
       </w:r>
     </w:p>
@@ -2200,21 +1839,8 @@
       </w:r>
     </w:p>
     <w:p>
-      <w:proofErr w:type="spellStart"/>
-      <w:r>
-        <w:t>Simulated</w:t>
-      </w:r>
-      <w:proofErr w:type="spellEnd"/>
-      <w:r>
-        <w:t xml:space="preserve"> </w:t>
-      </w:r>
-      <w:proofErr w:type="spellStart"/>
-      <w:r>
-        <w:t>outcome</w:t>
-      </w:r>
-      <w:proofErr w:type="spellEnd"/>
-      <w:r>
-        <w:t>:</w:t>
+      <w:r>
+        <w:t>Simulated outcome:</w:t>
       </w:r>
     </w:p>
     <w:p>
@@ -2300,200 +1926,121 @@
           <w:highlight w:val="green"/>
           <w:lang w:val="en-GB"/>
         </w:rPr>
-        <w:t xml:space="preserve">Noise </w:t>
-      </w:r>
-      <w:proofErr w:type="spellStart"/>
+        <w:t>Noise auswählbar (random und spatially correlated n</w:t>
+      </w:r>
       <w:r>
         <w:rPr>
           <w:highlight w:val="green"/>
           <w:lang w:val="en-GB"/>
         </w:rPr>
-        <w:t>auswählbar</w:t>
-      </w:r>
-      <w:proofErr w:type="spellEnd"/>
-      <w:r>
+        <w:t>oise)</w:t>
+      </w:r>
+    </w:p>
+    <w:p>
+      <w:pPr>
+        <w:pStyle w:val="Listenabsatz"/>
+        <w:numPr>
+          <w:ilvl w:val="1"/>
+          <w:numId w:val="1"/>
+        </w:numPr>
         <w:rPr>
           <w:highlight w:val="green"/>
-          <w:lang w:val="en-GB"/>
-        </w:rPr>
-        <w:t xml:space="preserve"> (random und spatially correlated n</w:t>
-      </w:r>
+        </w:rPr>
+      </w:pPr>
       <w:r>
         <w:rPr>
           <w:highlight w:val="green"/>
-          <w:lang w:val="en-GB"/>
-        </w:rPr>
-        <w:t>oise)</w:t>
-      </w:r>
-    </w:p>
-    <w:p>
-      <w:pPr>
-        <w:pStyle w:val="Listenabsatz"/>
-        <w:numPr>
-          <w:ilvl w:val="1"/>
-          <w:numId w:val="1"/>
-        </w:numPr>
+        </w:rPr>
+        <w:t>Wie viel Noise? Einfach a</w:t>
+      </w:r>
+      <w:r>
         <w:rPr>
           <w:highlight w:val="green"/>
         </w:rPr>
-      </w:pPr>
-      <w:r>
+        <w:t>ddieren ist nicht so gut, weil es zu viel Noise wird (Kurzfristige Lösung: Mit 0.2 multipliziert)</w:t>
+      </w:r>
+    </w:p>
+    <w:p>
+      <w:pPr>
+        <w:pStyle w:val="Listenabsatz"/>
+        <w:numPr>
+          <w:ilvl w:val="0"/>
+          <w:numId w:val="1"/>
+        </w:numPr>
         <w:rPr>
           <w:highlight w:val="green"/>
         </w:rPr>
-        <w:t>Wie viel Noise? Einfach a</w:t>
-      </w:r>
+      </w:pPr>
       <w:r>
         <w:rPr>
           <w:highlight w:val="green"/>
         </w:rPr>
-        <w:t>ddieren ist nicht so gut, weil es zu viel Noise wird (Kurzfristige Lösung: Mit 0.2 multipliziert)</w:t>
-      </w:r>
-    </w:p>
-    <w:p>
-      <w:pPr>
-        <w:pStyle w:val="Listenabsatz"/>
-        <w:numPr>
-          <w:ilvl w:val="0"/>
-          <w:numId w:val="1"/>
-        </w:numPr>
+        <w:t>Knopf für Set seed -&gt; ABER</w:t>
+      </w:r>
+      <w:r>
         <w:rPr>
           <w:highlight w:val="green"/>
         </w:rPr>
-      </w:pPr>
+        <w:t xml:space="preserve"> immer der gleiche seed (Eine bestimmte Auswahl lässt sich bisher nicht speichern)</w:t>
+      </w:r>
       <w:r>
         <w:rPr>
           <w:highlight w:val="green"/>
         </w:rPr>
-        <w:t xml:space="preserve">Knopf für Set </w:t>
-      </w:r>
-      <w:proofErr w:type="spellStart"/>
-      <w:r>
+        <w:t xml:space="preserve"> </w:t>
+      </w:r>
+    </w:p>
+    <w:p>
+      <w:pPr>
+        <w:pStyle w:val="Listenabsatz"/>
+        <w:numPr>
+          <w:ilvl w:val="0"/>
+          <w:numId w:val="1"/>
+        </w:numPr>
         <w:rPr>
           <w:highlight w:val="green"/>
         </w:rPr>
-        <w:t>seed</w:t>
-      </w:r>
-      <w:proofErr w:type="spellEnd"/>
+      </w:pPr>
       <w:r>
         <w:rPr>
           <w:highlight w:val="green"/>
         </w:rPr>
-        <w:t xml:space="preserve"> -&gt; ABER</w:t>
-      </w:r>
-      <w:r>
+        <w:t>SEED einstellbar über Input Field</w:t>
+      </w:r>
+    </w:p>
+    <w:p>
+      <w:pPr>
+        <w:pStyle w:val="Listenabsatz"/>
+        <w:numPr>
+          <w:ilvl w:val="0"/>
+          <w:numId w:val="1"/>
+        </w:numPr>
         <w:rPr>
           <w:highlight w:val="green"/>
         </w:rPr>
-        <w:t xml:space="preserve"> immer der gleiche </w:t>
-      </w:r>
-      <w:proofErr w:type="spellStart"/>
+      </w:pPr>
       <w:r>
         <w:rPr>
           <w:highlight w:val="green"/>
         </w:rPr>
-        <w:t>seed</w:t>
-      </w:r>
-      <w:proofErr w:type="spellEnd"/>
-      <w:r>
-        <w:rPr>
-          <w:highlight w:val="green"/>
-        </w:rPr>
-        <w:t xml:space="preserve"> (Eine bestimmte Auswahl lässt sich bisher nicht speichern)</w:t>
-      </w:r>
-      <w:r>
-        <w:rPr>
-          <w:highlight w:val="green"/>
-        </w:rPr>
-        <w:t xml:space="preserve"> </w:t>
-      </w:r>
-    </w:p>
-    <w:p>
-      <w:pPr>
-        <w:pStyle w:val="Listenabsatz"/>
-        <w:numPr>
-          <w:ilvl w:val="0"/>
-          <w:numId w:val="1"/>
-        </w:numPr>
-        <w:rPr>
-          <w:highlight w:val="green"/>
-        </w:rPr>
-      </w:pPr>
-      <w:r>
-        <w:rPr>
-          <w:highlight w:val="green"/>
-        </w:rPr>
-        <w:t>SEED einstellbar über Input Field</w:t>
-      </w:r>
-    </w:p>
-    <w:p>
-      <w:pPr>
-        <w:pStyle w:val="Listenabsatz"/>
-        <w:numPr>
-          <w:ilvl w:val="0"/>
-          <w:numId w:val="1"/>
-        </w:numPr>
-        <w:rPr>
-          <w:highlight w:val="green"/>
-        </w:rPr>
-      </w:pPr>
-      <w:r>
-        <w:rPr>
-          <w:highlight w:val="green"/>
-        </w:rPr>
-        <w:t xml:space="preserve">Save </w:t>
-      </w:r>
-      <w:proofErr w:type="spellStart"/>
-      <w:r>
-        <w:rPr>
-          <w:highlight w:val="green"/>
-        </w:rPr>
-        <w:t>seed</w:t>
-      </w:r>
-      <w:proofErr w:type="spellEnd"/>
-      <w:r>
-        <w:rPr>
-          <w:highlight w:val="green"/>
-        </w:rPr>
-        <w:t xml:space="preserve"> überall</w:t>
-      </w:r>
-    </w:p>
-    <w:p>
-      <w:proofErr w:type="spellStart"/>
-      <w:r>
-        <w:t>Prediction</w:t>
-      </w:r>
-      <w:proofErr w:type="spellEnd"/>
-      <w:r>
-        <w:t>:</w:t>
-      </w:r>
-    </w:p>
-    <w:p>
-      <w:pPr>
-        <w:pStyle w:val="Listenabsatz"/>
-        <w:numPr>
-          <w:ilvl w:val="0"/>
-          <w:numId w:val="1"/>
-        </w:numPr>
-      </w:pPr>
-      <w:r>
-        <w:t xml:space="preserve">Trainingsdaten werden auf Basis der </w:t>
-      </w:r>
-      <w:proofErr w:type="spellStart"/>
-      <w:r>
-        <w:t>sampling</w:t>
-      </w:r>
-      <w:proofErr w:type="spellEnd"/>
-      <w:r>
-        <w:t xml:space="preserve"> </w:t>
-      </w:r>
-      <w:proofErr w:type="spellStart"/>
-      <w:r>
-        <w:t>points</w:t>
-      </w:r>
-      <w:proofErr w:type="spellEnd"/>
-      <w:r>
-        <w:t xml:space="preserve"> extrahiert</w:t>
+        <w:t>Save seed überall</w:t>
+      </w:r>
+    </w:p>
+    <w:p>
+      <w:r>
+        <w:t>Prediction:</w:t>
+      </w:r>
+    </w:p>
+    <w:p>
+      <w:pPr>
+        <w:pStyle w:val="Listenabsatz"/>
+        <w:numPr>
+          <w:ilvl w:val="0"/>
+          <w:numId w:val="1"/>
+        </w:numPr>
+      </w:pPr>
+      <w:r>
+        <w:t>Trainingsdaten werden auf Basis der sampling points extrahiert</w:t>
       </w:r>
     </w:p>
     <w:p>
@@ -2544,42 +2091,12 @@
           <w:highlight w:val="yellow"/>
         </w:rPr>
       </w:pPr>
-      <w:proofErr w:type="spellStart"/>
       <w:r>
         <w:rPr>
           <w:highlight w:val="yellow"/>
         </w:rPr>
-        <w:t>Nearest</w:t>
-      </w:r>
-      <w:proofErr w:type="spellEnd"/>
-      <w:r>
-        <w:rPr>
-          <w:highlight w:val="yellow"/>
-        </w:rPr>
-        <w:t xml:space="preserve"> </w:t>
-      </w:r>
-      <w:proofErr w:type="spellStart"/>
-      <w:r>
-        <w:rPr>
-          <w:highlight w:val="yellow"/>
-        </w:rPr>
-        <w:t>Distance</w:t>
-      </w:r>
-      <w:proofErr w:type="spellEnd"/>
-      <w:r>
-        <w:rPr>
-          <w:highlight w:val="yellow"/>
-        </w:rPr>
-        <w:t xml:space="preserve"> </w:t>
-      </w:r>
-      <w:proofErr w:type="spellStart"/>
-      <w:r>
-        <w:rPr>
-          <w:highlight w:val="yellow"/>
-        </w:rPr>
-        <w:t>Matching</w:t>
-      </w:r>
-      <w:proofErr w:type="spellEnd"/>
+        <w:t>Nearest Distance Matching</w:t>
+      </w:r>
     </w:p>
     <w:p>
       <w:pPr>
@@ -2593,7 +2110,6 @@
           <w:lang w:val="en-GB"/>
         </w:rPr>
       </w:pPr>
-      <w:proofErr w:type="spellStart"/>
       <w:r>
         <w:rPr>
           <w:highlight w:val="yellow"/>
@@ -2615,98 +2131,141 @@
         </w:rPr>
         <w:t>alidation</w:t>
       </w:r>
-      <w:proofErr w:type="spellEnd"/>
       <w:r>
         <w:rPr>
           <w:highlight w:val="yellow"/>
           <w:lang w:val="en-GB"/>
         </w:rPr>
-        <w:t xml:space="preserve">/ Sb </w:t>
-      </w:r>
-      <w:proofErr w:type="spellStart"/>
+        <w:t>/ Sb Blockwise</w:t>
+      </w:r>
       <w:r>
         <w:rPr>
           <w:highlight w:val="yellow"/>
           <w:lang w:val="en-GB"/>
         </w:rPr>
-        <w:t>Blockwise</w:t>
-      </w:r>
-      <w:proofErr w:type="spellEnd"/>
+        <w:t xml:space="preserve"> </w:t>
+      </w:r>
       <w:r>
         <w:rPr>
           <w:highlight w:val="yellow"/>
           <w:lang w:val="en-GB"/>
         </w:rPr>
-        <w:t xml:space="preserve"> </w:t>
+        <w:t>Caret</w:t>
       </w:r>
       <w:r>
         <w:rPr>
           <w:highlight w:val="yellow"/>
           <w:lang w:val="en-GB"/>
         </w:rPr>
-        <w:t>Caret</w:t>
-      </w:r>
-      <w:r>
+        <w:t>?</w:t>
+      </w:r>
+    </w:p>
+    <w:p>
+      <w:pPr>
+        <w:pStyle w:val="Listenabsatz"/>
+        <w:numPr>
+          <w:ilvl w:val="1"/>
+          <w:numId w:val="1"/>
+        </w:numPr>
         <w:rPr>
           <w:highlight w:val="yellow"/>
           <w:lang w:val="en-GB"/>
         </w:rPr>
-        <w:t>?</w:t>
-      </w:r>
-    </w:p>
-    <w:p>
-      <w:pPr>
-        <w:pStyle w:val="Listenabsatz"/>
-        <w:numPr>
-          <w:ilvl w:val="1"/>
-          <w:numId w:val="1"/>
-        </w:numPr>
+      </w:pPr>
+      <w:r>
         <w:rPr>
           <w:highlight w:val="yellow"/>
           <w:lang w:val="en-GB"/>
         </w:rPr>
-      </w:pPr>
-      <w:proofErr w:type="spellStart"/>
-      <w:r>
+        <w:t>BlockCV</w:t>
+      </w:r>
+    </w:p>
+    <w:p>
+      <w:pPr>
+        <w:pStyle w:val="Listenabsatz"/>
+        <w:numPr>
+          <w:ilvl w:val="1"/>
+          <w:numId w:val="1"/>
+        </w:numPr>
         <w:rPr>
           <w:highlight w:val="yellow"/>
-          <w:lang w:val="en-GB"/>
-        </w:rPr>
-        <w:t>BlockCV</w:t>
-      </w:r>
-      <w:proofErr w:type="spellEnd"/>
-    </w:p>
-    <w:p>
-      <w:pPr>
-        <w:pStyle w:val="Listenabsatz"/>
-        <w:numPr>
-          <w:ilvl w:val="1"/>
-          <w:numId w:val="1"/>
-        </w:numPr>
+        </w:rPr>
+      </w:pPr>
+      <w:r>
         <w:rPr>
           <w:highlight w:val="yellow"/>
         </w:rPr>
-      </w:pPr>
-      <w:proofErr w:type="spellStart"/>
-      <w:r>
+        <w:t>Blockwise? Oder jeden Punkt einmal auslassen?</w:t>
+      </w:r>
+    </w:p>
+    <w:p>
+      <w:pPr>
+        <w:pStyle w:val="Listenabsatz"/>
+        <w:numPr>
+          <w:ilvl w:val="1"/>
+          <w:numId w:val="1"/>
+        </w:numPr>
         <w:rPr>
           <w:highlight w:val="yellow"/>
         </w:rPr>
-        <w:t>Blockwise</w:t>
-      </w:r>
-      <w:proofErr w:type="spellEnd"/>
+      </w:pPr>
       <w:r>
         <w:rPr>
           <w:highlight w:val="yellow"/>
         </w:rPr>
-        <w:t>? Oder jeden Punkt einmal auslassen?</w:t>
-      </w:r>
-    </w:p>
-    <w:p>
-      <w:pPr>
-        <w:pStyle w:val="Listenabsatz"/>
-        <w:numPr>
-          <w:ilvl w:val="1"/>
+        <w:t>Nochmal erläutern wie blockwise funktioniert</w:t>
+      </w:r>
+    </w:p>
+    <w:p>
+      <w:pPr>
+        <w:pStyle w:val="Listenabsatz"/>
+        <w:numPr>
+          <w:ilvl w:val="0"/>
+          <w:numId w:val="1"/>
+        </w:numPr>
+      </w:pPr>
+      <w:r>
+        <w:t>Literatur für Kreuzvalidierungsmethoden</w:t>
+      </w:r>
+    </w:p>
+    <w:p>
+      <w:pPr>
+        <w:pStyle w:val="Listenabsatz"/>
+        <w:numPr>
+          <w:ilvl w:val="0"/>
+          <w:numId w:val="1"/>
+        </w:numPr>
+      </w:pPr>
+      <w:r>
+        <w:t>Was geben die Fehlerwerte nochmal an? RMSE, R</w:t>
+      </w:r>
+      <w:r>
+        <w:rPr>
+          <w:vertAlign w:val="superscript"/>
+        </w:rPr>
+        <w:t>2</w:t>
+      </w:r>
+      <w:r>
+        <w:t xml:space="preserve"> und MAE?</w:t>
+      </w:r>
+    </w:p>
+    <w:p>
+      <w:pPr>
+        <w:pStyle w:val="Listenabsatz"/>
+        <w:numPr>
+          <w:ilvl w:val="0"/>
+          <w:numId w:val="1"/>
+        </w:numPr>
+      </w:pPr>
+      <w:r>
+        <w:t>MAE selbst berechnet, stimmt das so?</w:t>
+      </w:r>
+    </w:p>
+    <w:p>
+      <w:pPr>
+        <w:pStyle w:val="Listenabsatz"/>
+        <w:numPr>
+          <w:ilvl w:val="0"/>
           <w:numId w:val="1"/>
         </w:numPr>
         <w:rPr>
@@ -2717,94 +2276,12 @@
         <w:rPr>
           <w:highlight w:val="yellow"/>
         </w:rPr>
-        <w:t xml:space="preserve">Nochmal erläutern wie </w:t>
-      </w:r>
-      <w:proofErr w:type="spellStart"/>
-      <w:r>
-        <w:rPr>
-          <w:highlight w:val="yellow"/>
-        </w:rPr>
-        <w:t>blockwise</w:t>
-      </w:r>
-      <w:proofErr w:type="spellEnd"/>
-      <w:r>
-        <w:rPr>
-          <w:highlight w:val="yellow"/>
-        </w:rPr>
-        <w:t xml:space="preserve"> funktioniert</w:t>
-      </w:r>
-    </w:p>
-    <w:p>
-      <w:pPr>
-        <w:pStyle w:val="Listenabsatz"/>
-        <w:numPr>
-          <w:ilvl w:val="0"/>
-          <w:numId w:val="1"/>
-        </w:numPr>
-      </w:pPr>
-      <w:r>
-        <w:t>Literatur für Kreuzvalidierungsmethoden</w:t>
-      </w:r>
-    </w:p>
-    <w:p>
-      <w:pPr>
-        <w:pStyle w:val="Listenabsatz"/>
-        <w:numPr>
-          <w:ilvl w:val="0"/>
-          <w:numId w:val="1"/>
-        </w:numPr>
-      </w:pPr>
-      <w:r>
-        <w:t>Was geben die Fehlerwerte nochmal an? RMSE, R</w:t>
-      </w:r>
-      <w:r>
-        <w:rPr>
-          <w:vertAlign w:val="superscript"/>
-        </w:rPr>
-        <w:t>2</w:t>
-      </w:r>
-      <w:r>
-        <w:t xml:space="preserve"> und MAE?</w:t>
-      </w:r>
-    </w:p>
-    <w:p>
-      <w:pPr>
-        <w:pStyle w:val="Listenabsatz"/>
-        <w:numPr>
-          <w:ilvl w:val="0"/>
-          <w:numId w:val="1"/>
-        </w:numPr>
-      </w:pPr>
-      <w:r>
-        <w:t>MAE selbst berechnet, stimmt das so?</w:t>
-      </w:r>
-    </w:p>
-    <w:p>
-      <w:pPr>
-        <w:pStyle w:val="Listenabsatz"/>
-        <w:numPr>
-          <w:ilvl w:val="0"/>
-          <w:numId w:val="1"/>
-        </w:numPr>
-        <w:rPr>
-          <w:highlight w:val="yellow"/>
-        </w:rPr>
-      </w:pPr>
-      <w:r>
-        <w:rPr>
-          <w:highlight w:val="yellow"/>
-        </w:rPr>
         <w:t>Mit oder ohne Variablenselektion?</w:t>
       </w:r>
     </w:p>
     <w:p>
-      <w:proofErr w:type="spellStart"/>
-      <w:r>
-        <w:t>Difference</w:t>
-      </w:r>
-      <w:proofErr w:type="spellEnd"/>
-      <w:r>
-        <w:t>:</w:t>
+      <w:r>
+        <w:t>Difference:</w:t>
       </w:r>
     </w:p>
     <w:p>
@@ -2828,21 +2305,8 @@
         </w:numPr>
       </w:pPr>
       <w:r>
-        <w:t xml:space="preserve">Leider nicht dieselbe Legende wie </w:t>
-      </w:r>
-      <w:proofErr w:type="spellStart"/>
-      <w:r>
-        <w:t>outcome</w:t>
-      </w:r>
-      <w:proofErr w:type="spellEnd"/>
-      <w:r>
-        <w:t xml:space="preserve"> und </w:t>
-      </w:r>
-      <w:proofErr w:type="spellStart"/>
-      <w:r>
-        <w:t>prediction</w:t>
-      </w:r>
-      <w:proofErr w:type="spellEnd"/>
+        <w:t>Leider nicht dieselbe Legende wie outcome und prediction</w:t>
+      </w:r>
     </w:p>
     <w:p>
       <w:r>
@@ -2991,16 +2455,9 @@
       </w:r>
     </w:p>
     <w:p>
-      <w:proofErr w:type="gramStart"/>
-      <w:r>
-        <w:t>CAST::</w:t>
-      </w:r>
-      <w:proofErr w:type="spellStart"/>
-      <w:proofErr w:type="gramEnd"/>
-      <w:r>
-        <w:t>plot_geodist</w:t>
-      </w:r>
-      <w:proofErr w:type="spellEnd"/>
+      <w:r>
+        <w:t>CAST::plot_geodist</w:t>
+      </w:r>
     </w:p>
     <w:p>
       <w:r>
@@ -3017,47 +2474,7 @@
         </w:numPr>
       </w:pPr>
       <w:r>
-        <w:t xml:space="preserve">Wie stelle ich </w:t>
-      </w:r>
-      <w:proofErr w:type="spellStart"/>
-      <w:r>
-        <w:t>spatial</w:t>
-      </w:r>
-      <w:proofErr w:type="spellEnd"/>
-      <w:r>
-        <w:t xml:space="preserve"> </w:t>
-      </w:r>
-      <w:proofErr w:type="spellStart"/>
-      <w:r>
-        <w:t>blocks</w:t>
-      </w:r>
-      <w:proofErr w:type="spellEnd"/>
-      <w:r>
-        <w:t xml:space="preserve"> her für die </w:t>
-      </w:r>
-      <w:proofErr w:type="spellStart"/>
-      <w:r>
-        <w:t>spatial</w:t>
-      </w:r>
-      <w:proofErr w:type="spellEnd"/>
-      <w:r>
-        <w:t xml:space="preserve"> </w:t>
-      </w:r>
-      <w:proofErr w:type="spellStart"/>
-      <w:r>
-        <w:t>cross</w:t>
-      </w:r>
-      <w:proofErr w:type="spellEnd"/>
-      <w:r>
-        <w:t xml:space="preserve"> </w:t>
-      </w:r>
-      <w:proofErr w:type="spellStart"/>
-      <w:r>
-        <w:t>validation</w:t>
-      </w:r>
-      <w:proofErr w:type="spellEnd"/>
-      <w:r>
-        <w:t>?</w:t>
+        <w:t>Wie stelle ich spatial blocks her für die spatial cross validation?</w:t>
       </w:r>
     </w:p>
     <w:p>
@@ -3074,15 +2491,7 @@
         </w:numPr>
       </w:pPr>
       <w:r>
-        <w:t xml:space="preserve">Welche </w:t>
-      </w:r>
-      <w:proofErr w:type="spellStart"/>
-      <w:r>
-        <w:t>Prediction</w:t>
-      </w:r>
-      <w:proofErr w:type="spellEnd"/>
-      <w:r>
-        <w:t xml:space="preserve"> benutzen wir? </w:t>
+        <w:t xml:space="preserve">Welche Prediction benutzen wir? </w:t>
       </w:r>
     </w:p>
     <w:p>
@@ -3174,13 +2583,8 @@
         </w:numPr>
       </w:pPr>
       <w:r>
-        <w:t xml:space="preserve">Gleiche Legende für Outcome und </w:t>
-      </w:r>
-      <w:proofErr w:type="spellStart"/>
-      <w:r>
-        <w:t>Prediction</w:t>
-      </w:r>
-      <w:proofErr w:type="spellEnd"/>
+        <w:t>Gleiche Legende für Outcome und Prediction</w:t>
+      </w:r>
       <w:r>
         <w:t xml:space="preserve"> -&gt; große Schwierigkeiten: Ideen dazu?</w:t>
       </w:r>
@@ -3205,13 +2609,8 @@
           <w:numId w:val="1"/>
         </w:numPr>
       </w:pPr>
-      <w:proofErr w:type="spellStart"/>
-      <w:r>
-        <w:t>Prediktoren</w:t>
-      </w:r>
-      <w:proofErr w:type="spellEnd"/>
-      <w:r>
-        <w:t xml:space="preserve"> im selben Stil</w:t>
+      <w:r>
+        <w:t>Prediktoren im selben Stil</w:t>
       </w:r>
     </w:p>
     <w:p>
@@ -3247,15 +2646,7 @@
         </w:numPr>
       </w:pPr>
       <w:r>
-        <w:t>Code aufräumen/</w:t>
-      </w:r>
-      <w:proofErr w:type="spellStart"/>
-      <w:r>
-        <w:t>kommentiern</w:t>
-      </w:r>
-      <w:proofErr w:type="spellEnd"/>
-      <w:r>
-        <w:t>!</w:t>
+        <w:t>Code aufräumen/kommentiern!</w:t>
       </w:r>
     </w:p>
     <w:p>
@@ -3303,236 +2694,228 @@
         <w:rPr>
           <w:highlight w:val="red"/>
         </w:rPr>
-        <w:t xml:space="preserve">Plot </w:t>
-      </w:r>
-      <w:proofErr w:type="spellStart"/>
-      <w:r>
-        <w:rPr>
-          <w:highlight w:val="red"/>
-        </w:rPr>
-        <w:t>of</w:t>
-      </w:r>
-      <w:proofErr w:type="spellEnd"/>
-      <w:r>
-        <w:rPr>
-          <w:highlight w:val="red"/>
-        </w:rPr>
+        <w:t>Plot of distances</w:t>
+      </w:r>
+    </w:p>
+    <w:p/>
+    <w:p>
+      <w:r>
+        <w:t>Wo brauche ich Hilfe?</w:t>
+      </w:r>
+    </w:p>
+    <w:p>
+      <w:pPr>
+        <w:pStyle w:val="Listenabsatz"/>
+        <w:numPr>
+          <w:ilvl w:val="0"/>
+          <w:numId w:val="1"/>
+        </w:numPr>
+      </w:pPr>
+      <w:r>
+        <w:t>RFE: Da läuft irgendwas noch nicht richtig</w:t>
+      </w:r>
+    </w:p>
+    <w:p>
+      <w:pPr>
+        <w:pStyle w:val="Listenabsatz"/>
+        <w:numPr>
+          <w:ilvl w:val="0"/>
+          <w:numId w:val="1"/>
+        </w:numPr>
+      </w:pPr>
+      <w:r>
+        <w:t>Variogramm – bei mir stellt sich keine wirkliche Range ein, was tun?</w:t>
+      </w:r>
+    </w:p>
+    <w:p>
+      <w:pPr>
+        <w:pStyle w:val="Listenabsatz"/>
+        <w:numPr>
+          <w:ilvl w:val="0"/>
+          <w:numId w:val="1"/>
+        </w:numPr>
+      </w:pPr>
+      <w:r>
+        <w:t>Inwiefern kann man da die räumliche Autokorrelation wirklich bestimmen? Und inwiefern könnte uns das etwas bringen?</w:t>
+      </w:r>
+    </w:p>
+    <w:p>
+      <w:r>
+        <w:t>Folgendes muss noch implementiert w</w:t>
+      </w:r>
+      <w:r>
+        <w:t>e</w:t>
+      </w:r>
+      <w:r>
+        <w:t>rden:</w:t>
+      </w:r>
+    </w:p>
+    <w:p>
+      <w:pPr>
+        <w:pStyle w:val="Listenabsatz"/>
+        <w:numPr>
+          <w:ilvl w:val="0"/>
+          <w:numId w:val="1"/>
+        </w:numPr>
+      </w:pPr>
+      <w:r>
+        <w:t>Eine Eingabebox zur eigenen Aufstellung eine</w:t>
+      </w:r>
+      <w:r>
+        <w:t>r Formel für die Berechnung der Simulation</w:t>
+      </w:r>
+    </w:p>
+    <w:p>
+      <w:pPr>
+        <w:pStyle w:val="Listenabsatz"/>
+        <w:numPr>
+          <w:ilvl w:val="0"/>
+          <w:numId w:val="1"/>
+        </w:numPr>
+      </w:pPr>
+      <w:r>
+        <w:t>Plot der „distances“</w:t>
+      </w:r>
+    </w:p>
+    <w:p>
+      <w:pPr>
+        <w:pStyle w:val="Listenabsatz"/>
+        <w:numPr>
+          <w:ilvl w:val="0"/>
+          <w:numId w:val="1"/>
+        </w:numPr>
+      </w:pPr>
+      <w:r>
+        <w:t xml:space="preserve">Variablenselektion RFE </w:t>
+      </w:r>
+    </w:p>
+    <w:p>
+      <w:pPr>
+        <w:pStyle w:val="Listenabsatz"/>
+        <w:numPr>
+          <w:ilvl w:val="0"/>
+          <w:numId w:val="1"/>
+        </w:numPr>
+      </w:pPr>
+      <w:r>
+        <w:t>Bestimmung der Autokorrelation, aber wie?</w:t>
+      </w:r>
+    </w:p>
+    <w:p>
+      <w:pPr>
+        <w:pStyle w:val="Listenabsatz"/>
+        <w:numPr>
+          <w:ilvl w:val="0"/>
+          <w:numId w:val="1"/>
+        </w:numPr>
+      </w:pPr>
+      <w:r>
+        <w:t>Vorhersage und AOA für alle Modelle berechnen und plotten (AOA optional)</w:t>
+      </w:r>
+    </w:p>
+    <w:p>
+      <w:pPr>
+        <w:pStyle w:val="Listenabsatz"/>
+        <w:numPr>
+          <w:ilvl w:val="0"/>
+          <w:numId w:val="1"/>
+        </w:numPr>
+      </w:pPr>
+      <w:r>
+        <w:t xml:space="preserve">Mtry </w:t>
+      </w:r>
+      <w:r>
+        <w:t>k</w:t>
+      </w:r>
+      <w:r>
+        <w:t>onstant auf 2</w:t>
+      </w:r>
+      <w:r>
+        <w:t xml:space="preserve"> setzen</w:t>
+      </w:r>
+      <w:r>
         <w:t xml:space="preserve"> </w:t>
       </w:r>
-      <w:proofErr w:type="spellStart"/>
-      <w:r>
-        <w:rPr>
-          <w:highlight w:val="red"/>
-        </w:rPr>
-        <w:t>distances</w:t>
-      </w:r>
-      <w:proofErr w:type="spellEnd"/>
-    </w:p>
-    <w:p/>
-    <w:p>
-      <w:r>
-        <w:t>Wo brauche ich Hilfe?</w:t>
-      </w:r>
-    </w:p>
-    <w:p>
-      <w:pPr>
-        <w:pStyle w:val="Listenabsatz"/>
-        <w:numPr>
-          <w:ilvl w:val="0"/>
-          <w:numId w:val="1"/>
-        </w:numPr>
-      </w:pPr>
-      <w:r>
-        <w:t>RFE: Da läuft irgendwas noch nicht richtig</w:t>
-      </w:r>
-    </w:p>
-    <w:p>
-      <w:pPr>
-        <w:pStyle w:val="Listenabsatz"/>
-        <w:numPr>
-          <w:ilvl w:val="0"/>
-          <w:numId w:val="1"/>
-        </w:numPr>
-      </w:pPr>
-      <w:proofErr w:type="spellStart"/>
-      <w:r>
-        <w:t>Variogramm</w:t>
-      </w:r>
-      <w:proofErr w:type="spellEnd"/>
-      <w:r>
-        <w:t xml:space="preserve"> – bei mir stellt sich keine wirkliche Range ein, was tun?</w:t>
-      </w:r>
-    </w:p>
-    <w:p>
-      <w:pPr>
-        <w:pStyle w:val="Listenabsatz"/>
-        <w:numPr>
-          <w:ilvl w:val="0"/>
-          <w:numId w:val="1"/>
-        </w:numPr>
-      </w:pPr>
-      <w:r>
-        <w:t>Inwiefern kann man da die räumliche Autokorrelation wirklich bestimmen? Und inwiefern könnte uns das etwas bringen?</w:t>
-      </w:r>
-    </w:p>
-    <w:p>
-      <w:pPr>
-        <w:rPr>
-          <w:lang w:val="en-GB"/>
-        </w:rPr>
-      </w:pPr>
-      <w:r>
-        <w:rPr>
-          <w:lang w:val="en-GB"/>
-        </w:rPr>
-        <w:t xml:space="preserve">Box for equation and </w:t>
-      </w:r>
-    </w:p>
-    <w:p>
-      <w:pPr>
-        <w:rPr>
-          <w:lang w:val="en-GB"/>
-        </w:rPr>
-      </w:pPr>
-      <w:r>
-        <w:rPr>
-          <w:lang w:val="en-GB"/>
-        </w:rPr>
-        <w:t xml:space="preserve">autocorrelation </w:t>
-      </w:r>
-      <w:r>
-        <w:rPr>
-          <w:lang w:val="en-GB"/>
-        </w:rPr>
-        <w:t>the range.</w:t>
-      </w:r>
-    </w:p>
-    <w:p>
-      <w:pPr>
-        <w:rPr>
-          <w:lang w:val="en-GB"/>
-        </w:rPr>
-      </w:pPr>
-      <w:r>
-        <w:rPr>
-          <w:lang w:val="en-GB"/>
-        </w:rPr>
-        <w:t>Plot of distances</w:t>
-      </w:r>
-    </w:p>
-    <w:p>
-      <w:pPr>
-        <w:rPr>
-          <w:lang w:val="en-GB"/>
-        </w:rPr>
-      </w:pPr>
-      <w:r>
-        <w:rPr>
-          <w:lang w:val="en-GB"/>
-        </w:rPr>
-        <w:t>Publish shiny app</w:t>
-      </w:r>
-      <w:r>
-        <w:rPr>
-          <w:lang w:val="en-GB"/>
-        </w:rPr>
-        <w:t xml:space="preserve"> (</w:t>
-      </w:r>
-      <w:proofErr w:type="spellStart"/>
-      <w:r>
-        <w:rPr>
-          <w:lang w:val="en-GB"/>
-        </w:rPr>
-        <w:t>github</w:t>
-      </w:r>
-      <w:proofErr w:type="spellEnd"/>
-      <w:r>
-        <w:rPr>
-          <w:lang w:val="en-GB"/>
-        </w:rPr>
-        <w:t xml:space="preserve"> und auf </w:t>
-      </w:r>
-      <w:proofErr w:type="spellStart"/>
-      <w:r>
-        <w:rPr>
-          <w:lang w:val="en-GB"/>
-        </w:rPr>
-        <w:t>nem</w:t>
-      </w:r>
-      <w:proofErr w:type="spellEnd"/>
-      <w:r>
-        <w:rPr>
-          <w:lang w:val="en-GB"/>
-        </w:rPr>
-        <w:t xml:space="preserve"> Server?)</w:t>
-      </w:r>
-    </w:p>
-    <w:p>
-      <w:proofErr w:type="spellStart"/>
-      <w:r>
-        <w:t>Mtry</w:t>
-      </w:r>
-      <w:proofErr w:type="spellEnd"/>
+      <w:r>
+        <w:t>–</w:t>
+      </w:r>
+      <w:r>
+        <w:t>&gt;</w:t>
+      </w:r>
+      <w:r>
+        <w:t xml:space="preserve"> n</w:t>
+      </w:r>
+      <w:r>
+        <w:t>icht</w:t>
+      </w:r>
+      <w:r>
+        <w:t xml:space="preserve"> B</w:t>
+      </w:r>
+      <w:r>
+        <w:t xml:space="preserve">estandteil unserer </w:t>
+      </w:r>
+      <w:r>
+        <w:t>S</w:t>
+      </w:r>
+      <w:r>
+        <w:t>imulation</w:t>
+      </w:r>
+      <w:r>
+        <w:t xml:space="preserve"> (für RF schon erledigt, aber auch für SVM implementieren)</w:t>
+      </w:r>
+    </w:p>
+    <w:p>
+      <w:pPr>
+        <w:pStyle w:val="Listenabsatz"/>
+        <w:numPr>
+          <w:ilvl w:val="0"/>
+          <w:numId w:val="1"/>
+        </w:numPr>
+      </w:pPr>
+      <w:r>
+        <w:t>S</w:t>
+      </w:r>
+      <w:r>
+        <w:t xml:space="preserve">hiny </w:t>
+      </w:r>
+      <w:r>
+        <w:t>A</w:t>
+      </w:r>
+      <w:r>
+        <w:t>pp</w:t>
+      </w:r>
+      <w:r>
+        <w:t xml:space="preserve"> veröffentlichen</w:t>
+      </w:r>
+      <w:r>
+        <w:t xml:space="preserve"> (rver?)</w:t>
+      </w:r>
+    </w:p>
+    <w:p>
+      <w:pPr>
+        <w:pStyle w:val="Listenabsatz"/>
+        <w:numPr>
+          <w:ilvl w:val="0"/>
+          <w:numId w:val="1"/>
+        </w:numPr>
+      </w:pPr>
+      <w:r>
+        <w:t>Legende berichtigen (</w:t>
+      </w:r>
+      <w:r>
+        <w:t>Zlim: bei Achsenlegende</w:t>
+      </w:r>
+      <w:r>
+        <w:t xml:space="preserve"> setzen)</w:t>
+      </w:r>
       <w:r>
         <w:t xml:space="preserve"> </w:t>
       </w:r>
-      <w:proofErr w:type="spellStart"/>
-      <w:r>
-        <w:t>constant</w:t>
-      </w:r>
-      <w:proofErr w:type="spellEnd"/>
-      <w:r>
-        <w:t xml:space="preserve"> auf 2 halten</w:t>
-      </w:r>
-      <w:r>
-        <w:t xml:space="preserve"> </w:t>
-      </w:r>
-      <w:r>
-        <w:t>–</w:t>
-      </w:r>
-      <w:r>
-        <w:t xml:space="preserve"> n</w:t>
-      </w:r>
-      <w:r>
-        <w:t xml:space="preserve">icht </w:t>
-      </w:r>
-      <w:proofErr w:type="spellStart"/>
-      <w:r>
-        <w:t>bestandteil</w:t>
-      </w:r>
-      <w:proofErr w:type="spellEnd"/>
-      <w:r>
-        <w:t xml:space="preserve"> unserer </w:t>
-      </w:r>
-      <w:proofErr w:type="spellStart"/>
-      <w:r>
-        <w:t>simulation</w:t>
-      </w:r>
-      <w:proofErr w:type="spellEnd"/>
-    </w:p>
-    <w:p>
-      <w:pPr>
-        <w:pStyle w:val="Listenabsatz"/>
-        <w:numPr>
-          <w:ilvl w:val="0"/>
-          <w:numId w:val="1"/>
-        </w:numPr>
-      </w:pPr>
-      <w:r>
-        <w:t>GLEICHES GILT FÜR SVM</w:t>
-      </w:r>
-    </w:p>
-    <w:p>
-      <w:pPr>
-        <w:spacing w:line="240" w:lineRule="auto"/>
-      </w:pPr>
-      <w:proofErr w:type="spellStart"/>
-      <w:r>
-        <w:t>Zlim</w:t>
-      </w:r>
-      <w:proofErr w:type="spellEnd"/>
-      <w:r>
-        <w:t>: bei Achsenlegende</w:t>
+      <w:r>
+        <w:sym w:font="Wingdings" w:char="F0E0"/>
+      </w:r>
+      <w:r>
+        <w:t xml:space="preserve"> Lesezeichen gesetzt</w:t>
       </w:r>
     </w:p>
     <w:p/>

</xml_diff>

<commit_message>
Split app + implementing text field to enter expression
</commit_message>
<xml_diff>
--- a/Fragen.docx
+++ b/Fragen.docx
@@ -2731,6 +2731,18 @@
       <w:pPr>
         <w:pStyle w:val="Listenabsatz"/>
         <w:numPr>
+          <w:ilvl w:val="1"/>
+          <w:numId w:val="1"/>
+        </w:numPr>
+      </w:pPr>
+      <w:r>
+        <w:t>Daten zu stark korreliert -&gt; stetig steigendes Variogram</w:t>
+      </w:r>
+    </w:p>
+    <w:p>
+      <w:pPr>
+        <w:pStyle w:val="Listenabsatz"/>
+        <w:numPr>
           <w:ilvl w:val="0"/>
           <w:numId w:val="1"/>
         </w:numPr>
@@ -2741,6 +2753,38 @@
     </w:p>
     <w:p>
       <w:r>
+        <w:t>Aufgetretene Fehler:</w:t>
+      </w:r>
+    </w:p>
+    <w:p>
+      <w:pPr>
+        <w:pStyle w:val="Listenabsatz"/>
+        <w:numPr>
+          <w:ilvl w:val="0"/>
+          <w:numId w:val="1"/>
+        </w:numPr>
+      </w:pPr>
+      <w:r>
+        <w:t>Wenn als CV Methode nur NNDM LOO ausgewählt wir, öffnet sich auch LOO CV (die includes()-Abfrage ist nämlich wahr. Problem: Wenn ich NNDM LOO CV + eine andere Methode wähle, tritt dieser Fehler nicht auf, warum???</w:t>
+      </w:r>
+    </w:p>
+    <w:p>
+      <w:pPr>
+        <w:pStyle w:val="Listenabsatz"/>
+        <w:numPr>
+          <w:ilvl w:val="0"/>
+          <w:numId w:val="1"/>
+        </w:numPr>
+      </w:pPr>
+      <w:r>
+        <w:t>Legende korrigiere</w:t>
+      </w:r>
+      <w:r>
+        <w:t>n (auch wenn mehrere Predictions gezeigt werden)</w:t>
+      </w:r>
+    </w:p>
+    <w:p>
+      <w:r>
         <w:t>Folgendes muss noch implementiert w</w:t>
       </w:r>
       <w:r>
@@ -2757,12 +2801,15 @@
           <w:ilvl w:val="0"/>
           <w:numId w:val="1"/>
         </w:numPr>
-      </w:pPr>
-      <w:r>
-        <w:t>Eine Eingabebox zur eigenen Aufstellung eine</w:t>
-      </w:r>
-      <w:r>
-        <w:t>r Formel für die Berechnung der Simulation</w:t>
+        <w:rPr>
+          <w:highlight w:val="yellow"/>
+        </w:rPr>
+      </w:pPr>
+      <w:r>
+        <w:rPr>
+          <w:highlight w:val="yellow"/>
+        </w:rPr>
+        <w:t>Eine Eingabebox zur eigenen Aufstellung einer Formel für die Berechnung der Simulation</w:t>
       </w:r>
     </w:p>
     <w:p>
@@ -2784,6 +2831,24 @@
           <w:ilvl w:val="0"/>
           <w:numId w:val="1"/>
         </w:numPr>
+        <w:rPr>
+          <w:highlight w:val="yellow"/>
+        </w:rPr>
+      </w:pPr>
+      <w:r>
+        <w:rPr>
+          <w:highlight w:val="yellow"/>
+        </w:rPr>
+        <w:t>Variablenwichtigkeit plotten</w:t>
+      </w:r>
+    </w:p>
+    <w:p>
+      <w:pPr>
+        <w:pStyle w:val="Listenabsatz"/>
+        <w:numPr>
+          <w:ilvl w:val="0"/>
+          <w:numId w:val="1"/>
+        </w:numPr>
       </w:pPr>
       <w:r>
         <w:t xml:space="preserve">Variablenselektion RFE </w:t>
@@ -2808,8 +2873,14 @@
           <w:ilvl w:val="0"/>
           <w:numId w:val="1"/>
         </w:numPr>
-      </w:pPr>
-      <w:r>
+        <w:rPr>
+          <w:highlight w:val="green"/>
+        </w:rPr>
+      </w:pPr>
+      <w:r>
+        <w:rPr>
+          <w:highlight w:val="green"/>
+        </w:rPr>
         <w:t>Vorhersage und AOA für alle Modelle berechnen und plotten (AOA optional)</w:t>
       </w:r>
     </w:p>
@@ -2837,45 +2908,30 @@
         <w:t xml:space="preserve"> </w:t>
       </w:r>
       <w:r>
-        <w:t>–</w:t>
-      </w:r>
-      <w:r>
-        <w:t>&gt;</w:t>
+        <w:t>–&gt;</w:t>
       </w:r>
       <w:r>
         <w:t xml:space="preserve"> n</w:t>
       </w:r>
       <w:r>
-        <w:t>icht</w:t>
-      </w:r>
-      <w:r>
-        <w:t xml:space="preserve"> B</w:t>
-      </w:r>
-      <w:r>
-        <w:t xml:space="preserve">estandteil unserer </w:t>
-      </w:r>
+        <w:t>icht Bestandteil unserer Simulation</w:t>
+      </w:r>
+      <w:r>
+        <w:t xml:space="preserve"> (für RF schon erledigt, aber auch für SVM implementieren)</w:t>
+      </w:r>
+    </w:p>
+    <w:p>
+      <w:pPr>
+        <w:pStyle w:val="Listenabsatz"/>
+        <w:numPr>
+          <w:ilvl w:val="0"/>
+          <w:numId w:val="1"/>
+        </w:numPr>
+      </w:pPr>
       <w:r>
         <w:t>S</w:t>
       </w:r>
       <w:r>
-        <w:t>imulation</w:t>
-      </w:r>
-      <w:r>
-        <w:t xml:space="preserve"> (für RF schon erledigt, aber auch für SVM implementieren)</w:t>
-      </w:r>
-    </w:p>
-    <w:p>
-      <w:pPr>
-        <w:pStyle w:val="Listenabsatz"/>
-        <w:numPr>
-          <w:ilvl w:val="0"/>
-          <w:numId w:val="1"/>
-        </w:numPr>
-      </w:pPr>
-      <w:r>
-        <w:t>S</w:t>
-      </w:r>
-      <w:r>
         <w:t xml:space="preserve">hiny </w:t>
       </w:r>
       <w:r>
@@ -2888,7 +2944,13 @@
         <w:t xml:space="preserve"> veröffentlichen</w:t>
       </w:r>
       <w:r>
-        <w:t xml:space="preserve"> (rver?)</w:t>
+        <w:t xml:space="preserve"> (</w:t>
+      </w:r>
+      <w:r>
+        <w:t>shinyserver.io</w:t>
+      </w:r>
+      <w:r>
+        <w:t>?)</w:t>
       </w:r>
     </w:p>
     <w:p>
@@ -2917,8 +2979,314 @@
       <w:r>
         <w:t xml:space="preserve"> Lesezeichen gesetzt</w:t>
       </w:r>
-    </w:p>
-    <w:p/>
+      <w:r>
+        <w:br w:type="page"/>
+      </w:r>
+    </w:p>
+    <w:p>
+      <w:pPr>
+        <w:rPr>
+          <w:b/>
+          <w:bCs/>
+          <w:lang w:val="en-GB"/>
+        </w:rPr>
+      </w:pPr>
+      <w:r>
+        <w:rPr>
+          <w:b/>
+          <w:bCs/>
+          <w:lang w:val="en-GB"/>
+        </w:rPr>
+        <w:lastRenderedPageBreak/>
+        <w:t>Hypothese</w:t>
+      </w:r>
+      <w:r>
+        <w:rPr>
+          <w:b/>
+          <w:bCs/>
+          <w:lang w:val="en-GB"/>
+        </w:rPr>
+        <w:t>s</w:t>
+      </w:r>
+    </w:p>
+    <w:p>
+      <w:pPr>
+        <w:pStyle w:val="Listenabsatz"/>
+        <w:numPr>
+          <w:ilvl w:val="0"/>
+          <w:numId w:val="2"/>
+        </w:numPr>
+        <w:rPr>
+          <w:lang w:val="en-GB"/>
+        </w:rPr>
+      </w:pPr>
+      <w:r>
+        <w:rPr>
+          <w:lang w:val="en-GB"/>
+        </w:rPr>
+        <w:t>It is necessary to account for spatial autocorrelation during the validation of map accuracy</w:t>
+      </w:r>
+    </w:p>
+    <w:p>
+      <w:pPr>
+        <w:pStyle w:val="Listenabsatz"/>
+        <w:numPr>
+          <w:ilvl w:val="0"/>
+          <w:numId w:val="2"/>
+        </w:numPr>
+        <w:rPr>
+          <w:lang w:val="en-GB"/>
+        </w:rPr>
+      </w:pPr>
+      <w:r>
+        <w:rPr>
+          <w:lang w:val="en-GB"/>
+        </w:rPr>
+        <w:t>Depending on the distribution of the sampling points (</w:t>
+      </w:r>
+      <w:r>
+        <w:rPr>
+          <w:lang w:val="en-GB"/>
+        </w:rPr>
+        <w:t>i.e.,</w:t>
+      </w:r>
+      <w:r>
+        <w:rPr>
+          <w:lang w:val="en-GB"/>
+        </w:rPr>
+        <w:t xml:space="preserve"> training data), some cross-</w:t>
+      </w:r>
+      <w:r>
+        <w:rPr>
+          <w:lang w:val="en-GB"/>
+        </w:rPr>
+        <w:t>v</w:t>
+      </w:r>
+      <w:r>
+        <w:rPr>
+          <w:lang w:val="en-GB"/>
+        </w:rPr>
+        <w:t>alidation strategies are more suitable than others</w:t>
+      </w:r>
+    </w:p>
+    <w:p>
+      <w:pPr>
+        <w:pStyle w:val="Listenabsatz"/>
+        <w:numPr>
+          <w:ilvl w:val="0"/>
+          <w:numId w:val="2"/>
+        </w:numPr>
+        <w:rPr>
+          <w:lang w:val="en-GB"/>
+        </w:rPr>
+      </w:pPr>
+      <w:r>
+        <w:rPr>
+          <w:lang w:val="en-GB"/>
+        </w:rPr>
+        <w:t>Random CV is suitable for random und regular samp</w:t>
+      </w:r>
+      <w:r>
+        <w:rPr>
+          <w:lang w:val="en-GB"/>
+        </w:rPr>
+        <w:t>li</w:t>
+      </w:r>
+      <w:r>
+        <w:rPr>
+          <w:lang w:val="en-GB"/>
+        </w:rPr>
+        <w:t>ng points</w:t>
+      </w:r>
+    </w:p>
+    <w:p>
+      <w:pPr>
+        <w:pStyle w:val="Listenabsatz"/>
+        <w:numPr>
+          <w:ilvl w:val="0"/>
+          <w:numId w:val="2"/>
+        </w:numPr>
+        <w:rPr>
+          <w:lang w:val="en-GB"/>
+        </w:rPr>
+      </w:pPr>
+      <w:r>
+        <w:rPr>
+          <w:lang w:val="en-GB"/>
+        </w:rPr>
+        <w:t>Random CV is overoptimistic for clustered sampling points</w:t>
+      </w:r>
+    </w:p>
+    <w:p>
+      <w:pPr>
+        <w:pStyle w:val="Listenabsatz"/>
+        <w:numPr>
+          <w:ilvl w:val="0"/>
+          <w:numId w:val="2"/>
+        </w:numPr>
+        <w:rPr>
+          <w:lang w:val="en-GB"/>
+        </w:rPr>
+      </w:pPr>
+      <w:r>
+        <w:rPr>
+          <w:lang w:val="en-GB"/>
+        </w:rPr>
+        <w:t>Spatial CV is more suitable for clustered sampling points than random cv</w:t>
+      </w:r>
+    </w:p>
+    <w:p>
+      <w:pPr>
+        <w:pStyle w:val="Listenabsatz"/>
+        <w:numPr>
+          <w:ilvl w:val="0"/>
+          <w:numId w:val="2"/>
+        </w:numPr>
+        <w:rPr>
+          <w:lang w:val="en-GB"/>
+        </w:rPr>
+      </w:pPr>
+      <w:r>
+        <w:rPr>
+          <w:lang w:val="en-GB"/>
+        </w:rPr>
+        <w:t>NNDM CV fits best for all types of sampling points</w:t>
+      </w:r>
+    </w:p>
+    <w:p>
+      <w:pPr>
+        <w:pStyle w:val="Listenabsatz"/>
+        <w:numPr>
+          <w:ilvl w:val="0"/>
+          <w:numId w:val="2"/>
+        </w:numPr>
+        <w:rPr>
+          <w:lang w:val="en-GB"/>
+        </w:rPr>
+      </w:pPr>
+      <w:r>
+        <w:rPr>
+          <w:lang w:val="en-GB"/>
+        </w:rPr>
+        <w:t>For clustered samples:</w:t>
+      </w:r>
+    </w:p>
+    <w:p>
+      <w:pPr>
+        <w:pStyle w:val="Listenabsatz"/>
+        <w:numPr>
+          <w:ilvl w:val="1"/>
+          <w:numId w:val="2"/>
+        </w:numPr>
+        <w:rPr>
+          <w:lang w:val="en-GB"/>
+        </w:rPr>
+      </w:pPr>
+      <w:r>
+        <w:rPr>
+          <w:lang w:val="en-GB"/>
+        </w:rPr>
+        <w:t>AOA becomes smaller for random cv</w:t>
+      </w:r>
+    </w:p>
+    <w:p>
+      <w:pPr>
+        <w:pStyle w:val="Listenabsatz"/>
+        <w:numPr>
+          <w:ilvl w:val="0"/>
+          <w:numId w:val="2"/>
+        </w:numPr>
+        <w:rPr>
+          <w:lang w:val="en-GB"/>
+        </w:rPr>
+      </w:pPr>
+      <w:r>
+        <w:t>Variable selection:</w:t>
+      </w:r>
+    </w:p>
+    <w:p>
+      <w:pPr>
+        <w:pStyle w:val="Listenabsatz"/>
+        <w:numPr>
+          <w:ilvl w:val="1"/>
+          <w:numId w:val="2"/>
+        </w:numPr>
+      </w:pPr>
+      <w:r>
+        <w:rPr>
+          <w:lang w:val="en-GB"/>
+        </w:rPr>
+        <w:t>Example</w:t>
+      </w:r>
+      <w:r>
+        <w:rPr>
+          <w:lang w:val="en-GB"/>
+        </w:rPr>
+        <w:t xml:space="preserve"> lat/lon: </w:t>
+      </w:r>
+      <w:r>
+        <w:rPr>
+          <w:lang w:val="en-GB"/>
+        </w:rPr>
+        <w:t xml:space="preserve">Explain why models tend to see it as important (because it is easy to distinguish things about it). This means that the model is good at discriminating data based on these </w:t>
+      </w:r>
+      <w:r>
+        <w:rPr>
+          <w:lang w:val="en-GB"/>
+        </w:rPr>
+        <w:t>predictors,</w:t>
+      </w:r>
+      <w:r>
+        <w:rPr>
+          <w:lang w:val="en-GB"/>
+        </w:rPr>
+        <w:t xml:space="preserve"> but it has nothing to do with the actual context</w:t>
+      </w:r>
+    </w:p>
+    <w:p>
+      <w:pPr>
+        <w:rPr>
+          <w:lang w:val="en-GB"/>
+        </w:rPr>
+      </w:pPr>
+      <w:r>
+        <w:rPr>
+          <w:lang w:val="en-GB"/>
+        </w:rPr>
+        <w:t>-</w:t>
+      </w:r>
+      <w:r>
+        <w:rPr>
+          <w:lang w:val="en-GB"/>
+        </w:rPr>
+        <w:t xml:space="preserve">&gt; </w:t>
+      </w:r>
+      <w:r>
+        <w:rPr>
+          <w:lang w:val="en-GB"/>
+        </w:rPr>
+        <w:t>When using RFE, these never fall out, no matter whether with random CV or spatial CV</w:t>
+      </w:r>
+    </w:p>
+    <w:p>
+      <w:pPr>
+        <w:rPr>
+          <w:lang w:val="en-GB"/>
+        </w:rPr>
+      </w:pPr>
+      <w:r>
+        <w:rPr>
+          <w:lang w:val="en-GB"/>
+        </w:rPr>
+        <w:t xml:space="preserve">-&gt; </w:t>
+      </w:r>
+      <w:r>
+        <w:rPr>
+          <w:lang w:val="en-GB"/>
+        </w:rPr>
+        <w:t>For FFS, large differences should occur in the selected predictors</w:t>
+      </w:r>
+    </w:p>
     <w:sectPr>
       <w:pgSz w:w="11906" w:h="16838"/>
       <w:pgMar w:top="1417" w:right="1417" w:bottom="1134" w:left="1417" w:header="708" w:footer="708" w:gutter="0"/>
@@ -2932,9 +3300,9 @@
 <file path=word/numbering.xml><?xml version="1.0" encoding="utf-8"?>
 <w:numbering xmlns:wpc="http://schemas.microsoft.com/office/word/2010/wordprocessingCanvas" xmlns:cx="http://schemas.microsoft.com/office/drawing/2014/chartex" xmlns:cx1="http://schemas.microsoft.com/office/drawing/2015/9/8/chartex" xmlns:cx2="http://schemas.microsoft.com/office/drawing/2015/10/21/chartex" xmlns:cx3="http://schemas.microsoft.com/office/drawing/2016/5/9/chartex" xmlns:cx4="http://schemas.microsoft.com/office/drawing/2016/5/10/chartex" xmlns:cx5="http://schemas.microsoft.com/office/drawing/2016/5/11/chartex" xmlns:cx6="http://schemas.microsoft.com/office/drawing/2016/5/12/chartex" xmlns:cx7="http://schemas.microsoft.com/office/drawing/2016/5/13/chartex" xmlns:cx8="http://schemas.microsoft.com/office/drawing/2016/5/14/chartex" xmlns:mc="http://schemas.openxmlformats.org/markup-compatibility/2006" xmlns:aink="http://schemas.microsoft.com/office/drawing/2016/ink" xmlns:am3d="http://schemas.microsoft.com/office/drawing/2017/model3d" xmlns:o="urn:schemas-microsoft-com:office:office" xmlns:r="http://schemas.openxmlformats.org/officeDocument/2006/relationships" xmlns:m="http://schemas.openxmlformats.org/officeDocument/2006/math" xmlns:v="urn:schemas-microsoft-com:vml" xmlns:wp14="http://schemas.microsoft.com/office/word/2010/wordprocessingDrawing" xmlns:wp="http://schemas.openxmlformats.org/drawingml/2006/wordprocessingDrawing" xmlns:w10="urn:schemas-microsoft-com:office:word" xmlns:w="http://schemas.openxmlformats.org/wordprocessingml/2006/main" xmlns:w14="http://schemas.microsoft.com/office/word/2010/wordml" xmlns:w15="http://schemas.microsoft.com/office/word/2012/wordml" xmlns:w16cex="http://schemas.microsoft.com/office/word/2018/wordml/cex" xmlns:w16cid="http://schemas.microsoft.com/office/word/2016/wordml/cid" xmlns:w16="http://schemas.microsoft.com/office/word/2018/wordml" xmlns:w16sdtdh="http://schemas.microsoft.com/office/word/2020/wordml/sdtdatahash" xmlns:w16se="http://schemas.microsoft.com/office/word/2015/wordml/symex" xmlns:wpg="http://schemas.microsoft.com/office/word/2010/wordprocessingGroup" xmlns:wpi="http://schemas.microsoft.com/office/word/2010/wordprocessingInk" xmlns:wne="http://schemas.microsoft.com/office/word/2006/wordml" xmlns:wps="http://schemas.microsoft.com/office/word/2010/wordprocessingShape" mc:Ignorable="w14 w15 w16se w16cid w16 w16cex w16sdtdh wp14">
   <w:abstractNum w:abstractNumId="0" w15:restartNumberingAfterBreak="0">
-    <w:nsid w:val="393C6527"/>
+    <w:nsid w:val="200D4730"/>
     <w:multiLevelType w:val="hybridMultilevel"/>
-    <w:tmpl w:val="A1944744"/>
+    <w:tmpl w:val="7D0CBA8E"/>
     <w:lvl w:ilvl="0" w:tplc="41527A7E">
       <w:numFmt w:val="bullet"/>
       <w:lvlText w:val="-"/>
@@ -2958,7 +3326,7 @@
         <w:rFonts w:ascii="Courier New" w:hAnsi="Courier New" w:cs="Courier New" w:hint="default"/>
       </w:rPr>
     </w:lvl>
-    <w:lvl w:ilvl="2" w:tplc="04070005">
+    <w:lvl w:ilvl="2" w:tplc="04070005" w:tentative="1">
       <w:start w:val="1"/>
       <w:numFmt w:val="bullet"/>
       <w:lvlText w:val=""/>
@@ -3043,7 +3411,122 @@
       </w:rPr>
     </w:lvl>
   </w:abstractNum>
-  <w:num w:numId="1">
+  <w:abstractNum w:abstractNumId="1" w15:restartNumberingAfterBreak="0">
+    <w:nsid w:val="393C6527"/>
+    <w:multiLevelType w:val="hybridMultilevel"/>
+    <w:tmpl w:val="A1944744"/>
+    <w:lvl w:ilvl="0" w:tplc="41527A7E">
+      <w:numFmt w:val="bullet"/>
+      <w:lvlText w:val="-"/>
+      <w:lvlJc w:val="left"/>
+      <w:pPr>
+        <w:ind w:left="720" w:hanging="360"/>
+      </w:pPr>
+      <w:rPr>
+        <w:rFonts w:ascii="Calibri" w:eastAsiaTheme="minorHAnsi" w:hAnsi="Calibri" w:cs="Calibri" w:hint="default"/>
+      </w:rPr>
+    </w:lvl>
+    <w:lvl w:ilvl="1" w:tplc="04070003">
+      <w:start w:val="1"/>
+      <w:numFmt w:val="bullet"/>
+      <w:lvlText w:val="o"/>
+      <w:lvlJc w:val="left"/>
+      <w:pPr>
+        <w:ind w:left="1440" w:hanging="360"/>
+      </w:pPr>
+      <w:rPr>
+        <w:rFonts w:ascii="Courier New" w:hAnsi="Courier New" w:cs="Courier New" w:hint="default"/>
+      </w:rPr>
+    </w:lvl>
+    <w:lvl w:ilvl="2" w:tplc="04070005">
+      <w:start w:val="1"/>
+      <w:numFmt w:val="bullet"/>
+      <w:lvlText w:val=""/>
+      <w:lvlJc w:val="left"/>
+      <w:pPr>
+        <w:ind w:left="2160" w:hanging="360"/>
+      </w:pPr>
+      <w:rPr>
+        <w:rFonts w:ascii="Wingdings" w:hAnsi="Wingdings" w:hint="default"/>
+      </w:rPr>
+    </w:lvl>
+    <w:lvl w:ilvl="3" w:tplc="04070001" w:tentative="1">
+      <w:start w:val="1"/>
+      <w:numFmt w:val="bullet"/>
+      <w:lvlText w:val=""/>
+      <w:lvlJc w:val="left"/>
+      <w:pPr>
+        <w:ind w:left="2880" w:hanging="360"/>
+      </w:pPr>
+      <w:rPr>
+        <w:rFonts w:ascii="Symbol" w:hAnsi="Symbol" w:hint="default"/>
+      </w:rPr>
+    </w:lvl>
+    <w:lvl w:ilvl="4" w:tplc="04070003" w:tentative="1">
+      <w:start w:val="1"/>
+      <w:numFmt w:val="bullet"/>
+      <w:lvlText w:val="o"/>
+      <w:lvlJc w:val="left"/>
+      <w:pPr>
+        <w:ind w:left="3600" w:hanging="360"/>
+      </w:pPr>
+      <w:rPr>
+        <w:rFonts w:ascii="Courier New" w:hAnsi="Courier New" w:cs="Courier New" w:hint="default"/>
+      </w:rPr>
+    </w:lvl>
+    <w:lvl w:ilvl="5" w:tplc="04070005" w:tentative="1">
+      <w:start w:val="1"/>
+      <w:numFmt w:val="bullet"/>
+      <w:lvlText w:val=""/>
+      <w:lvlJc w:val="left"/>
+      <w:pPr>
+        <w:ind w:left="4320" w:hanging="360"/>
+      </w:pPr>
+      <w:rPr>
+        <w:rFonts w:ascii="Wingdings" w:hAnsi="Wingdings" w:hint="default"/>
+      </w:rPr>
+    </w:lvl>
+    <w:lvl w:ilvl="6" w:tplc="04070001" w:tentative="1">
+      <w:start w:val="1"/>
+      <w:numFmt w:val="bullet"/>
+      <w:lvlText w:val=""/>
+      <w:lvlJc w:val="left"/>
+      <w:pPr>
+        <w:ind w:left="5040" w:hanging="360"/>
+      </w:pPr>
+      <w:rPr>
+        <w:rFonts w:ascii="Symbol" w:hAnsi="Symbol" w:hint="default"/>
+      </w:rPr>
+    </w:lvl>
+    <w:lvl w:ilvl="7" w:tplc="04070003" w:tentative="1">
+      <w:start w:val="1"/>
+      <w:numFmt w:val="bullet"/>
+      <w:lvlText w:val="o"/>
+      <w:lvlJc w:val="left"/>
+      <w:pPr>
+        <w:ind w:left="5760" w:hanging="360"/>
+      </w:pPr>
+      <w:rPr>
+        <w:rFonts w:ascii="Courier New" w:hAnsi="Courier New" w:cs="Courier New" w:hint="default"/>
+      </w:rPr>
+    </w:lvl>
+    <w:lvl w:ilvl="8" w:tplc="04070005" w:tentative="1">
+      <w:start w:val="1"/>
+      <w:numFmt w:val="bullet"/>
+      <w:lvlText w:val=""/>
+      <w:lvlJc w:val="left"/>
+      <w:pPr>
+        <w:ind w:left="6480" w:hanging="360"/>
+      </w:pPr>
+      <w:rPr>
+        <w:rFonts w:ascii="Wingdings" w:hAnsi="Wingdings" w:hint="default"/>
+      </w:rPr>
+    </w:lvl>
+  </w:abstractNum>
+  <w:num w:numId="1" w16cid:durableId="1706910376">
+    <w:abstractNumId w:val="1"/>
+  </w:num>
+  <w:num w:numId="2" w16cid:durableId="1655404242">
     <w:abstractNumId w:val="0"/>
   </w:num>
 </w:numbering>

</xml_diff>